<commit_message>
done the morph_CE algo dicussion of the report
</commit_message>
<xml_diff>
--- a/CIS4720 - A1p2.docx
+++ b/CIS4720 - A1p2.docx
@@ -54,6 +54,11 @@
     </w:p>
     <w:p>
       <w:pPr>
+        <w:ind w:firstLine="720"/>
+      </w:pPr>
+    </w:p>
+    <w:p>
+      <w:pPr>
         <w:pStyle w:val="Heading1"/>
       </w:pPr>
       <w:r>
@@ -62,7 +67,13 @@
     </w:p>
     <w:p>
       <w:r>
-        <w:t xml:space="preserve">I will now briefly go through each of the algorithms, </w:t>
+        <w:t>I will now briefly go through each of the algorithms</w:t>
+      </w:r>
+      <w:r>
+        <w:t xml:space="preserve"> I chose</w:t>
+      </w:r>
+      <w:r>
+        <w:t xml:space="preserve">, </w:t>
       </w:r>
       <w:r>
         <w:t xml:space="preserve">and discuss </w:t>
@@ -74,6 +85,7 @@
         <w:t>work.</w:t>
       </w:r>
     </w:p>
+    <w:p/>
     <w:p>
       <w:pPr>
         <w:pStyle w:val="Heading2"/>
@@ -83,53 +95,103 @@
       </w:r>
     </w:p>
     <w:p>
-      <w:r>
-        <w:t>Meow</w:t>
-      </w:r>
-    </w:p>
-    <w:p/>
-    <w:p>
       <w:pPr>
-        <w:pStyle w:val="Heading2"/>
+        <w:ind w:firstLine="720"/>
       </w:pPr>
       <w:r>
-        <w:t>morph_toggleCE</w:t>
+        <w:t xml:space="preserve">The morph algorithm creates two additional versions of the original image, and then merges these new images directly with the original image using simple addition and subtraction. </w:t>
       </w:r>
     </w:p>
     <w:p>
       <w:r>
         <w:tab/>
-        <w:t xml:space="preserve">There </w:t>
-      </w:r>
-      <w:r>
-        <w:t>morph toggle mixes two parts</w:t>
-      </w:r>
-      <w:r>
-        <w:t>:</w:t>
-      </w:r>
-      <w:r>
-        <w:t xml:space="preserve"> an eroded version of the image, and a dilated version of the image.</w:t>
-      </w:r>
-    </w:p>
-    <w:p>
-      <w:r>
-        <w:tab/>
-        <w:t>The gist of the morph toggle algorithm is to create a</w:t>
-      </w:r>
-      <w:r>
-        <w:t xml:space="preserve"> disk structuring element</w:t>
-      </w:r>
-      <w:r>
-        <w:t xml:space="preserve"> that determines how future operations will be applied to the image. T</w:t>
-      </w:r>
-      <w:r>
-        <w:t>hen using the disk structuring element, two versions of the original image</w:t>
-      </w:r>
-      <w:r>
-        <w:t xml:space="preserve"> are created</w:t>
-      </w:r>
-      <w:r>
-        <w:t xml:space="preserve">. First: an eroded image, and second a dilated image. Then for each pixel, the difference between the original pixel, and the eroded/dilated pixel is calculated. The pixel with the smaller difference from the original pixel is chosen. </w:t>
+        <w:t xml:space="preserve">The first of the two images is created by using an opening top hat algorithm applied to the original image, and the second of the two new images is created by applying a closing </w:t>
+      </w:r>
+      <w:r>
+        <w:t>top hap function to the image.</w:t>
+      </w:r>
+    </w:p>
+    <w:p>
+      <w:r>
+        <w:t xml:space="preserve">What do </w:t>
+      </w:r>
+      <w:r>
+        <w:t xml:space="preserve">the </w:t>
+      </w:r>
+      <w:r>
+        <w:t>top hat functions do?</w:t>
+      </w:r>
+      <w:r>
+        <w:t xml:space="preserve"> A white top hat transformation takes the surrounding pixels, and makes the current pixel brighter than those surrounding pixels.</w:t>
+      </w:r>
+      <w:r>
+        <w:t xml:space="preserve"> </w:t>
+      </w:r>
+    </w:p>
+    <w:p>
+      <w:r>
+        <w:rPr>
+          <w:noProof/>
+          <w:lang w:eastAsia="en-CA"/>
+        </w:rPr>
+        <w:drawing>
+          <wp:inline distT="0" distB="0" distL="0" distR="0" wp14:anchorId="6F1A0374" wp14:editId="6BDD99D7">
+            <wp:extent cx="5943600" cy="895985"/>
+            <wp:effectExtent l="0" t="0" r="0" b="0"/>
+            <wp:docPr id="1" name="Picture 1"/>
+            <wp:cNvGraphicFramePr>
+              <a:graphicFrameLocks xmlns:a="http://schemas.openxmlformats.org/drawingml/2006/main" noChangeAspect="1"/>
+            </wp:cNvGraphicFramePr>
+            <a:graphic xmlns:a="http://schemas.openxmlformats.org/drawingml/2006/main">
+              <a:graphicData uri="http://schemas.openxmlformats.org/drawingml/2006/picture">
+                <pic:pic xmlns:pic="http://schemas.openxmlformats.org/drawingml/2006/picture">
+                  <pic:nvPicPr>
+                    <pic:cNvPr id="1" name=""/>
+                    <pic:cNvPicPr/>
+                  </pic:nvPicPr>
+                  <pic:blipFill>
+                    <a:blip r:embed="rId6"/>
+                    <a:stretch>
+                      <a:fillRect/>
+                    </a:stretch>
+                  </pic:blipFill>
+                  <pic:spPr>
+                    <a:xfrm>
+                      <a:off x="0" y="0"/>
+                      <a:ext cx="5943600" cy="895985"/>
+                    </a:xfrm>
+                    <a:prstGeom prst="rect">
+                      <a:avLst/>
+                    </a:prstGeom>
+                  </pic:spPr>
+                </pic:pic>
+              </a:graphicData>
+            </a:graphic>
+          </wp:inline>
+        </w:drawing>
+      </w:r>
+    </w:p>
+    <w:p>
+      <w:pPr>
+        <w:ind w:firstLine="720"/>
+      </w:pPr>
+      <w:r>
+        <w:t>Closing Top hat does the opposite by creating an image with “elements” that are darker than their surroundings. So the openth and closet</w:t>
+      </w:r>
+      <w:r>
+        <w:t>h</w:t>
+      </w:r>
+      <w:r>
+        <w:t xml:space="preserve"> functions are creating a darker an</w:t>
+      </w:r>
+      <w:r>
+        <w:t>d lighter version of the image, using a structur</w:t>
+      </w:r>
+      <w:r>
+        <w:t>ing element to determine pixels taken into consideration to determine what happens to the current pixel being modified</w:t>
+      </w:r>
+      <w:r>
+        <w:t xml:space="preserve">. </w:t>
       </w:r>
     </w:p>
     <w:tbl>
@@ -139,14 +201,14 @@
         <w:tblLook w:val="04A0" w:firstRow="1" w:lastRow="0" w:firstColumn="1" w:lastColumn="0" w:noHBand="0" w:noVBand="1"/>
       </w:tblPr>
       <w:tblGrid>
-        <w:gridCol w:w="3338"/>
-        <w:gridCol w:w="3006"/>
-        <w:gridCol w:w="3006"/>
+        <w:gridCol w:w="3116"/>
+        <w:gridCol w:w="3117"/>
+        <w:gridCol w:w="3117"/>
       </w:tblGrid>
       <w:tr>
         <w:tc>
           <w:tcPr>
-            <w:tcW w:w="3338" w:type="dxa"/>
+            <w:tcW w:w="3116" w:type="dxa"/>
           </w:tcPr>
           <w:p>
             <w:pPr>
@@ -155,37 +217,22 @@
             </w:pPr>
             <w:r>
               <w:lastRenderedPageBreak/>
-              <w:t>Er</w:t>
-            </w:r>
-            <w:r>
-              <w:t>ode</w:t>
-            </w:r>
-          </w:p>
-          <w:p>
-            <w:r>
-              <w:t xml:space="preserve">Erode, as its name intuitively suggests, erodes the image. This </w:t>
-            </w:r>
-            <w:r>
-              <w:t>darkens the dark areas</w:t>
-            </w:r>
-            <w:r>
-              <w:t xml:space="preserve">, even the dark areas that border on white areas interestingly. </w:t>
-            </w:r>
-            <w:r>
-              <w:t>It also makes the image appear “fuzzy”.</w:t>
-            </w:r>
-            <w:r>
-              <w:t xml:space="preserve"> </w:t>
+              <w:t>Opening Top Hat</w:t>
+            </w:r>
+          </w:p>
+          <w:p>
+            <w:r>
+              <w:t>White top-hat has the effect of making light colours surrounded by light colours even lighter without big impact on darks</w:t>
             </w:r>
           </w:p>
         </w:tc>
         <w:tc>
           <w:tcPr>
-            <w:tcW w:w="3006" w:type="dxa"/>
+            <w:tcW w:w="3117" w:type="dxa"/>
           </w:tcPr>
           <w:p>
             <w:r>
-              <w:pict w14:anchorId="40FF345F">
+              <w:pict w14:anchorId="7CF861A3">
                 <v:shapetype id="_x0000_t75" coordsize="21600,21600" o:spt="75" o:preferrelative="t" path="m@4@5l@4@11@9@11@9@5xe" filled="f" stroked="f">
                   <v:stroke joinstyle="miter"/>
                   <v:formulas>
@@ -205,26 +252,26 @@
                   <v:path o:extrusionok="f" gradientshapeok="t" o:connecttype="rect"/>
                   <o:lock v:ext="edit" aspectratio="t"/>
                 </v:shapetype>
-                <v:shape id="_x0000_i1045" type="#_x0000_t75" style="width:1in;height:93.6pt">
-                  <v:imagedata r:id="rId6" o:title="contrast1 - erode"/>
+                <v:shape id="_x0000_i1161" type="#_x0000_t75" style="width:69.75pt;height:96.15pt">
+                  <v:imagedata r:id="rId7" o:title="lowcontrast1 - morph_CE"/>
                 </v:shape>
               </w:pict>
             </w:r>
           </w:p>
           <w:p>
-            <w:hyperlink r:id="rId7" w:history="1">
+            <w:hyperlink r:id="rId8" w:history="1">
               <w:r>
                 <w:rPr>
                   <w:rStyle w:val="Hyperlink"/>
                 </w:rPr>
-                <w:t>Eroded Image Link</w:t>
+                <w:t>Openth Image Link</w:t>
               </w:r>
             </w:hyperlink>
           </w:p>
         </w:tc>
         <w:tc>
           <w:tcPr>
-            <w:tcW w:w="3006" w:type="dxa"/>
+            <w:tcW w:w="3117" w:type="dxa"/>
           </w:tcPr>
           <w:p>
             <w:r>
@@ -233,10 +280,10 @@
                 <w:lang w:eastAsia="en-CA"/>
               </w:rPr>
               <w:drawing>
-                <wp:inline distT="0" distB="0" distL="0" distR="0" wp14:anchorId="6C9AA09C" wp14:editId="1B03ED91">
+                <wp:inline distT="0" distB="0" distL="0" distR="0" wp14:anchorId="1AAA21C3" wp14:editId="0BDDF6CF">
                   <wp:extent cx="840567" cy="1157185"/>
                   <wp:effectExtent l="0" t="0" r="0" b="5080"/>
-                  <wp:docPr id="2" name="Picture 2" descr="C:\Users\andre\AppData\Local\Microsoft\Windows\INetCacheContent.Word\lowcontrast1.jpg"/>
+                  <wp:docPr id="7" name="Picture 7" descr="C:\Users\andre\AppData\Local\Microsoft\Windows\INetCacheContent.Word\lowcontrast1.jpg"/>
                   <wp:cNvGraphicFramePr>
                     <a:graphicFrameLocks xmlns:a="http://schemas.openxmlformats.org/drawingml/2006/main" noChangeAspect="1"/>
                   </wp:cNvGraphicFramePr>
@@ -250,7 +297,7 @@
                           </pic:cNvPicPr>
                         </pic:nvPicPr>
                         <pic:blipFill>
-                          <a:blip r:embed="rId8" cstate="print">
+                          <a:blip r:embed="rId9" cstate="print">
                             <a:extLst>
                               <a:ext uri="{28A0092B-C50C-407E-A947-70E740481C1C}">
                                 <a14:useLocalDpi xmlns:a14="http://schemas.microsoft.com/office/drawing/2010/main" val="0"/>
@@ -283,7 +330,482 @@
             </w:r>
           </w:p>
           <w:p>
-            <w:hyperlink r:id="rId9" w:history="1">
+            <w:hyperlink r:id="rId10" w:history="1">
+              <w:r>
+                <w:rPr>
+                  <w:rStyle w:val="Hyperlink"/>
+                </w:rPr>
+                <w:t xml:space="preserve">Original Image </w:t>
+              </w:r>
+              <w:r>
+                <w:rPr>
+                  <w:rStyle w:val="Hyperlink"/>
+                </w:rPr>
+                <w:t>Link</w:t>
+              </w:r>
+            </w:hyperlink>
+          </w:p>
+        </w:tc>
+      </w:tr>
+      <w:tr>
+        <w:tc>
+          <w:tcPr>
+            <w:tcW w:w="3116" w:type="dxa"/>
+          </w:tcPr>
+          <w:p>
+            <w:pPr>
+              <w:pStyle w:val="Heading3"/>
+              <w:outlineLvl w:val="2"/>
+            </w:pPr>
+            <w:r>
+              <w:t>Closing Top Hat</w:t>
+            </w:r>
+          </w:p>
+          <w:p>
+            <w:r>
+              <w:t>black top-hat has the effect of making dark colours surrounded by dark colours even darker without big impact on lights.</w:t>
+            </w:r>
+          </w:p>
+        </w:tc>
+        <w:tc>
+          <w:tcPr>
+            <w:tcW w:w="3117" w:type="dxa"/>
+          </w:tcPr>
+          <w:p>
+            <w:r>
+              <w:pict w14:anchorId="13D7A903">
+                <v:shape id="_x0000_i1171" type="#_x0000_t75" style="width:65.75pt;height:90.35pt">
+                  <v:imagedata r:id="rId11" o:title="lowcontrast1 - closeth"/>
+                </v:shape>
+              </w:pict>
+            </w:r>
+          </w:p>
+          <w:p>
+            <w:hyperlink r:id="rId12" w:history="1">
+              <w:r>
+                <w:rPr>
+                  <w:rStyle w:val="Hyperlink"/>
+                </w:rPr>
+                <w:t>Closeth Image Link</w:t>
+              </w:r>
+            </w:hyperlink>
+          </w:p>
+        </w:tc>
+        <w:tc>
+          <w:tcPr>
+            <w:tcW w:w="3117" w:type="dxa"/>
+          </w:tcPr>
+          <w:p>
+            <w:r>
+              <w:rPr>
+                <w:noProof/>
+                <w:lang w:eastAsia="en-CA"/>
+              </w:rPr>
+              <w:drawing>
+                <wp:inline distT="0" distB="0" distL="0" distR="0" wp14:anchorId="7A6DF4EE" wp14:editId="675A564E">
+                  <wp:extent cx="840567" cy="1157185"/>
+                  <wp:effectExtent l="0" t="0" r="0" b="5080"/>
+                  <wp:docPr id="8" name="Picture 8" descr="C:\Users\andre\AppData\Local\Microsoft\Windows\INetCacheContent.Word\lowcontrast1.jpg"/>
+                  <wp:cNvGraphicFramePr>
+                    <a:graphicFrameLocks xmlns:a="http://schemas.openxmlformats.org/drawingml/2006/main" noChangeAspect="1"/>
+                  </wp:cNvGraphicFramePr>
+                  <a:graphic xmlns:a="http://schemas.openxmlformats.org/drawingml/2006/main">
+                    <a:graphicData uri="http://schemas.openxmlformats.org/drawingml/2006/picture">
+                      <pic:pic xmlns:pic="http://schemas.openxmlformats.org/drawingml/2006/picture">
+                        <pic:nvPicPr>
+                          <pic:cNvPr id="0" name="Picture 11" descr="C:\Users\andre\AppData\Local\Microsoft\Windows\INetCacheContent.Word\lowcontrast1.jpg"/>
+                          <pic:cNvPicPr>
+                            <a:picLocks noChangeAspect="1" noChangeArrowheads="1"/>
+                          </pic:cNvPicPr>
+                        </pic:nvPicPr>
+                        <pic:blipFill>
+                          <a:blip r:embed="rId9" cstate="print">
+                            <a:extLst>
+                              <a:ext uri="{28A0092B-C50C-407E-A947-70E740481C1C}">
+                                <a14:useLocalDpi xmlns:a14="http://schemas.microsoft.com/office/drawing/2010/main" val="0"/>
+                              </a:ext>
+                            </a:extLst>
+                          </a:blip>
+                          <a:srcRect/>
+                          <a:stretch>
+                            <a:fillRect/>
+                          </a:stretch>
+                        </pic:blipFill>
+                        <pic:spPr bwMode="auto">
+                          <a:xfrm>
+                            <a:off x="0" y="0"/>
+                            <a:ext cx="848932" cy="1168700"/>
+                          </a:xfrm>
+                          <a:prstGeom prst="rect">
+                            <a:avLst/>
+                          </a:prstGeom>
+                          <a:noFill/>
+                          <a:ln>
+                            <a:noFill/>
+                          </a:ln>
+                        </pic:spPr>
+                      </pic:pic>
+                    </a:graphicData>
+                  </a:graphic>
+                </wp:inline>
+              </w:drawing>
+            </w:r>
+          </w:p>
+          <w:p>
+            <w:hyperlink r:id="rId13" w:history="1">
+              <w:r>
+                <w:rPr>
+                  <w:rStyle w:val="Hyperlink"/>
+                </w:rPr>
+                <w:t xml:space="preserve">Original Image </w:t>
+              </w:r>
+              <w:r>
+                <w:rPr>
+                  <w:rStyle w:val="Hyperlink"/>
+                </w:rPr>
+                <w:t>Link</w:t>
+              </w:r>
+            </w:hyperlink>
+          </w:p>
+        </w:tc>
+      </w:tr>
+      <w:tr>
+        <w:tc>
+          <w:tcPr>
+            <w:tcW w:w="3116" w:type="dxa"/>
+          </w:tcPr>
+          <w:p>
+            <w:pPr>
+              <w:pStyle w:val="Heading3"/>
+              <w:outlineLvl w:val="2"/>
+            </w:pPr>
+            <w:r>
+              <w:t>Morph_CE</w:t>
+            </w:r>
+          </w:p>
+          <w:p>
+            <w:r>
+              <w:t>By combing the original with the darkened, and lightened images, the darks become darker, and the lights become lighter improving the images contrast.</w:t>
+            </w:r>
+          </w:p>
+        </w:tc>
+        <w:tc>
+          <w:tcPr>
+            <w:tcW w:w="3117" w:type="dxa"/>
+          </w:tcPr>
+          <w:p>
+            <w:r>
+              <w:pict w14:anchorId="534406D5">
+                <v:shape id="_x0000_i1196" type="#_x0000_t75" style="width:67.1pt;height:92.55pt">
+                  <v:imagedata r:id="rId14" o:title="lowcontrast1 - morph_CE"/>
+                </v:shape>
+              </w:pict>
+            </w:r>
+          </w:p>
+          <w:p>
+            <w:hyperlink r:id="rId15" w:history="1">
+              <w:r>
+                <w:rPr>
+                  <w:rStyle w:val="Hyperlink"/>
+                </w:rPr>
+                <w:t>Morph_CE</w:t>
+              </w:r>
+            </w:hyperlink>
+          </w:p>
+        </w:tc>
+        <w:tc>
+          <w:tcPr>
+            <w:tcW w:w="3117" w:type="dxa"/>
+          </w:tcPr>
+          <w:p>
+            <w:r>
+              <w:rPr>
+                <w:noProof/>
+                <w:lang w:eastAsia="en-CA"/>
+              </w:rPr>
+              <w:drawing>
+                <wp:inline distT="0" distB="0" distL="0" distR="0" wp14:anchorId="12D9A6AD" wp14:editId="42DBFF55">
+                  <wp:extent cx="840567" cy="1157185"/>
+                  <wp:effectExtent l="0" t="0" r="0" b="5080"/>
+                  <wp:docPr id="9" name="Picture 9" descr="C:\Users\andre\AppData\Local\Microsoft\Windows\INetCacheContent.Word\lowcontrast1.jpg"/>
+                  <wp:cNvGraphicFramePr>
+                    <a:graphicFrameLocks xmlns:a="http://schemas.openxmlformats.org/drawingml/2006/main" noChangeAspect="1"/>
+                  </wp:cNvGraphicFramePr>
+                  <a:graphic xmlns:a="http://schemas.openxmlformats.org/drawingml/2006/main">
+                    <a:graphicData uri="http://schemas.openxmlformats.org/drawingml/2006/picture">
+                      <pic:pic xmlns:pic="http://schemas.openxmlformats.org/drawingml/2006/picture">
+                        <pic:nvPicPr>
+                          <pic:cNvPr id="0" name="Picture 11" descr="C:\Users\andre\AppData\Local\Microsoft\Windows\INetCacheContent.Word\lowcontrast1.jpg"/>
+                          <pic:cNvPicPr>
+                            <a:picLocks noChangeAspect="1" noChangeArrowheads="1"/>
+                          </pic:cNvPicPr>
+                        </pic:nvPicPr>
+                        <pic:blipFill>
+                          <a:blip r:embed="rId9" cstate="print">
+                            <a:extLst>
+                              <a:ext uri="{28A0092B-C50C-407E-A947-70E740481C1C}">
+                                <a14:useLocalDpi xmlns:a14="http://schemas.microsoft.com/office/drawing/2010/main" val="0"/>
+                              </a:ext>
+                            </a:extLst>
+                          </a:blip>
+                          <a:srcRect/>
+                          <a:stretch>
+                            <a:fillRect/>
+                          </a:stretch>
+                        </pic:blipFill>
+                        <pic:spPr bwMode="auto">
+                          <a:xfrm>
+                            <a:off x="0" y="0"/>
+                            <a:ext cx="848932" cy="1168700"/>
+                          </a:xfrm>
+                          <a:prstGeom prst="rect">
+                            <a:avLst/>
+                          </a:prstGeom>
+                          <a:noFill/>
+                          <a:ln>
+                            <a:noFill/>
+                          </a:ln>
+                        </pic:spPr>
+                      </pic:pic>
+                    </a:graphicData>
+                  </a:graphic>
+                </wp:inline>
+              </w:drawing>
+            </w:r>
+          </w:p>
+          <w:p>
+            <w:pPr>
+              <w:rPr>
+                <w:noProof/>
+                <w:lang w:eastAsia="en-CA"/>
+              </w:rPr>
+            </w:pPr>
+            <w:hyperlink r:id="rId16" w:history="1">
+              <w:r>
+                <w:rPr>
+                  <w:rStyle w:val="Hyperlink"/>
+                </w:rPr>
+                <w:t xml:space="preserve">Original Image </w:t>
+              </w:r>
+              <w:r>
+                <w:rPr>
+                  <w:rStyle w:val="Hyperlink"/>
+                </w:rPr>
+                <w:t>Link</w:t>
+              </w:r>
+            </w:hyperlink>
+          </w:p>
+        </w:tc>
+      </w:tr>
+    </w:tbl>
+    <w:p/>
+    <w:p>
+      <w:r>
+        <w:tab/>
+        <w:t xml:space="preserve">Darkening the dark parts of the image, lightening the light parts of the image, and then combining the results seems like a good idea, however the result on my demo makes the eyes look eerie. </w:t>
+      </w:r>
+      <w:r>
+        <w:t>Infect</w:t>
+      </w:r>
+      <w:bookmarkStart w:id="0" w:name="_GoBack"/>
+      <w:bookmarkEnd w:id="0"/>
+      <w:r>
+        <w:t xml:space="preserve"> for the above demo image, I think that the closing top hat alone applied looks better than the morph_CE variant.</w:t>
+      </w:r>
+    </w:p>
+    <w:p/>
+    <w:p>
+      <w:pPr>
+        <w:pStyle w:val="Heading2"/>
+      </w:pPr>
+      <w:r>
+        <w:t>morph_toggleCE</w:t>
+      </w:r>
+    </w:p>
+    <w:p>
+      <w:r>
+        <w:tab/>
+        <w:t xml:space="preserve">There </w:t>
+      </w:r>
+      <w:r>
+        <w:t>morph toggle mixes two parts</w:t>
+      </w:r>
+      <w:r>
+        <w:t>:</w:t>
+      </w:r>
+      <w:r>
+        <w:t xml:space="preserve"> an eroded version of the image, and a dilated version of the image.</w:t>
+      </w:r>
+    </w:p>
+    <w:p>
+      <w:r>
+        <w:tab/>
+        <w:t>The gist of the morph toggle algorithm is to create a</w:t>
+      </w:r>
+      <w:r>
+        <w:t xml:space="preserve"> disk structuring element</w:t>
+      </w:r>
+      <w:r>
+        <w:t xml:space="preserve"> </w:t>
+      </w:r>
+      <w:r>
+        <w:t xml:space="preserve">that determines what pixels are </w:t>
+      </w:r>
+      <w:r>
+        <w:t>considered</w:t>
+      </w:r>
+      <w:r>
+        <w:t xml:space="preserve"> when determining the effect on the current pixel</w:t>
+      </w:r>
+      <w:r>
+        <w:t xml:space="preserve">. </w:t>
+      </w:r>
+      <w:r>
+        <w:t>Using</w:t>
+      </w:r>
+      <w:r>
+        <w:t xml:space="preserve"> the disk structuring element, two versions of the original image</w:t>
+      </w:r>
+      <w:r>
+        <w:t xml:space="preserve"> are created</w:t>
+      </w:r>
+      <w:r>
+        <w:t xml:space="preserve">. First: an eroded image, and second a dilated image. Then for each pixel, the difference between the original pixel, and the eroded/dilated pixel is calculated. The pixel with the smaller difference from the original pixel is chosen. </w:t>
+      </w:r>
+    </w:p>
+    <w:tbl>
+      <w:tblPr>
+        <w:tblStyle w:val="TableGrid"/>
+        <w:tblW w:w="0" w:type="auto"/>
+        <w:tblLook w:val="04A0" w:firstRow="1" w:lastRow="0" w:firstColumn="1" w:lastColumn="0" w:noHBand="0" w:noVBand="1"/>
+      </w:tblPr>
+      <w:tblGrid>
+        <w:gridCol w:w="3338"/>
+        <w:gridCol w:w="3006"/>
+        <w:gridCol w:w="3006"/>
+      </w:tblGrid>
+      <w:tr>
+        <w:tc>
+          <w:tcPr>
+            <w:tcW w:w="3338" w:type="dxa"/>
+          </w:tcPr>
+          <w:p>
+            <w:pPr>
+              <w:pStyle w:val="Heading3"/>
+              <w:outlineLvl w:val="2"/>
+            </w:pPr>
+            <w:r>
+              <w:lastRenderedPageBreak/>
+              <w:t>Er</w:t>
+            </w:r>
+            <w:r>
+              <w:t>ode</w:t>
+            </w:r>
+          </w:p>
+          <w:p>
+            <w:r>
+              <w:t xml:space="preserve">Erode, as its name intuitively suggests, erodes the image. This </w:t>
+            </w:r>
+            <w:r>
+              <w:t>darkens the dark areas</w:t>
+            </w:r>
+            <w:r>
+              <w:t xml:space="preserve">, even the dark areas that border on white areas interestingly. </w:t>
+            </w:r>
+            <w:r>
+              <w:t>It also makes the image appear “fuzzy”.</w:t>
+            </w:r>
+            <w:r>
+              <w:t xml:space="preserve"> </w:t>
+            </w:r>
+          </w:p>
+        </w:tc>
+        <w:tc>
+          <w:tcPr>
+            <w:tcW w:w="3006" w:type="dxa"/>
+          </w:tcPr>
+          <w:p>
+            <w:r>
+              <w:pict w14:anchorId="40FF345F">
+                <v:shape id="_x0000_i1155" type="#_x0000_t75" style="width:68.85pt;height:95.25pt">
+                  <v:imagedata r:id="rId17" o:title="contrast1 - erode"/>
+                </v:shape>
+              </w:pict>
+            </w:r>
+          </w:p>
+          <w:p>
+            <w:hyperlink r:id="rId18" w:history="1">
+              <w:r>
+                <w:rPr>
+                  <w:rStyle w:val="Hyperlink"/>
+                </w:rPr>
+                <w:t>Eroded Image Link</w:t>
+              </w:r>
+            </w:hyperlink>
+          </w:p>
+        </w:tc>
+        <w:tc>
+          <w:tcPr>
+            <w:tcW w:w="3006" w:type="dxa"/>
+          </w:tcPr>
+          <w:p>
+            <w:r>
+              <w:rPr>
+                <w:noProof/>
+                <w:lang w:eastAsia="en-CA"/>
+              </w:rPr>
+              <w:drawing>
+                <wp:inline distT="0" distB="0" distL="0" distR="0" wp14:anchorId="6C9AA09C" wp14:editId="1B03ED91">
+                  <wp:extent cx="840567" cy="1157185"/>
+                  <wp:effectExtent l="0" t="0" r="0" b="5080"/>
+                  <wp:docPr id="2" name="Picture 2" descr="C:\Users\andre\AppData\Local\Microsoft\Windows\INetCacheContent.Word\lowcontrast1.jpg"/>
+                  <wp:cNvGraphicFramePr>
+                    <a:graphicFrameLocks xmlns:a="http://schemas.openxmlformats.org/drawingml/2006/main" noChangeAspect="1"/>
+                  </wp:cNvGraphicFramePr>
+                  <a:graphic xmlns:a="http://schemas.openxmlformats.org/drawingml/2006/main">
+                    <a:graphicData uri="http://schemas.openxmlformats.org/drawingml/2006/picture">
+                      <pic:pic xmlns:pic="http://schemas.openxmlformats.org/drawingml/2006/picture">
+                        <pic:nvPicPr>
+                          <pic:cNvPr id="0" name="Picture 11" descr="C:\Users\andre\AppData\Local\Microsoft\Windows\INetCacheContent.Word\lowcontrast1.jpg"/>
+                          <pic:cNvPicPr>
+                            <a:picLocks noChangeAspect="1" noChangeArrowheads="1"/>
+                          </pic:cNvPicPr>
+                        </pic:nvPicPr>
+                        <pic:blipFill>
+                          <a:blip r:embed="rId9" cstate="print">
+                            <a:extLst>
+                              <a:ext uri="{28A0092B-C50C-407E-A947-70E740481C1C}">
+                                <a14:useLocalDpi xmlns:a14="http://schemas.microsoft.com/office/drawing/2010/main" val="0"/>
+                              </a:ext>
+                            </a:extLst>
+                          </a:blip>
+                          <a:srcRect/>
+                          <a:stretch>
+                            <a:fillRect/>
+                          </a:stretch>
+                        </pic:blipFill>
+                        <pic:spPr bwMode="auto">
+                          <a:xfrm>
+                            <a:off x="0" y="0"/>
+                            <a:ext cx="848932" cy="1168700"/>
+                          </a:xfrm>
+                          <a:prstGeom prst="rect">
+                            <a:avLst/>
+                          </a:prstGeom>
+                          <a:noFill/>
+                          <a:ln>
+                            <a:noFill/>
+                          </a:ln>
+                        </pic:spPr>
+                      </pic:pic>
+                    </a:graphicData>
+                  </a:graphic>
+                </wp:inline>
+              </w:drawing>
+            </w:r>
+          </w:p>
+          <w:p>
+            <w:hyperlink r:id="rId19" w:history="1">
               <w:r>
                 <w:rPr>
                   <w:rStyle w:val="Hyperlink"/>
@@ -372,7 +894,7 @@
                           </pic:cNvPicPr>
                         </pic:nvPicPr>
                         <pic:blipFill>
-                          <a:blip r:embed="rId10" cstate="print">
+                          <a:blip r:embed="rId20" cstate="print">
                             <a:extLst>
                               <a:ext uri="{28A0092B-C50C-407E-A947-70E740481C1C}">
                                 <a14:useLocalDpi xmlns:a14="http://schemas.microsoft.com/office/drawing/2010/main" val="0"/>
@@ -405,7 +927,7 @@
             </w:r>
           </w:p>
           <w:p>
-            <w:hyperlink r:id="rId11" w:history="1">
+            <w:hyperlink r:id="rId21" w:history="1">
               <w:r>
                 <w:rPr>
                   <w:rStyle w:val="Hyperlink"/>
@@ -449,7 +971,7 @@
                           </pic:cNvPicPr>
                         </pic:nvPicPr>
                         <pic:blipFill>
-                          <a:blip r:embed="rId8" cstate="print">
+                          <a:blip r:embed="rId9" cstate="print">
                             <a:extLst>
                               <a:ext uri="{28A0092B-C50C-407E-A947-70E740481C1C}">
                                 <a14:useLocalDpi xmlns:a14="http://schemas.microsoft.com/office/drawing/2010/main" val="0"/>
@@ -488,7 +1010,7 @@
                 <w:lang w:eastAsia="en-CA"/>
               </w:rPr>
             </w:pPr>
-            <w:hyperlink r:id="rId12" w:history="1">
+            <w:hyperlink r:id="rId22" w:history="1">
               <w:r>
                 <w:rPr>
                   <w:rStyle w:val="Hyperlink"/>
@@ -510,10 +1032,34 @@
     <w:p>
       <w:r>
         <w:tab/>
-        <w:t xml:space="preserve">From the above examples, it is easy to see that neither erode nor dilate gets us closer to improving the original images contrast in a good looking manner. </w:t>
-      </w:r>
-      <w:r>
-        <w:t>So somehow, morph toggle blends these two images to get much better results. The manner in which morph toggle blenders the two images is by comparing the pixels from the two images against the original, and choosing the pixels that are closest to the original image.</w:t>
+        <w:t xml:space="preserve">From the above examples, it is easy to see that neither erode nor dilate gets us closer to improving the original images contrast in a </w:t>
+      </w:r>
+      <w:r>
+        <w:t>good-looking</w:t>
+      </w:r>
+      <w:r>
+        <w:t xml:space="preserve"> manner. </w:t>
+      </w:r>
+      <w:r>
+        <w:t xml:space="preserve">So somehow, morph toggle blends these two images to get much better results. The </w:t>
+      </w:r>
+      <w:r>
+        <w:t>way</w:t>
+      </w:r>
+      <w:r>
+        <w:t xml:space="preserve"> morph toggle blenders the two images is by comparing the pixels from the two images against the original, and choosing the pixels that are closest </w:t>
+      </w:r>
+      <w:r>
+        <w:t>or “most like”</w:t>
+      </w:r>
+      <w:r>
+        <w:t xml:space="preserve"> the original image</w:t>
+      </w:r>
+      <w:r>
+        <w:t xml:space="preserve"> pixel</w:t>
+      </w:r>
+      <w:r>
+        <w:t>.</w:t>
       </w:r>
     </w:p>
     <w:p>
@@ -532,8 +1078,9 @@
       <w:r>
         <w:t>between dark and light if you will.</w:t>
       </w:r>
-      <w:bookmarkStart w:id="0" w:name="_GoBack"/>
-      <w:bookmarkEnd w:id="0"/>
+      <w:r>
+        <w:t xml:space="preserve"> </w:t>
+      </w:r>
     </w:p>
     <w:tbl>
       <w:tblPr>
@@ -575,7 +1122,7 @@
                           </pic:cNvPicPr>
                         </pic:nvPicPr>
                         <pic:blipFill>
-                          <a:blip r:embed="rId13">
+                          <a:blip r:embed="rId23">
                             <a:extLst>
                               <a:ext uri="{28A0092B-C50C-407E-A947-70E740481C1C}">
                                 <a14:useLocalDpi xmlns:a14="http://schemas.microsoft.com/office/drawing/2010/main" val="0"/>
@@ -608,7 +1155,7 @@
             </w:r>
           </w:p>
           <w:p>
-            <w:hyperlink r:id="rId14" w:history="1">
+            <w:hyperlink r:id="rId24" w:history="1">
               <w:r>
                 <w:rPr>
                   <w:rStyle w:val="Hyperlink"/>
@@ -635,8 +1182,8 @@
                 <w:lang w:eastAsia="en-CA"/>
               </w:rPr>
               <w:pict w14:anchorId="28CFDECE">
-                <v:shape id="_x0000_i1142" type="#_x0000_t75" style="width:108pt;height:151.2pt">
-                  <v:imagedata r:id="rId15" o:title="contrast1"/>
+                <v:shape id="_x0000_i1158" type="#_x0000_t75" style="width:107.8pt;height:148.45pt">
+                  <v:imagedata r:id="rId25" o:title="contrast1"/>
                 </v:shape>
               </w:pict>
             </w:r>
@@ -648,7 +1195,7 @@
                 <w:lang w:eastAsia="en-CA"/>
               </w:rPr>
             </w:pPr>
-            <w:hyperlink r:id="rId16" w:history="1">
+            <w:hyperlink r:id="rId26" w:history="1">
               <w:r>
                 <w:rPr>
                   <w:rStyle w:val="Hyperlink"/>
@@ -692,7 +1239,7 @@
                           </pic:cNvPicPr>
                         </pic:nvPicPr>
                         <pic:blipFill>
-                          <a:blip r:embed="rId17">
+                          <a:blip r:embed="rId27">
                             <a:extLst>
                               <a:ext uri="{28A0092B-C50C-407E-A947-70E740481C1C}">
                                 <a14:useLocalDpi xmlns:a14="http://schemas.microsoft.com/office/drawing/2010/main" val="0"/>
@@ -725,7 +1272,7 @@
             </w:r>
           </w:p>
           <w:p>
-            <w:hyperlink r:id="rId18" w:history="1">
+            <w:hyperlink r:id="rId28" w:history="1">
               <w:r>
                 <w:rPr>
                   <w:rStyle w:val="Hyperlink"/>
@@ -737,6 +1284,11 @@
               <w:t xml:space="preserve"> </w:t>
             </w:r>
           </w:p>
+          <w:p>
+            <w:r>
+              <w:t>(AKA. toggle_morphCE)</w:t>
+            </w:r>
+          </w:p>
         </w:tc>
       </w:tr>
     </w:tbl>
@@ -797,7 +1349,7 @@
       </w:r>
     </w:p>
     <w:sectPr>
-      <w:headerReference w:type="default" r:id="rId19"/>
+      <w:headerReference w:type="default" r:id="rId29"/>
       <w:pgSz w:w="12240" w:h="15840"/>
       <w:pgMar w:top="1440" w:right="1440" w:bottom="1440" w:left="1440" w:header="708" w:footer="708" w:gutter="0"/>
       <w:cols w:space="708"/>
@@ -1358,7 +1910,6 @@
   <w:style w:type="character" w:default="1" w:styleId="DefaultParagraphFont">
     <w:name w:val="Default Paragraph Font"/>
     <w:uiPriority w:val="1"/>
-    <w:semiHidden/>
     <w:unhideWhenUsed/>
   </w:style>
   <w:style w:type="table" w:default="1" w:styleId="TableNormal">

</xml_diff>

<commit_message>
added the algo histhyper. I am going to cover my algo and histhyper in the discussion, and then finally move onto the other parts of the report / assignment
</commit_message>
<xml_diff>
--- a/CIS4720 - A1p2.docx
+++ b/CIS4720 - A1p2.docx
@@ -607,8 +607,6 @@
       <w:r>
         <w:t>Infect</w:t>
       </w:r>
-      <w:bookmarkStart w:id="0" w:name="_GoBack"/>
-      <w:bookmarkEnd w:id="0"/>
       <w:r>
         <w:t xml:space="preserve"> for the above demo image, I think that the closing top hat alone applied looks better than the morph_CE variant.</w:t>
       </w:r>
@@ -1320,7 +1318,22 @@
         <w:t>Experiments Performed</w:t>
       </w:r>
     </w:p>
-    <w:p/>
+    <w:p>
+      <w:r>
+        <w:tab/>
+        <w:t>The experiments I performed were very straight forward.</w:t>
+      </w:r>
+      <w:r>
+        <w:t xml:space="preserve"> </w:t>
+      </w:r>
+    </w:p>
+    <w:p>
+      <w:r>
+        <w:t>&lt;EXPLAIN HERE&gt;</w:t>
+      </w:r>
+      <w:bookmarkStart w:id="0" w:name="_GoBack"/>
+      <w:bookmarkEnd w:id="0"/>
+    </w:p>
     <w:p/>
     <w:p>
       <w:pPr>

</xml_diff>

<commit_message>
Trying to understand the hyperhist algorithm, not going too well atm, really tired, gonna take a nap and try again in a bit.
</commit_message>
<xml_diff>
--- a/CIS4720 - A1p2.docx
+++ b/CIS4720 - A1p2.docx
@@ -26,13 +26,31 @@
         <w:t xml:space="preserve">The topic I chose for part two of this assignment, was contrast enhancement. </w:t>
       </w:r>
       <w:r>
-        <w:t>The three algorithms I choose to use where: morph_CE, morph_toggleCE, and an algorithm I created through some experimentation</w:t>
-      </w:r>
-      <w:r>
-        <w:t xml:space="preserve"> and searching</w:t>
-      </w:r>
-      <w:r>
-        <w:t>, which I called drew_CE.</w:t>
+        <w:t xml:space="preserve">The three algorithms I </w:t>
+      </w:r>
+      <w:r>
+        <w:t>chose</w:t>
+      </w:r>
+      <w:r>
+        <w:t xml:space="preserve"> to use where: morph_CE, morph_toggleCE, and </w:t>
+      </w:r>
+      <w:r>
+        <w:t>histhyper. I also create</w:t>
+      </w:r>
+      <w:r>
+        <w:t>d</w:t>
+      </w:r>
+      <w:r>
+        <w:t xml:space="preserve"> a simple algorithm </w:t>
+      </w:r>
+      <w:r>
+        <w:t xml:space="preserve">through some </w:t>
+      </w:r>
+      <w:r>
+        <w:t>experimentation</w:t>
+      </w:r>
+      <w:r>
+        <w:t xml:space="preserve"> which I called drew_CE.</w:t>
       </w:r>
     </w:p>
     <w:p>
@@ -40,16 +58,13 @@
         <w:ind w:firstLine="720"/>
       </w:pPr>
       <w:r>
-        <w:t>However,</w:t>
-      </w:r>
-      <w:r>
-        <w:t xml:space="preserve"> I performed a little bit of a twist on this part of the assignment, as instead of performing the contrast enhancements on grey scale images, I decided to apply these algorithms to colour images. To apply these algorithms to colour images required converting them from RGB to HSV, and then applying the algorithm to the H component of the image. Next the enhanced image </w:t>
-      </w:r>
-      <w:r>
-        <w:t>must</w:t>
-      </w:r>
-      <w:r>
-        <w:t xml:space="preserve"> be converted back to RGB so it can be saved.</w:t>
+        <w:t xml:space="preserve">I performed a little bit of a twist on this part of the assignment, as instead of performing the contrast enhancements on grey scale images, I decided to apply these algorithms to colour images. To apply these algorithms to colour images required converting them from RGB to HSV, and then applying the algorithm to the H component of the image. Next the enhanced image </w:t>
+      </w:r>
+      <w:r>
+        <w:t>are</w:t>
+      </w:r>
+      <w:r>
+        <w:t xml:space="preserve"> converted back to RGB so it can be saved.</w:t>
       </w:r>
     </w:p>
     <w:p>
@@ -150,7 +165,7 @@
                     <pic:cNvPicPr/>
                   </pic:nvPicPr>
                   <pic:blipFill>
-                    <a:blip r:embed="rId6"/>
+                    <a:blip r:embed="rId7"/>
                     <a:stretch>
                       <a:fillRect/>
                     </a:stretch>
@@ -252,14 +267,14 @@
                   <v:path o:extrusionok="f" gradientshapeok="t" o:connecttype="rect"/>
                   <o:lock v:ext="edit" aspectratio="t"/>
                 </v:shapetype>
-                <v:shape id="_x0000_i1161" type="#_x0000_t75" style="width:69.75pt;height:96.15pt">
-                  <v:imagedata r:id="rId7" o:title="lowcontrast1 - morph_CE"/>
+                <v:shape id="_x0000_i1025" type="#_x0000_t75" style="width:69.75pt;height:96pt">
+                  <v:imagedata r:id="rId8" o:title="lowcontrast1 - morph_CE"/>
                 </v:shape>
               </w:pict>
             </w:r>
           </w:p>
           <w:p>
-            <w:hyperlink r:id="rId8" w:history="1">
+            <w:hyperlink r:id="rId9" w:history="1">
               <w:r>
                 <w:rPr>
                   <w:rStyle w:val="Hyperlink"/>
@@ -297,7 +312,7 @@
                           </pic:cNvPicPr>
                         </pic:nvPicPr>
                         <pic:blipFill>
-                          <a:blip r:embed="rId9" cstate="print">
+                          <a:blip r:embed="rId10" cstate="print">
                             <a:extLst>
                               <a:ext uri="{28A0092B-C50C-407E-A947-70E740481C1C}">
                                 <a14:useLocalDpi xmlns:a14="http://schemas.microsoft.com/office/drawing/2010/main" val="0"/>
@@ -330,7 +345,7 @@
             </w:r>
           </w:p>
           <w:p>
-            <w:hyperlink r:id="rId10" w:history="1">
+            <w:hyperlink r:id="rId11" w:history="1">
               <w:r>
                 <w:rPr>
                   <w:rStyle w:val="Hyperlink"/>
@@ -374,14 +389,14 @@
           <w:p>
             <w:r>
               <w:pict w14:anchorId="13D7A903">
-                <v:shape id="_x0000_i1171" type="#_x0000_t75" style="width:65.75pt;height:90.35pt">
-                  <v:imagedata r:id="rId11" o:title="lowcontrast1 - closeth"/>
+                <v:shape id="_x0000_i1026" type="#_x0000_t75" style="width:65.65pt;height:90.4pt">
+                  <v:imagedata r:id="rId12" o:title="lowcontrast1 - closeth"/>
                 </v:shape>
               </w:pict>
             </w:r>
           </w:p>
           <w:p>
-            <w:hyperlink r:id="rId12" w:history="1">
+            <w:hyperlink r:id="rId13" w:history="1">
               <w:r>
                 <w:rPr>
                   <w:rStyle w:val="Hyperlink"/>
@@ -419,7 +434,7 @@
                           </pic:cNvPicPr>
                         </pic:nvPicPr>
                         <pic:blipFill>
-                          <a:blip r:embed="rId9" cstate="print">
+                          <a:blip r:embed="rId10" cstate="print">
                             <a:extLst>
                               <a:ext uri="{28A0092B-C50C-407E-A947-70E740481C1C}">
                                 <a14:useLocalDpi xmlns:a14="http://schemas.microsoft.com/office/drawing/2010/main" val="0"/>
@@ -452,7 +467,7 @@
             </w:r>
           </w:p>
           <w:p>
-            <w:hyperlink r:id="rId13" w:history="1">
+            <w:hyperlink r:id="rId14" w:history="1">
               <w:r>
                 <w:rPr>
                   <w:rStyle w:val="Hyperlink"/>
@@ -496,14 +511,14 @@
           <w:p>
             <w:r>
               <w:pict w14:anchorId="534406D5">
-                <v:shape id="_x0000_i1196" type="#_x0000_t75" style="width:67.1pt;height:92.55pt">
-                  <v:imagedata r:id="rId14" o:title="lowcontrast1 - morph_CE"/>
+                <v:shape id="_x0000_i1027" type="#_x0000_t75" style="width:67.15pt;height:92.65pt">
+                  <v:imagedata r:id="rId15" o:title="lowcontrast1 - morph_CE"/>
                 </v:shape>
               </w:pict>
             </w:r>
           </w:p>
           <w:p>
-            <w:hyperlink r:id="rId15" w:history="1">
+            <w:hyperlink r:id="rId16" w:history="1">
               <w:r>
                 <w:rPr>
                   <w:rStyle w:val="Hyperlink"/>
@@ -541,7 +556,7 @@
                           </pic:cNvPicPr>
                         </pic:nvPicPr>
                         <pic:blipFill>
-                          <a:blip r:embed="rId9" cstate="print">
+                          <a:blip r:embed="rId10" cstate="print">
                             <a:extLst>
                               <a:ext uri="{28A0092B-C50C-407E-A947-70E740481C1C}">
                                 <a14:useLocalDpi xmlns:a14="http://schemas.microsoft.com/office/drawing/2010/main" val="0"/>
@@ -580,7 +595,7 @@
                 <w:lang w:eastAsia="en-CA"/>
               </w:rPr>
             </w:pPr>
-            <w:hyperlink r:id="rId16" w:history="1">
+            <w:hyperlink r:id="rId17" w:history="1">
               <w:r>
                 <w:rPr>
                   <w:rStyle w:val="Hyperlink"/>
@@ -605,10 +620,22 @@
         <w:t xml:space="preserve">Darkening the dark parts of the image, lightening the light parts of the image, and then combining the results seems like a good idea, however the result on my demo makes the eyes look eerie. </w:t>
       </w:r>
       <w:r>
-        <w:t>Infect</w:t>
-      </w:r>
-      <w:r>
-        <w:t xml:space="preserve"> for the above demo image, I think that the closing top hat alone applied looks better than the morph_CE variant.</w:t>
+        <w:t>In</w:t>
+      </w:r>
+      <w:r>
+        <w:t xml:space="preserve"> </w:t>
+      </w:r>
+      <w:r>
+        <w:t>fact</w:t>
+      </w:r>
+      <w:r>
+        <w:t xml:space="preserve"> for the above demo image, I think that the closing top hat alone applied looks better than the</w:t>
+      </w:r>
+      <w:r>
+        <w:t xml:space="preserve"> full</w:t>
+      </w:r>
+      <w:r>
+        <w:t xml:space="preserve"> morph_CE variant.</w:t>
       </w:r>
     </w:p>
     <w:p/>
@@ -693,7 +720,6 @@
               <w:outlineLvl w:val="2"/>
             </w:pPr>
             <w:r>
-              <w:lastRenderedPageBreak/>
               <w:t>Er</w:t>
             </w:r>
             <w:r>
@@ -725,14 +751,14 @@
           <w:p>
             <w:r>
               <w:pict w14:anchorId="40FF345F">
-                <v:shape id="_x0000_i1155" type="#_x0000_t75" style="width:68.85pt;height:95.25pt">
-                  <v:imagedata r:id="rId17" o:title="contrast1 - erode"/>
+                <v:shape id="_x0000_i1028" type="#_x0000_t75" style="width:69pt;height:95.25pt">
+                  <v:imagedata r:id="rId18" o:title="contrast1 - erode"/>
                 </v:shape>
               </w:pict>
             </w:r>
           </w:p>
           <w:p>
-            <w:hyperlink r:id="rId18" w:history="1">
+            <w:hyperlink r:id="rId19" w:history="1">
               <w:r>
                 <w:rPr>
                   <w:rStyle w:val="Hyperlink"/>
@@ -770,7 +796,7 @@
                           </pic:cNvPicPr>
                         </pic:nvPicPr>
                         <pic:blipFill>
-                          <a:blip r:embed="rId9" cstate="print">
+                          <a:blip r:embed="rId10" cstate="print">
                             <a:extLst>
                               <a:ext uri="{28A0092B-C50C-407E-A947-70E740481C1C}">
                                 <a14:useLocalDpi xmlns:a14="http://schemas.microsoft.com/office/drawing/2010/main" val="0"/>
@@ -803,7 +829,7 @@
             </w:r>
           </w:p>
           <w:p>
-            <w:hyperlink r:id="rId19" w:history="1">
+            <w:hyperlink r:id="rId20" w:history="1">
               <w:r>
                 <w:rPr>
                   <w:rStyle w:val="Hyperlink"/>
@@ -892,7 +918,7 @@
                           </pic:cNvPicPr>
                         </pic:nvPicPr>
                         <pic:blipFill>
-                          <a:blip r:embed="rId20" cstate="print">
+                          <a:blip r:embed="rId21" cstate="print">
                             <a:extLst>
                               <a:ext uri="{28A0092B-C50C-407E-A947-70E740481C1C}">
                                 <a14:useLocalDpi xmlns:a14="http://schemas.microsoft.com/office/drawing/2010/main" val="0"/>
@@ -925,7 +951,7 @@
             </w:r>
           </w:p>
           <w:p>
-            <w:hyperlink r:id="rId21" w:history="1">
+            <w:hyperlink r:id="rId22" w:history="1">
               <w:r>
                 <w:rPr>
                   <w:rStyle w:val="Hyperlink"/>
@@ -969,7 +995,7 @@
                           </pic:cNvPicPr>
                         </pic:nvPicPr>
                         <pic:blipFill>
-                          <a:blip r:embed="rId9" cstate="print">
+                          <a:blip r:embed="rId10" cstate="print">
                             <a:extLst>
                               <a:ext uri="{28A0092B-C50C-407E-A947-70E740481C1C}">
                                 <a14:useLocalDpi xmlns:a14="http://schemas.microsoft.com/office/drawing/2010/main" val="0"/>
@@ -1008,7 +1034,7 @@
                 <w:lang w:eastAsia="en-CA"/>
               </w:rPr>
             </w:pPr>
-            <w:hyperlink r:id="rId22" w:history="1">
+            <w:hyperlink r:id="rId23" w:history="1">
               <w:r>
                 <w:rPr>
                   <w:rStyle w:val="Hyperlink"/>
@@ -1120,7 +1146,7 @@
                           </pic:cNvPicPr>
                         </pic:nvPicPr>
                         <pic:blipFill>
-                          <a:blip r:embed="rId23">
+                          <a:blip r:embed="rId24">
                             <a:extLst>
                               <a:ext uri="{28A0092B-C50C-407E-A947-70E740481C1C}">
                                 <a14:useLocalDpi xmlns:a14="http://schemas.microsoft.com/office/drawing/2010/main" val="0"/>
@@ -1153,7 +1179,7 @@
             </w:r>
           </w:p>
           <w:p>
-            <w:hyperlink r:id="rId24" w:history="1">
+            <w:hyperlink r:id="rId25" w:history="1">
               <w:r>
                 <w:rPr>
                   <w:rStyle w:val="Hyperlink"/>
@@ -1180,8 +1206,8 @@
                 <w:lang w:eastAsia="en-CA"/>
               </w:rPr>
               <w:pict w14:anchorId="28CFDECE">
-                <v:shape id="_x0000_i1158" type="#_x0000_t75" style="width:107.8pt;height:148.45pt">
-                  <v:imagedata r:id="rId25" o:title="contrast1"/>
+                <v:shape id="_x0000_i1029" type="#_x0000_t75" style="width:108pt;height:148.5pt">
+                  <v:imagedata r:id="rId26" o:title="contrast1"/>
                 </v:shape>
               </w:pict>
             </w:r>
@@ -1193,7 +1219,7 @@
                 <w:lang w:eastAsia="en-CA"/>
               </w:rPr>
             </w:pPr>
-            <w:hyperlink r:id="rId26" w:history="1">
+            <w:hyperlink r:id="rId27" w:history="1">
               <w:r>
                 <w:rPr>
                   <w:rStyle w:val="Hyperlink"/>
@@ -1237,7 +1263,7 @@
                           </pic:cNvPicPr>
                         </pic:nvPicPr>
                         <pic:blipFill>
-                          <a:blip r:embed="rId27">
+                          <a:blip r:embed="rId28">
                             <a:extLst>
                               <a:ext uri="{28A0092B-C50C-407E-A947-70E740481C1C}">
                                 <a14:useLocalDpi xmlns:a14="http://schemas.microsoft.com/office/drawing/2010/main" val="0"/>
@@ -1270,7 +1296,7 @@
             </w:r>
           </w:p>
           <w:p>
-            <w:hyperlink r:id="rId28" w:history="1">
+            <w:hyperlink r:id="rId29" w:history="1">
               <w:r>
                 <w:rPr>
                   <w:rStyle w:val="Hyperlink"/>
@@ -1296,16 +1322,83 @@
         <w:pStyle w:val="Heading2"/>
       </w:pPr>
       <w:r>
+        <w:t>Histhyper</w:t>
+      </w:r>
+    </w:p>
+    <w:p>
+      <w:r>
+        <w:tab/>
+      </w:r>
+      <w:r>
+        <w:t>There are … parts to histhyper. &lt;LIST THE PARTS&gt;</w:t>
+      </w:r>
+    </w:p>
+    <w:p>
+      <w:r>
+        <w:t>Magic, the entirety of this algorithm is magic, I don’t understand any of it.</w:t>
+      </w:r>
+    </w:p>
+    <w:p>
+      <w:pPr>
+        <w:pStyle w:val="ListParagraph"/>
+        <w:numPr>
+          <w:ilvl w:val="0"/>
+          <w:numId w:val="1"/>
+        </w:numPr>
+      </w:pPr>
+      <w:r>
+        <w:t>A histogram is created from the flatten image</w:t>
+      </w:r>
+    </w:p>
+    <w:p>
+      <w:pPr>
+        <w:pStyle w:val="ListParagraph"/>
+        <w:numPr>
+          <w:ilvl w:val="0"/>
+          <w:numId w:val="1"/>
+        </w:numPr>
+      </w:pPr>
+      <w:r>
+        <w:t>The cumulative sum is calculated on the histogram</w:t>
+      </w:r>
+    </w:p>
+    <w:p>
+      <w:pPr>
+        <w:pStyle w:val="ListParagraph"/>
+        <w:numPr>
+          <w:ilvl w:val="0"/>
+          <w:numId w:val="1"/>
+        </w:numPr>
+      </w:pPr>
+      <w:r>
+        <w:t>yLog = 1.0 + 1.0 / c_value</w:t>
+      </w:r>
+      <w:bookmarkStart w:id="0" w:name="_GoBack"/>
+      <w:bookmarkEnd w:id="0"/>
+    </w:p>
+    <w:p>
+      <w:pPr>
+        <w:pStyle w:val="Heading2"/>
+      </w:pPr>
+      <w:r>
         <w:t>drew_CE</w:t>
       </w:r>
     </w:p>
     <w:p>
       <w:r>
         <w:tab/>
-        <w:t xml:space="preserve">After looking at the code provided, and spending several hours experimenting, I realized I didn’t really have any idea how to get the </w:t>
-      </w:r>
-      <w:r>
-        <w:t xml:space="preserve">results I wanted. </w:t>
+      </w:r>
+      <w:r>
+        <w:t xml:space="preserve">This algorithm is very simple. Go through each pixel, and if the value is greater than 255/2 or 127.5, then increase it, and if the pixel value is less than 127.5 decrease it. The idea being to make darks darker, and lights lighter. </w:t>
+      </w:r>
+    </w:p>
+    <w:p>
+      <w:r>
+        <w:tab/>
+        <w:t xml:space="preserve">How much does this algorithm adjust the pixel value by? Half of the difference between the current pixel value, and 127.5. If the pixel </w:t>
+      </w:r>
+      <w:r>
+        <w:t xml:space="preserve"> </w:t>
       </w:r>
     </w:p>
     <w:p/>
@@ -1314,7 +1407,6 @@
         <w:pStyle w:val="Heading1"/>
       </w:pPr>
       <w:r>
-        <w:lastRenderedPageBreak/>
         <w:t>Experiments Performed</w:t>
       </w:r>
     </w:p>
@@ -1331,8 +1423,6 @@
       <w:r>
         <w:t>&lt;EXPLAIN HERE&gt;</w:t>
       </w:r>
-      <w:bookmarkStart w:id="0" w:name="_GoBack"/>
-      <w:bookmarkEnd w:id="0"/>
     </w:p>
     <w:p/>
     <w:p>
@@ -1362,7 +1452,7 @@
       </w:r>
     </w:p>
     <w:sectPr>
-      <w:headerReference w:type="default" r:id="rId29"/>
+      <w:headerReference w:type="default" r:id="rId30"/>
       <w:pgSz w:w="12240" w:h="15840"/>
       <w:pgMar w:top="1440" w:right="1440" w:bottom="1440" w:left="1440" w:header="708" w:footer="708" w:gutter="0"/>
       <w:cols w:space="708"/>
@@ -1456,6 +1546,103 @@
     </w:r>
   </w:p>
 </w:hdr>
+</file>
+
+<file path=word/numbering.xml><?xml version="1.0" encoding="utf-8"?>
+<w:numbering xmlns:wpc="http://schemas.microsoft.com/office/word/2010/wordprocessingCanvas" xmlns:cx="http://schemas.microsoft.com/office/drawing/2014/chartex" xmlns:cx1="http://schemas.microsoft.com/office/drawing/2015/9/8/chartex" xmlns:cx2="http://schemas.microsoft.com/office/drawing/2015/10/21/chartex" xmlns:cx3="http://schemas.microsoft.com/office/drawing/2016/5/9/chartex" xmlns:cx4="http://schemas.microsoft.com/office/drawing/2016/5/10/chartex" xmlns:cx5="http://schemas.microsoft.com/office/drawing/2016/5/11/chartex" xmlns:mc="http://schemas.openxmlformats.org/markup-compatibility/2006" xmlns:o="urn:schemas-microsoft-com:office:office" xmlns:r="http://schemas.openxmlformats.org/officeDocument/2006/relationships" xmlns:m="http://schemas.openxmlformats.org/officeDocument/2006/math" xmlns:v="urn:schemas-microsoft-com:vml" xmlns:wp14="http://schemas.microsoft.com/office/word/2010/wordprocessingDrawing" xmlns:wp="http://schemas.openxmlformats.org/drawingml/2006/wordprocessingDrawing" xmlns:w10="urn:schemas-microsoft-com:office:word" xmlns:w="http://schemas.openxmlformats.org/wordprocessingml/2006/main" xmlns:w14="http://schemas.microsoft.com/office/word/2010/wordml" xmlns:w15="http://schemas.microsoft.com/office/word/2012/wordml" xmlns:w16se="http://schemas.microsoft.com/office/word/2015/wordml/symex" xmlns:wpg="http://schemas.microsoft.com/office/word/2010/wordprocessingGroup" xmlns:wpi="http://schemas.microsoft.com/office/word/2010/wordprocessingInk" xmlns:wne="http://schemas.microsoft.com/office/word/2006/wordml" xmlns:wps="http://schemas.microsoft.com/office/word/2010/wordprocessingShape" mc:Ignorable="w14 w15 w16se wp14">
+  <w:abstractNum w:abstractNumId="0" w15:restartNumberingAfterBreak="0">
+    <w:nsid w:val="73E43DFB"/>
+    <w:multiLevelType w:val="hybridMultilevel"/>
+    <w:tmpl w:val="6BD2E0E0"/>
+    <w:lvl w:ilvl="0" w:tplc="1009000F">
+      <w:start w:val="1"/>
+      <w:numFmt w:val="decimal"/>
+      <w:lvlText w:val="%1."/>
+      <w:lvlJc w:val="left"/>
+      <w:pPr>
+        <w:ind w:left="720" w:hanging="360"/>
+      </w:pPr>
+      <w:rPr>
+        <w:rFonts w:hint="default"/>
+      </w:rPr>
+    </w:lvl>
+    <w:lvl w:ilvl="1" w:tplc="10090019" w:tentative="1">
+      <w:start w:val="1"/>
+      <w:numFmt w:val="lowerLetter"/>
+      <w:lvlText w:val="%2."/>
+      <w:lvlJc w:val="left"/>
+      <w:pPr>
+        <w:ind w:left="1440" w:hanging="360"/>
+      </w:pPr>
+    </w:lvl>
+    <w:lvl w:ilvl="2" w:tplc="1009001B" w:tentative="1">
+      <w:start w:val="1"/>
+      <w:numFmt w:val="lowerRoman"/>
+      <w:lvlText w:val="%3."/>
+      <w:lvlJc w:val="right"/>
+      <w:pPr>
+        <w:ind w:left="2160" w:hanging="180"/>
+      </w:pPr>
+    </w:lvl>
+    <w:lvl w:ilvl="3" w:tplc="1009000F" w:tentative="1">
+      <w:start w:val="1"/>
+      <w:numFmt w:val="decimal"/>
+      <w:lvlText w:val="%4."/>
+      <w:lvlJc w:val="left"/>
+      <w:pPr>
+        <w:ind w:left="2880" w:hanging="360"/>
+      </w:pPr>
+    </w:lvl>
+    <w:lvl w:ilvl="4" w:tplc="10090019" w:tentative="1">
+      <w:start w:val="1"/>
+      <w:numFmt w:val="lowerLetter"/>
+      <w:lvlText w:val="%5."/>
+      <w:lvlJc w:val="left"/>
+      <w:pPr>
+        <w:ind w:left="3600" w:hanging="360"/>
+      </w:pPr>
+    </w:lvl>
+    <w:lvl w:ilvl="5" w:tplc="1009001B" w:tentative="1">
+      <w:start w:val="1"/>
+      <w:numFmt w:val="lowerRoman"/>
+      <w:lvlText w:val="%6."/>
+      <w:lvlJc w:val="right"/>
+      <w:pPr>
+        <w:ind w:left="4320" w:hanging="180"/>
+      </w:pPr>
+    </w:lvl>
+    <w:lvl w:ilvl="6" w:tplc="1009000F" w:tentative="1">
+      <w:start w:val="1"/>
+      <w:numFmt w:val="decimal"/>
+      <w:lvlText w:val="%7."/>
+      <w:lvlJc w:val="left"/>
+      <w:pPr>
+        <w:ind w:left="5040" w:hanging="360"/>
+      </w:pPr>
+    </w:lvl>
+    <w:lvl w:ilvl="7" w:tplc="10090019" w:tentative="1">
+      <w:start w:val="1"/>
+      <w:numFmt w:val="lowerLetter"/>
+      <w:lvlText w:val="%8."/>
+      <w:lvlJc w:val="left"/>
+      <w:pPr>
+        <w:ind w:left="5760" w:hanging="360"/>
+      </w:pPr>
+    </w:lvl>
+    <w:lvl w:ilvl="8" w:tplc="1009001B" w:tentative="1">
+      <w:start w:val="1"/>
+      <w:numFmt w:val="lowerRoman"/>
+      <w:lvlText w:val="%9."/>
+      <w:lvlJc w:val="right"/>
+      <w:pPr>
+        <w:ind w:left="6480" w:hanging="180"/>
+      </w:pPr>
+    </w:lvl>
+  </w:abstractNum>
+  <w:num w:numId="1">
+    <w:abstractNumId w:val="0"/>
+  </w:num>
+</w:numbering>
 </file>
 
 <file path=word/styles.xml><?xml version="1.0" encoding="utf-8"?>
@@ -1923,6 +2110,7 @@
   <w:style w:type="character" w:default="1" w:styleId="DefaultParagraphFont">
     <w:name w:val="Default Paragraph Font"/>
     <w:uiPriority w:val="1"/>
+    <w:semiHidden/>
     <w:unhideWhenUsed/>
   </w:style>
   <w:style w:type="table" w:default="1" w:styleId="TableNormal">
@@ -2104,6 +2292,17 @@
       <w:color w:val="954F72" w:themeColor="followedHyperlink"/>
       <w:u w:val="single"/>
     </w:rPr>
+  </w:style>
+  <w:style w:type="paragraph" w:styleId="ListParagraph">
+    <w:name w:val="List Paragraph"/>
+    <w:basedOn w:val="Normal"/>
+    <w:uiPriority w:val="34"/>
+    <w:qFormat/>
+    <w:rsid w:val="00A90A12"/>
+    <w:pPr>
+      <w:ind w:left="720"/>
+      <w:contextualSpacing/>
+    </w:pPr>
   </w:style>
 </w:styles>
 </file>

</xml_diff>

<commit_message>
explaination mostly written for all four algos now, should go back later and tidy them up, but they're good enough for now
</commit_message>
<xml_diff>
--- a/CIS4720 - A1p2.docx
+++ b/CIS4720 - A1p2.docx
@@ -82,22 +82,7 @@
     </w:p>
     <w:p>
       <w:r>
-        <w:t>I will now briefly go through each of the algorithms</w:t>
-      </w:r>
-      <w:r>
-        <w:t xml:space="preserve"> I chose</w:t>
-      </w:r>
-      <w:r>
-        <w:t xml:space="preserve">, </w:t>
-      </w:r>
-      <w:r>
-        <w:t xml:space="preserve">and discuss </w:t>
-      </w:r>
-      <w:r>
-        <w:t xml:space="preserve">how they </w:t>
-      </w:r>
-      <w:r>
-        <w:t>work.</w:t>
+        <w:t>Each of the algorithms I used will now be gone through.</w:t>
       </w:r>
     </w:p>
     <w:p/>
@@ -1326,81 +1311,621 @@
       </w:r>
     </w:p>
     <w:p>
+      <w:pPr>
+        <w:ind w:firstLine="720"/>
+      </w:pPr>
+      <w:r>
+        <w:t xml:space="preserve">To be honest, I get the general idea of this algorithm, but I do not understand the math that goes into calculating the transformation factor. </w:t>
+      </w:r>
+    </w:p>
+    <w:tbl>
+      <w:tblPr>
+        <w:tblStyle w:val="TableGrid"/>
+        <w:tblW w:w="0" w:type="auto"/>
+        <w:tblBorders>
+          <w:top w:val="none" w:sz="0" w:space="0" w:color="auto"/>
+          <w:left w:val="none" w:sz="0" w:space="0" w:color="auto"/>
+          <w:bottom w:val="none" w:sz="0" w:space="0" w:color="auto"/>
+          <w:right w:val="none" w:sz="0" w:space="0" w:color="auto"/>
+          <w:insideH w:val="none" w:sz="0" w:space="0" w:color="auto"/>
+          <w:insideV w:val="none" w:sz="0" w:space="0" w:color="auto"/>
+        </w:tblBorders>
+        <w:tblLook w:val="04A0" w:firstRow="1" w:lastRow="0" w:firstColumn="1" w:lastColumn="0" w:noHBand="0" w:noVBand="1"/>
+      </w:tblPr>
+      <w:tblGrid>
+        <w:gridCol w:w="5106"/>
+        <w:gridCol w:w="4254"/>
+      </w:tblGrid>
+      <w:tr>
+        <w:tc>
+          <w:tcPr>
+            <w:tcW w:w="4675" w:type="dxa"/>
+          </w:tcPr>
+          <w:p>
+            <w:r>
+              <w:rPr>
+                <w:noProof/>
+                <w:lang w:eastAsia="en-CA"/>
+              </w:rPr>
+              <w:drawing>
+                <wp:inline distT="0" distB="0" distL="0" distR="0" wp14:anchorId="01ADC3E9" wp14:editId="024169E3">
+                  <wp:extent cx="3100388" cy="1633955"/>
+                  <wp:effectExtent l="0" t="0" r="5080" b="4445"/>
+                  <wp:docPr id="10" name="Picture 10" descr="Image result for i'm afraid we'll have to use math"/>
+                  <wp:cNvGraphicFramePr>
+                    <a:graphicFrameLocks xmlns:a="http://schemas.openxmlformats.org/drawingml/2006/main" noChangeAspect="1"/>
+                  </wp:cNvGraphicFramePr>
+                  <a:graphic xmlns:a="http://schemas.openxmlformats.org/drawingml/2006/main">
+                    <a:graphicData uri="http://schemas.openxmlformats.org/drawingml/2006/picture">
+                      <pic:pic xmlns:pic="http://schemas.openxmlformats.org/drawingml/2006/picture">
+                        <pic:nvPicPr>
+                          <pic:cNvPr id="0" name="Picture 6" descr="Image result for i'm afraid we'll have to use math"/>
+                          <pic:cNvPicPr>
+                            <a:picLocks noChangeAspect="1" noChangeArrowheads="1"/>
+                          </pic:cNvPicPr>
+                        </pic:nvPicPr>
+                        <pic:blipFill>
+                          <a:blip r:embed="rId30" cstate="print">
+                            <a:extLst>
+                              <a:ext uri="{28A0092B-C50C-407E-A947-70E740481C1C}">
+                                <a14:useLocalDpi xmlns:a14="http://schemas.microsoft.com/office/drawing/2010/main" val="0"/>
+                              </a:ext>
+                            </a:extLst>
+                          </a:blip>
+                          <a:srcRect/>
+                          <a:stretch>
+                            <a:fillRect/>
+                          </a:stretch>
+                        </pic:blipFill>
+                        <pic:spPr bwMode="auto">
+                          <a:xfrm>
+                            <a:off x="0" y="0"/>
+                            <a:ext cx="3102639" cy="1635141"/>
+                          </a:xfrm>
+                          <a:prstGeom prst="rect">
+                            <a:avLst/>
+                          </a:prstGeom>
+                          <a:noFill/>
+                          <a:ln>
+                            <a:noFill/>
+                          </a:ln>
+                        </pic:spPr>
+                      </pic:pic>
+                    </a:graphicData>
+                  </a:graphic>
+                </wp:inline>
+              </w:drawing>
+            </w:r>
+          </w:p>
+        </w:tc>
+        <w:tc>
+          <w:tcPr>
+            <w:tcW w:w="4675" w:type="dxa"/>
+          </w:tcPr>
+          <w:p>
+            <w:pPr>
+              <w:rPr>
+                <w:i/>
+              </w:rPr>
+            </w:pPr>
+          </w:p>
+          <w:p>
+            <w:pPr>
+              <w:rPr>
+                <w:i/>
+              </w:rPr>
+            </w:pPr>
+          </w:p>
+          <w:p>
+            <w:pPr>
+              <w:rPr>
+                <w:i/>
+              </w:rPr>
+            </w:pPr>
+            <w:r>
+              <w:rPr>
+                <w:i/>
+                <w:sz w:val="44"/>
+                <w:szCs w:val="44"/>
+              </w:rPr>
+              <w:t>“</w:t>
+            </w:r>
+            <w:r>
+              <w:rPr>
+                <w:i/>
+              </w:rPr>
+              <w:t xml:space="preserve">I’m afraid we’ll have to use… </w:t>
+            </w:r>
+          </w:p>
+          <w:p>
+            <w:pPr>
+              <w:rPr>
+                <w:i/>
+              </w:rPr>
+            </w:pPr>
+          </w:p>
+          <w:p>
+            <w:pPr>
+              <w:jc w:val="center"/>
+              <w:rPr>
+                <w:i/>
+                <w:sz w:val="44"/>
+                <w:szCs w:val="44"/>
+              </w:rPr>
+            </w:pPr>
+            <w:r>
+              <w:rPr>
+                <w:i/>
+                <w:sz w:val="44"/>
+                <w:szCs w:val="44"/>
+              </w:rPr>
+              <w:t>MATH”</w:t>
+            </w:r>
+          </w:p>
+        </w:tc>
+      </w:tr>
+    </w:tbl>
+    <w:p/>
+    <w:tbl>
+      <w:tblPr>
+        <w:tblStyle w:val="TableGrid"/>
+        <w:tblW w:w="0" w:type="auto"/>
+        <w:tblBorders>
+          <w:top w:val="none" w:sz="0" w:space="0" w:color="auto"/>
+          <w:left w:val="none" w:sz="0" w:space="0" w:color="auto"/>
+          <w:bottom w:val="none" w:sz="0" w:space="0" w:color="auto"/>
+          <w:right w:val="none" w:sz="0" w:space="0" w:color="auto"/>
+          <w:insideH w:val="none" w:sz="0" w:space="0" w:color="auto"/>
+          <w:insideV w:val="none" w:sz="0" w:space="0" w:color="auto"/>
+        </w:tblBorders>
+        <w:tblLook w:val="04A0" w:firstRow="1" w:lastRow="0" w:firstColumn="1" w:lastColumn="0" w:noHBand="0" w:noVBand="1"/>
+      </w:tblPr>
+      <w:tblGrid>
+        <w:gridCol w:w="6091"/>
+        <w:gridCol w:w="3259"/>
+      </w:tblGrid>
+      <w:tr>
+        <w:tc>
+          <w:tcPr>
+            <w:tcW w:w="6091" w:type="dxa"/>
+          </w:tcPr>
+          <w:p>
+            <w:pPr>
+              <w:pStyle w:val="ListParagraph"/>
+            </w:pPr>
+          </w:p>
+          <w:p>
+            <w:pPr>
+              <w:pStyle w:val="ListParagraph"/>
+            </w:pPr>
+          </w:p>
+          <w:p>
+            <w:pPr>
+              <w:pStyle w:val="ListParagraph"/>
+              <w:numPr>
+                <w:ilvl w:val="0"/>
+                <w:numId w:val="2"/>
+              </w:numPr>
+            </w:pPr>
+            <w:r>
+              <w:t xml:space="preserve">The image is split into “bins” by the histogram function. Each bin condenses the y range of the image to a single </w:t>
+            </w:r>
+            <w:r>
+              <w:t>histogram value, for each</w:t>
+            </w:r>
+            <w:r>
+              <w:t xml:space="preserve"> given subsection of the image.</w:t>
+            </w:r>
+          </w:p>
+          <w:p>
+            <w:pPr>
+              <w:pStyle w:val="ListParagraph"/>
+              <w:numPr>
+                <w:ilvl w:val="0"/>
+                <w:numId w:val="2"/>
+              </w:numPr>
+            </w:pPr>
+            <w:r>
+              <w:t>Each histogram value / bin value is gone through and used to calculate a transformation value for each shade of grey.</w:t>
+            </w:r>
+          </w:p>
+          <w:p>
+            <w:pPr>
+              <w:pStyle w:val="ListParagraph"/>
+              <w:numPr>
+                <w:ilvl w:val="0"/>
+                <w:numId w:val="2"/>
+              </w:numPr>
+            </w:pPr>
+            <w:r>
+              <w:t>Each pixel is gone through, and has the adjustment / transformation value applied to it.</w:t>
+            </w:r>
+          </w:p>
+        </w:tc>
+        <w:tc>
+          <w:tcPr>
+            <w:tcW w:w="3259" w:type="dxa"/>
+          </w:tcPr>
+          <w:p>
+            <w:r>
+              <w:object w:dxaOrig="3000" w:dyaOrig="4200" w14:anchorId="3A828C6B">
+                <v:shape id="_x0000_i1059" type="#_x0000_t75" style="width:150pt;height:210pt" o:ole="">
+                  <v:imagedata r:id="rId31" o:title=""/>
+                </v:shape>
+                <o:OLEObject Type="Embed" ProgID="PBrush" ShapeID="_x0000_i1059" DrawAspect="Content" ObjectID="_1549978852" r:id="rId32"/>
+              </w:object>
+            </w:r>
+          </w:p>
+        </w:tc>
+      </w:tr>
+    </w:tbl>
+    <w:p/>
+    <w:tbl>
+      <w:tblPr>
+        <w:tblStyle w:val="TableGrid"/>
+        <w:tblW w:w="0" w:type="auto"/>
+        <w:tblLook w:val="04A0" w:firstRow="1" w:lastRow="0" w:firstColumn="1" w:lastColumn="0" w:noHBand="0" w:noVBand="1"/>
+      </w:tblPr>
+      <w:tblGrid>
+        <w:gridCol w:w="3116"/>
+        <w:gridCol w:w="3117"/>
+        <w:gridCol w:w="3117"/>
+      </w:tblGrid>
+      <w:tr>
+        <w:tc>
+          <w:tcPr>
+            <w:tcW w:w="3116" w:type="dxa"/>
+          </w:tcPr>
+          <w:p>
+            <w:pPr>
+              <w:pStyle w:val="Heading4"/>
+              <w:outlineLvl w:val="3"/>
+            </w:pPr>
+            <w:r>
+              <w:t>HistHyper</w:t>
+            </w:r>
+          </w:p>
+          <w:p>
+            <w:r>
+              <w:t>When testing HistHyper did have very good contrast enhanc</w:t>
+            </w:r>
+            <w:r>
+              <w:t>ement results, but it seemed to c</w:t>
+            </w:r>
+            <w:r>
+              <w:t>ause a decrease in quality, in some images, this trade off is worth it.</w:t>
+            </w:r>
+          </w:p>
+          <w:p/>
+          <w:p>
+            <w:r>
+              <w:t>This image is an extreme example, being mostly white. In this extreme example, the contrast has been massively improved, but the quality of the image is much worse.</w:t>
+            </w:r>
+          </w:p>
+        </w:tc>
+        <w:tc>
+          <w:tcPr>
+            <w:tcW w:w="3117" w:type="dxa"/>
+          </w:tcPr>
+          <w:p>
+            <w:r>
+              <w:pict w14:anchorId="66DFBC25">
+                <v:shape id="_x0000_i1063" type="#_x0000_t75" style="width:122.25pt;height:168.4pt">
+                  <v:imagedata r:id="rId33" o:title="lowcontrast1 - histhyper"/>
+                </v:shape>
+              </w:pict>
+            </w:r>
+          </w:p>
+          <w:p>
+            <w:hyperlink r:id="rId34" w:history="1">
+              <w:r>
+                <w:rPr>
+                  <w:rStyle w:val="Hyperlink"/>
+                </w:rPr>
+                <w:t>HistHyper Link</w:t>
+              </w:r>
+            </w:hyperlink>
+          </w:p>
+        </w:tc>
+        <w:tc>
+          <w:tcPr>
+            <w:tcW w:w="3117" w:type="dxa"/>
+          </w:tcPr>
+          <w:p>
+            <w:pPr>
+              <w:rPr>
+                <w:noProof/>
+                <w:lang w:eastAsia="en-CA"/>
+              </w:rPr>
+            </w:pPr>
+            <w:r>
+              <w:rPr>
+                <w:noProof/>
+                <w:lang w:eastAsia="en-CA"/>
+              </w:rPr>
+              <w:drawing>
+                <wp:inline distT="0" distB="0" distL="0" distR="0" wp14:anchorId="27FBD1BA" wp14:editId="7C7EF5AD">
+                  <wp:extent cx="1514165" cy="2085975"/>
+                  <wp:effectExtent l="0" t="0" r="0" b="0"/>
+                  <wp:docPr id="13" name="Picture 13" descr="C:\Users\andre\AppData\Local\Microsoft\Windows\INetCacheContent.Word\contrast1.jpg"/>
+                  <wp:cNvGraphicFramePr>
+                    <a:graphicFrameLocks xmlns:a="http://schemas.openxmlformats.org/drawingml/2006/main" noChangeAspect="1"/>
+                  </wp:cNvGraphicFramePr>
+                  <a:graphic xmlns:a="http://schemas.openxmlformats.org/drawingml/2006/main">
+                    <a:graphicData uri="http://schemas.openxmlformats.org/drawingml/2006/picture">
+                      <pic:pic xmlns:pic="http://schemas.openxmlformats.org/drawingml/2006/picture">
+                        <pic:nvPicPr>
+                          <pic:cNvPr id="0" name="Picture 53" descr="C:\Users\andre\AppData\Local\Microsoft\Windows\INetCacheContent.Word\contrast1.jpg"/>
+                          <pic:cNvPicPr>
+                            <a:picLocks noChangeAspect="1" noChangeArrowheads="1"/>
+                          </pic:cNvPicPr>
+                        </pic:nvPicPr>
+                        <pic:blipFill>
+                          <a:blip r:embed="rId10" cstate="print">
+                            <a:extLst>
+                              <a:ext uri="{28A0092B-C50C-407E-A947-70E740481C1C}">
+                                <a14:useLocalDpi xmlns:a14="http://schemas.microsoft.com/office/drawing/2010/main" val="0"/>
+                              </a:ext>
+                            </a:extLst>
+                          </a:blip>
+                          <a:srcRect/>
+                          <a:stretch>
+                            <a:fillRect/>
+                          </a:stretch>
+                        </pic:blipFill>
+                        <pic:spPr bwMode="auto">
+                          <a:xfrm>
+                            <a:off x="0" y="0"/>
+                            <a:ext cx="1551605" cy="2137554"/>
+                          </a:xfrm>
+                          <a:prstGeom prst="rect">
+                            <a:avLst/>
+                          </a:prstGeom>
+                          <a:noFill/>
+                          <a:ln>
+                            <a:noFill/>
+                          </a:ln>
+                        </pic:spPr>
+                      </pic:pic>
+                    </a:graphicData>
+                  </a:graphic>
+                </wp:inline>
+              </w:drawing>
+            </w:r>
+          </w:p>
+          <w:p>
+            <w:hyperlink r:id="rId35" w:history="1">
+              <w:r>
+                <w:rPr>
+                  <w:rStyle w:val="Hyperlink"/>
+                </w:rPr>
+                <w:t xml:space="preserve">Original Image </w:t>
+              </w:r>
+              <w:r>
+                <w:rPr>
+                  <w:rStyle w:val="Hyperlink"/>
+                </w:rPr>
+                <w:t>Link</w:t>
+              </w:r>
+            </w:hyperlink>
+          </w:p>
+        </w:tc>
+      </w:tr>
+    </w:tbl>
+    <w:p/>
+    <w:p>
+      <w:pPr>
+        <w:pStyle w:val="ListParagraph"/>
+      </w:pPr>
+    </w:p>
+    <w:p>
+      <w:pPr>
+        <w:pStyle w:val="Heading2"/>
+      </w:pPr>
+      <w:r>
+        <w:t>drew_CE</w:t>
+      </w:r>
+    </w:p>
+    <w:p>
       <w:r>
         <w:tab/>
       </w:r>
       <w:r>
-        <w:t>There are … parts to histhyper. &lt;LIST THE PARTS&gt;</w:t>
-      </w:r>
-    </w:p>
-    <w:p>
-      <w:r>
-        <w:t>Magic, the entirety of this algorithm is magic, I don’t understand any of it.</w:t>
-      </w:r>
-    </w:p>
-    <w:p>
-      <w:pPr>
-        <w:pStyle w:val="ListParagraph"/>
-        <w:numPr>
-          <w:ilvl w:val="0"/>
-          <w:numId w:val="1"/>
-        </w:numPr>
-      </w:pPr>
-      <w:r>
-        <w:t>A histogram is created from the flatten image</w:t>
-      </w:r>
-    </w:p>
-    <w:p>
-      <w:pPr>
-        <w:pStyle w:val="ListParagraph"/>
-        <w:numPr>
-          <w:ilvl w:val="0"/>
-          <w:numId w:val="1"/>
-        </w:numPr>
-      </w:pPr>
-      <w:r>
-        <w:t>The cumulative sum is calculated on the histogram</w:t>
-      </w:r>
-    </w:p>
-    <w:p>
-      <w:pPr>
-        <w:pStyle w:val="ListParagraph"/>
-        <w:numPr>
-          <w:ilvl w:val="0"/>
-          <w:numId w:val="1"/>
-        </w:numPr>
-      </w:pPr>
-      <w:r>
-        <w:t>yLog = 1.0 + 1.0 / c_value</w:t>
-      </w:r>
-      <w:bookmarkStart w:id="0" w:name="_GoBack"/>
-      <w:bookmarkEnd w:id="0"/>
-    </w:p>
-    <w:p>
-      <w:pPr>
-        <w:pStyle w:val="Heading2"/>
-      </w:pPr>
-      <w:r>
-        <w:t>drew_CE</w:t>
+        <w:t xml:space="preserve">This algorithm is very simple. Go through each pixel, and if the value is greater than 255/2 or 127.5, then increase it, and if the pixel value is less than 127.5 decrease it. The idea being to make darks darker, and lights lighter. </w:t>
       </w:r>
     </w:p>
     <w:p>
       <w:r>
         <w:tab/>
-      </w:r>
-      <w:r>
-        <w:t xml:space="preserve">This algorithm is very simple. Go through each pixel, and if the value is greater than 255/2 or 127.5, then increase it, and if the pixel value is less than 127.5 decrease it. The idea being to make darks darker, and lights lighter. </w:t>
+        <w:t xml:space="preserve">How much does this algorithm adjust the pixel value by? Half of the difference between the current pixel value, and 127.5. </w:t>
       </w:r>
     </w:p>
     <w:p>
       <w:r>
         <w:tab/>
-        <w:t xml:space="preserve">How much does this algorithm adjust the pixel value by? Half of the difference between the current pixel value, and 127.5. If the pixel </w:t>
+        <w:t xml:space="preserve">This algorithm is a result of me spending several hours trying to come up with a contrast improvement algorithm without having background knowledge, or any idea what I was doing. </w:t>
+      </w:r>
+      <w:r>
+        <w:t>This was one of the first methods I tried, and it was pretty much the only method that worked.</w:t>
       </w:r>
       <w:r>
         <w:t xml:space="preserve"> </w:t>
       </w:r>
     </w:p>
+    <w:p>
+      <w:r>
+        <w:tab/>
+        <w:t>The advantages of this algorithm are that: it is very simple, and it does slightly improve contrast of grey images, while basically not affecting quality of the image at all.</w:t>
+      </w:r>
+    </w:p>
+    <w:p>
+      <w:r>
+        <w:tab/>
+        <w:t xml:space="preserve">The disadvantages of this algorithm is that it is only applicable to images that are mostly grey. The results of applying this image algorithm to the lady’s face was </w:t>
+      </w:r>
+      <w:r>
+        <w:t>like</w:t>
+      </w:r>
+      <w:r>
+        <w:t xml:space="preserve"> histhyper however, which makes me feel a little better about my algorithm being terrible. </w:t>
+      </w:r>
+    </w:p>
+    <w:tbl>
+      <w:tblPr>
+        <w:tblStyle w:val="TableGrid"/>
+        <w:tblW w:w="0" w:type="auto"/>
+        <w:tblLook w:val="04A0" w:firstRow="1" w:lastRow="0" w:firstColumn="1" w:lastColumn="0" w:noHBand="0" w:noVBand="1"/>
+      </w:tblPr>
+      <w:tblGrid>
+        <w:gridCol w:w="3116"/>
+        <w:gridCol w:w="3117"/>
+        <w:gridCol w:w="3117"/>
+      </w:tblGrid>
+      <w:tr>
+        <w:tc>
+          <w:tcPr>
+            <w:tcW w:w="3116" w:type="dxa"/>
+          </w:tcPr>
+          <w:p>
+            <w:pPr>
+              <w:pStyle w:val="Heading3"/>
+              <w:outlineLvl w:val="2"/>
+            </w:pPr>
+            <w:r>
+              <w:t>Drew_CE</w:t>
+            </w:r>
+          </w:p>
+          <w:p>
+            <w:r>
+              <w:t>Does have useful result</w:t>
+            </w:r>
+            <w:r>
+              <w:t>s on images that are very grey. For images that are almost all darker than 127.5, or lighter than 127.5, they won’t have their contrast enhanced, in fact, these images will just get worse.</w:t>
+            </w:r>
+          </w:p>
+          <w:p>
+            <w:r>
+              <w:t xml:space="preserve"> </w:t>
+            </w:r>
+          </w:p>
+          <w:p>
+            <w:r>
+              <w:t xml:space="preserve">I tried variations where it would take the mean into account, but </w:t>
+            </w:r>
+            <w:r>
+              <w:t>I could not get it to work well.</w:t>
+            </w:r>
+            <w:bookmarkStart w:id="0" w:name="_GoBack"/>
+            <w:bookmarkEnd w:id="0"/>
+          </w:p>
+        </w:tc>
+        <w:tc>
+          <w:tcPr>
+            <w:tcW w:w="3117" w:type="dxa"/>
+          </w:tcPr>
+          <w:p>
+            <w:r>
+              <w:pict w14:anchorId="2CE7FAEF">
+                <v:shape id="_x0000_i1082" type="#_x0000_t75" style="width:126.4pt;height:174pt">
+                  <v:imagedata r:id="rId36" o:title="lowcontrast1 - drew_CE"/>
+                </v:shape>
+              </w:pict>
+            </w:r>
+            <w:hyperlink r:id="rId37" w:history="1">
+              <w:r>
+                <w:rPr>
+                  <w:rStyle w:val="Hyperlink"/>
+                </w:rPr>
+                <w:t>Drew_CE link</w:t>
+              </w:r>
+            </w:hyperlink>
+          </w:p>
+        </w:tc>
+        <w:tc>
+          <w:tcPr>
+            <w:tcW w:w="3117" w:type="dxa"/>
+          </w:tcPr>
+          <w:p>
+            <w:pPr>
+              <w:rPr>
+                <w:noProof/>
+                <w:lang w:eastAsia="en-CA"/>
+              </w:rPr>
+            </w:pPr>
+            <w:r>
+              <w:rPr>
+                <w:noProof/>
+                <w:lang w:eastAsia="en-CA"/>
+              </w:rPr>
+              <w:drawing>
+                <wp:inline distT="0" distB="0" distL="0" distR="0" wp14:anchorId="583015DA" wp14:editId="47C34115">
+                  <wp:extent cx="1514165" cy="2085975"/>
+                  <wp:effectExtent l="0" t="0" r="0" b="0"/>
+                  <wp:docPr id="14" name="Picture 14" descr="C:\Users\andre\AppData\Local\Microsoft\Windows\INetCacheContent.Word\contrast1.jpg"/>
+                  <wp:cNvGraphicFramePr>
+                    <a:graphicFrameLocks xmlns:a="http://schemas.openxmlformats.org/drawingml/2006/main" noChangeAspect="1"/>
+                  </wp:cNvGraphicFramePr>
+                  <a:graphic xmlns:a="http://schemas.openxmlformats.org/drawingml/2006/main">
+                    <a:graphicData uri="http://schemas.openxmlformats.org/drawingml/2006/picture">
+                      <pic:pic xmlns:pic="http://schemas.openxmlformats.org/drawingml/2006/picture">
+                        <pic:nvPicPr>
+                          <pic:cNvPr id="0" name="Picture 53" descr="C:\Users\andre\AppData\Local\Microsoft\Windows\INetCacheContent.Word\contrast1.jpg"/>
+                          <pic:cNvPicPr>
+                            <a:picLocks noChangeAspect="1" noChangeArrowheads="1"/>
+                          </pic:cNvPicPr>
+                        </pic:nvPicPr>
+                        <pic:blipFill>
+                          <a:blip r:embed="rId10" cstate="print">
+                            <a:extLst>
+                              <a:ext uri="{28A0092B-C50C-407E-A947-70E740481C1C}">
+                                <a14:useLocalDpi xmlns:a14="http://schemas.microsoft.com/office/drawing/2010/main" val="0"/>
+                              </a:ext>
+                            </a:extLst>
+                          </a:blip>
+                          <a:srcRect/>
+                          <a:stretch>
+                            <a:fillRect/>
+                          </a:stretch>
+                        </pic:blipFill>
+                        <pic:spPr bwMode="auto">
+                          <a:xfrm>
+                            <a:off x="0" y="0"/>
+                            <a:ext cx="1551605" cy="2137554"/>
+                          </a:xfrm>
+                          <a:prstGeom prst="rect">
+                            <a:avLst/>
+                          </a:prstGeom>
+                          <a:noFill/>
+                          <a:ln>
+                            <a:noFill/>
+                          </a:ln>
+                        </pic:spPr>
+                      </pic:pic>
+                    </a:graphicData>
+                  </a:graphic>
+                </wp:inline>
+              </w:drawing>
+            </w:r>
+          </w:p>
+          <w:p>
+            <w:hyperlink r:id="rId38" w:history="1">
+              <w:r>
+                <w:rPr>
+                  <w:rStyle w:val="Hyperlink"/>
+                </w:rPr>
+                <w:t xml:space="preserve">Original Image </w:t>
+              </w:r>
+              <w:r>
+                <w:rPr>
+                  <w:rStyle w:val="Hyperlink"/>
+                </w:rPr>
+                <w:t>Link</w:t>
+              </w:r>
+            </w:hyperlink>
+          </w:p>
+        </w:tc>
+      </w:tr>
+    </w:tbl>
     <w:p/>
     <w:p>
       <w:pPr>
@@ -1452,7 +1977,7 @@
       </w:r>
     </w:p>
     <w:sectPr>
-      <w:headerReference w:type="default" r:id="rId30"/>
+      <w:headerReference w:type="default" r:id="rId39"/>
       <w:pgSz w:w="12240" w:h="15840"/>
       <w:pgMar w:top="1440" w:right="1440" w:bottom="1440" w:left="1440" w:header="708" w:footer="708" w:gutter="0"/>
       <w:cols w:space="708"/>
@@ -1639,8 +2164,100 @@
       </w:pPr>
     </w:lvl>
   </w:abstractNum>
+  <w:abstractNum w:abstractNumId="1" w15:restartNumberingAfterBreak="0">
+    <w:nsid w:val="7B0A0B6F"/>
+    <w:multiLevelType w:val="hybridMultilevel"/>
+    <w:tmpl w:val="D3888AA4"/>
+    <w:lvl w:ilvl="0" w:tplc="1009000F">
+      <w:start w:val="1"/>
+      <w:numFmt w:val="decimal"/>
+      <w:lvlText w:val="%1."/>
+      <w:lvlJc w:val="left"/>
+      <w:pPr>
+        <w:ind w:left="720" w:hanging="360"/>
+      </w:pPr>
+      <w:rPr>
+        <w:rFonts w:hint="default"/>
+      </w:rPr>
+    </w:lvl>
+    <w:lvl w:ilvl="1" w:tplc="10090019" w:tentative="1">
+      <w:start w:val="1"/>
+      <w:numFmt w:val="lowerLetter"/>
+      <w:lvlText w:val="%2."/>
+      <w:lvlJc w:val="left"/>
+      <w:pPr>
+        <w:ind w:left="1440" w:hanging="360"/>
+      </w:pPr>
+    </w:lvl>
+    <w:lvl w:ilvl="2" w:tplc="1009001B" w:tentative="1">
+      <w:start w:val="1"/>
+      <w:numFmt w:val="lowerRoman"/>
+      <w:lvlText w:val="%3."/>
+      <w:lvlJc w:val="right"/>
+      <w:pPr>
+        <w:ind w:left="2160" w:hanging="180"/>
+      </w:pPr>
+    </w:lvl>
+    <w:lvl w:ilvl="3" w:tplc="1009000F" w:tentative="1">
+      <w:start w:val="1"/>
+      <w:numFmt w:val="decimal"/>
+      <w:lvlText w:val="%4."/>
+      <w:lvlJc w:val="left"/>
+      <w:pPr>
+        <w:ind w:left="2880" w:hanging="360"/>
+      </w:pPr>
+    </w:lvl>
+    <w:lvl w:ilvl="4" w:tplc="10090019" w:tentative="1">
+      <w:start w:val="1"/>
+      <w:numFmt w:val="lowerLetter"/>
+      <w:lvlText w:val="%5."/>
+      <w:lvlJc w:val="left"/>
+      <w:pPr>
+        <w:ind w:left="3600" w:hanging="360"/>
+      </w:pPr>
+    </w:lvl>
+    <w:lvl w:ilvl="5" w:tplc="1009001B" w:tentative="1">
+      <w:start w:val="1"/>
+      <w:numFmt w:val="lowerRoman"/>
+      <w:lvlText w:val="%6."/>
+      <w:lvlJc w:val="right"/>
+      <w:pPr>
+        <w:ind w:left="4320" w:hanging="180"/>
+      </w:pPr>
+    </w:lvl>
+    <w:lvl w:ilvl="6" w:tplc="1009000F" w:tentative="1">
+      <w:start w:val="1"/>
+      <w:numFmt w:val="decimal"/>
+      <w:lvlText w:val="%7."/>
+      <w:lvlJc w:val="left"/>
+      <w:pPr>
+        <w:ind w:left="5040" w:hanging="360"/>
+      </w:pPr>
+    </w:lvl>
+    <w:lvl w:ilvl="7" w:tplc="10090019" w:tentative="1">
+      <w:start w:val="1"/>
+      <w:numFmt w:val="lowerLetter"/>
+      <w:lvlText w:val="%8."/>
+      <w:lvlJc w:val="left"/>
+      <w:pPr>
+        <w:ind w:left="5760" w:hanging="360"/>
+      </w:pPr>
+    </w:lvl>
+    <w:lvl w:ilvl="8" w:tplc="1009001B" w:tentative="1">
+      <w:start w:val="1"/>
+      <w:numFmt w:val="lowerRoman"/>
+      <w:lvlText w:val="%9."/>
+      <w:lvlJc w:val="right"/>
+      <w:pPr>
+        <w:ind w:left="6480" w:hanging="180"/>
+      </w:pPr>
+    </w:lvl>
+  </w:abstractNum>
   <w:num w:numId="1">
     <w:abstractNumId w:val="0"/>
+  </w:num>
+  <w:num w:numId="2">
+    <w:abstractNumId w:val="1"/>
   </w:num>
 </w:numbering>
 </file>
@@ -2107,6 +2724,28 @@
       <w:szCs w:val="24"/>
     </w:rPr>
   </w:style>
+  <w:style w:type="paragraph" w:styleId="Heading4">
+    <w:name w:val="heading 4"/>
+    <w:basedOn w:val="Normal"/>
+    <w:next w:val="Normal"/>
+    <w:link w:val="Heading4Char"/>
+    <w:uiPriority w:val="9"/>
+    <w:unhideWhenUsed/>
+    <w:qFormat/>
+    <w:rsid w:val="007C1EE5"/>
+    <w:pPr>
+      <w:keepNext/>
+      <w:keepLines/>
+      <w:spacing w:before="40" w:after="0"/>
+      <w:outlineLvl w:val="3"/>
+    </w:pPr>
+    <w:rPr>
+      <w:rFonts w:asciiTheme="majorHAnsi" w:eastAsiaTheme="majorEastAsia" w:hAnsiTheme="majorHAnsi" w:cstheme="majorBidi"/>
+      <w:i/>
+      <w:iCs/>
+      <w:color w:val="2F5496" w:themeColor="accent1" w:themeShade="BF"/>
+    </w:rPr>
+  </w:style>
   <w:style w:type="character" w:default="1" w:styleId="DefaultParagraphFont">
     <w:name w:val="Default Paragraph Font"/>
     <w:uiPriority w:val="1"/>
@@ -2303,6 +2942,19 @@
       <w:ind w:left="720"/>
       <w:contextualSpacing/>
     </w:pPr>
+  </w:style>
+  <w:style w:type="character" w:customStyle="1" w:styleId="Heading4Char">
+    <w:name w:val="Heading 4 Char"/>
+    <w:basedOn w:val="DefaultParagraphFont"/>
+    <w:link w:val="Heading4"/>
+    <w:uiPriority w:val="9"/>
+    <w:rsid w:val="007C1EE5"/>
+    <w:rPr>
+      <w:rFonts w:asciiTheme="majorHAnsi" w:eastAsiaTheme="majorEastAsia" w:hAnsiTheme="majorHAnsi" w:cstheme="majorBidi"/>
+      <w:i/>
+      <w:iCs/>
+      <w:color w:val="2F5496" w:themeColor="accent1" w:themeShade="BF"/>
+    </w:rPr>
   </w:style>
 </w:styles>
 </file>

</xml_diff>

<commit_message>
setup lowcontrast1 and lowcontrast2 under the experiments section. Need four other low contrast images.
</commit_message>
<xml_diff>
--- a/CIS4720 - A1p2.docx
+++ b/CIS4720 - A1p2.docx
@@ -1552,7 +1552,7 @@
                 <v:shape id="_x0000_i1059" type="#_x0000_t75" style="width:150pt;height:210pt" o:ole="">
                   <v:imagedata r:id="rId31" o:title=""/>
                 </v:shape>
-                <o:OLEObject Type="Embed" ProgID="PBrush" ShapeID="_x0000_i1059" DrawAspect="Content" ObjectID="_1549978852" r:id="rId32"/>
+                <o:OLEObject Type="Embed" ProgID="PBrush" ShapeID="_x0000_i1059" DrawAspect="Content" ObjectID="_1549980953" r:id="rId32"/>
               </w:object>
             </w:r>
           </w:p>
@@ -1741,6 +1741,11 @@
       </w:r>
     </w:p>
     <w:p>
+      <w:pPr>
+        <w:rPr>
+          <w:i/>
+        </w:rPr>
+      </w:pPr>
       <w:r>
         <w:tab/>
         <w:t xml:space="preserve">This algorithm is a result of me spending several hours trying to come up with a contrast improvement algorithm without having background knowledge, or any idea what I was doing. </w:t>
@@ -1750,6 +1755,27 @@
       </w:r>
       <w:r>
         <w:t xml:space="preserve"> </w:t>
+      </w:r>
+      <w:r>
+        <w:t xml:space="preserve">I thought that if I spent </w:t>
+      </w:r>
+      <w:r>
+        <w:t xml:space="preserve">several hours on this and was able to create my own algorithm, it would help me </w:t>
+      </w:r>
+      <w:r>
+        <w:t xml:space="preserve">get a more intuitive sense of how the more complicated algorithms work. </w:t>
+      </w:r>
+      <w:r>
+        <w:rPr>
+          <w:i/>
+        </w:rPr>
+        <w:t>Nope, its magic,</w:t>
+      </w:r>
+      <w:r>
+        <w:rPr>
+          <w:i/>
+        </w:rPr>
+        <w:t xml:space="preserve"> the people who came up with these algorithms are wizards.</w:t>
       </w:r>
     </w:p>
     <w:p>
@@ -1815,8 +1841,6 @@
             <w:r>
               <w:t>I could not get it to work well.</w:t>
             </w:r>
-            <w:bookmarkStart w:id="0" w:name="_GoBack"/>
-            <w:bookmarkEnd w:id="0"/>
           </w:p>
         </w:tc>
         <w:tc>
@@ -1943,13 +1967,845 @@
       <w:r>
         <w:t xml:space="preserve"> </w:t>
       </w:r>
-    </w:p>
-    <w:p>
-      <w:r>
-        <w:t>&lt;EXPLAIN HERE&gt;</w:t>
+      <w:r>
+        <w:t xml:space="preserve">I simply ran each algorithm and compared the resulting image to each of the </w:t>
+      </w:r>
+      <w:r>
+        <w:t>other resulting</w:t>
+      </w:r>
+      <w:r>
+        <w:t xml:space="preserve"> images.</w:t>
+      </w:r>
+      <w:r>
+        <w:t xml:space="preserve"> </w:t>
+      </w:r>
+      <w:r>
+        <w:t>This is about the extent of the experiments I carried out.</w:t>
+      </w:r>
+      <w:r>
+        <w:t xml:space="preserve"> I will now go through each image to show off the results side by side.</w:t>
+      </w:r>
+    </w:p>
+    <w:p>
+      <w:r>
+        <w:rPr>
+          <w:i/>
+        </w:rPr>
+        <w:t>All images were taken without permission, please don’t sue me, the university already took my money.</w:t>
       </w:r>
     </w:p>
     <w:p/>
+    <w:p/>
+    <w:p/>
+    <w:p>
+      <w:pPr>
+        <w:pStyle w:val="Heading2"/>
+      </w:pPr>
+      <w:r>
+        <w:t>L</w:t>
+      </w:r>
+      <w:r>
+        <w:t>ow C</w:t>
+      </w:r>
+      <w:r>
+        <w:t>ontrast</w:t>
+      </w:r>
+      <w:r>
+        <w:t xml:space="preserve"> </w:t>
+      </w:r>
+      <w:r>
+        <w:t>1</w:t>
+      </w:r>
+    </w:p>
+    <w:p>
+      <w:r>
+        <w:t xml:space="preserve">Source: </w:t>
+      </w:r>
+      <w:hyperlink r:id="rId39" w:history="1">
+        <w:r>
+          <w:rPr>
+            <w:rStyle w:val="Hyperlink"/>
+          </w:rPr>
+          <w:t>https://www.umaryland.edu/onecard/how-to-get-your-one-card/student-id-online-photo-submission/</w:t>
+        </w:r>
+      </w:hyperlink>
+    </w:p>
+    <w:tbl>
+      <w:tblPr>
+        <w:tblStyle w:val="TableGrid"/>
+        <w:tblW w:w="0" w:type="auto"/>
+        <w:tblLook w:val="04A0" w:firstRow="1" w:lastRow="0" w:firstColumn="1" w:lastColumn="0" w:noHBand="0" w:noVBand="1"/>
+      </w:tblPr>
+      <w:tblGrid>
+        <w:gridCol w:w="2600"/>
+        <w:gridCol w:w="3207"/>
+      </w:tblGrid>
+      <w:tr>
+        <w:tc>
+          <w:tcPr>
+            <w:tcW w:w="2600" w:type="dxa"/>
+          </w:tcPr>
+          <w:p>
+            <w:hyperlink r:id="rId40" w:history="1">
+              <w:r>
+                <w:rPr>
+                  <w:rStyle w:val="Hyperlink"/>
+                </w:rPr>
+                <w:t>Drew_CE link</w:t>
+              </w:r>
+            </w:hyperlink>
+          </w:p>
+          <w:p>
+            <w:pPr>
+              <w:rPr>
+                <w:noProof/>
+                <w:lang w:eastAsia="en-CA"/>
+              </w:rPr>
+            </w:pPr>
+            <w:r>
+              <w:rPr>
+                <w:noProof/>
+                <w:lang w:eastAsia="en-CA"/>
+              </w:rPr>
+              <w:drawing>
+                <wp:inline distT="0" distB="0" distL="0" distR="0" wp14:anchorId="5AD0EB84" wp14:editId="1662E107">
+                  <wp:extent cx="1513840" cy="2083928"/>
+                  <wp:effectExtent l="0" t="0" r="0" b="0"/>
+                  <wp:docPr id="17" name="Picture 17" descr="C:\Users\drew\AppData\Local\Microsoft\Windows\INetCacheContent.Word\lowcontrast1 - drew_CE.JPG"/>
+                  <wp:cNvGraphicFramePr>
+                    <a:graphicFrameLocks xmlns:a="http://schemas.openxmlformats.org/drawingml/2006/main" noChangeAspect="1"/>
+                  </wp:cNvGraphicFramePr>
+                  <a:graphic xmlns:a="http://schemas.openxmlformats.org/drawingml/2006/main">
+                    <a:graphicData uri="http://schemas.openxmlformats.org/drawingml/2006/picture">
+                      <pic:pic xmlns:pic="http://schemas.openxmlformats.org/drawingml/2006/picture">
+                        <pic:nvPicPr>
+                          <pic:cNvPr id="0" name="Picture 67" descr="C:\Users\drew\AppData\Local\Microsoft\Windows\INetCacheContent.Word\lowcontrast1 - drew_CE.JPG"/>
+                          <pic:cNvPicPr>
+                            <a:picLocks noChangeAspect="1" noChangeArrowheads="1"/>
+                          </pic:cNvPicPr>
+                        </pic:nvPicPr>
+                        <pic:blipFill>
+                          <a:blip r:embed="rId41">
+                            <a:extLst>
+                              <a:ext uri="{28A0092B-C50C-407E-A947-70E740481C1C}">
+                                <a14:useLocalDpi xmlns:a14="http://schemas.microsoft.com/office/drawing/2010/main" val="0"/>
+                              </a:ext>
+                            </a:extLst>
+                          </a:blip>
+                          <a:srcRect/>
+                          <a:stretch>
+                            <a:fillRect/>
+                          </a:stretch>
+                        </pic:blipFill>
+                        <pic:spPr bwMode="auto">
+                          <a:xfrm>
+                            <a:off x="0" y="0"/>
+                            <a:ext cx="1524891" cy="2099141"/>
+                          </a:xfrm>
+                          <a:prstGeom prst="rect">
+                            <a:avLst/>
+                          </a:prstGeom>
+                          <a:noFill/>
+                          <a:ln>
+                            <a:noFill/>
+                          </a:ln>
+                        </pic:spPr>
+                      </pic:pic>
+                    </a:graphicData>
+                  </a:graphic>
+                </wp:inline>
+              </w:drawing>
+            </w:r>
+          </w:p>
+        </w:tc>
+        <w:tc>
+          <w:tcPr>
+            <w:tcW w:w="3207" w:type="dxa"/>
+          </w:tcPr>
+          <w:p>
+            <w:hyperlink r:id="rId42" w:history="1">
+              <w:r>
+                <w:rPr>
+                  <w:rStyle w:val="Hyperlink"/>
+                </w:rPr>
+                <w:t>Morph_toggleCE</w:t>
+              </w:r>
+            </w:hyperlink>
+          </w:p>
+          <w:p>
+            <w:r>
+              <w:rPr>
+                <w:noProof/>
+                <w:lang w:eastAsia="en-CA"/>
+              </w:rPr>
+              <w:drawing>
+                <wp:inline distT="0" distB="0" distL="0" distR="0" wp14:anchorId="2FEC54B2" wp14:editId="174A71FC">
+                  <wp:extent cx="1510659" cy="2083435"/>
+                  <wp:effectExtent l="0" t="0" r="0" b="0"/>
+                  <wp:docPr id="20" name="Picture 20" descr="C:\Users\andre\AppData\Local\Microsoft\Windows\INetCacheContent.Word\lowcontrast1 - morph_toggleCE.JPG"/>
+                  <wp:cNvGraphicFramePr>
+                    <a:graphicFrameLocks xmlns:a="http://schemas.openxmlformats.org/drawingml/2006/main" noChangeAspect="1"/>
+                  </wp:cNvGraphicFramePr>
+                  <a:graphic xmlns:a="http://schemas.openxmlformats.org/drawingml/2006/main">
+                    <a:graphicData uri="http://schemas.openxmlformats.org/drawingml/2006/picture">
+                      <pic:pic xmlns:pic="http://schemas.openxmlformats.org/drawingml/2006/picture">
+                        <pic:nvPicPr>
+                          <pic:cNvPr id="0" name="Picture 70" descr="C:\Users\andre\AppData\Local\Microsoft\Windows\INetCacheContent.Word\lowcontrast1 - morph_toggleCE.JPG"/>
+                          <pic:cNvPicPr>
+                            <a:picLocks noChangeAspect="1" noChangeArrowheads="1"/>
+                          </pic:cNvPicPr>
+                        </pic:nvPicPr>
+                        <pic:blipFill>
+                          <a:blip r:embed="rId28">
+                            <a:extLst>
+                              <a:ext uri="{28A0092B-C50C-407E-A947-70E740481C1C}">
+                                <a14:useLocalDpi xmlns:a14="http://schemas.microsoft.com/office/drawing/2010/main" val="0"/>
+                              </a:ext>
+                            </a:extLst>
+                          </a:blip>
+                          <a:srcRect/>
+                          <a:stretch>
+                            <a:fillRect/>
+                          </a:stretch>
+                        </pic:blipFill>
+                        <pic:spPr bwMode="auto">
+                          <a:xfrm>
+                            <a:off x="0" y="0"/>
+                            <a:ext cx="1521249" cy="2098041"/>
+                          </a:xfrm>
+                          <a:prstGeom prst="rect">
+                            <a:avLst/>
+                          </a:prstGeom>
+                          <a:noFill/>
+                          <a:ln>
+                            <a:noFill/>
+                          </a:ln>
+                        </pic:spPr>
+                      </pic:pic>
+                    </a:graphicData>
+                  </a:graphic>
+                </wp:inline>
+              </w:drawing>
+            </w:r>
+          </w:p>
+        </w:tc>
+      </w:tr>
+      <w:tr>
+        <w:tc>
+          <w:tcPr>
+            <w:tcW w:w="2600" w:type="dxa"/>
+          </w:tcPr>
+          <w:p>
+            <w:pPr>
+              <w:rPr>
+                <w:noProof/>
+                <w:lang w:eastAsia="en-CA"/>
+              </w:rPr>
+            </w:pPr>
+            <w:r>
+              <w:rPr>
+                <w:noProof/>
+                <w:lang w:eastAsia="en-CA"/>
+              </w:rPr>
+              <w:drawing>
+                <wp:inline distT="0" distB="0" distL="0" distR="0" wp14:anchorId="0DF83DD0" wp14:editId="0768184D">
+                  <wp:extent cx="1514165" cy="2085975"/>
+                  <wp:effectExtent l="0" t="0" r="0" b="0"/>
+                  <wp:docPr id="15" name="Picture 15" descr="C:\Users\andre\AppData\Local\Microsoft\Windows\INetCacheContent.Word\contrast1.jpg"/>
+                  <wp:cNvGraphicFramePr>
+                    <a:graphicFrameLocks xmlns:a="http://schemas.openxmlformats.org/drawingml/2006/main" noChangeAspect="1"/>
+                  </wp:cNvGraphicFramePr>
+                  <a:graphic xmlns:a="http://schemas.openxmlformats.org/drawingml/2006/main">
+                    <a:graphicData uri="http://schemas.openxmlformats.org/drawingml/2006/picture">
+                      <pic:pic xmlns:pic="http://schemas.openxmlformats.org/drawingml/2006/picture">
+                        <pic:nvPicPr>
+                          <pic:cNvPr id="0" name="Picture 53" descr="C:\Users\andre\AppData\Local\Microsoft\Windows\INetCacheContent.Word\contrast1.jpg"/>
+                          <pic:cNvPicPr>
+                            <a:picLocks noChangeAspect="1" noChangeArrowheads="1"/>
+                          </pic:cNvPicPr>
+                        </pic:nvPicPr>
+                        <pic:blipFill>
+                          <a:blip r:embed="rId10" cstate="print">
+                            <a:extLst>
+                              <a:ext uri="{28A0092B-C50C-407E-A947-70E740481C1C}">
+                                <a14:useLocalDpi xmlns:a14="http://schemas.microsoft.com/office/drawing/2010/main" val="0"/>
+                              </a:ext>
+                            </a:extLst>
+                          </a:blip>
+                          <a:srcRect/>
+                          <a:stretch>
+                            <a:fillRect/>
+                          </a:stretch>
+                        </pic:blipFill>
+                        <pic:spPr bwMode="auto">
+                          <a:xfrm>
+                            <a:off x="0" y="0"/>
+                            <a:ext cx="1551605" cy="2137554"/>
+                          </a:xfrm>
+                          <a:prstGeom prst="rect">
+                            <a:avLst/>
+                          </a:prstGeom>
+                          <a:noFill/>
+                          <a:ln>
+                            <a:noFill/>
+                          </a:ln>
+                        </pic:spPr>
+                      </pic:pic>
+                    </a:graphicData>
+                  </a:graphic>
+                </wp:inline>
+              </w:drawing>
+            </w:r>
+          </w:p>
+          <w:p>
+            <w:hyperlink r:id="rId43" w:history="1">
+              <w:r>
+                <w:rPr>
+                  <w:rStyle w:val="Hyperlink"/>
+                </w:rPr>
+                <w:t xml:space="preserve">Original Image </w:t>
+              </w:r>
+              <w:r>
+                <w:rPr>
+                  <w:rStyle w:val="Hyperlink"/>
+                </w:rPr>
+                <w:t>Link</w:t>
+              </w:r>
+            </w:hyperlink>
+          </w:p>
+        </w:tc>
+        <w:tc>
+          <w:tcPr>
+            <w:tcW w:w="3207" w:type="dxa"/>
+          </w:tcPr>
+          <w:p>
+            <w:r>
+              <w:rPr>
+                <w:noProof/>
+                <w:lang w:eastAsia="en-CA"/>
+              </w:rPr>
+              <w:drawing>
+                <wp:inline distT="0" distB="0" distL="0" distR="0" wp14:anchorId="516D7AD0" wp14:editId="4DA31F4D">
+                  <wp:extent cx="1514314" cy="2085975"/>
+                  <wp:effectExtent l="0" t="0" r="0" b="0"/>
+                  <wp:docPr id="21" name="Picture 21" descr="C:\Users\drew\AppData\Local\Microsoft\Windows\INetCacheContent.Word\lowcontrast1 - histhyper.jpg"/>
+                  <wp:cNvGraphicFramePr>
+                    <a:graphicFrameLocks xmlns:a="http://schemas.openxmlformats.org/drawingml/2006/main" noChangeAspect="1"/>
+                  </wp:cNvGraphicFramePr>
+                  <a:graphic xmlns:a="http://schemas.openxmlformats.org/drawingml/2006/main">
+                    <a:graphicData uri="http://schemas.openxmlformats.org/drawingml/2006/picture">
+                      <pic:pic xmlns:pic="http://schemas.openxmlformats.org/drawingml/2006/picture">
+                        <pic:nvPicPr>
+                          <pic:cNvPr id="0" name="Picture 69" descr="C:\Users\drew\AppData\Local\Microsoft\Windows\INetCacheContent.Word\lowcontrast1 - histhyper.jpg"/>
+                          <pic:cNvPicPr>
+                            <a:picLocks noChangeAspect="1" noChangeArrowheads="1"/>
+                          </pic:cNvPicPr>
+                        </pic:nvPicPr>
+                        <pic:blipFill>
+                          <a:blip r:embed="rId44">
+                            <a:extLst>
+                              <a:ext uri="{28A0092B-C50C-407E-A947-70E740481C1C}">
+                                <a14:useLocalDpi xmlns:a14="http://schemas.microsoft.com/office/drawing/2010/main" val="0"/>
+                              </a:ext>
+                            </a:extLst>
+                          </a:blip>
+                          <a:srcRect/>
+                          <a:stretch>
+                            <a:fillRect/>
+                          </a:stretch>
+                        </pic:blipFill>
+                        <pic:spPr bwMode="auto">
+                          <a:xfrm>
+                            <a:off x="0" y="0"/>
+                            <a:ext cx="1532902" cy="2111580"/>
+                          </a:xfrm>
+                          <a:prstGeom prst="rect">
+                            <a:avLst/>
+                          </a:prstGeom>
+                          <a:noFill/>
+                          <a:ln>
+                            <a:noFill/>
+                          </a:ln>
+                        </pic:spPr>
+                      </pic:pic>
+                    </a:graphicData>
+                  </a:graphic>
+                </wp:inline>
+              </w:drawing>
+            </w:r>
+          </w:p>
+          <w:p>
+            <w:hyperlink r:id="rId45" w:history="1">
+              <w:r>
+                <w:rPr>
+                  <w:rStyle w:val="Hyperlink"/>
+                </w:rPr>
+                <w:t>HistHyper Link</w:t>
+              </w:r>
+            </w:hyperlink>
+          </w:p>
+        </w:tc>
+      </w:tr>
+      <w:tr>
+        <w:tc>
+          <w:tcPr>
+            <w:tcW w:w="2600" w:type="dxa"/>
+          </w:tcPr>
+          <w:p>
+            <w:bookmarkStart w:id="0" w:name="_GoBack"/>
+            <w:r>
+              <w:rPr>
+                <w:noProof/>
+                <w:lang w:eastAsia="en-CA"/>
+              </w:rPr>
+              <w:drawing>
+                <wp:inline distT="0" distB="0" distL="0" distR="0" wp14:anchorId="781EE144" wp14:editId="4E64E19B">
+                  <wp:extent cx="1513840" cy="2088716"/>
+                  <wp:effectExtent l="0" t="0" r="0" b="6985"/>
+                  <wp:docPr id="26" name="Picture 26" descr="lowcontrast1 - morph_CE"/>
+                  <wp:cNvGraphicFramePr>
+                    <a:graphicFrameLocks xmlns:a="http://schemas.openxmlformats.org/drawingml/2006/main" noChangeAspect="1"/>
+                  </wp:cNvGraphicFramePr>
+                  <a:graphic xmlns:a="http://schemas.openxmlformats.org/drawingml/2006/main">
+                    <a:graphicData uri="http://schemas.openxmlformats.org/drawingml/2006/picture">
+                      <pic:pic xmlns:pic="http://schemas.openxmlformats.org/drawingml/2006/picture">
+                        <pic:nvPicPr>
+                          <pic:cNvPr id="0" name="Picture 188" descr="lowcontrast1 - morph_CE"/>
+                          <pic:cNvPicPr>
+                            <a:picLocks noChangeAspect="1" noChangeArrowheads="1"/>
+                          </pic:cNvPicPr>
+                        </pic:nvPicPr>
+                        <pic:blipFill>
+                          <a:blip r:embed="rId46">
+                            <a:extLst>
+                              <a:ext uri="{28A0092B-C50C-407E-A947-70E740481C1C}">
+                                <a14:useLocalDpi xmlns:a14="http://schemas.microsoft.com/office/drawing/2010/main" val="0"/>
+                              </a:ext>
+                            </a:extLst>
+                          </a:blip>
+                          <a:srcRect/>
+                          <a:stretch>
+                            <a:fillRect/>
+                          </a:stretch>
+                        </pic:blipFill>
+                        <pic:spPr bwMode="auto">
+                          <a:xfrm>
+                            <a:off x="0" y="0"/>
+                            <a:ext cx="1520940" cy="2098512"/>
+                          </a:xfrm>
+                          <a:prstGeom prst="rect">
+                            <a:avLst/>
+                          </a:prstGeom>
+                          <a:noFill/>
+                          <a:ln>
+                            <a:noFill/>
+                          </a:ln>
+                        </pic:spPr>
+                      </pic:pic>
+                    </a:graphicData>
+                  </a:graphic>
+                </wp:inline>
+              </w:drawing>
+            </w:r>
+            <w:bookmarkEnd w:id="0"/>
+          </w:p>
+          <w:p>
+            <w:pPr>
+              <w:rPr>
+                <w:noProof/>
+                <w:lang w:eastAsia="en-CA"/>
+              </w:rPr>
+            </w:pPr>
+            <w:hyperlink r:id="rId47" w:history="1">
+              <w:r>
+                <w:rPr>
+                  <w:rStyle w:val="Hyperlink"/>
+                </w:rPr>
+                <w:t>Morph_CE</w:t>
+              </w:r>
+            </w:hyperlink>
+          </w:p>
+        </w:tc>
+        <w:tc>
+          <w:tcPr>
+            <w:tcW w:w="3207" w:type="dxa"/>
+          </w:tcPr>
+          <w:p>
+            <w:pPr>
+              <w:rPr>
+                <w:noProof/>
+                <w:lang w:eastAsia="en-CA"/>
+              </w:rPr>
+            </w:pPr>
+          </w:p>
+        </w:tc>
+      </w:tr>
+    </w:tbl>
+    <w:p>
+      <w:pPr>
+        <w:rPr>
+          <w:i/>
+        </w:rPr>
+      </w:pPr>
+      <w:r>
+        <w:rPr>
+          <w:i/>
+        </w:rPr>
+        <w:t>Kind of looks like Furiosa from the new Mad Max.</w:t>
+      </w:r>
+    </w:p>
+    <w:p/>
+    <w:p>
+      <w:pPr>
+        <w:pStyle w:val="Heading2"/>
+      </w:pPr>
+    </w:p>
+    <w:p/>
+    <w:p/>
+    <w:p>
+      <w:pPr>
+        <w:pStyle w:val="Heading2"/>
+      </w:pPr>
+    </w:p>
+    <w:p>
+      <w:pPr>
+        <w:pStyle w:val="Heading2"/>
+      </w:pPr>
+      <w:r>
+        <w:t>Low Contrast 2</w:t>
+      </w:r>
+    </w:p>
+    <w:tbl>
+      <w:tblPr>
+        <w:tblStyle w:val="TableGrid"/>
+        <w:tblW w:w="0" w:type="auto"/>
+        <w:tblLook w:val="04A0" w:firstRow="1" w:lastRow="0" w:firstColumn="1" w:lastColumn="0" w:noHBand="0" w:noVBand="1"/>
+      </w:tblPr>
+      <w:tblGrid>
+        <w:gridCol w:w="4106"/>
+        <w:gridCol w:w="4253"/>
+      </w:tblGrid>
+      <w:tr>
+        <w:tc>
+          <w:tcPr>
+            <w:tcW w:w="4106" w:type="dxa"/>
+          </w:tcPr>
+          <w:p>
+            <w:r>
+              <w:rPr>
+                <w:noProof/>
+                <w:lang w:eastAsia="en-CA"/>
+              </w:rPr>
+              <w:drawing>
+                <wp:inline distT="0" distB="0" distL="0" distR="0" wp14:anchorId="62A19379" wp14:editId="53A043D8">
+                  <wp:extent cx="2442845" cy="1005638"/>
+                  <wp:effectExtent l="0" t="0" r="0" b="4445"/>
+                  <wp:docPr id="23" name="Picture 23" descr="C:\Users\drew\AppData\Local\Microsoft\Windows\INetCacheContent.Word\lowcontrast2 - drew_CE.JPG"/>
+                  <wp:cNvGraphicFramePr>
+                    <a:graphicFrameLocks xmlns:a="http://schemas.openxmlformats.org/drawingml/2006/main" noChangeAspect="1"/>
+                  </wp:cNvGraphicFramePr>
+                  <a:graphic xmlns:a="http://schemas.openxmlformats.org/drawingml/2006/main">
+                    <a:graphicData uri="http://schemas.openxmlformats.org/drawingml/2006/picture">
+                      <pic:pic xmlns:pic="http://schemas.openxmlformats.org/drawingml/2006/picture">
+                        <pic:nvPicPr>
+                          <pic:cNvPr id="0" name="Picture 78" descr="C:\Users\drew\AppData\Local\Microsoft\Windows\INetCacheContent.Word\lowcontrast2 - drew_CE.JPG"/>
+                          <pic:cNvPicPr>
+                            <a:picLocks noChangeAspect="1" noChangeArrowheads="1"/>
+                          </pic:cNvPicPr>
+                        </pic:nvPicPr>
+                        <pic:blipFill>
+                          <a:blip r:embed="rId48" cstate="print">
+                            <a:extLst>
+                              <a:ext uri="{28A0092B-C50C-407E-A947-70E740481C1C}">
+                                <a14:useLocalDpi xmlns:a14="http://schemas.microsoft.com/office/drawing/2010/main" val="0"/>
+                              </a:ext>
+                            </a:extLst>
+                          </a:blip>
+                          <a:srcRect/>
+                          <a:stretch>
+                            <a:fillRect/>
+                          </a:stretch>
+                        </pic:blipFill>
+                        <pic:spPr bwMode="auto">
+                          <a:xfrm>
+                            <a:off x="0" y="0"/>
+                            <a:ext cx="2487524" cy="1024031"/>
+                          </a:xfrm>
+                          <a:prstGeom prst="rect">
+                            <a:avLst/>
+                          </a:prstGeom>
+                          <a:noFill/>
+                          <a:ln>
+                            <a:noFill/>
+                          </a:ln>
+                        </pic:spPr>
+                      </pic:pic>
+                    </a:graphicData>
+                  </a:graphic>
+                </wp:inline>
+              </w:drawing>
+            </w:r>
+          </w:p>
+          <w:p>
+            <w:r>
+              <w:t>Drew_CE</w:t>
+            </w:r>
+          </w:p>
+        </w:tc>
+        <w:tc>
+          <w:tcPr>
+            <w:tcW w:w="4253" w:type="dxa"/>
+          </w:tcPr>
+          <w:p>
+            <w:r>
+              <w:pict w14:anchorId="1ADE0B65">
+                <v:shape id="_x0000_i1192" type="#_x0000_t75" style="width:193.15pt;height:79.5pt">
+                  <v:imagedata r:id="rId49" o:title="lowcontrast2 - morph_toggleCE"/>
+                </v:shape>
+              </w:pict>
+            </w:r>
+          </w:p>
+          <w:p>
+            <w:r>
+              <w:t>Morph_toggleCE</w:t>
+            </w:r>
+          </w:p>
+        </w:tc>
+      </w:tr>
+      <w:tr>
+        <w:tc>
+          <w:tcPr>
+            <w:tcW w:w="4106" w:type="dxa"/>
+          </w:tcPr>
+          <w:p>
+            <w:r>
+              <w:rPr>
+                <w:noProof/>
+                <w:lang w:eastAsia="en-CA"/>
+              </w:rPr>
+              <w:drawing>
+                <wp:inline distT="0" distB="0" distL="0" distR="0" wp14:anchorId="3AF68B0B" wp14:editId="5D1F28C3">
+                  <wp:extent cx="2443162" cy="1005768"/>
+                  <wp:effectExtent l="0" t="0" r="0" b="4445"/>
+                  <wp:docPr id="22" name="Picture 22" descr="C:\Users\drew\AppData\Local\Microsoft\Windows\INetCacheContent.Word\lowcontrast2.jpg"/>
+                  <wp:cNvGraphicFramePr>
+                    <a:graphicFrameLocks xmlns:a="http://schemas.openxmlformats.org/drawingml/2006/main" noChangeAspect="1"/>
+                  </wp:cNvGraphicFramePr>
+                  <a:graphic xmlns:a="http://schemas.openxmlformats.org/drawingml/2006/main">
+                    <a:graphicData uri="http://schemas.openxmlformats.org/drawingml/2006/picture">
+                      <pic:pic xmlns:pic="http://schemas.openxmlformats.org/drawingml/2006/picture">
+                        <pic:nvPicPr>
+                          <pic:cNvPr id="0" name="Picture 75" descr="C:\Users\drew\AppData\Local\Microsoft\Windows\INetCacheContent.Word\lowcontrast2.jpg"/>
+                          <pic:cNvPicPr>
+                            <a:picLocks noChangeAspect="1" noChangeArrowheads="1"/>
+                          </pic:cNvPicPr>
+                        </pic:nvPicPr>
+                        <pic:blipFill>
+                          <a:blip r:embed="rId50" cstate="print">
+                            <a:extLst>
+                              <a:ext uri="{28A0092B-C50C-407E-A947-70E740481C1C}">
+                                <a14:useLocalDpi xmlns:a14="http://schemas.microsoft.com/office/drawing/2010/main" val="0"/>
+                              </a:ext>
+                            </a:extLst>
+                          </a:blip>
+                          <a:srcRect/>
+                          <a:stretch>
+                            <a:fillRect/>
+                          </a:stretch>
+                        </pic:blipFill>
+                        <pic:spPr bwMode="auto">
+                          <a:xfrm>
+                            <a:off x="0" y="0"/>
+                            <a:ext cx="2451625" cy="1009252"/>
+                          </a:xfrm>
+                          <a:prstGeom prst="rect">
+                            <a:avLst/>
+                          </a:prstGeom>
+                          <a:noFill/>
+                          <a:ln>
+                            <a:noFill/>
+                          </a:ln>
+                        </pic:spPr>
+                      </pic:pic>
+                    </a:graphicData>
+                  </a:graphic>
+                </wp:inline>
+              </w:drawing>
+            </w:r>
+          </w:p>
+          <w:p>
+            <w:r>
+              <w:t>Original Image</w:t>
+            </w:r>
+          </w:p>
+        </w:tc>
+        <w:tc>
+          <w:tcPr>
+            <w:tcW w:w="4253" w:type="dxa"/>
+          </w:tcPr>
+          <w:p>
+            <w:r>
+              <w:rPr>
+                <w:noProof/>
+                <w:lang w:eastAsia="en-CA"/>
+              </w:rPr>
+              <w:drawing>
+                <wp:inline distT="0" distB="0" distL="0" distR="0" wp14:anchorId="68C5E1F2" wp14:editId="6D43523B">
+                  <wp:extent cx="2352357" cy="968387"/>
+                  <wp:effectExtent l="0" t="0" r="0" b="3175"/>
+                  <wp:docPr id="24" name="Picture 24" descr="C:\Users\drew\AppData\Local\Microsoft\Windows\INetCacheContent.Word\lowcontrast2 - histhyper.jpg"/>
+                  <wp:cNvGraphicFramePr>
+                    <a:graphicFrameLocks xmlns:a="http://schemas.openxmlformats.org/drawingml/2006/main" noChangeAspect="1"/>
+                  </wp:cNvGraphicFramePr>
+                  <a:graphic xmlns:a="http://schemas.openxmlformats.org/drawingml/2006/main">
+                    <a:graphicData uri="http://schemas.openxmlformats.org/drawingml/2006/picture">
+                      <pic:pic xmlns:pic="http://schemas.openxmlformats.org/drawingml/2006/picture">
+                        <pic:nvPicPr>
+                          <pic:cNvPr id="0" name="Picture 84" descr="C:\Users\drew\AppData\Local\Microsoft\Windows\INetCacheContent.Word\lowcontrast2 - histhyper.jpg"/>
+                          <pic:cNvPicPr>
+                            <a:picLocks noChangeAspect="1" noChangeArrowheads="1"/>
+                          </pic:cNvPicPr>
+                        </pic:nvPicPr>
+                        <pic:blipFill>
+                          <a:blip r:embed="rId51" cstate="print">
+                            <a:extLst>
+                              <a:ext uri="{28A0092B-C50C-407E-A947-70E740481C1C}">
+                                <a14:useLocalDpi xmlns:a14="http://schemas.microsoft.com/office/drawing/2010/main" val="0"/>
+                              </a:ext>
+                            </a:extLst>
+                          </a:blip>
+                          <a:srcRect/>
+                          <a:stretch>
+                            <a:fillRect/>
+                          </a:stretch>
+                        </pic:blipFill>
+                        <pic:spPr bwMode="auto">
+                          <a:xfrm>
+                            <a:off x="0" y="0"/>
+                            <a:ext cx="2360597" cy="971779"/>
+                          </a:xfrm>
+                          <a:prstGeom prst="rect">
+                            <a:avLst/>
+                          </a:prstGeom>
+                          <a:noFill/>
+                          <a:ln>
+                            <a:noFill/>
+                          </a:ln>
+                        </pic:spPr>
+                      </pic:pic>
+                    </a:graphicData>
+                  </a:graphic>
+                </wp:inline>
+              </w:drawing>
+            </w:r>
+          </w:p>
+          <w:p>
+            <w:r>
+              <w:t>HistHyper</w:t>
+            </w:r>
+          </w:p>
+        </w:tc>
+      </w:tr>
+      <w:tr>
+        <w:tc>
+          <w:tcPr>
+            <w:tcW w:w="4106" w:type="dxa"/>
+          </w:tcPr>
+          <w:p>
+            <w:pPr>
+              <w:rPr>
+                <w:noProof/>
+                <w:lang w:eastAsia="en-CA"/>
+              </w:rPr>
+            </w:pPr>
+            <w:r>
+              <w:rPr>
+                <w:noProof/>
+                <w:lang w:eastAsia="en-CA"/>
+              </w:rPr>
+              <w:drawing>
+                <wp:inline distT="0" distB="0" distL="0" distR="0" wp14:anchorId="4EF010AC" wp14:editId="7D9C1A9F">
+                  <wp:extent cx="2462212" cy="1013611"/>
+                  <wp:effectExtent l="0" t="0" r="0" b="0"/>
+                  <wp:docPr id="25" name="Picture 25" descr="C:\Users\drew\AppData\Local\Microsoft\Windows\INetCacheContent.Word\lowcontrast2 - morph_CE.JPG"/>
+                  <wp:cNvGraphicFramePr>
+                    <a:graphicFrameLocks xmlns:a="http://schemas.openxmlformats.org/drawingml/2006/main" noChangeAspect="1"/>
+                  </wp:cNvGraphicFramePr>
+                  <a:graphic xmlns:a="http://schemas.openxmlformats.org/drawingml/2006/main">
+                    <a:graphicData uri="http://schemas.openxmlformats.org/drawingml/2006/picture">
+                      <pic:pic xmlns:pic="http://schemas.openxmlformats.org/drawingml/2006/picture">
+                        <pic:nvPicPr>
+                          <pic:cNvPr id="0" name="Picture 115" descr="C:\Users\drew\AppData\Local\Microsoft\Windows\INetCacheContent.Word\lowcontrast2 - morph_CE.JPG"/>
+                          <pic:cNvPicPr>
+                            <a:picLocks noChangeAspect="1" noChangeArrowheads="1"/>
+                          </pic:cNvPicPr>
+                        </pic:nvPicPr>
+                        <pic:blipFill>
+                          <a:blip r:embed="rId52" cstate="print">
+                            <a:extLst>
+                              <a:ext uri="{28A0092B-C50C-407E-A947-70E740481C1C}">
+                                <a14:useLocalDpi xmlns:a14="http://schemas.microsoft.com/office/drawing/2010/main" val="0"/>
+                              </a:ext>
+                            </a:extLst>
+                          </a:blip>
+                          <a:srcRect/>
+                          <a:stretch>
+                            <a:fillRect/>
+                          </a:stretch>
+                        </pic:blipFill>
+                        <pic:spPr bwMode="auto">
+                          <a:xfrm>
+                            <a:off x="0" y="0"/>
+                            <a:ext cx="2472698" cy="1017928"/>
+                          </a:xfrm>
+                          <a:prstGeom prst="rect">
+                            <a:avLst/>
+                          </a:prstGeom>
+                          <a:noFill/>
+                          <a:ln>
+                            <a:noFill/>
+                          </a:ln>
+                        </pic:spPr>
+                      </pic:pic>
+                    </a:graphicData>
+                  </a:graphic>
+                </wp:inline>
+              </w:drawing>
+            </w:r>
+          </w:p>
+          <w:p>
+            <w:pPr>
+              <w:rPr>
+                <w:noProof/>
+                <w:lang w:eastAsia="en-CA"/>
+              </w:rPr>
+            </w:pPr>
+            <w:r>
+              <w:rPr>
+                <w:noProof/>
+                <w:lang w:eastAsia="en-CA"/>
+              </w:rPr>
+              <w:t>Morph_CE</w:t>
+            </w:r>
+          </w:p>
+        </w:tc>
+        <w:tc>
+          <w:tcPr>
+            <w:tcW w:w="4253" w:type="dxa"/>
+          </w:tcPr>
+          <w:p>
+            <w:pPr>
+              <w:rPr>
+                <w:noProof/>
+                <w:lang w:eastAsia="en-CA"/>
+              </w:rPr>
+            </w:pPr>
+          </w:p>
+        </w:tc>
+      </w:tr>
+    </w:tbl>
+    <w:p/>
+    <w:p/>
     <w:p>
       <w:pPr>
         <w:pStyle w:val="Heading1"/>
@@ -1958,26 +2814,69 @@
         <w:t>Quantitative Analysis of Algorithms</w:t>
       </w:r>
     </w:p>
+    <w:p>
+      <w:r>
+        <w:t>&lt;MAGIC&gt;</w:t>
+      </w:r>
+    </w:p>
+    <w:p>
+      <w:pPr>
+        <w:pStyle w:val="Heading1"/>
+      </w:pPr>
+      <w:r>
+        <w:t>Notable Computational Differences Between Algorithms</w:t>
+      </w:r>
+    </w:p>
     <w:p/>
     <w:p>
       <w:pPr>
         <w:pStyle w:val="Heading1"/>
       </w:pPr>
       <w:r>
-        <w:t>Notable Computational Differences Between Algorithms</w:t>
-      </w:r>
-    </w:p>
-    <w:p/>
-    <w:p>
-      <w:pPr>
-        <w:pStyle w:val="Heading1"/>
-      </w:pPr>
-      <w:r>
-        <w:t>Difficulties Processing Images within the Context of the Topic Choosen</w:t>
+        <w:t xml:space="preserve">Difficulties Processing Images within the Context of the Topic </w:t>
+      </w:r>
+      <w:r>
+        <w:t>Chosen</w:t>
+      </w:r>
+    </w:p>
+    <w:p>
+      <w:pPr>
+        <w:pStyle w:val="ListParagraph"/>
+        <w:numPr>
+          <w:ilvl w:val="0"/>
+          <w:numId w:val="3"/>
+        </w:numPr>
+      </w:pPr>
+      <w:r>
+        <w:t>I don’t understand the math of histhyper</w:t>
+      </w:r>
+    </w:p>
+    <w:p>
+      <w:pPr>
+        <w:pStyle w:val="ListParagraph"/>
+        <w:numPr>
+          <w:ilvl w:val="0"/>
+          <w:numId w:val="3"/>
+        </w:numPr>
+      </w:pPr>
+      <w:r>
+        <w:t>I had to change the professors code to get HUV working to use colour images in place of grey scale</w:t>
+      </w:r>
+    </w:p>
+    <w:p>
+      <w:pPr>
+        <w:pStyle w:val="ListParagraph"/>
+        <w:numPr>
+          <w:ilvl w:val="0"/>
+          <w:numId w:val="3"/>
+        </w:numPr>
+      </w:pPr>
+      <w:r>
+        <w:t>I had no idea what I was doing when trying to create my own algorithm</w:t>
       </w:r>
     </w:p>
     <w:sectPr>
-      <w:headerReference w:type="default" r:id="rId39"/>
+      <w:headerReference w:type="default" r:id="rId53"/>
       <w:pgSz w:w="12240" w:h="15840"/>
       <w:pgMar w:top="1440" w:right="1440" w:bottom="1440" w:left="1440" w:header="708" w:footer="708" w:gutter="0"/>
       <w:cols w:space="708"/>
@@ -2076,6 +2975,119 @@
 <file path=word/numbering.xml><?xml version="1.0" encoding="utf-8"?>
 <w:numbering xmlns:wpc="http://schemas.microsoft.com/office/word/2010/wordprocessingCanvas" xmlns:cx="http://schemas.microsoft.com/office/drawing/2014/chartex" xmlns:cx1="http://schemas.microsoft.com/office/drawing/2015/9/8/chartex" xmlns:cx2="http://schemas.microsoft.com/office/drawing/2015/10/21/chartex" xmlns:cx3="http://schemas.microsoft.com/office/drawing/2016/5/9/chartex" xmlns:cx4="http://schemas.microsoft.com/office/drawing/2016/5/10/chartex" xmlns:cx5="http://schemas.microsoft.com/office/drawing/2016/5/11/chartex" xmlns:mc="http://schemas.openxmlformats.org/markup-compatibility/2006" xmlns:o="urn:schemas-microsoft-com:office:office" xmlns:r="http://schemas.openxmlformats.org/officeDocument/2006/relationships" xmlns:m="http://schemas.openxmlformats.org/officeDocument/2006/math" xmlns:v="urn:schemas-microsoft-com:vml" xmlns:wp14="http://schemas.microsoft.com/office/word/2010/wordprocessingDrawing" xmlns:wp="http://schemas.openxmlformats.org/drawingml/2006/wordprocessingDrawing" xmlns:w10="urn:schemas-microsoft-com:office:word" xmlns:w="http://schemas.openxmlformats.org/wordprocessingml/2006/main" xmlns:w14="http://schemas.microsoft.com/office/word/2010/wordml" xmlns:w15="http://schemas.microsoft.com/office/word/2012/wordml" xmlns:w16se="http://schemas.microsoft.com/office/word/2015/wordml/symex" xmlns:wpg="http://schemas.microsoft.com/office/word/2010/wordprocessingGroup" xmlns:wpi="http://schemas.microsoft.com/office/word/2010/wordprocessingInk" xmlns:wne="http://schemas.microsoft.com/office/word/2006/wordml" xmlns:wps="http://schemas.microsoft.com/office/word/2010/wordprocessingShape" mc:Ignorable="w14 w15 w16se wp14">
   <w:abstractNum w:abstractNumId="0" w15:restartNumberingAfterBreak="0">
+    <w:nsid w:val="2EC16C97"/>
+    <w:multiLevelType w:val="hybridMultilevel"/>
+    <w:tmpl w:val="3FD06578"/>
+    <w:lvl w:ilvl="0" w:tplc="B120C912">
+      <w:start w:val="2"/>
+      <w:numFmt w:val="bullet"/>
+      <w:lvlText w:val=""/>
+      <w:lvlJc w:val="left"/>
+      <w:pPr>
+        <w:ind w:left="720" w:hanging="360"/>
+      </w:pPr>
+      <w:rPr>
+        <w:rFonts w:ascii="Symbol" w:eastAsiaTheme="minorHAnsi" w:hAnsi="Symbol" w:cstheme="minorBidi" w:hint="default"/>
+      </w:rPr>
+    </w:lvl>
+    <w:lvl w:ilvl="1" w:tplc="10090003" w:tentative="1">
+      <w:start w:val="1"/>
+      <w:numFmt w:val="bullet"/>
+      <w:lvlText w:val="o"/>
+      <w:lvlJc w:val="left"/>
+      <w:pPr>
+        <w:ind w:left="1440" w:hanging="360"/>
+      </w:pPr>
+      <w:rPr>
+        <w:rFonts w:ascii="Courier New" w:hAnsi="Courier New" w:cs="Courier New" w:hint="default"/>
+      </w:rPr>
+    </w:lvl>
+    <w:lvl w:ilvl="2" w:tplc="10090005" w:tentative="1">
+      <w:start w:val="1"/>
+      <w:numFmt w:val="bullet"/>
+      <w:lvlText w:val=""/>
+      <w:lvlJc w:val="left"/>
+      <w:pPr>
+        <w:ind w:left="2160" w:hanging="360"/>
+      </w:pPr>
+      <w:rPr>
+        <w:rFonts w:ascii="Wingdings" w:hAnsi="Wingdings" w:hint="default"/>
+      </w:rPr>
+    </w:lvl>
+    <w:lvl w:ilvl="3" w:tplc="10090001" w:tentative="1">
+      <w:start w:val="1"/>
+      <w:numFmt w:val="bullet"/>
+      <w:lvlText w:val=""/>
+      <w:lvlJc w:val="left"/>
+      <w:pPr>
+        <w:ind w:left="2880" w:hanging="360"/>
+      </w:pPr>
+      <w:rPr>
+        <w:rFonts w:ascii="Symbol" w:hAnsi="Symbol" w:hint="default"/>
+      </w:rPr>
+    </w:lvl>
+    <w:lvl w:ilvl="4" w:tplc="10090003" w:tentative="1">
+      <w:start w:val="1"/>
+      <w:numFmt w:val="bullet"/>
+      <w:lvlText w:val="o"/>
+      <w:lvlJc w:val="left"/>
+      <w:pPr>
+        <w:ind w:left="3600" w:hanging="360"/>
+      </w:pPr>
+      <w:rPr>
+        <w:rFonts w:ascii="Courier New" w:hAnsi="Courier New" w:cs="Courier New" w:hint="default"/>
+      </w:rPr>
+    </w:lvl>
+    <w:lvl w:ilvl="5" w:tplc="10090005" w:tentative="1">
+      <w:start w:val="1"/>
+      <w:numFmt w:val="bullet"/>
+      <w:lvlText w:val=""/>
+      <w:lvlJc w:val="left"/>
+      <w:pPr>
+        <w:ind w:left="4320" w:hanging="360"/>
+      </w:pPr>
+      <w:rPr>
+        <w:rFonts w:ascii="Wingdings" w:hAnsi="Wingdings" w:hint="default"/>
+      </w:rPr>
+    </w:lvl>
+    <w:lvl w:ilvl="6" w:tplc="10090001" w:tentative="1">
+      <w:start w:val="1"/>
+      <w:numFmt w:val="bullet"/>
+      <w:lvlText w:val=""/>
+      <w:lvlJc w:val="left"/>
+      <w:pPr>
+        <w:ind w:left="5040" w:hanging="360"/>
+      </w:pPr>
+      <w:rPr>
+        <w:rFonts w:ascii="Symbol" w:hAnsi="Symbol" w:hint="default"/>
+      </w:rPr>
+    </w:lvl>
+    <w:lvl w:ilvl="7" w:tplc="10090003" w:tentative="1">
+      <w:start w:val="1"/>
+      <w:numFmt w:val="bullet"/>
+      <w:lvlText w:val="o"/>
+      <w:lvlJc w:val="left"/>
+      <w:pPr>
+        <w:ind w:left="5760" w:hanging="360"/>
+      </w:pPr>
+      <w:rPr>
+        <w:rFonts w:ascii="Courier New" w:hAnsi="Courier New" w:cs="Courier New" w:hint="default"/>
+      </w:rPr>
+    </w:lvl>
+    <w:lvl w:ilvl="8" w:tplc="10090005" w:tentative="1">
+      <w:start w:val="1"/>
+      <w:numFmt w:val="bullet"/>
+      <w:lvlText w:val=""/>
+      <w:lvlJc w:val="left"/>
+      <w:pPr>
+        <w:ind w:left="6480" w:hanging="360"/>
+      </w:pPr>
+      <w:rPr>
+        <w:rFonts w:ascii="Wingdings" w:hAnsi="Wingdings" w:hint="default"/>
+      </w:rPr>
+    </w:lvl>
+  </w:abstractNum>
+  <w:abstractNum w:abstractNumId="1" w15:restartNumberingAfterBreak="0">
     <w:nsid w:val="73E43DFB"/>
     <w:multiLevelType w:val="hybridMultilevel"/>
     <w:tmpl w:val="6BD2E0E0"/>
@@ -2164,7 +3176,7 @@
       </w:pPr>
     </w:lvl>
   </w:abstractNum>
-  <w:abstractNum w:abstractNumId="1" w15:restartNumberingAfterBreak="0">
+  <w:abstractNum w:abstractNumId="2" w15:restartNumberingAfterBreak="0">
     <w:nsid w:val="7B0A0B6F"/>
     <w:multiLevelType w:val="hybridMultilevel"/>
     <w:tmpl w:val="D3888AA4"/>
@@ -2254,10 +3266,13 @@
     </w:lvl>
   </w:abstractNum>
   <w:num w:numId="1">
-    <w:abstractNumId w:val="0"/>
+    <w:abstractNumId w:val="1"/>
   </w:num>
   <w:num w:numId="2">
-    <w:abstractNumId w:val="1"/>
+    <w:abstractNumId w:val="2"/>
+  </w:num>
+  <w:num w:numId="3">
+    <w:abstractNumId w:val="0"/>
   </w:num>
 </w:numbering>
 </file>
@@ -2749,7 +3764,6 @@
   <w:style w:type="character" w:default="1" w:styleId="DefaultParagraphFont">
     <w:name w:val="Default Paragraph Font"/>
     <w:uiPriority w:val="1"/>
-    <w:semiHidden/>
     <w:unhideWhenUsed/>
   </w:style>
   <w:style w:type="table" w:default="1" w:styleId="TableNormal">

</xml_diff>

<commit_message>
FInished adding and linking all the images.
</commit_message>
<xml_diff>
--- a/CIS4720 - A1p2.docx
+++ b/CIS4720 - A1p2.docx
@@ -252,7 +252,7 @@
                   <v:path o:extrusionok="f" gradientshapeok="t" o:connecttype="rect"/>
                   <o:lock v:ext="edit" aspectratio="t"/>
                 </v:shapetype>
-                <v:shape id="_x0000_i1025" type="#_x0000_t75" style="width:69.75pt;height:96pt">
+                <v:shape id="_x0000_i1025" type="#_x0000_t75" style="width:69.9pt;height:96.15pt">
                   <v:imagedata r:id="rId8" o:title="lowcontrast1 - morph_CE"/>
                 </v:shape>
               </w:pict>
@@ -374,7 +374,7 @@
           <w:p>
             <w:r>
               <w:pict w14:anchorId="13D7A903">
-                <v:shape id="_x0000_i1026" type="#_x0000_t75" style="width:65.65pt;height:90.4pt">
+                <v:shape id="_x0000_i1026" type="#_x0000_t75" style="width:65.75pt;height:90.75pt">
                   <v:imagedata r:id="rId12" o:title="lowcontrast1 - closeth"/>
                 </v:shape>
               </w:pict>
@@ -496,7 +496,7 @@
           <w:p>
             <w:r>
               <w:pict w14:anchorId="534406D5">
-                <v:shape id="_x0000_i1027" type="#_x0000_t75" style="width:67.15pt;height:92.65pt">
+                <v:shape id="_x0000_i1027" type="#_x0000_t75" style="width:67pt;height:92.8pt">
                   <v:imagedata r:id="rId15" o:title="lowcontrast1 - morph_CE"/>
                 </v:shape>
               </w:pict>
@@ -736,7 +736,7 @@
           <w:p>
             <w:r>
               <w:pict w14:anchorId="40FF345F">
-                <v:shape id="_x0000_i1028" type="#_x0000_t75" style="width:69pt;height:95.25pt">
+                <v:shape id="_x0000_i1028" type="#_x0000_t75" style="width:69.1pt;height:95.3pt">
                   <v:imagedata r:id="rId18" o:title="contrast1 - erode"/>
                 </v:shape>
               </w:pict>
@@ -1191,7 +1191,7 @@
                 <w:lang w:eastAsia="en-CA"/>
               </w:rPr>
               <w:pict w14:anchorId="28CFDECE">
-                <v:shape id="_x0000_i1029" type="#_x0000_t75" style="width:108pt;height:148.5pt">
+                <v:shape id="_x0000_i1029" type="#_x0000_t75" style="width:107.8pt;height:148.15pt">
                   <v:imagedata r:id="rId26" o:title="contrast1"/>
                 </v:shape>
               </w:pict>
@@ -1526,7 +1526,25 @@
               </w:numPr>
             </w:pPr>
             <w:r>
-              <w:t>Each histogram value / bin value is gone through and used to calculate a transformation value for each shade of grey.</w:t>
+              <w:t xml:space="preserve">Each histogram value / bin value is gone through and used to calculate a transformation value for </w:t>
+            </w:r>
+            <w:r>
+              <w:t>all 256</w:t>
+            </w:r>
+            <w:r>
+              <w:t xml:space="preserve"> shade</w:t>
+            </w:r>
+            <w:r>
+              <w:t>s</w:t>
+            </w:r>
+            <w:r>
+              <w:t xml:space="preserve"> of grey</w:t>
+            </w:r>
+            <w:r>
+              <w:t xml:space="preserve"> </w:t>
+            </w:r>
+            <w:r>
+              <w:t>.</w:t>
             </w:r>
           </w:p>
           <w:p>
@@ -1549,10 +1567,10 @@
           <w:p>
             <w:r>
               <w:object w:dxaOrig="3000" w:dyaOrig="4200" w14:anchorId="3A828C6B">
-                <v:shape id="_x0000_i1059" type="#_x0000_t75" style="width:150pt;height:210pt" o:ole="">
+                <v:shape id="_x0000_i1030" type="#_x0000_t75" style="width:149.85pt;height:210.15pt" o:ole="">
                   <v:imagedata r:id="rId31" o:title=""/>
                 </v:shape>
-                <o:OLEObject Type="Embed" ProgID="PBrush" ShapeID="_x0000_i1059" DrawAspect="Content" ObjectID="_1549980953" r:id="rId32"/>
+                <o:OLEObject Type="Embed" ProgID="PBrush" ShapeID="_x0000_i1030" DrawAspect="Content" ObjectID="_1550415249" r:id="rId32"/>
               </w:object>
             </w:r>
           </w:p>
@@ -1587,13 +1605,25 @@
           </w:p>
           <w:p>
             <w:r>
-              <w:t>When testing HistHyper did have very good contrast enhanc</w:t>
+              <w:t>When testing HistHyper</w:t>
+            </w:r>
+            <w:r>
+              <w:t>, it</w:t>
+            </w:r>
+            <w:r>
+              <w:t xml:space="preserve"> did have very good contrast enhanc</w:t>
             </w:r>
             <w:r>
               <w:t>ement results, but it seemed to c</w:t>
             </w:r>
             <w:r>
-              <w:t>ause a decrease in quality, in some images, this trade off is worth it.</w:t>
+              <w:t xml:space="preserve">ause a </w:t>
+            </w:r>
+            <w:r>
+              <w:t>decrease in quality. I</w:t>
+            </w:r>
+            <w:r>
+              <w:t>n some images, this trade off is worth it.</w:t>
             </w:r>
           </w:p>
           <w:p/>
@@ -1610,7 +1640,7 @@
           <w:p>
             <w:r>
               <w:pict w14:anchorId="66DFBC25">
-                <v:shape id="_x0000_i1063" type="#_x0000_t75" style="width:122.25pt;height:168.4pt">
+                <v:shape id="_x0000_i1031" type="#_x0000_t75" style="width:122.35pt;height:168.55pt">
                   <v:imagedata r:id="rId33" o:title="lowcontrast1 - histhyper"/>
                 </v:shape>
               </w:pict>
@@ -1839,7 +1869,10 @@
               <w:t xml:space="preserve">I tried variations where it would take the mean into account, but </w:t>
             </w:r>
             <w:r>
-              <w:t>I could not get it to work well.</w:t>
+              <w:t xml:space="preserve">I could not get it to </w:t>
+            </w:r>
+            <w:r>
+              <w:t>work better than the simple adjust away from the center method.</w:t>
             </w:r>
           </w:p>
         </w:tc>
@@ -1850,7 +1883,7 @@
           <w:p>
             <w:r>
               <w:pict w14:anchorId="2CE7FAEF">
-                <v:shape id="_x0000_i1082" type="#_x0000_t75" style="width:126.4pt;height:174pt">
+                <v:shape id="_x0000_i1032" type="#_x0000_t75" style="width:126.5pt;height:173.95pt">
                   <v:imagedata r:id="rId36" o:title="lowcontrast1 - drew_CE"/>
                 </v:shape>
               </w:pict>
@@ -2046,16 +2079,6 @@
             <w:tcW w:w="2600" w:type="dxa"/>
           </w:tcPr>
           <w:p>
-            <w:hyperlink r:id="rId40" w:history="1">
-              <w:r>
-                <w:rPr>
-                  <w:rStyle w:val="Hyperlink"/>
-                </w:rPr>
-                <w:t>Drew_CE link</w:t>
-              </w:r>
-            </w:hyperlink>
-          </w:p>
-          <w:p>
             <w:pPr>
               <w:rPr>
                 <w:noProof/>
@@ -2085,7 +2108,7 @@
                           </pic:cNvPicPr>
                         </pic:nvPicPr>
                         <pic:blipFill>
-                          <a:blip r:embed="rId41">
+                          <a:blip r:embed="rId40">
                             <a:extLst>
                               <a:ext uri="{28A0092B-C50C-407E-A947-70E740481C1C}">
                                 <a14:useLocalDpi xmlns:a14="http://schemas.microsoft.com/office/drawing/2010/main" val="0"/>
@@ -2117,21 +2140,21 @@
               </w:drawing>
             </w:r>
           </w:p>
-        </w:tc>
-        <w:tc>
-          <w:tcPr>
-            <w:tcW w:w="3207" w:type="dxa"/>
-          </w:tcPr>
-          <w:p>
-            <w:hyperlink r:id="rId42" w:history="1">
+          <w:p>
+            <w:hyperlink r:id="rId41" w:history="1">
               <w:r>
                 <w:rPr>
                   <w:rStyle w:val="Hyperlink"/>
                 </w:rPr>
-                <w:t>Morph_toggleCE</w:t>
+                <w:t>Drew_CE link</w:t>
               </w:r>
             </w:hyperlink>
           </w:p>
+        </w:tc>
+        <w:tc>
+          <w:tcPr>
+            <w:tcW w:w="3207" w:type="dxa"/>
+          </w:tcPr>
           <w:p>
             <w:r>
               <w:rPr>
@@ -2188,6 +2211,16 @@
               </w:drawing>
             </w:r>
           </w:p>
+          <w:p>
+            <w:hyperlink r:id="rId42" w:history="1">
+              <w:r>
+                <w:rPr>
+                  <w:rStyle w:val="Hyperlink"/>
+                </w:rPr>
+                <w:t>Morph_toggleCE</w:t>
+              </w:r>
+            </w:hyperlink>
+          </w:p>
         </w:tc>
       </w:tr>
       <w:tr>
@@ -2352,7 +2385,6 @@
             <w:tcW w:w="2600" w:type="dxa"/>
           </w:tcPr>
           <w:p>
-            <w:bookmarkStart w:id="0" w:name="_GoBack"/>
             <w:r>
               <w:rPr>
                 <w:noProof/>
@@ -2407,7 +2439,6 @@
                 </wp:inline>
               </w:drawing>
             </w:r>
-            <w:bookmarkEnd w:id="0"/>
           </w:p>
           <w:p>
             <w:pPr>
@@ -2547,9 +2578,14 @@
             </w:r>
           </w:p>
           <w:p>
-            <w:r>
-              <w:t>Drew_CE</w:t>
-            </w:r>
+            <w:hyperlink r:id="rId49" w:history="1">
+              <w:r>
+                <w:rPr>
+                  <w:rStyle w:val="Hyperlink"/>
+                </w:rPr>
+                <w:t>Drew_CE</w:t>
+              </w:r>
+            </w:hyperlink>
           </w:p>
         </w:tc>
         <w:tc>
@@ -2559,16 +2595,21 @@
           <w:p>
             <w:r>
               <w:pict w14:anchorId="1ADE0B65">
-                <v:shape id="_x0000_i1192" type="#_x0000_t75" style="width:193.15pt;height:79.5pt">
-                  <v:imagedata r:id="rId49" o:title="lowcontrast2 - morph_toggleCE"/>
+                <v:shape id="_x0000_i1040" type="#_x0000_t75" style="width:193.1pt;height:79.5pt">
+                  <v:imagedata r:id="rId50" o:title="lowcontrast2 - morph_toggleCE"/>
                 </v:shape>
               </w:pict>
             </w:r>
           </w:p>
           <w:p>
-            <w:r>
-              <w:t>Morph_toggleCE</w:t>
-            </w:r>
+            <w:hyperlink r:id="rId51" w:history="1">
+              <w:r>
+                <w:rPr>
+                  <w:rStyle w:val="Hyperlink"/>
+                </w:rPr>
+                <w:t>Morph_toggleCE</w:t>
+              </w:r>
+            </w:hyperlink>
           </w:p>
         </w:tc>
       </w:tr>
@@ -2601,7 +2642,7 @@
                           </pic:cNvPicPr>
                         </pic:nvPicPr>
                         <pic:blipFill>
-                          <a:blip r:embed="rId50" cstate="print">
+                          <a:blip r:embed="rId52" cstate="print">
                             <a:extLst>
                               <a:ext uri="{28A0092B-C50C-407E-A947-70E740481C1C}">
                                 <a14:useLocalDpi xmlns:a14="http://schemas.microsoft.com/office/drawing/2010/main" val="0"/>
@@ -2634,9 +2675,14 @@
             </w:r>
           </w:p>
           <w:p>
-            <w:r>
-              <w:t>Original Image</w:t>
-            </w:r>
+            <w:hyperlink r:id="rId53" w:history="1">
+              <w:r>
+                <w:rPr>
+                  <w:rStyle w:val="Hyperlink"/>
+                </w:rPr>
+                <w:t>Original Image</w:t>
+              </w:r>
+            </w:hyperlink>
           </w:p>
         </w:tc>
         <w:tc>
@@ -2650,9 +2696,9 @@
                 <w:lang w:eastAsia="en-CA"/>
               </w:rPr>
               <w:drawing>
-                <wp:inline distT="0" distB="0" distL="0" distR="0" wp14:anchorId="68C5E1F2" wp14:editId="6D43523B">
-                  <wp:extent cx="2352357" cy="968387"/>
-                  <wp:effectExtent l="0" t="0" r="0" b="3175"/>
+                <wp:inline distT="0" distB="0" distL="0" distR="0" wp14:anchorId="68C5E1F2" wp14:editId="23B3BBB7">
+                  <wp:extent cx="2441795" cy="1005205"/>
+                  <wp:effectExtent l="0" t="0" r="0" b="4445"/>
                   <wp:docPr id="24" name="Picture 24" descr="C:\Users\drew\AppData\Local\Microsoft\Windows\INetCacheContent.Word\lowcontrast2 - histhyper.jpg"/>
                   <wp:cNvGraphicFramePr>
                     <a:graphicFrameLocks xmlns:a="http://schemas.openxmlformats.org/drawingml/2006/main" noChangeAspect="1"/>
@@ -2667,7 +2713,7 @@
                           </pic:cNvPicPr>
                         </pic:nvPicPr>
                         <pic:blipFill>
-                          <a:blip r:embed="rId51" cstate="print">
+                          <a:blip r:embed="rId54" cstate="print">
                             <a:extLst>
                               <a:ext uri="{28A0092B-C50C-407E-A947-70E740481C1C}">
                                 <a14:useLocalDpi xmlns:a14="http://schemas.microsoft.com/office/drawing/2010/main" val="0"/>
@@ -2682,7 +2728,7 @@
                         <pic:spPr bwMode="auto">
                           <a:xfrm>
                             <a:off x="0" y="0"/>
-                            <a:ext cx="2360597" cy="971779"/>
+                            <a:ext cx="2452567" cy="1009639"/>
                           </a:xfrm>
                           <a:prstGeom prst="rect">
                             <a:avLst/>
@@ -2700,9 +2746,14 @@
             </w:r>
           </w:p>
           <w:p>
-            <w:r>
-              <w:t>HistHyper</w:t>
-            </w:r>
+            <w:hyperlink r:id="rId55" w:history="1">
+              <w:r>
+                <w:rPr>
+                  <w:rStyle w:val="Hyperlink"/>
+                </w:rPr>
+                <w:t>HistHyper</w:t>
+              </w:r>
+            </w:hyperlink>
           </w:p>
         </w:tc>
       </w:tr>
@@ -2741,7 +2792,7 @@
                           </pic:cNvPicPr>
                         </pic:nvPicPr>
                         <pic:blipFill>
-                          <a:blip r:embed="rId52" cstate="print">
+                          <a:blip r:embed="rId56" cstate="print">
                             <a:extLst>
                               <a:ext uri="{28A0092B-C50C-407E-A947-70E740481C1C}">
                                 <a14:useLocalDpi xmlns:a14="http://schemas.microsoft.com/office/drawing/2010/main" val="0"/>
@@ -2780,27 +2831,1204 @@
                 <w:lang w:eastAsia="en-CA"/>
               </w:rPr>
             </w:pPr>
-            <w:r>
+            <w:hyperlink r:id="rId57" w:history="1">
+              <w:r>
+                <w:rPr>
+                  <w:rStyle w:val="Hyperlink"/>
+                  <w:noProof/>
+                  <w:lang w:eastAsia="en-CA"/>
+                </w:rPr>
+                <w:t>Morph_CE</w:t>
+              </w:r>
+            </w:hyperlink>
+          </w:p>
+        </w:tc>
+        <w:tc>
+          <w:tcPr>
+            <w:tcW w:w="4253" w:type="dxa"/>
+          </w:tcPr>
+          <w:p>
+            <w:pPr>
               <w:rPr>
                 <w:noProof/>
                 <w:lang w:eastAsia="en-CA"/>
               </w:rPr>
-              <w:t>Morph_CE</w:t>
-            </w:r>
-          </w:p>
-        </w:tc>
-        <w:tc>
-          <w:tcPr>
-            <w:tcW w:w="4253" w:type="dxa"/>
-          </w:tcPr>
-          <w:p>
-            <w:pPr>
+            </w:pPr>
+          </w:p>
+        </w:tc>
+      </w:tr>
+    </w:tbl>
+    <w:p/>
+    <w:p/>
+    <w:p/>
+    <w:p/>
+    <w:p/>
+    <w:p>
+      <w:pPr>
+        <w:pStyle w:val="Heading2"/>
+      </w:pPr>
+      <w:r>
+        <w:t>Low Contrast 3</w:t>
+      </w:r>
+    </w:p>
+    <w:tbl>
+      <w:tblPr>
+        <w:tblStyle w:val="TableGrid"/>
+        <w:tblW w:w="0" w:type="auto"/>
+        <w:tblLook w:val="04A0" w:firstRow="1" w:lastRow="0" w:firstColumn="1" w:lastColumn="0" w:noHBand="0" w:noVBand="1"/>
+      </w:tblPr>
+      <w:tblGrid>
+        <w:gridCol w:w="4676"/>
+        <w:gridCol w:w="4674"/>
+      </w:tblGrid>
+      <w:tr>
+        <w:tc>
+          <w:tcPr>
+            <w:tcW w:w="4675" w:type="dxa"/>
+          </w:tcPr>
+          <w:p>
+            <w:r>
               <w:rPr>
                 <w:noProof/>
                 <w:lang w:eastAsia="en-CA"/>
               </w:rPr>
-            </w:pPr>
-          </w:p>
+              <w:drawing>
+                <wp:inline distT="0" distB="0" distL="0" distR="0" wp14:anchorId="085A6E4B" wp14:editId="7BF73B7A">
+                  <wp:extent cx="3048000" cy="2019300"/>
+                  <wp:effectExtent l="0" t="0" r="0" b="0"/>
+                  <wp:docPr id="27" name="Picture 27" descr="C:\Users\drew\AppData\Local\Microsoft\Windows\INetCache\Content.Word\lowcontrast3 - drew_CE.JPG"/>
+                  <wp:cNvGraphicFramePr>
+                    <a:graphicFrameLocks xmlns:a="http://schemas.openxmlformats.org/drawingml/2006/main" noChangeAspect="1"/>
+                  </wp:cNvGraphicFramePr>
+                  <a:graphic xmlns:a="http://schemas.openxmlformats.org/drawingml/2006/main">
+                    <a:graphicData uri="http://schemas.openxmlformats.org/drawingml/2006/picture">
+                      <pic:pic xmlns:pic="http://schemas.openxmlformats.org/drawingml/2006/picture">
+                        <pic:nvPicPr>
+                          <pic:cNvPr id="0" name="Picture 17" descr="C:\Users\drew\AppData\Local\Microsoft\Windows\INetCache\Content.Word\lowcontrast3 - drew_CE.JPG"/>
+                          <pic:cNvPicPr>
+                            <a:picLocks noChangeAspect="1" noChangeArrowheads="1"/>
+                          </pic:cNvPicPr>
+                        </pic:nvPicPr>
+                        <pic:blipFill>
+                          <a:blip r:embed="rId58">
+                            <a:extLst>
+                              <a:ext uri="{28A0092B-C50C-407E-A947-70E740481C1C}">
+                                <a14:useLocalDpi xmlns:a14="http://schemas.microsoft.com/office/drawing/2010/main" val="0"/>
+                              </a:ext>
+                            </a:extLst>
+                          </a:blip>
+                          <a:srcRect/>
+                          <a:stretch>
+                            <a:fillRect/>
+                          </a:stretch>
+                        </pic:blipFill>
+                        <pic:spPr bwMode="auto">
+                          <a:xfrm>
+                            <a:off x="0" y="0"/>
+                            <a:ext cx="3048000" cy="2019300"/>
+                          </a:xfrm>
+                          <a:prstGeom prst="rect">
+                            <a:avLst/>
+                          </a:prstGeom>
+                          <a:noFill/>
+                          <a:ln>
+                            <a:noFill/>
+                          </a:ln>
+                        </pic:spPr>
+                      </pic:pic>
+                    </a:graphicData>
+                  </a:graphic>
+                </wp:inline>
+              </w:drawing>
+            </w:r>
+          </w:p>
+          <w:p>
+            <w:hyperlink r:id="rId59" w:history="1">
+              <w:r>
+                <w:rPr>
+                  <w:rStyle w:val="Hyperlink"/>
+                </w:rPr>
+                <w:t>Drew_CE</w:t>
+              </w:r>
+            </w:hyperlink>
+          </w:p>
+        </w:tc>
+        <w:tc>
+          <w:tcPr>
+            <w:tcW w:w="4675" w:type="dxa"/>
+          </w:tcPr>
+          <w:p>
+            <w:r>
+              <w:rPr>
+                <w:noProof/>
+                <w:lang w:eastAsia="en-CA"/>
+              </w:rPr>
+              <w:drawing>
+                <wp:inline distT="0" distB="0" distL="0" distR="0" wp14:anchorId="0B3E4427" wp14:editId="6EC94410">
+                  <wp:extent cx="3048000" cy="2019300"/>
+                  <wp:effectExtent l="0" t="0" r="0" b="0"/>
+                  <wp:docPr id="29" name="Picture 29" descr="C:\Users\drew\AppData\Local\Microsoft\Windows\INetCache\Content.Word\lowcontrast3 - morph_toggleCE.JPG"/>
+                  <wp:cNvGraphicFramePr>
+                    <a:graphicFrameLocks xmlns:a="http://schemas.openxmlformats.org/drawingml/2006/main" noChangeAspect="1"/>
+                  </wp:cNvGraphicFramePr>
+                  <a:graphic xmlns:a="http://schemas.openxmlformats.org/drawingml/2006/main">
+                    <a:graphicData uri="http://schemas.openxmlformats.org/drawingml/2006/picture">
+                      <pic:pic xmlns:pic="http://schemas.openxmlformats.org/drawingml/2006/picture">
+                        <pic:nvPicPr>
+                          <pic:cNvPr id="0" name="Picture 19" descr="C:\Users\drew\AppData\Local\Microsoft\Windows\INetCache\Content.Word\lowcontrast3 - morph_toggleCE.JPG"/>
+                          <pic:cNvPicPr>
+                            <a:picLocks noChangeAspect="1" noChangeArrowheads="1"/>
+                          </pic:cNvPicPr>
+                        </pic:nvPicPr>
+                        <pic:blipFill>
+                          <a:blip r:embed="rId60">
+                            <a:extLst>
+                              <a:ext uri="{28A0092B-C50C-407E-A947-70E740481C1C}">
+                                <a14:useLocalDpi xmlns:a14="http://schemas.microsoft.com/office/drawing/2010/main" val="0"/>
+                              </a:ext>
+                            </a:extLst>
+                          </a:blip>
+                          <a:srcRect/>
+                          <a:stretch>
+                            <a:fillRect/>
+                          </a:stretch>
+                        </pic:blipFill>
+                        <pic:spPr bwMode="auto">
+                          <a:xfrm>
+                            <a:off x="0" y="0"/>
+                            <a:ext cx="3048000" cy="2019300"/>
+                          </a:xfrm>
+                          <a:prstGeom prst="rect">
+                            <a:avLst/>
+                          </a:prstGeom>
+                          <a:noFill/>
+                          <a:ln>
+                            <a:noFill/>
+                          </a:ln>
+                        </pic:spPr>
+                      </pic:pic>
+                    </a:graphicData>
+                  </a:graphic>
+                </wp:inline>
+              </w:drawing>
+            </w:r>
+          </w:p>
+          <w:p>
+            <w:hyperlink r:id="rId61" w:history="1">
+              <w:r>
+                <w:rPr>
+                  <w:rStyle w:val="Hyperlink"/>
+                </w:rPr>
+                <w:t>Morph_toggleCE</w:t>
+              </w:r>
+            </w:hyperlink>
+          </w:p>
+        </w:tc>
+      </w:tr>
+      <w:tr>
+        <w:tc>
+          <w:tcPr>
+            <w:tcW w:w="4675" w:type="dxa"/>
+          </w:tcPr>
+          <w:p>
+            <w:r>
+              <w:rPr>
+                <w:noProof/>
+                <w:lang w:eastAsia="en-CA"/>
+              </w:rPr>
+              <w:drawing>
+                <wp:inline distT="0" distB="0" distL="0" distR="0" wp14:anchorId="5CDE84B6" wp14:editId="5EF40B30">
+                  <wp:extent cx="2442845" cy="1618385"/>
+                  <wp:effectExtent l="0" t="0" r="0" b="1270"/>
+                  <wp:docPr id="11" name="Picture 11" descr="C:\Users\drew\AppData\Local\Microsoft\Windows\INetCache\Content.Word\contrast3.jpg"/>
+                  <wp:cNvGraphicFramePr>
+                    <a:graphicFrameLocks xmlns:a="http://schemas.openxmlformats.org/drawingml/2006/main" noChangeAspect="1"/>
+                  </wp:cNvGraphicFramePr>
+                  <a:graphic xmlns:a="http://schemas.openxmlformats.org/drawingml/2006/main">
+                    <a:graphicData uri="http://schemas.openxmlformats.org/drawingml/2006/picture">
+                      <pic:pic xmlns:pic="http://schemas.openxmlformats.org/drawingml/2006/picture">
+                        <pic:nvPicPr>
+                          <pic:cNvPr id="0" name="Picture 10" descr="C:\Users\drew\AppData\Local\Microsoft\Windows\INetCache\Content.Word\contrast3.jpg"/>
+                          <pic:cNvPicPr>
+                            <a:picLocks noChangeAspect="1" noChangeArrowheads="1"/>
+                          </pic:cNvPicPr>
+                        </pic:nvPicPr>
+                        <pic:blipFill>
+                          <a:blip r:embed="rId62">
+                            <a:extLst>
+                              <a:ext uri="{28A0092B-C50C-407E-A947-70E740481C1C}">
+                                <a14:useLocalDpi xmlns:a14="http://schemas.microsoft.com/office/drawing/2010/main" val="0"/>
+                              </a:ext>
+                            </a:extLst>
+                          </a:blip>
+                          <a:srcRect/>
+                          <a:stretch>
+                            <a:fillRect/>
+                          </a:stretch>
+                        </pic:blipFill>
+                        <pic:spPr bwMode="auto">
+                          <a:xfrm>
+                            <a:off x="0" y="0"/>
+                            <a:ext cx="2458475" cy="1628740"/>
+                          </a:xfrm>
+                          <a:prstGeom prst="rect">
+                            <a:avLst/>
+                          </a:prstGeom>
+                          <a:noFill/>
+                          <a:ln>
+                            <a:noFill/>
+                          </a:ln>
+                        </pic:spPr>
+                      </pic:pic>
+                    </a:graphicData>
+                  </a:graphic>
+                </wp:inline>
+              </w:drawing>
+            </w:r>
+          </w:p>
+          <w:p>
+            <w:hyperlink r:id="rId63" w:history="1">
+              <w:r>
+                <w:rPr>
+                  <w:rStyle w:val="Hyperlink"/>
+                </w:rPr>
+                <w:t>Original Image</w:t>
+              </w:r>
+            </w:hyperlink>
+          </w:p>
+        </w:tc>
+        <w:tc>
+          <w:tcPr>
+            <w:tcW w:w="4675" w:type="dxa"/>
+          </w:tcPr>
+          <w:p>
+            <w:r>
+              <w:rPr>
+                <w:noProof/>
+                <w:lang w:eastAsia="en-CA"/>
+              </w:rPr>
+              <w:drawing>
+                <wp:inline distT="0" distB="0" distL="0" distR="0" wp14:anchorId="1C8E8D24" wp14:editId="2AE20E62">
+                  <wp:extent cx="2447209" cy="1620263"/>
+                  <wp:effectExtent l="0" t="0" r="0" b="0"/>
+                  <wp:docPr id="30" name="Picture 30" descr="C:\Users\drew\AppData\Local\Microsoft\Windows\INetCache\Content.Word\lowcontrast3 - histhyper.jpg"/>
+                  <wp:cNvGraphicFramePr>
+                    <a:graphicFrameLocks xmlns:a="http://schemas.openxmlformats.org/drawingml/2006/main" noChangeAspect="1"/>
+                  </wp:cNvGraphicFramePr>
+                  <a:graphic xmlns:a="http://schemas.openxmlformats.org/drawingml/2006/main">
+                    <a:graphicData uri="http://schemas.openxmlformats.org/drawingml/2006/picture">
+                      <pic:pic xmlns:pic="http://schemas.openxmlformats.org/drawingml/2006/picture">
+                        <pic:nvPicPr>
+                          <pic:cNvPr id="0" name="Picture 20" descr="C:\Users\drew\AppData\Local\Microsoft\Windows\INetCache\Content.Word\lowcontrast3 - histhyper.jpg"/>
+                          <pic:cNvPicPr>
+                            <a:picLocks noChangeAspect="1" noChangeArrowheads="1"/>
+                          </pic:cNvPicPr>
+                        </pic:nvPicPr>
+                        <pic:blipFill>
+                          <a:blip r:embed="rId64">
+                            <a:extLst>
+                              <a:ext uri="{28A0092B-C50C-407E-A947-70E740481C1C}">
+                                <a14:useLocalDpi xmlns:a14="http://schemas.microsoft.com/office/drawing/2010/main" val="0"/>
+                              </a:ext>
+                            </a:extLst>
+                          </a:blip>
+                          <a:srcRect/>
+                          <a:stretch>
+                            <a:fillRect/>
+                          </a:stretch>
+                        </pic:blipFill>
+                        <pic:spPr bwMode="auto">
+                          <a:xfrm>
+                            <a:off x="0" y="0"/>
+                            <a:ext cx="2453494" cy="1624424"/>
+                          </a:xfrm>
+                          <a:prstGeom prst="rect">
+                            <a:avLst/>
+                          </a:prstGeom>
+                          <a:noFill/>
+                          <a:ln>
+                            <a:noFill/>
+                          </a:ln>
+                        </pic:spPr>
+                      </pic:pic>
+                    </a:graphicData>
+                  </a:graphic>
+                </wp:inline>
+              </w:drawing>
+            </w:r>
+          </w:p>
+          <w:p>
+            <w:hyperlink r:id="rId65" w:history="1">
+              <w:r>
+                <w:rPr>
+                  <w:rStyle w:val="Hyperlink"/>
+                </w:rPr>
+                <w:t>HistHyper</w:t>
+              </w:r>
+            </w:hyperlink>
+          </w:p>
+        </w:tc>
+      </w:tr>
+      <w:tr>
+        <w:tc>
+          <w:tcPr>
+            <w:tcW w:w="4675" w:type="dxa"/>
+          </w:tcPr>
+          <w:p>
+            <w:r>
+              <w:rPr>
+                <w:noProof/>
+                <w:lang w:eastAsia="en-CA"/>
+              </w:rPr>
+              <w:drawing>
+                <wp:inline distT="0" distB="0" distL="0" distR="0" wp14:anchorId="2D919FB0" wp14:editId="46A7EA0B">
+                  <wp:extent cx="3049905" cy="2019300"/>
+                  <wp:effectExtent l="0" t="0" r="0" b="0"/>
+                  <wp:docPr id="33" name="Picture 33" descr="C:\Users\drew\AppData\Local\Microsoft\Windows\INetCache\Content.Word\lowcontrast3 - morph_CE.JPG"/>
+                  <wp:cNvGraphicFramePr>
+                    <a:graphicFrameLocks xmlns:a="http://schemas.openxmlformats.org/drawingml/2006/main" noChangeAspect="1"/>
+                  </wp:cNvGraphicFramePr>
+                  <a:graphic xmlns:a="http://schemas.openxmlformats.org/drawingml/2006/main">
+                    <a:graphicData uri="http://schemas.openxmlformats.org/drawingml/2006/picture">
+                      <pic:pic xmlns:pic="http://schemas.openxmlformats.org/drawingml/2006/picture">
+                        <pic:nvPicPr>
+                          <pic:cNvPr id="0" name="Picture 23" descr="C:\Users\drew\AppData\Local\Microsoft\Windows\INetCache\Content.Word\lowcontrast3 - morph_CE.JPG"/>
+                          <pic:cNvPicPr>
+                            <a:picLocks noChangeAspect="1" noChangeArrowheads="1"/>
+                          </pic:cNvPicPr>
+                        </pic:nvPicPr>
+                        <pic:blipFill>
+                          <a:blip r:embed="rId66">
+                            <a:extLst>
+                              <a:ext uri="{28A0092B-C50C-407E-A947-70E740481C1C}">
+                                <a14:useLocalDpi xmlns:a14="http://schemas.microsoft.com/office/drawing/2010/main" val="0"/>
+                              </a:ext>
+                            </a:extLst>
+                          </a:blip>
+                          <a:srcRect/>
+                          <a:stretch>
+                            <a:fillRect/>
+                          </a:stretch>
+                        </pic:blipFill>
+                        <pic:spPr bwMode="auto">
+                          <a:xfrm>
+                            <a:off x="0" y="0"/>
+                            <a:ext cx="3049905" cy="2019300"/>
+                          </a:xfrm>
+                          <a:prstGeom prst="rect">
+                            <a:avLst/>
+                          </a:prstGeom>
+                          <a:noFill/>
+                          <a:ln>
+                            <a:noFill/>
+                          </a:ln>
+                        </pic:spPr>
+                      </pic:pic>
+                    </a:graphicData>
+                  </a:graphic>
+                </wp:inline>
+              </w:drawing>
+            </w:r>
+          </w:p>
+          <w:p>
+            <w:hyperlink r:id="rId67" w:history="1">
+              <w:r>
+                <w:rPr>
+                  <w:rStyle w:val="Hyperlink"/>
+                </w:rPr>
+                <w:t>Morph_CE</w:t>
+              </w:r>
+            </w:hyperlink>
+          </w:p>
+        </w:tc>
+        <w:tc>
+          <w:tcPr>
+            <w:tcW w:w="4675" w:type="dxa"/>
+          </w:tcPr>
+          <w:p/>
+        </w:tc>
+      </w:tr>
+    </w:tbl>
+    <w:p/>
+    <w:p/>
+    <w:p/>
+    <w:p/>
+    <w:p/>
+    <w:p/>
+    <w:p>
+      <w:pPr>
+        <w:pStyle w:val="Heading2"/>
+      </w:pPr>
+      <w:r>
+        <w:t>Low Contrast 4</w:t>
+      </w:r>
+    </w:p>
+    <w:tbl>
+      <w:tblPr>
+        <w:tblStyle w:val="TableGrid"/>
+        <w:tblW w:w="0" w:type="auto"/>
+        <w:tblLook w:val="04A0" w:firstRow="1" w:lastRow="0" w:firstColumn="1" w:lastColumn="0" w:noHBand="0" w:noVBand="1"/>
+      </w:tblPr>
+      <w:tblGrid>
+        <w:gridCol w:w="4675"/>
+        <w:gridCol w:w="4675"/>
+      </w:tblGrid>
+      <w:tr>
+        <w:tc>
+          <w:tcPr>
+            <w:tcW w:w="4675" w:type="dxa"/>
+          </w:tcPr>
+          <w:p>
+            <w:r>
+              <w:rPr>
+                <w:noProof/>
+                <w:lang w:eastAsia="en-CA"/>
+              </w:rPr>
+              <w:drawing>
+                <wp:inline distT="0" distB="0" distL="0" distR="0" wp14:anchorId="580A1C9C" wp14:editId="25758188">
+                  <wp:extent cx="2108934" cy="1499394"/>
+                  <wp:effectExtent l="0" t="0" r="5715" b="5715"/>
+                  <wp:docPr id="34" name="Picture 34" descr="C:\Users\drew\AppData\Local\Microsoft\Windows\INetCache\Content.Word\lowcontrast4 - drew_CE.JPG"/>
+                  <wp:cNvGraphicFramePr>
+                    <a:graphicFrameLocks xmlns:a="http://schemas.openxmlformats.org/drawingml/2006/main" noChangeAspect="1"/>
+                  </wp:cNvGraphicFramePr>
+                  <a:graphic xmlns:a="http://schemas.openxmlformats.org/drawingml/2006/main">
+                    <a:graphicData uri="http://schemas.openxmlformats.org/drawingml/2006/picture">
+                      <pic:pic xmlns:pic="http://schemas.openxmlformats.org/drawingml/2006/picture">
+                        <pic:nvPicPr>
+                          <pic:cNvPr id="0" name="Picture 24" descr="C:\Users\drew\AppData\Local\Microsoft\Windows\INetCache\Content.Word\lowcontrast4 - drew_CE.JPG"/>
+                          <pic:cNvPicPr>
+                            <a:picLocks noChangeAspect="1" noChangeArrowheads="1"/>
+                          </pic:cNvPicPr>
+                        </pic:nvPicPr>
+                        <pic:blipFill>
+                          <a:blip r:embed="rId68">
+                            <a:extLst>
+                              <a:ext uri="{28A0092B-C50C-407E-A947-70E740481C1C}">
+                                <a14:useLocalDpi xmlns:a14="http://schemas.microsoft.com/office/drawing/2010/main" val="0"/>
+                              </a:ext>
+                            </a:extLst>
+                          </a:blip>
+                          <a:srcRect/>
+                          <a:stretch>
+                            <a:fillRect/>
+                          </a:stretch>
+                        </pic:blipFill>
+                        <pic:spPr bwMode="auto">
+                          <a:xfrm>
+                            <a:off x="0" y="0"/>
+                            <a:ext cx="2110249" cy="1500329"/>
+                          </a:xfrm>
+                          <a:prstGeom prst="rect">
+                            <a:avLst/>
+                          </a:prstGeom>
+                          <a:noFill/>
+                          <a:ln>
+                            <a:noFill/>
+                          </a:ln>
+                        </pic:spPr>
+                      </pic:pic>
+                    </a:graphicData>
+                  </a:graphic>
+                </wp:inline>
+              </w:drawing>
+            </w:r>
+          </w:p>
+          <w:p>
+            <w:hyperlink r:id="rId69" w:history="1">
+              <w:r>
+                <w:rPr>
+                  <w:rStyle w:val="Hyperlink"/>
+                </w:rPr>
+                <w:t>Drew_CE</w:t>
+              </w:r>
+            </w:hyperlink>
+          </w:p>
+        </w:tc>
+        <w:tc>
+          <w:tcPr>
+            <w:tcW w:w="4675" w:type="dxa"/>
+          </w:tcPr>
+          <w:p>
+            <w:r>
+              <w:rPr>
+                <w:noProof/>
+                <w:lang w:eastAsia="en-CA"/>
+              </w:rPr>
+              <w:drawing>
+                <wp:inline distT="0" distB="0" distL="0" distR="0" wp14:anchorId="348ED1CF" wp14:editId="194D66FA">
+                  <wp:extent cx="2204074" cy="1567035"/>
+                  <wp:effectExtent l="0" t="0" r="6350" b="0"/>
+                  <wp:docPr id="36" name="Picture 36" descr="C:\Users\drew\AppData\Local\Microsoft\Windows\INetCache\Content.Word\lowcontrast4 - morph_toggleCE.JPG"/>
+                  <wp:cNvGraphicFramePr>
+                    <a:graphicFrameLocks xmlns:a="http://schemas.openxmlformats.org/drawingml/2006/main" noChangeAspect="1"/>
+                  </wp:cNvGraphicFramePr>
+                  <a:graphic xmlns:a="http://schemas.openxmlformats.org/drawingml/2006/main">
+                    <a:graphicData uri="http://schemas.openxmlformats.org/drawingml/2006/picture">
+                      <pic:pic xmlns:pic="http://schemas.openxmlformats.org/drawingml/2006/picture">
+                        <pic:nvPicPr>
+                          <pic:cNvPr id="0" name="Picture 26" descr="C:\Users\drew\AppData\Local\Microsoft\Windows\INetCache\Content.Word\lowcontrast4 - morph_toggleCE.JPG"/>
+                          <pic:cNvPicPr>
+                            <a:picLocks noChangeAspect="1" noChangeArrowheads="1"/>
+                          </pic:cNvPicPr>
+                        </pic:nvPicPr>
+                        <pic:blipFill>
+                          <a:blip r:embed="rId70">
+                            <a:extLst>
+                              <a:ext uri="{28A0092B-C50C-407E-A947-70E740481C1C}">
+                                <a14:useLocalDpi xmlns:a14="http://schemas.microsoft.com/office/drawing/2010/main" val="0"/>
+                              </a:ext>
+                            </a:extLst>
+                          </a:blip>
+                          <a:srcRect/>
+                          <a:stretch>
+                            <a:fillRect/>
+                          </a:stretch>
+                        </pic:blipFill>
+                        <pic:spPr bwMode="auto">
+                          <a:xfrm>
+                            <a:off x="0" y="0"/>
+                            <a:ext cx="2206601" cy="1568832"/>
+                          </a:xfrm>
+                          <a:prstGeom prst="rect">
+                            <a:avLst/>
+                          </a:prstGeom>
+                          <a:noFill/>
+                          <a:ln>
+                            <a:noFill/>
+                          </a:ln>
+                        </pic:spPr>
+                      </pic:pic>
+                    </a:graphicData>
+                  </a:graphic>
+                </wp:inline>
+              </w:drawing>
+            </w:r>
+          </w:p>
+          <w:p>
+            <w:hyperlink r:id="rId71" w:history="1">
+              <w:r>
+                <w:rPr>
+                  <w:rStyle w:val="Hyperlink"/>
+                </w:rPr>
+                <w:t>Morph_ToggleCE</w:t>
+              </w:r>
+            </w:hyperlink>
+          </w:p>
+        </w:tc>
+      </w:tr>
+      <w:tr>
+        <w:tc>
+          <w:tcPr>
+            <w:tcW w:w="4675" w:type="dxa"/>
+          </w:tcPr>
+          <w:p>
+            <w:r>
+              <w:rPr>
+                <w:noProof/>
+                <w:lang w:eastAsia="en-CA"/>
+              </w:rPr>
+              <w:drawing>
+                <wp:inline distT="0" distB="0" distL="0" distR="0" wp14:anchorId="4846CAFB" wp14:editId="554F9113">
+                  <wp:extent cx="2119312" cy="1505595"/>
+                  <wp:effectExtent l="0" t="0" r="0" b="0"/>
+                  <wp:docPr id="12" name="Picture 12" descr="C:\Users\drew\AppData\Local\Microsoft\Windows\INetCache\Content.Word\lowcontrast4.jpg"/>
+                  <wp:cNvGraphicFramePr>
+                    <a:graphicFrameLocks xmlns:a="http://schemas.openxmlformats.org/drawingml/2006/main" noChangeAspect="1"/>
+                  </wp:cNvGraphicFramePr>
+                  <a:graphic xmlns:a="http://schemas.openxmlformats.org/drawingml/2006/main">
+                    <a:graphicData uri="http://schemas.openxmlformats.org/drawingml/2006/picture">
+                      <pic:pic xmlns:pic="http://schemas.openxmlformats.org/drawingml/2006/picture">
+                        <pic:nvPicPr>
+                          <pic:cNvPr id="0" name="Picture 13" descr="C:\Users\drew\AppData\Local\Microsoft\Windows\INetCache\Content.Word\lowcontrast4.jpg"/>
+                          <pic:cNvPicPr>
+                            <a:picLocks noChangeAspect="1" noChangeArrowheads="1"/>
+                          </pic:cNvPicPr>
+                        </pic:nvPicPr>
+                        <pic:blipFill>
+                          <a:blip r:embed="rId72">
+                            <a:extLst>
+                              <a:ext uri="{28A0092B-C50C-407E-A947-70E740481C1C}">
+                                <a14:useLocalDpi xmlns:a14="http://schemas.microsoft.com/office/drawing/2010/main" val="0"/>
+                              </a:ext>
+                            </a:extLst>
+                          </a:blip>
+                          <a:srcRect/>
+                          <a:stretch>
+                            <a:fillRect/>
+                          </a:stretch>
+                        </pic:blipFill>
+                        <pic:spPr bwMode="auto">
+                          <a:xfrm>
+                            <a:off x="0" y="0"/>
+                            <a:ext cx="2123981" cy="1508912"/>
+                          </a:xfrm>
+                          <a:prstGeom prst="rect">
+                            <a:avLst/>
+                          </a:prstGeom>
+                          <a:noFill/>
+                          <a:ln>
+                            <a:noFill/>
+                          </a:ln>
+                        </pic:spPr>
+                      </pic:pic>
+                    </a:graphicData>
+                  </a:graphic>
+                </wp:inline>
+              </w:drawing>
+            </w:r>
+          </w:p>
+          <w:p>
+            <w:hyperlink r:id="rId73" w:history="1">
+              <w:r>
+                <w:rPr>
+                  <w:rStyle w:val="Hyperlink"/>
+                </w:rPr>
+                <w:t>Original Image</w:t>
+              </w:r>
+            </w:hyperlink>
+          </w:p>
+        </w:tc>
+        <w:tc>
+          <w:tcPr>
+            <w:tcW w:w="4675" w:type="dxa"/>
+          </w:tcPr>
+          <w:p>
+            <w:r>
+              <w:rPr>
+                <w:noProof/>
+                <w:lang w:eastAsia="en-CA"/>
+              </w:rPr>
+              <w:drawing>
+                <wp:inline distT="0" distB="0" distL="0" distR="0" wp14:anchorId="186DD0A0" wp14:editId="2DDAFA95">
+                  <wp:extent cx="2209359" cy="1570793"/>
+                  <wp:effectExtent l="0" t="0" r="635" b="0"/>
+                  <wp:docPr id="35" name="Picture 35" descr="C:\Users\drew\AppData\Local\Microsoft\Windows\INetCache\Content.Word\lowcontrast4 - histhyper.jpg"/>
+                  <wp:cNvGraphicFramePr>
+                    <a:graphicFrameLocks xmlns:a="http://schemas.openxmlformats.org/drawingml/2006/main" noChangeAspect="1"/>
+                  </wp:cNvGraphicFramePr>
+                  <a:graphic xmlns:a="http://schemas.openxmlformats.org/drawingml/2006/main">
+                    <a:graphicData uri="http://schemas.openxmlformats.org/drawingml/2006/picture">
+                      <pic:pic xmlns:pic="http://schemas.openxmlformats.org/drawingml/2006/picture">
+                        <pic:nvPicPr>
+                          <pic:cNvPr id="0" name="Picture 25" descr="C:\Users\drew\AppData\Local\Microsoft\Windows\INetCache\Content.Word\lowcontrast4 - histhyper.jpg"/>
+                          <pic:cNvPicPr>
+                            <a:picLocks noChangeAspect="1" noChangeArrowheads="1"/>
+                          </pic:cNvPicPr>
+                        </pic:nvPicPr>
+                        <pic:blipFill>
+                          <a:blip r:embed="rId74">
+                            <a:extLst>
+                              <a:ext uri="{28A0092B-C50C-407E-A947-70E740481C1C}">
+                                <a14:useLocalDpi xmlns:a14="http://schemas.microsoft.com/office/drawing/2010/main" val="0"/>
+                              </a:ext>
+                            </a:extLst>
+                          </a:blip>
+                          <a:srcRect/>
+                          <a:stretch>
+                            <a:fillRect/>
+                          </a:stretch>
+                        </pic:blipFill>
+                        <pic:spPr bwMode="auto">
+                          <a:xfrm>
+                            <a:off x="0" y="0"/>
+                            <a:ext cx="2217763" cy="1576768"/>
+                          </a:xfrm>
+                          <a:prstGeom prst="rect">
+                            <a:avLst/>
+                          </a:prstGeom>
+                          <a:noFill/>
+                          <a:ln>
+                            <a:noFill/>
+                          </a:ln>
+                        </pic:spPr>
+                      </pic:pic>
+                    </a:graphicData>
+                  </a:graphic>
+                </wp:inline>
+              </w:drawing>
+            </w:r>
+          </w:p>
+          <w:p>
+            <w:hyperlink r:id="rId75" w:history="1">
+              <w:r>
+                <w:rPr>
+                  <w:rStyle w:val="Hyperlink"/>
+                </w:rPr>
+                <w:t>HistHyper</w:t>
+              </w:r>
+            </w:hyperlink>
+          </w:p>
+        </w:tc>
+      </w:tr>
+      <w:tr>
+        <w:tc>
+          <w:tcPr>
+            <w:tcW w:w="4675" w:type="dxa"/>
+          </w:tcPr>
+          <w:p>
+            <w:r>
+              <w:rPr>
+                <w:noProof/>
+                <w:lang w:eastAsia="en-CA"/>
+              </w:rPr>
+              <w:drawing>
+                <wp:inline distT="0" distB="0" distL="0" distR="0" wp14:anchorId="233BB2D1" wp14:editId="6922B3BC">
+                  <wp:extent cx="2111329" cy="1501096"/>
+                  <wp:effectExtent l="0" t="0" r="3810" b="4445"/>
+                  <wp:docPr id="37" name="Picture 37" descr="C:\Users\drew\AppData\Local\Microsoft\Windows\INetCache\Content.Word\lowcontrast4 - morph_CE.JPG"/>
+                  <wp:cNvGraphicFramePr>
+                    <a:graphicFrameLocks xmlns:a="http://schemas.openxmlformats.org/drawingml/2006/main" noChangeAspect="1"/>
+                  </wp:cNvGraphicFramePr>
+                  <a:graphic xmlns:a="http://schemas.openxmlformats.org/drawingml/2006/main">
+                    <a:graphicData uri="http://schemas.openxmlformats.org/drawingml/2006/picture">
+                      <pic:pic xmlns:pic="http://schemas.openxmlformats.org/drawingml/2006/picture">
+                        <pic:nvPicPr>
+                          <pic:cNvPr id="0" name="Picture 27" descr="C:\Users\drew\AppData\Local\Microsoft\Windows\INetCache\Content.Word\lowcontrast4 - morph_CE.JPG"/>
+                          <pic:cNvPicPr>
+                            <a:picLocks noChangeAspect="1" noChangeArrowheads="1"/>
+                          </pic:cNvPicPr>
+                        </pic:nvPicPr>
+                        <pic:blipFill>
+                          <a:blip r:embed="rId76">
+                            <a:extLst>
+                              <a:ext uri="{28A0092B-C50C-407E-A947-70E740481C1C}">
+                                <a14:useLocalDpi xmlns:a14="http://schemas.microsoft.com/office/drawing/2010/main" val="0"/>
+                              </a:ext>
+                            </a:extLst>
+                          </a:blip>
+                          <a:srcRect/>
+                          <a:stretch>
+                            <a:fillRect/>
+                          </a:stretch>
+                        </pic:blipFill>
+                        <pic:spPr bwMode="auto">
+                          <a:xfrm>
+                            <a:off x="0" y="0"/>
+                            <a:ext cx="2122408" cy="1508973"/>
+                          </a:xfrm>
+                          <a:prstGeom prst="rect">
+                            <a:avLst/>
+                          </a:prstGeom>
+                          <a:noFill/>
+                          <a:ln>
+                            <a:noFill/>
+                          </a:ln>
+                        </pic:spPr>
+                      </pic:pic>
+                    </a:graphicData>
+                  </a:graphic>
+                </wp:inline>
+              </w:drawing>
+            </w:r>
+          </w:p>
+          <w:p>
+            <w:hyperlink r:id="rId77" w:history="1">
+              <w:r>
+                <w:rPr>
+                  <w:rStyle w:val="Hyperlink"/>
+                </w:rPr>
+                <w:t>Morph_CE</w:t>
+              </w:r>
+            </w:hyperlink>
+          </w:p>
+        </w:tc>
+        <w:tc>
+          <w:tcPr>
+            <w:tcW w:w="4675" w:type="dxa"/>
+          </w:tcPr>
+          <w:p/>
+        </w:tc>
+      </w:tr>
+    </w:tbl>
+    <w:p/>
+    <w:p/>
+    <w:p/>
+    <w:p>
+      <w:pPr>
+        <w:pStyle w:val="Heading2"/>
+      </w:pPr>
+      <w:r>
+        <w:t>Low Contrast 5</w:t>
+      </w:r>
+    </w:p>
+    <w:tbl>
+      <w:tblPr>
+        <w:tblStyle w:val="TableGrid"/>
+        <w:tblW w:w="0" w:type="auto"/>
+        <w:tblLook w:val="04A0" w:firstRow="1" w:lastRow="0" w:firstColumn="1" w:lastColumn="0" w:noHBand="0" w:noVBand="1"/>
+      </w:tblPr>
+      <w:tblGrid>
+        <w:gridCol w:w="4675"/>
+        <w:gridCol w:w="4675"/>
+      </w:tblGrid>
+      <w:tr>
+        <w:tc>
+          <w:tcPr>
+            <w:tcW w:w="4675" w:type="dxa"/>
+          </w:tcPr>
+          <w:p>
+            <w:r>
+              <w:rPr>
+                <w:noProof/>
+                <w:lang w:eastAsia="en-CA"/>
+              </w:rPr>
+              <w:drawing>
+                <wp:inline distT="0" distB="0" distL="0" distR="0" wp14:anchorId="239C2443" wp14:editId="2B67204C">
+                  <wp:extent cx="2700915" cy="1801310"/>
+                  <wp:effectExtent l="0" t="0" r="4445" b="8890"/>
+                  <wp:docPr id="39" name="Picture 39" descr="C:\Users\drew\AppData\Local\Microsoft\Windows\INetCache\Content.Word\lowcontrast5 - drew_CE.JPG"/>
+                  <wp:cNvGraphicFramePr>
+                    <a:graphicFrameLocks xmlns:a="http://schemas.openxmlformats.org/drawingml/2006/main" noChangeAspect="1"/>
+                  </wp:cNvGraphicFramePr>
+                  <a:graphic xmlns:a="http://schemas.openxmlformats.org/drawingml/2006/main">
+                    <a:graphicData uri="http://schemas.openxmlformats.org/drawingml/2006/picture">
+                      <pic:pic xmlns:pic="http://schemas.openxmlformats.org/drawingml/2006/picture">
+                        <pic:nvPicPr>
+                          <pic:cNvPr id="0" name="Picture 32" descr="C:\Users\drew\AppData\Local\Microsoft\Windows\INetCache\Content.Word\lowcontrast5 - drew_CE.JPG"/>
+                          <pic:cNvPicPr>
+                            <a:picLocks noChangeAspect="1" noChangeArrowheads="1"/>
+                          </pic:cNvPicPr>
+                        </pic:nvPicPr>
+                        <pic:blipFill>
+                          <a:blip r:embed="rId78">
+                            <a:extLst>
+                              <a:ext uri="{28A0092B-C50C-407E-A947-70E740481C1C}">
+                                <a14:useLocalDpi xmlns:a14="http://schemas.microsoft.com/office/drawing/2010/main" val="0"/>
+                              </a:ext>
+                            </a:extLst>
+                          </a:blip>
+                          <a:srcRect/>
+                          <a:stretch>
+                            <a:fillRect/>
+                          </a:stretch>
+                        </pic:blipFill>
+                        <pic:spPr bwMode="auto">
+                          <a:xfrm>
+                            <a:off x="0" y="0"/>
+                            <a:ext cx="2709342" cy="1806930"/>
+                          </a:xfrm>
+                          <a:prstGeom prst="rect">
+                            <a:avLst/>
+                          </a:prstGeom>
+                          <a:noFill/>
+                          <a:ln>
+                            <a:noFill/>
+                          </a:ln>
+                        </pic:spPr>
+                      </pic:pic>
+                    </a:graphicData>
+                  </a:graphic>
+                </wp:inline>
+              </w:drawing>
+            </w:r>
+          </w:p>
+          <w:p>
+            <w:hyperlink r:id="rId79" w:history="1">
+              <w:r>
+                <w:rPr>
+                  <w:rStyle w:val="Hyperlink"/>
+                </w:rPr>
+                <w:t>Drew_CE</w:t>
+              </w:r>
+            </w:hyperlink>
+          </w:p>
+        </w:tc>
+        <w:tc>
+          <w:tcPr>
+            <w:tcW w:w="4675" w:type="dxa"/>
+          </w:tcPr>
+          <w:p>
+            <w:r>
+              <w:rPr>
+                <w:noProof/>
+                <w:lang w:eastAsia="en-CA"/>
+              </w:rPr>
+              <w:drawing>
+                <wp:inline distT="0" distB="0" distL="0" distR="0" wp14:anchorId="4352FF4B" wp14:editId="0934595D">
+                  <wp:extent cx="2725303" cy="1817575"/>
+                  <wp:effectExtent l="0" t="0" r="0" b="0"/>
+                  <wp:docPr id="41" name="Picture 41" descr="C:\Users\drew\AppData\Local\Microsoft\Windows\INetCache\Content.Word\lowcontrast5 - morph_toggleCE.JPG"/>
+                  <wp:cNvGraphicFramePr>
+                    <a:graphicFrameLocks xmlns:a="http://schemas.openxmlformats.org/drawingml/2006/main" noChangeAspect="1"/>
+                  </wp:cNvGraphicFramePr>
+                  <a:graphic xmlns:a="http://schemas.openxmlformats.org/drawingml/2006/main">
+                    <a:graphicData uri="http://schemas.openxmlformats.org/drawingml/2006/picture">
+                      <pic:pic xmlns:pic="http://schemas.openxmlformats.org/drawingml/2006/picture">
+                        <pic:nvPicPr>
+                          <pic:cNvPr id="0" name="Picture 34" descr="C:\Users\drew\AppData\Local\Microsoft\Windows\INetCache\Content.Word\lowcontrast5 - morph_toggleCE.JPG"/>
+                          <pic:cNvPicPr>
+                            <a:picLocks noChangeAspect="1" noChangeArrowheads="1"/>
+                          </pic:cNvPicPr>
+                        </pic:nvPicPr>
+                        <pic:blipFill>
+                          <a:blip r:embed="rId80">
+                            <a:extLst>
+                              <a:ext uri="{28A0092B-C50C-407E-A947-70E740481C1C}">
+                                <a14:useLocalDpi xmlns:a14="http://schemas.microsoft.com/office/drawing/2010/main" val="0"/>
+                              </a:ext>
+                            </a:extLst>
+                          </a:blip>
+                          <a:srcRect/>
+                          <a:stretch>
+                            <a:fillRect/>
+                          </a:stretch>
+                        </pic:blipFill>
+                        <pic:spPr bwMode="auto">
+                          <a:xfrm>
+                            <a:off x="0" y="0"/>
+                            <a:ext cx="2747217" cy="1832190"/>
+                          </a:xfrm>
+                          <a:prstGeom prst="rect">
+                            <a:avLst/>
+                          </a:prstGeom>
+                          <a:noFill/>
+                          <a:ln>
+                            <a:noFill/>
+                          </a:ln>
+                        </pic:spPr>
+                      </pic:pic>
+                    </a:graphicData>
+                  </a:graphic>
+                </wp:inline>
+              </w:drawing>
+            </w:r>
+          </w:p>
+          <w:p>
+            <w:hyperlink r:id="rId81" w:history="1">
+              <w:r>
+                <w:rPr>
+                  <w:rStyle w:val="Hyperlink"/>
+                </w:rPr>
+                <w:t>Morph_ToggleCE</w:t>
+              </w:r>
+            </w:hyperlink>
+          </w:p>
+        </w:tc>
+      </w:tr>
+      <w:tr>
+        <w:tc>
+          <w:tcPr>
+            <w:tcW w:w="4675" w:type="dxa"/>
+          </w:tcPr>
+          <w:p>
+            <w:r>
+              <w:rPr>
+                <w:noProof/>
+                <w:lang w:eastAsia="en-CA"/>
+              </w:rPr>
+              <w:drawing>
+                <wp:inline distT="0" distB="0" distL="0" distR="0" wp14:anchorId="1E0717B8" wp14:editId="484806F8">
+                  <wp:extent cx="2674488" cy="1783087"/>
+                  <wp:effectExtent l="0" t="0" r="0" b="7620"/>
+                  <wp:docPr id="38" name="Picture 38" descr="C:\Users\drew\AppData\Local\Microsoft\Windows\INetCache\Content.Word\lowcontrast5.jpg"/>
+                  <wp:cNvGraphicFramePr>
+                    <a:graphicFrameLocks xmlns:a="http://schemas.openxmlformats.org/drawingml/2006/main" noChangeAspect="1"/>
+                  </wp:cNvGraphicFramePr>
+                  <a:graphic xmlns:a="http://schemas.openxmlformats.org/drawingml/2006/main">
+                    <a:graphicData uri="http://schemas.openxmlformats.org/drawingml/2006/picture">
+                      <pic:pic xmlns:pic="http://schemas.openxmlformats.org/drawingml/2006/picture">
+                        <pic:nvPicPr>
+                          <pic:cNvPr id="0" name="Picture 29" descr="C:\Users\drew\AppData\Local\Microsoft\Windows\INetCache\Content.Word\lowcontrast5.jpg"/>
+                          <pic:cNvPicPr>
+                            <a:picLocks noChangeAspect="1" noChangeArrowheads="1"/>
+                          </pic:cNvPicPr>
+                        </pic:nvPicPr>
+                        <pic:blipFill>
+                          <a:blip r:embed="rId82">
+                            <a:extLst>
+                              <a:ext uri="{28A0092B-C50C-407E-A947-70E740481C1C}">
+                                <a14:useLocalDpi xmlns:a14="http://schemas.microsoft.com/office/drawing/2010/main" val="0"/>
+                              </a:ext>
+                            </a:extLst>
+                          </a:blip>
+                          <a:srcRect/>
+                          <a:stretch>
+                            <a:fillRect/>
+                          </a:stretch>
+                        </pic:blipFill>
+                        <pic:spPr bwMode="auto">
+                          <a:xfrm>
+                            <a:off x="0" y="0"/>
+                            <a:ext cx="2681560" cy="1787802"/>
+                          </a:xfrm>
+                          <a:prstGeom prst="rect">
+                            <a:avLst/>
+                          </a:prstGeom>
+                          <a:noFill/>
+                          <a:ln>
+                            <a:noFill/>
+                          </a:ln>
+                        </pic:spPr>
+                      </pic:pic>
+                    </a:graphicData>
+                  </a:graphic>
+                </wp:inline>
+              </w:drawing>
+            </w:r>
+          </w:p>
+          <w:p>
+            <w:hyperlink r:id="rId83" w:history="1">
+              <w:r>
+                <w:rPr>
+                  <w:rStyle w:val="Hyperlink"/>
+                </w:rPr>
+                <w:t>Original Image</w:t>
+              </w:r>
+            </w:hyperlink>
+          </w:p>
+        </w:tc>
+        <w:tc>
+          <w:tcPr>
+            <w:tcW w:w="4675" w:type="dxa"/>
+          </w:tcPr>
+          <w:p>
+            <w:r>
+              <w:rPr>
+                <w:noProof/>
+                <w:lang w:eastAsia="en-CA"/>
+              </w:rPr>
+              <w:drawing>
+                <wp:inline distT="0" distB="0" distL="0" distR="0" wp14:anchorId="18DB79E5" wp14:editId="672D9FAC">
+                  <wp:extent cx="2724785" cy="1817229"/>
+                  <wp:effectExtent l="0" t="0" r="0" b="0"/>
+                  <wp:docPr id="40" name="Picture 40" descr="C:\Users\drew\AppData\Local\Microsoft\Windows\INetCache\Content.Word\lowcontrast5 - histhyper.jpg"/>
+                  <wp:cNvGraphicFramePr>
+                    <a:graphicFrameLocks xmlns:a="http://schemas.openxmlformats.org/drawingml/2006/main" noChangeAspect="1"/>
+                  </wp:cNvGraphicFramePr>
+                  <a:graphic xmlns:a="http://schemas.openxmlformats.org/drawingml/2006/main">
+                    <a:graphicData uri="http://schemas.openxmlformats.org/drawingml/2006/picture">
+                      <pic:pic xmlns:pic="http://schemas.openxmlformats.org/drawingml/2006/picture">
+                        <pic:nvPicPr>
+                          <pic:cNvPr id="0" name="Picture 33" descr="C:\Users\drew\AppData\Local\Microsoft\Windows\INetCache\Content.Word\lowcontrast5 - histhyper.jpg"/>
+                          <pic:cNvPicPr>
+                            <a:picLocks noChangeAspect="1" noChangeArrowheads="1"/>
+                          </pic:cNvPicPr>
+                        </pic:nvPicPr>
+                        <pic:blipFill>
+                          <a:blip r:embed="rId84">
+                            <a:extLst>
+                              <a:ext uri="{28A0092B-C50C-407E-A947-70E740481C1C}">
+                                <a14:useLocalDpi xmlns:a14="http://schemas.microsoft.com/office/drawing/2010/main" val="0"/>
+                              </a:ext>
+                            </a:extLst>
+                          </a:blip>
+                          <a:srcRect/>
+                          <a:stretch>
+                            <a:fillRect/>
+                          </a:stretch>
+                        </pic:blipFill>
+                        <pic:spPr bwMode="auto">
+                          <a:xfrm>
+                            <a:off x="0" y="0"/>
+                            <a:ext cx="2758726" cy="1839865"/>
+                          </a:xfrm>
+                          <a:prstGeom prst="rect">
+                            <a:avLst/>
+                          </a:prstGeom>
+                          <a:noFill/>
+                          <a:ln>
+                            <a:noFill/>
+                          </a:ln>
+                        </pic:spPr>
+                      </pic:pic>
+                    </a:graphicData>
+                  </a:graphic>
+                </wp:inline>
+              </w:drawing>
+            </w:r>
+          </w:p>
+          <w:p>
+            <w:hyperlink r:id="rId85" w:history="1">
+              <w:r>
+                <w:rPr>
+                  <w:rStyle w:val="Hyperlink"/>
+                </w:rPr>
+                <w:t>HistHyper</w:t>
+              </w:r>
+            </w:hyperlink>
+          </w:p>
+        </w:tc>
+      </w:tr>
+      <w:tr>
+        <w:tc>
+          <w:tcPr>
+            <w:tcW w:w="4675" w:type="dxa"/>
+          </w:tcPr>
+          <w:p>
+            <w:bookmarkStart w:id="0" w:name="_GoBack"/>
+            <w:r>
+              <w:rPr>
+                <w:noProof/>
+                <w:lang w:eastAsia="en-CA"/>
+              </w:rPr>
+              <w:drawing>
+                <wp:inline distT="0" distB="0" distL="0" distR="0" wp14:anchorId="31259552" wp14:editId="58A58009">
+                  <wp:extent cx="2670806" cy="1781230"/>
+                  <wp:effectExtent l="0" t="0" r="0" b="0"/>
+                  <wp:docPr id="48" name="Picture 48" descr="C:\Users\drew\AppData\Local\Microsoft\Windows\INetCache\Content.Word\lowcontrast5 - morph_CE.JPG"/>
+                  <wp:cNvGraphicFramePr>
+                    <a:graphicFrameLocks xmlns:a="http://schemas.openxmlformats.org/drawingml/2006/main" noChangeAspect="1"/>
+                  </wp:cNvGraphicFramePr>
+                  <a:graphic xmlns:a="http://schemas.openxmlformats.org/drawingml/2006/main">
+                    <a:graphicData uri="http://schemas.openxmlformats.org/drawingml/2006/picture">
+                      <pic:pic xmlns:pic="http://schemas.openxmlformats.org/drawingml/2006/picture">
+                        <pic:nvPicPr>
+                          <pic:cNvPr id="0" name="Picture 41" descr="C:\Users\drew\AppData\Local\Microsoft\Windows\INetCache\Content.Word\lowcontrast5 - morph_CE.JPG"/>
+                          <pic:cNvPicPr>
+                            <a:picLocks noChangeAspect="1" noChangeArrowheads="1"/>
+                          </pic:cNvPicPr>
+                        </pic:nvPicPr>
+                        <pic:blipFill>
+                          <a:blip r:embed="rId86">
+                            <a:extLst>
+                              <a:ext uri="{28A0092B-C50C-407E-A947-70E740481C1C}">
+                                <a14:useLocalDpi xmlns:a14="http://schemas.microsoft.com/office/drawing/2010/main" val="0"/>
+                              </a:ext>
+                            </a:extLst>
+                          </a:blip>
+                          <a:srcRect/>
+                          <a:stretch>
+                            <a:fillRect/>
+                          </a:stretch>
+                        </pic:blipFill>
+                        <pic:spPr bwMode="auto">
+                          <a:xfrm>
+                            <a:off x="0" y="0"/>
+                            <a:ext cx="2678582" cy="1786416"/>
+                          </a:xfrm>
+                          <a:prstGeom prst="rect">
+                            <a:avLst/>
+                          </a:prstGeom>
+                          <a:noFill/>
+                          <a:ln>
+                            <a:noFill/>
+                          </a:ln>
+                        </pic:spPr>
+                      </pic:pic>
+                    </a:graphicData>
+                  </a:graphic>
+                </wp:inline>
+              </w:drawing>
+            </w:r>
+            <w:bookmarkEnd w:id="0"/>
+          </w:p>
+          <w:p>
+            <w:hyperlink r:id="rId87" w:history="1">
+              <w:r>
+                <w:rPr>
+                  <w:rStyle w:val="Hyperlink"/>
+                </w:rPr>
+                <w:t>Morph_CE</w:t>
+              </w:r>
+            </w:hyperlink>
+          </w:p>
+        </w:tc>
+        <w:tc>
+          <w:tcPr>
+            <w:tcW w:w="4675" w:type="dxa"/>
+          </w:tcPr>
+          <w:p/>
         </w:tc>
       </w:tr>
     </w:tbl>
@@ -2808,6 +4036,409 @@
     <w:p/>
     <w:p>
       <w:pPr>
+        <w:pStyle w:val="Heading2"/>
+      </w:pPr>
+    </w:p>
+    <w:p>
+      <w:pPr>
+        <w:pStyle w:val="Heading2"/>
+      </w:pPr>
+    </w:p>
+    <w:p>
+      <w:pPr>
+        <w:pStyle w:val="Heading2"/>
+      </w:pPr>
+    </w:p>
+    <w:p/>
+    <w:p>
+      <w:pPr>
+        <w:pStyle w:val="Heading2"/>
+      </w:pPr>
+      <w:r>
+        <w:t>Low Contrast 6</w:t>
+      </w:r>
+    </w:p>
+    <w:tbl>
+      <w:tblPr>
+        <w:tblStyle w:val="TableGrid"/>
+        <w:tblW w:w="0" w:type="auto"/>
+        <w:tblLook w:val="04A0" w:firstRow="1" w:lastRow="0" w:firstColumn="1" w:lastColumn="0" w:noHBand="0" w:noVBand="1"/>
+      </w:tblPr>
+      <w:tblGrid>
+        <w:gridCol w:w="4675"/>
+        <w:gridCol w:w="4675"/>
+      </w:tblGrid>
+      <w:tr>
+        <w:tc>
+          <w:tcPr>
+            <w:tcW w:w="4675" w:type="dxa"/>
+          </w:tcPr>
+          <w:p>
+            <w:r>
+              <w:rPr>
+                <w:noProof/>
+                <w:lang w:eastAsia="en-CA"/>
+              </w:rPr>
+              <w:drawing>
+                <wp:inline distT="0" distB="0" distL="0" distR="0" wp14:anchorId="385A8F8C" wp14:editId="36F1B7A3">
+                  <wp:extent cx="2362640" cy="1577196"/>
+                  <wp:effectExtent l="0" t="0" r="0" b="4445"/>
+                  <wp:docPr id="43" name="Picture 43" descr="C:\Users\drew\AppData\Local\Microsoft\Windows\INetCache\Content.Word\lowcontrast6 - drew_CE.JPG"/>
+                  <wp:cNvGraphicFramePr>
+                    <a:graphicFrameLocks xmlns:a="http://schemas.openxmlformats.org/drawingml/2006/main" noChangeAspect="1"/>
+                  </wp:cNvGraphicFramePr>
+                  <a:graphic xmlns:a="http://schemas.openxmlformats.org/drawingml/2006/main">
+                    <a:graphicData uri="http://schemas.openxmlformats.org/drawingml/2006/picture">
+                      <pic:pic xmlns:pic="http://schemas.openxmlformats.org/drawingml/2006/picture">
+                        <pic:nvPicPr>
+                          <pic:cNvPr id="0" name="Picture 36" descr="C:\Users\drew\AppData\Local\Microsoft\Windows\INetCache\Content.Word\lowcontrast6 - drew_CE.JPG"/>
+                          <pic:cNvPicPr>
+                            <a:picLocks noChangeAspect="1" noChangeArrowheads="1"/>
+                          </pic:cNvPicPr>
+                        </pic:nvPicPr>
+                        <pic:blipFill>
+                          <a:blip r:embed="rId88" cstate="print">
+                            <a:extLst>
+                              <a:ext uri="{28A0092B-C50C-407E-A947-70E740481C1C}">
+                                <a14:useLocalDpi xmlns:a14="http://schemas.microsoft.com/office/drawing/2010/main" val="0"/>
+                              </a:ext>
+                            </a:extLst>
+                          </a:blip>
+                          <a:srcRect/>
+                          <a:stretch>
+                            <a:fillRect/>
+                          </a:stretch>
+                        </pic:blipFill>
+                        <pic:spPr bwMode="auto">
+                          <a:xfrm>
+                            <a:off x="0" y="0"/>
+                            <a:ext cx="2384640" cy="1591883"/>
+                          </a:xfrm>
+                          <a:prstGeom prst="rect">
+                            <a:avLst/>
+                          </a:prstGeom>
+                          <a:noFill/>
+                          <a:ln>
+                            <a:noFill/>
+                          </a:ln>
+                        </pic:spPr>
+                      </pic:pic>
+                    </a:graphicData>
+                  </a:graphic>
+                </wp:inline>
+              </w:drawing>
+            </w:r>
+          </w:p>
+          <w:p>
+            <w:hyperlink r:id="rId89" w:history="1">
+              <w:r>
+                <w:rPr>
+                  <w:rStyle w:val="Hyperlink"/>
+                </w:rPr>
+                <w:t>Drew_CE</w:t>
+              </w:r>
+            </w:hyperlink>
+          </w:p>
+        </w:tc>
+        <w:tc>
+          <w:tcPr>
+            <w:tcW w:w="4675" w:type="dxa"/>
+          </w:tcPr>
+          <w:p>
+            <w:r>
+              <w:rPr>
+                <w:noProof/>
+                <w:lang w:eastAsia="en-CA"/>
+              </w:rPr>
+              <w:drawing>
+                <wp:inline distT="0" distB="0" distL="0" distR="0" wp14:anchorId="7A9DD973" wp14:editId="63416B2B">
+                  <wp:extent cx="2517846" cy="1680805"/>
+                  <wp:effectExtent l="0" t="0" r="0" b="0"/>
+                  <wp:docPr id="45" name="Picture 45" descr="C:\Users\drew\AppData\Local\Microsoft\Windows\INetCache\Content.Word\lowcontrast6 - morph_toggleCE.JPG"/>
+                  <wp:cNvGraphicFramePr>
+                    <a:graphicFrameLocks xmlns:a="http://schemas.openxmlformats.org/drawingml/2006/main" noChangeAspect="1"/>
+                  </wp:cNvGraphicFramePr>
+                  <a:graphic xmlns:a="http://schemas.openxmlformats.org/drawingml/2006/main">
+                    <a:graphicData uri="http://schemas.openxmlformats.org/drawingml/2006/picture">
+                      <pic:pic xmlns:pic="http://schemas.openxmlformats.org/drawingml/2006/picture">
+                        <pic:nvPicPr>
+                          <pic:cNvPr id="0" name="Picture 38" descr="C:\Users\drew\AppData\Local\Microsoft\Windows\INetCache\Content.Word\lowcontrast6 - morph_toggleCE.JPG"/>
+                          <pic:cNvPicPr>
+                            <a:picLocks noChangeAspect="1" noChangeArrowheads="1"/>
+                          </pic:cNvPicPr>
+                        </pic:nvPicPr>
+                        <pic:blipFill>
+                          <a:blip r:embed="rId90" cstate="print">
+                            <a:extLst>
+                              <a:ext uri="{28A0092B-C50C-407E-A947-70E740481C1C}">
+                                <a14:useLocalDpi xmlns:a14="http://schemas.microsoft.com/office/drawing/2010/main" val="0"/>
+                              </a:ext>
+                            </a:extLst>
+                          </a:blip>
+                          <a:srcRect/>
+                          <a:stretch>
+                            <a:fillRect/>
+                          </a:stretch>
+                        </pic:blipFill>
+                        <pic:spPr bwMode="auto">
+                          <a:xfrm>
+                            <a:off x="0" y="0"/>
+                            <a:ext cx="2523875" cy="1684829"/>
+                          </a:xfrm>
+                          <a:prstGeom prst="rect">
+                            <a:avLst/>
+                          </a:prstGeom>
+                          <a:noFill/>
+                          <a:ln>
+                            <a:noFill/>
+                          </a:ln>
+                        </pic:spPr>
+                      </pic:pic>
+                    </a:graphicData>
+                  </a:graphic>
+                </wp:inline>
+              </w:drawing>
+            </w:r>
+          </w:p>
+          <w:p>
+            <w:hyperlink r:id="rId91" w:history="1">
+              <w:r>
+                <w:rPr>
+                  <w:rStyle w:val="Hyperlink"/>
+                </w:rPr>
+                <w:t>Morph_ToggleCE</w:t>
+              </w:r>
+            </w:hyperlink>
+          </w:p>
+        </w:tc>
+      </w:tr>
+      <w:tr>
+        <w:tc>
+          <w:tcPr>
+            <w:tcW w:w="4675" w:type="dxa"/>
+          </w:tcPr>
+          <w:p>
+            <w:r>
+              <w:rPr>
+                <w:noProof/>
+                <w:lang w:eastAsia="en-CA"/>
+              </w:rPr>
+              <w:drawing>
+                <wp:inline distT="0" distB="0" distL="0" distR="0" wp14:anchorId="3E256B58" wp14:editId="4A63636D">
+                  <wp:extent cx="2354420" cy="1571625"/>
+                  <wp:effectExtent l="0" t="0" r="8255" b="0"/>
+                  <wp:docPr id="18" name="Picture 18" descr="C:\Users\drew\AppData\Local\Microsoft\Windows\INetCache\Content.Word\lowcontrast6.jpg"/>
+                  <wp:cNvGraphicFramePr>
+                    <a:graphicFrameLocks xmlns:a="http://schemas.openxmlformats.org/drawingml/2006/main" noChangeAspect="1"/>
+                  </wp:cNvGraphicFramePr>
+                  <a:graphic xmlns:a="http://schemas.openxmlformats.org/drawingml/2006/main">
+                    <a:graphicData uri="http://schemas.openxmlformats.org/drawingml/2006/picture">
+                      <pic:pic xmlns:pic="http://schemas.openxmlformats.org/drawingml/2006/picture">
+                        <pic:nvPicPr>
+                          <pic:cNvPr id="0" name="Picture 19" descr="C:\Users\drew\AppData\Local\Microsoft\Windows\INetCache\Content.Word\lowcontrast6.jpg"/>
+                          <pic:cNvPicPr>
+                            <a:picLocks noChangeAspect="1" noChangeArrowheads="1"/>
+                          </pic:cNvPicPr>
+                        </pic:nvPicPr>
+                        <pic:blipFill>
+                          <a:blip r:embed="rId92" cstate="print">
+                            <a:extLst>
+                              <a:ext uri="{28A0092B-C50C-407E-A947-70E740481C1C}">
+                                <a14:useLocalDpi xmlns:a14="http://schemas.microsoft.com/office/drawing/2010/main" val="0"/>
+                              </a:ext>
+                            </a:extLst>
+                          </a:blip>
+                          <a:srcRect/>
+                          <a:stretch>
+                            <a:fillRect/>
+                          </a:stretch>
+                        </pic:blipFill>
+                        <pic:spPr bwMode="auto">
+                          <a:xfrm>
+                            <a:off x="0" y="0"/>
+                            <a:ext cx="2368429" cy="1580976"/>
+                          </a:xfrm>
+                          <a:prstGeom prst="rect">
+                            <a:avLst/>
+                          </a:prstGeom>
+                          <a:noFill/>
+                          <a:ln>
+                            <a:noFill/>
+                          </a:ln>
+                        </pic:spPr>
+                      </pic:pic>
+                    </a:graphicData>
+                  </a:graphic>
+                </wp:inline>
+              </w:drawing>
+            </w:r>
+          </w:p>
+          <w:p>
+            <w:hyperlink r:id="rId93" w:history="1">
+              <w:r>
+                <w:rPr>
+                  <w:rStyle w:val="Hyperlink"/>
+                </w:rPr>
+                <w:t>Original Image</w:t>
+              </w:r>
+            </w:hyperlink>
+          </w:p>
+        </w:tc>
+        <w:tc>
+          <w:tcPr>
+            <w:tcW w:w="4675" w:type="dxa"/>
+          </w:tcPr>
+          <w:p>
+            <w:r>
+              <w:rPr>
+                <w:noProof/>
+                <w:lang w:eastAsia="en-CA"/>
+              </w:rPr>
+              <w:drawing>
+                <wp:inline distT="0" distB="0" distL="0" distR="0" wp14:anchorId="056960A8" wp14:editId="4FE66FE5">
+                  <wp:extent cx="2452495" cy="1637179"/>
+                  <wp:effectExtent l="0" t="0" r="5080" b="1270"/>
+                  <wp:docPr id="44" name="Picture 44" descr="C:\Users\drew\AppData\Local\Microsoft\Windows\INetCache\Content.Word\lowcontrast6 - histhyper.jpg"/>
+                  <wp:cNvGraphicFramePr>
+                    <a:graphicFrameLocks xmlns:a="http://schemas.openxmlformats.org/drawingml/2006/main" noChangeAspect="1"/>
+                  </wp:cNvGraphicFramePr>
+                  <a:graphic xmlns:a="http://schemas.openxmlformats.org/drawingml/2006/main">
+                    <a:graphicData uri="http://schemas.openxmlformats.org/drawingml/2006/picture">
+                      <pic:pic xmlns:pic="http://schemas.openxmlformats.org/drawingml/2006/picture">
+                        <pic:nvPicPr>
+                          <pic:cNvPr id="0" name="Picture 37" descr="C:\Users\drew\AppData\Local\Microsoft\Windows\INetCache\Content.Word\lowcontrast6 - histhyper.jpg"/>
+                          <pic:cNvPicPr>
+                            <a:picLocks noChangeAspect="1" noChangeArrowheads="1"/>
+                          </pic:cNvPicPr>
+                        </pic:nvPicPr>
+                        <pic:blipFill>
+                          <a:blip r:embed="rId94" cstate="print">
+                            <a:extLst>
+                              <a:ext uri="{28A0092B-C50C-407E-A947-70E740481C1C}">
+                                <a14:useLocalDpi xmlns:a14="http://schemas.microsoft.com/office/drawing/2010/main" val="0"/>
+                              </a:ext>
+                            </a:extLst>
+                          </a:blip>
+                          <a:srcRect/>
+                          <a:stretch>
+                            <a:fillRect/>
+                          </a:stretch>
+                        </pic:blipFill>
+                        <pic:spPr bwMode="auto">
+                          <a:xfrm>
+                            <a:off x="0" y="0"/>
+                            <a:ext cx="2461289" cy="1643050"/>
+                          </a:xfrm>
+                          <a:prstGeom prst="rect">
+                            <a:avLst/>
+                          </a:prstGeom>
+                          <a:noFill/>
+                          <a:ln>
+                            <a:noFill/>
+                          </a:ln>
+                        </pic:spPr>
+                      </pic:pic>
+                    </a:graphicData>
+                  </a:graphic>
+                </wp:inline>
+              </w:drawing>
+            </w:r>
+          </w:p>
+          <w:p>
+            <w:hyperlink r:id="rId95" w:history="1">
+              <w:r>
+                <w:rPr>
+                  <w:rStyle w:val="Hyperlink"/>
+                </w:rPr>
+                <w:t>HistHyper</w:t>
+              </w:r>
+            </w:hyperlink>
+          </w:p>
+        </w:tc>
+      </w:tr>
+      <w:tr>
+        <w:tc>
+          <w:tcPr>
+            <w:tcW w:w="4675" w:type="dxa"/>
+          </w:tcPr>
+          <w:p>
+            <w:r>
+              <w:rPr>
+                <w:noProof/>
+                <w:lang w:eastAsia="en-CA"/>
+              </w:rPr>
+              <w:drawing>
+                <wp:inline distT="0" distB="0" distL="0" distR="0" wp14:anchorId="5D0DEF1F" wp14:editId="7AF46247">
+                  <wp:extent cx="2351573" cy="1569808"/>
+                  <wp:effectExtent l="0" t="0" r="0" b="0"/>
+                  <wp:docPr id="47" name="Picture 47" descr="C:\Users\drew\AppData\Local\Microsoft\Windows\INetCache\Content.Word\lowcontrast6 - morph_CE.JPG"/>
+                  <wp:cNvGraphicFramePr>
+                    <a:graphicFrameLocks xmlns:a="http://schemas.openxmlformats.org/drawingml/2006/main" noChangeAspect="1"/>
+                  </wp:cNvGraphicFramePr>
+                  <a:graphic xmlns:a="http://schemas.openxmlformats.org/drawingml/2006/main">
+                    <a:graphicData uri="http://schemas.openxmlformats.org/drawingml/2006/picture">
+                      <pic:pic xmlns:pic="http://schemas.openxmlformats.org/drawingml/2006/picture">
+                        <pic:nvPicPr>
+                          <pic:cNvPr id="0" name="Picture 40" descr="C:\Users\drew\AppData\Local\Microsoft\Windows\INetCache\Content.Word\lowcontrast6 - morph_CE.JPG"/>
+                          <pic:cNvPicPr>
+                            <a:picLocks noChangeAspect="1" noChangeArrowheads="1"/>
+                          </pic:cNvPicPr>
+                        </pic:nvPicPr>
+                        <pic:blipFill>
+                          <a:blip r:embed="rId96" cstate="print">
+                            <a:extLst>
+                              <a:ext uri="{28A0092B-C50C-407E-A947-70E740481C1C}">
+                                <a14:useLocalDpi xmlns:a14="http://schemas.microsoft.com/office/drawing/2010/main" val="0"/>
+                              </a:ext>
+                            </a:extLst>
+                          </a:blip>
+                          <a:srcRect/>
+                          <a:stretch>
+                            <a:fillRect/>
+                          </a:stretch>
+                        </pic:blipFill>
+                        <pic:spPr bwMode="auto">
+                          <a:xfrm>
+                            <a:off x="0" y="0"/>
+                            <a:ext cx="2370301" cy="1582310"/>
+                          </a:xfrm>
+                          <a:prstGeom prst="rect">
+                            <a:avLst/>
+                          </a:prstGeom>
+                          <a:noFill/>
+                          <a:ln>
+                            <a:noFill/>
+                          </a:ln>
+                        </pic:spPr>
+                      </pic:pic>
+                    </a:graphicData>
+                  </a:graphic>
+                </wp:inline>
+              </w:drawing>
+            </w:r>
+          </w:p>
+          <w:p>
+            <w:hyperlink r:id="rId97" w:history="1">
+              <w:r>
+                <w:rPr>
+                  <w:rStyle w:val="Hyperlink"/>
+                </w:rPr>
+                <w:t>Morph_CE</w:t>
+              </w:r>
+            </w:hyperlink>
+          </w:p>
+        </w:tc>
+        <w:tc>
+          <w:tcPr>
+            <w:tcW w:w="4675" w:type="dxa"/>
+          </w:tcPr>
+          <w:p/>
+        </w:tc>
+      </w:tr>
+    </w:tbl>
+    <w:p/>
+    <w:p>
+      <w:pPr>
         <w:pStyle w:val="Heading1"/>
       </w:pPr>
       <w:r>
@@ -2876,7 +4507,7 @@
       </w:r>
     </w:p>
     <w:sectPr>
-      <w:headerReference w:type="default" r:id="rId53"/>
+      <w:headerReference w:type="default" r:id="rId98"/>
       <w:pgSz w:w="12240" w:h="15840"/>
       <w:pgMar w:top="1440" w:right="1440" w:bottom="1440" w:left="1440" w:header="708" w:footer="708" w:gutter="0"/>
       <w:cols w:space="708"/>
@@ -3764,6 +5395,7 @@
   <w:style w:type="character" w:default="1" w:styleId="DefaultParagraphFont">
     <w:name w:val="Default Paragraph Font"/>
     <w:uiPriority w:val="1"/>
+    <w:semiHidden/>
     <w:unhideWhenUsed/>
   </w:style>
   <w:style w:type="table" w:default="1" w:styleId="TableNormal">
@@ -3968,6 +5600,18 @@
       <w:i/>
       <w:iCs/>
       <w:color w:val="2F5496" w:themeColor="accent1" w:themeShade="BF"/>
+    </w:rPr>
+  </w:style>
+  <w:style w:type="character" w:styleId="Mention">
+    <w:name w:val="Mention"/>
+    <w:basedOn w:val="DefaultParagraphFont"/>
+    <w:uiPriority w:val="99"/>
+    <w:semiHidden/>
+    <w:unhideWhenUsed/>
+    <w:rsid w:val="00B7420E"/>
+    <w:rPr>
+      <w:color w:val="2B579A"/>
+      <w:shd w:val="clear" w:color="auto" w:fill="E6E6E6"/>
     </w:rPr>
   </w:style>
 </w:styles>

</xml_diff>

<commit_message>
did a short write up about each of the algorithms results.
</commit_message>
<xml_diff>
--- a/CIS4720 - A1p2.docx
+++ b/CIS4720 - A1p2.docx
@@ -1570,7 +1570,7 @@
                 <v:shape id="_x0000_i1030" type="#_x0000_t75" style="width:149.85pt;height:210.15pt" o:ole="">
                   <v:imagedata r:id="rId31" o:title=""/>
                 </v:shape>
-                <o:OLEObject Type="Embed" ProgID="PBrush" ShapeID="_x0000_i1030" DrawAspect="Content" ObjectID="_1550415249" r:id="rId32"/>
+                <o:OLEObject Type="Embed" ProgID="PBrush" ShapeID="_x0000_i1030" DrawAspect="Content" ObjectID="_1550417846" r:id="rId32"/>
               </w:object>
             </w:r>
           </w:p>
@@ -1915,9 +1915,9 @@
                 <w:lang w:eastAsia="en-CA"/>
               </w:rPr>
               <w:drawing>
-                <wp:inline distT="0" distB="0" distL="0" distR="0" wp14:anchorId="583015DA" wp14:editId="47C34115">
-                  <wp:extent cx="1514165" cy="2085975"/>
-                  <wp:effectExtent l="0" t="0" r="0" b="0"/>
+                <wp:inline distT="0" distB="0" distL="0" distR="0" wp14:anchorId="583015DA" wp14:editId="0DBFDDA2">
+                  <wp:extent cx="1580707" cy="2177646"/>
+                  <wp:effectExtent l="0" t="0" r="635" b="0"/>
                   <wp:docPr id="14" name="Picture 14" descr="C:\Users\andre\AppData\Local\Microsoft\Windows\INetCacheContent.Word\contrast1.jpg"/>
                   <wp:cNvGraphicFramePr>
                     <a:graphicFrameLocks xmlns:a="http://schemas.openxmlformats.org/drawingml/2006/main" noChangeAspect="1"/>
@@ -1947,7 +1947,7 @@
                         <pic:spPr bwMode="auto">
                           <a:xfrm>
                             <a:off x="0" y="0"/>
-                            <a:ext cx="1551605" cy="2137554"/>
+                            <a:ext cx="1621181" cy="2233405"/>
                           </a:xfrm>
                           <a:prstGeom prst="rect">
                             <a:avLst/>
@@ -2024,10 +2024,21 @@
         <w:rPr>
           <w:i/>
         </w:rPr>
-        <w:t>All images were taken without permission, please don’t sue me, the university already took my money.</w:t>
+        <w:t>All</w:t>
+      </w:r>
+      <w:r>
+        <w:rPr>
+          <w:i/>
+        </w:rPr>
+        <w:t xml:space="preserve"> of the following</w:t>
+      </w:r>
+      <w:r>
+        <w:rPr>
+          <w:i/>
+        </w:rPr>
+        <w:t xml:space="preserve"> images were taken without permission, please don’t sue me, the university already took my money.</w:t>
       </w:r>
     </w:p>
-    <w:p/>
     <w:p/>
     <w:p/>
     <w:p>
@@ -2066,12 +2077,13 @@
     <w:tbl>
       <w:tblPr>
         <w:tblStyle w:val="TableGrid"/>
-        <w:tblW w:w="0" w:type="auto"/>
+        <w:tblW w:w="9634" w:type="dxa"/>
         <w:tblLook w:val="04A0" w:firstRow="1" w:lastRow="0" w:firstColumn="1" w:lastColumn="0" w:noHBand="0" w:noVBand="1"/>
       </w:tblPr>
       <w:tblGrid>
         <w:gridCol w:w="2600"/>
-        <w:gridCol w:w="3207"/>
+        <w:gridCol w:w="2600"/>
+        <w:gridCol w:w="4434"/>
       </w:tblGrid>
       <w:tr>
         <w:tc>
@@ -2153,7 +2165,7 @@
         </w:tc>
         <w:tc>
           <w:tcPr>
-            <w:tcW w:w="3207" w:type="dxa"/>
+            <w:tcW w:w="2600" w:type="dxa"/>
           </w:tcPr>
           <w:p>
             <w:r>
@@ -2222,6 +2234,34 @@
             </w:hyperlink>
           </w:p>
         </w:tc>
+        <w:tc>
+          <w:tcPr>
+            <w:tcW w:w="4434" w:type="dxa"/>
+            <w:vMerge w:val="restart"/>
+          </w:tcPr>
+          <w:p>
+            <w:pPr>
+              <w:rPr>
+                <w:noProof/>
+                <w:lang w:eastAsia="en-CA"/>
+              </w:rPr>
+            </w:pPr>
+            <w:r>
+              <w:rPr>
+                <w:noProof/>
+                <w:lang w:eastAsia="en-CA"/>
+              </w:rPr>
+              <w:t>For this image HistHyper did awful, Morph_CE gave her creepy eyes, and Drew_CE made the contrast worse. So of all the contrast enhancement algorithms, Morph_ToggleCE wins, yet the best ima</w:t>
+            </w:r>
+            <w:r>
+              <w:rPr>
+                <w:noProof/>
+                <w:lang w:eastAsia="en-CA"/>
+              </w:rPr>
+              <w:t>ge is the orignal in my opinion, as Morph_ToggleCE makes the image look like it was colored by pencil crayons.</w:t>
+            </w:r>
+          </w:p>
+        </w:tc>
       </w:tr>
       <w:tr>
         <w:tc>
@@ -2309,7 +2349,7 @@
         </w:tc>
         <w:tc>
           <w:tcPr>
-            <w:tcW w:w="3207" w:type="dxa"/>
+            <w:tcW w:w="2600" w:type="dxa"/>
           </w:tcPr>
           <w:p>
             <w:r>
@@ -2378,6 +2418,20 @@
             </w:hyperlink>
           </w:p>
         </w:tc>
+        <w:tc>
+          <w:tcPr>
+            <w:tcW w:w="4434" w:type="dxa"/>
+            <w:vMerge/>
+          </w:tcPr>
+          <w:p>
+            <w:pPr>
+              <w:rPr>
+                <w:noProof/>
+                <w:lang w:eastAsia="en-CA"/>
+              </w:rPr>
+            </w:pPr>
+          </w:p>
+        </w:tc>
       </w:tr>
       <w:tr>
         <w:tc>
@@ -2459,7 +2513,21 @@
         </w:tc>
         <w:tc>
           <w:tcPr>
-            <w:tcW w:w="3207" w:type="dxa"/>
+            <w:tcW w:w="2600" w:type="dxa"/>
+          </w:tcPr>
+          <w:p>
+            <w:pPr>
+              <w:rPr>
+                <w:noProof/>
+                <w:lang w:eastAsia="en-CA"/>
+              </w:rPr>
+            </w:pPr>
+          </w:p>
+        </w:tc>
+        <w:tc>
+          <w:tcPr>
+            <w:tcW w:w="4434" w:type="dxa"/>
+            <w:vMerge/>
           </w:tcPr>
           <w:p>
             <w:pPr>
@@ -2484,19 +2552,6 @@
         </w:rPr>
         <w:t>Kind of looks like Furiosa from the new Mad Max.</w:t>
       </w:r>
-    </w:p>
-    <w:p/>
-    <w:p>
-      <w:pPr>
-        <w:pStyle w:val="Heading2"/>
-      </w:pPr>
-    </w:p>
-    <w:p/>
-    <w:p/>
-    <w:p>
-      <w:pPr>
-        <w:pStyle w:val="Heading2"/>
-      </w:pPr>
     </w:p>
     <w:p>
       <w:pPr>
@@ -2513,13 +2568,13 @@
         <w:tblLook w:val="04A0" w:firstRow="1" w:lastRow="0" w:firstColumn="1" w:lastColumn="0" w:noHBand="0" w:noVBand="1"/>
       </w:tblPr>
       <w:tblGrid>
-        <w:gridCol w:w="4106"/>
-        <w:gridCol w:w="4253"/>
+        <w:gridCol w:w="4652"/>
+        <w:gridCol w:w="4698"/>
       </w:tblGrid>
       <w:tr>
         <w:tc>
           <w:tcPr>
-            <w:tcW w:w="4106" w:type="dxa"/>
+            <w:tcW w:w="4652" w:type="dxa"/>
           </w:tcPr>
           <w:p>
             <w:r>
@@ -2528,9 +2583,9 @@
                 <w:lang w:eastAsia="en-CA"/>
               </w:rPr>
               <w:drawing>
-                <wp:inline distT="0" distB="0" distL="0" distR="0" wp14:anchorId="62A19379" wp14:editId="53A043D8">
-                  <wp:extent cx="2442845" cy="1005638"/>
-                  <wp:effectExtent l="0" t="0" r="0" b="4445"/>
+                <wp:inline distT="0" distB="0" distL="0" distR="0" wp14:anchorId="62A19379" wp14:editId="4780B668">
+                  <wp:extent cx="2876023" cy="1183963"/>
+                  <wp:effectExtent l="0" t="0" r="635" b="0"/>
                   <wp:docPr id="23" name="Picture 23" descr="C:\Users\drew\AppData\Local\Microsoft\Windows\INetCacheContent.Word\lowcontrast2 - drew_CE.JPG"/>
                   <wp:cNvGraphicFramePr>
                     <a:graphicFrameLocks xmlns:a="http://schemas.openxmlformats.org/drawingml/2006/main" noChangeAspect="1"/>
@@ -2560,7 +2615,7 @@
                         <pic:spPr bwMode="auto">
                           <a:xfrm>
                             <a:off x="0" y="0"/>
-                            <a:ext cx="2487524" cy="1024031"/>
+                            <a:ext cx="2933410" cy="1207587"/>
                           </a:xfrm>
                           <a:prstGeom prst="rect">
                             <a:avLst/>
@@ -2590,12 +2645,12 @@
         </w:tc>
         <w:tc>
           <w:tcPr>
-            <w:tcW w:w="4253" w:type="dxa"/>
+            <w:tcW w:w="4698" w:type="dxa"/>
           </w:tcPr>
           <w:p>
             <w:r>
               <w:pict w14:anchorId="1ADE0B65">
-                <v:shape id="_x0000_i1040" type="#_x0000_t75" style="width:193.1pt;height:79.5pt">
+                <v:shape id="_x0000_i1040" type="#_x0000_t75" style="width:230.55pt;height:94.9pt">
                   <v:imagedata r:id="rId50" o:title="lowcontrast2 - morph_toggleCE"/>
                 </v:shape>
               </w:pict>
@@ -2616,7 +2671,7 @@
       <w:tr>
         <w:tc>
           <w:tcPr>
-            <w:tcW w:w="4106" w:type="dxa"/>
+            <w:tcW w:w="4652" w:type="dxa"/>
           </w:tcPr>
           <w:p>
             <w:r>
@@ -2625,9 +2680,9 @@
                 <w:lang w:eastAsia="en-CA"/>
               </w:rPr>
               <w:drawing>
-                <wp:inline distT="0" distB="0" distL="0" distR="0" wp14:anchorId="3AF68B0B" wp14:editId="5D1F28C3">
-                  <wp:extent cx="2443162" cy="1005768"/>
-                  <wp:effectExtent l="0" t="0" r="0" b="4445"/>
+                <wp:inline distT="0" distB="0" distL="0" distR="0" wp14:anchorId="3AF68B0B" wp14:editId="53BA8702">
+                  <wp:extent cx="2888865" cy="1189249"/>
+                  <wp:effectExtent l="0" t="0" r="6985" b="0"/>
                   <wp:docPr id="22" name="Picture 22" descr="C:\Users\drew\AppData\Local\Microsoft\Windows\INetCacheContent.Word\lowcontrast2.jpg"/>
                   <wp:cNvGraphicFramePr>
                     <a:graphicFrameLocks xmlns:a="http://schemas.openxmlformats.org/drawingml/2006/main" noChangeAspect="1"/>
@@ -2657,7 +2712,7 @@
                         <pic:spPr bwMode="auto">
                           <a:xfrm>
                             <a:off x="0" y="0"/>
-                            <a:ext cx="2451625" cy="1009252"/>
+                            <a:ext cx="2908166" cy="1197195"/>
                           </a:xfrm>
                           <a:prstGeom prst="rect">
                             <a:avLst/>
@@ -2687,7 +2742,7 @@
         </w:tc>
         <w:tc>
           <w:tcPr>
-            <w:tcW w:w="4253" w:type="dxa"/>
+            <w:tcW w:w="4698" w:type="dxa"/>
           </w:tcPr>
           <w:p>
             <w:r>
@@ -2696,9 +2751,9 @@
                 <w:lang w:eastAsia="en-CA"/>
               </w:rPr>
               <w:drawing>
-                <wp:inline distT="0" distB="0" distL="0" distR="0" wp14:anchorId="68C5E1F2" wp14:editId="23B3BBB7">
-                  <wp:extent cx="2441795" cy="1005205"/>
-                  <wp:effectExtent l="0" t="0" r="0" b="4445"/>
+                <wp:inline distT="0" distB="0" distL="0" distR="0" wp14:anchorId="68C5E1F2" wp14:editId="33A79869">
+                  <wp:extent cx="2887582" cy="1188720"/>
+                  <wp:effectExtent l="0" t="0" r="8255" b="0"/>
                   <wp:docPr id="24" name="Picture 24" descr="C:\Users\drew\AppData\Local\Microsoft\Windows\INetCacheContent.Word\lowcontrast2 - histhyper.jpg"/>
                   <wp:cNvGraphicFramePr>
                     <a:graphicFrameLocks xmlns:a="http://schemas.openxmlformats.org/drawingml/2006/main" noChangeAspect="1"/>
@@ -2728,7 +2783,7 @@
                         <pic:spPr bwMode="auto">
                           <a:xfrm>
                             <a:off x="0" y="0"/>
-                            <a:ext cx="2452567" cy="1009639"/>
+                            <a:ext cx="2912073" cy="1198802"/>
                           </a:xfrm>
                           <a:prstGeom prst="rect">
                             <a:avLst/>
@@ -2760,7 +2815,7 @@
       <w:tr>
         <w:tc>
           <w:tcPr>
-            <w:tcW w:w="4106" w:type="dxa"/>
+            <w:tcW w:w="4652" w:type="dxa"/>
           </w:tcPr>
           <w:p>
             <w:pPr>
@@ -2775,9 +2830,9 @@
                 <w:lang w:eastAsia="en-CA"/>
               </w:rPr>
               <w:drawing>
-                <wp:inline distT="0" distB="0" distL="0" distR="0" wp14:anchorId="4EF010AC" wp14:editId="7D9C1A9F">
-                  <wp:extent cx="2462212" cy="1013611"/>
-                  <wp:effectExtent l="0" t="0" r="0" b="0"/>
+                <wp:inline distT="0" distB="0" distL="0" distR="0" wp14:anchorId="4EF010AC" wp14:editId="621088AB">
+                  <wp:extent cx="2833054" cy="1166274"/>
+                  <wp:effectExtent l="0" t="0" r="5715" b="0"/>
                   <wp:docPr id="25" name="Picture 25" descr="C:\Users\drew\AppData\Local\Microsoft\Windows\INetCacheContent.Word\lowcontrast2 - morph_CE.JPG"/>
                   <wp:cNvGraphicFramePr>
                     <a:graphicFrameLocks xmlns:a="http://schemas.openxmlformats.org/drawingml/2006/main" noChangeAspect="1"/>
@@ -2807,7 +2862,7 @@
                         <pic:spPr bwMode="auto">
                           <a:xfrm>
                             <a:off x="0" y="0"/>
-                            <a:ext cx="2472698" cy="1017928"/>
+                            <a:ext cx="2864851" cy="1179364"/>
                           </a:xfrm>
                           <a:prstGeom prst="rect">
                             <a:avLst/>
@@ -2845,7 +2900,7 @@
         </w:tc>
         <w:tc>
           <w:tcPr>
-            <w:tcW w:w="4253" w:type="dxa"/>
+            <w:tcW w:w="4698" w:type="dxa"/>
           </w:tcPr>
           <w:p>
             <w:pPr>
@@ -2854,13 +2909,143 @@
                 <w:lang w:eastAsia="en-CA"/>
               </w:rPr>
             </w:pPr>
+          </w:p>
+        </w:tc>
+      </w:tr>
+      <w:tr>
+        <w:trPr>
+          <w:trHeight w:val="5402"/>
+        </w:trPr>
+        <w:tc>
+          <w:tcPr>
+            <w:tcW w:w="9350" w:type="dxa"/>
+            <w:gridSpan w:val="2"/>
+          </w:tcPr>
+          <w:p>
+            <w:pPr>
+              <w:rPr>
+                <w:noProof/>
+                <w:lang w:eastAsia="en-CA"/>
+              </w:rPr>
+            </w:pPr>
+            <w:r>
+              <w:rPr>
+                <w:noProof/>
+                <w:lang w:eastAsia="en-CA"/>
+              </w:rPr>
+              <w:t xml:space="preserve">For this image, Morph_ToggleCE seems to have </w:t>
+            </w:r>
+            <w:r>
+              <w:rPr>
+                <w:noProof/>
+                <w:lang w:eastAsia="en-CA"/>
+              </w:rPr>
+              <w:t>done</w:t>
+            </w:r>
+            <w:r>
+              <w:rPr>
+                <w:noProof/>
+                <w:lang w:eastAsia="en-CA"/>
+              </w:rPr>
+              <w:t xml:space="preserve"> the least, making the image appear blurry, without noticeable </w:t>
+            </w:r>
+            <w:r>
+              <w:rPr>
+                <w:noProof/>
+                <w:lang w:eastAsia="en-CA"/>
+              </w:rPr>
+              <w:t>improvement</w:t>
+            </w:r>
+            <w:r>
+              <w:rPr>
+                <w:noProof/>
+                <w:lang w:eastAsia="en-CA"/>
+              </w:rPr>
+              <w:t xml:space="preserve"> in</w:t>
+            </w:r>
+            <w:r>
+              <w:rPr>
+                <w:noProof/>
+                <w:lang w:eastAsia="en-CA"/>
+              </w:rPr>
+              <w:t xml:space="preserve"> the contrast.</w:t>
+            </w:r>
+            <w:r>
+              <w:rPr>
+                <w:noProof/>
+                <w:lang w:eastAsia="en-CA"/>
+              </w:rPr>
+              <w:t xml:space="preserve"> HistHyper improved the contrast by far the most, but also reduced the images quality by introducing a lot of harsh edges.</w:t>
+            </w:r>
+            <w:r>
+              <w:rPr>
+                <w:noProof/>
+                <w:lang w:eastAsia="en-CA"/>
+              </w:rPr>
+              <w:t xml:space="preserve"> Morph_CE appears to have done very little other than change the shade of the image from a blusih grey, to a greenish grey</w:t>
+            </w:r>
+            <w:r>
+              <w:rPr>
+                <w:noProof/>
+                <w:lang w:eastAsia="en-CA"/>
+              </w:rPr>
+              <w:t xml:space="preserve"> along with making the image appear less smooth</w:t>
+            </w:r>
+            <w:r>
+              <w:rPr>
+                <w:noProof/>
+                <w:lang w:eastAsia="en-CA"/>
+              </w:rPr>
+              <w:t>.</w:t>
+            </w:r>
+            <w:r>
+              <w:rPr>
+                <w:noProof/>
+                <w:lang w:eastAsia="en-CA"/>
+              </w:rPr>
+              <w:t xml:space="preserve"> </w:t>
+            </w:r>
+          </w:p>
+          <w:p>
+            <w:pPr>
+              <w:rPr>
+                <w:noProof/>
+                <w:lang w:eastAsia="en-CA"/>
+              </w:rPr>
+            </w:pPr>
+          </w:p>
+          <w:p>
+            <w:pPr>
+              <w:rPr>
+                <w:noProof/>
+                <w:lang w:eastAsia="en-CA"/>
+              </w:rPr>
+            </w:pPr>
+            <w:r>
+              <w:rPr>
+                <w:noProof/>
+                <w:lang w:eastAsia="en-CA"/>
+              </w:rPr>
+              <w:t xml:space="preserve">In my opinion Drew_CE is the winner here, improving the contrast by a little without reducing image </w:t>
+            </w:r>
+            <w:r>
+              <w:rPr>
+                <w:noProof/>
+                <w:lang w:eastAsia="en-CA"/>
+              </w:rPr>
+              <w:t xml:space="preserve">quality. However it is easy to see the weakness of Drew_CE along the bottom of the image, the simple move away from center 127.5 strategy of Drew_CE does not handle edges very well, since it only focuses on the </w:t>
+            </w:r>
+            <w:r>
+              <w:rPr>
+                <w:noProof/>
+                <w:lang w:eastAsia="en-CA"/>
+              </w:rPr>
+              <w:t>shade of a single pixel, the fog along the bottom of the image remains.</w:t>
+            </w:r>
           </w:p>
         </w:tc>
       </w:tr>
     </w:tbl>
-    <w:p/>
-    <w:p/>
-    <w:p/>
     <w:p/>
     <w:p/>
     <w:p>
@@ -2884,7 +3069,7 @@
       <w:tr>
         <w:tc>
           <w:tcPr>
-            <w:tcW w:w="4675" w:type="dxa"/>
+            <w:tcW w:w="4676" w:type="dxa"/>
           </w:tcPr>
           <w:p>
             <w:r>
@@ -2948,14 +3133,26 @@
                 <w:rPr>
                   <w:rStyle w:val="Hyperlink"/>
                 </w:rPr>
-                <w:t>Drew_CE</w:t>
+                <w:t>Drew_</w:t>
+              </w:r>
+              <w:r>
+                <w:rPr>
+                  <w:rStyle w:val="Hyperlink"/>
+                </w:rPr>
+                <w:t>C</w:t>
+              </w:r>
+              <w:r>
+                <w:rPr>
+                  <w:rStyle w:val="Hyperlink"/>
+                </w:rPr>
+                <w:t>E</w:t>
               </w:r>
             </w:hyperlink>
           </w:p>
         </w:tc>
         <w:tc>
           <w:tcPr>
-            <w:tcW w:w="4675" w:type="dxa"/>
+            <w:tcW w:w="4674" w:type="dxa"/>
           </w:tcPr>
           <w:p>
             <w:r>
@@ -3028,7 +3225,7 @@
       <w:tr>
         <w:tc>
           <w:tcPr>
-            <w:tcW w:w="4675" w:type="dxa"/>
+            <w:tcW w:w="4676" w:type="dxa"/>
           </w:tcPr>
           <w:p>
             <w:r>
@@ -3037,9 +3234,9 @@
                 <w:lang w:eastAsia="en-CA"/>
               </w:rPr>
               <w:drawing>
-                <wp:inline distT="0" distB="0" distL="0" distR="0" wp14:anchorId="5CDE84B6" wp14:editId="5EF40B30">
-                  <wp:extent cx="2442845" cy="1618385"/>
-                  <wp:effectExtent l="0" t="0" r="0" b="1270"/>
+                <wp:inline distT="0" distB="0" distL="0" distR="0" wp14:anchorId="5CDE84B6" wp14:editId="0AD50CA2">
+                  <wp:extent cx="2864767" cy="1897909"/>
+                  <wp:effectExtent l="0" t="0" r="0" b="7620"/>
                   <wp:docPr id="11" name="Picture 11" descr="C:\Users\drew\AppData\Local\Microsoft\Windows\INetCache\Content.Word\contrast3.jpg"/>
                   <wp:cNvGraphicFramePr>
                     <a:graphicFrameLocks xmlns:a="http://schemas.openxmlformats.org/drawingml/2006/main" noChangeAspect="1"/>
@@ -3069,7 +3266,7 @@
                         <pic:spPr bwMode="auto">
                           <a:xfrm>
                             <a:off x="0" y="0"/>
-                            <a:ext cx="2458475" cy="1628740"/>
+                            <a:ext cx="2888343" cy="1913528"/>
                           </a:xfrm>
                           <a:prstGeom prst="rect">
                             <a:avLst/>
@@ -3092,14 +3289,26 @@
                 <w:rPr>
                   <w:rStyle w:val="Hyperlink"/>
                 </w:rPr>
-                <w:t>Original Image</w:t>
+                <w:t>Original Ima</w:t>
+              </w:r>
+              <w:r>
+                <w:rPr>
+                  <w:rStyle w:val="Hyperlink"/>
+                </w:rPr>
+                <w:t>g</w:t>
+              </w:r>
+              <w:r>
+                <w:rPr>
+                  <w:rStyle w:val="Hyperlink"/>
+                </w:rPr>
+                <w:t>e</w:t>
               </w:r>
             </w:hyperlink>
           </w:p>
         </w:tc>
         <w:tc>
           <w:tcPr>
-            <w:tcW w:w="4675" w:type="dxa"/>
+            <w:tcW w:w="4674" w:type="dxa"/>
           </w:tcPr>
           <w:p>
             <w:r>
@@ -3108,9 +3317,9 @@
                 <w:lang w:eastAsia="en-CA"/>
               </w:rPr>
               <w:drawing>
-                <wp:inline distT="0" distB="0" distL="0" distR="0" wp14:anchorId="1C8E8D24" wp14:editId="2AE20E62">
-                  <wp:extent cx="2447209" cy="1620263"/>
-                  <wp:effectExtent l="0" t="0" r="0" b="0"/>
+                <wp:inline distT="0" distB="0" distL="0" distR="0" wp14:anchorId="1C8E8D24" wp14:editId="1A0338E1">
+                  <wp:extent cx="2848911" cy="1886225"/>
+                  <wp:effectExtent l="0" t="0" r="8890" b="0"/>
                   <wp:docPr id="30" name="Picture 30" descr="C:\Users\drew\AppData\Local\Microsoft\Windows\INetCache\Content.Word\lowcontrast3 - histhyper.jpg"/>
                   <wp:cNvGraphicFramePr>
                     <a:graphicFrameLocks xmlns:a="http://schemas.openxmlformats.org/drawingml/2006/main" noChangeAspect="1"/>
@@ -3140,7 +3349,7 @@
                         <pic:spPr bwMode="auto">
                           <a:xfrm>
                             <a:off x="0" y="0"/>
-                            <a:ext cx="2453494" cy="1624424"/>
+                            <a:ext cx="2868306" cy="1899066"/>
                           </a:xfrm>
                           <a:prstGeom prst="rect">
                             <a:avLst/>
@@ -3172,7 +3381,7 @@
       <w:tr>
         <w:tc>
           <w:tcPr>
-            <w:tcW w:w="4675" w:type="dxa"/>
+            <w:tcW w:w="4676" w:type="dxa"/>
           </w:tcPr>
           <w:p>
             <w:r>
@@ -3243,18 +3452,50 @@
         </w:tc>
         <w:tc>
           <w:tcPr>
-            <w:tcW w:w="4675" w:type="dxa"/>
+            <w:tcW w:w="4674" w:type="dxa"/>
           </w:tcPr>
           <w:p/>
+        </w:tc>
+      </w:tr>
+      <w:tr>
+        <w:tc>
+          <w:tcPr>
+            <w:tcW w:w="9350" w:type="dxa"/>
+            <w:gridSpan w:val="2"/>
+          </w:tcPr>
+          <w:p>
+            <w:pPr>
+              <w:rPr>
+                <w:noProof/>
+                <w:lang w:eastAsia="en-CA"/>
+              </w:rPr>
+            </w:pPr>
+            <w:r>
+              <w:rPr>
+                <w:noProof/>
+                <w:lang w:eastAsia="en-CA"/>
+              </w:rPr>
+              <w:t>For this image both Morph_CE and Morph_ToggleCE buchered this image.</w:t>
+            </w:r>
+          </w:p>
+          <w:p/>
+          <w:p>
+            <w:r>
+              <w:t>HistHyper almost gave an amazing resulting image, but struggled and had issues with the right along the right side of the image.</w:t>
+            </w:r>
+            <w:r>
+              <w:t xml:space="preserve"> Drew_CE gave a modest improvement in contrast, while reducing image quality by quite a bit.</w:t>
+            </w:r>
+          </w:p>
+          <w:p/>
+          <w:p>
+            <w:r>
+              <w:t>Because of HistHypers failure to deal the white properly, I don’t think any of the contrast improvement algorithms can be said to be a winner.</w:t>
+            </w:r>
+          </w:p>
         </w:tc>
       </w:tr>
     </w:tbl>
-    <w:p/>
-    <w:p/>
-    <w:p/>
-    <w:p/>
-    <w:p/>
-    <w:p/>
     <w:p>
       <w:pPr>
         <w:pStyle w:val="Heading2"/>
@@ -3270,13 +3511,13 @@
         <w:tblLook w:val="04A0" w:firstRow="1" w:lastRow="0" w:firstColumn="1" w:lastColumn="0" w:noHBand="0" w:noVBand="1"/>
       </w:tblPr>
       <w:tblGrid>
-        <w:gridCol w:w="4675"/>
-        <w:gridCol w:w="4675"/>
+        <w:gridCol w:w="3576"/>
+        <w:gridCol w:w="3696"/>
       </w:tblGrid>
       <w:tr>
         <w:tc>
           <w:tcPr>
-            <w:tcW w:w="4675" w:type="dxa"/>
+            <w:tcW w:w="3553" w:type="dxa"/>
           </w:tcPr>
           <w:p>
             <w:r>
@@ -3285,10 +3526,10 @@
                 <w:lang w:eastAsia="en-CA"/>
               </w:rPr>
               <w:drawing>
-                <wp:inline distT="0" distB="0" distL="0" distR="0" wp14:anchorId="580A1C9C" wp14:editId="25758188">
-                  <wp:extent cx="2108934" cy="1499394"/>
-                  <wp:effectExtent l="0" t="0" r="5715" b="5715"/>
-                  <wp:docPr id="34" name="Picture 34" descr="C:\Users\drew\AppData\Local\Microsoft\Windows\INetCache\Content.Word\lowcontrast4 - drew_CE.JPG"/>
+                <wp:inline distT="0" distB="0" distL="0" distR="0" wp14:anchorId="00BE7803" wp14:editId="46BCF8FB">
+                  <wp:extent cx="2126197" cy="1511667"/>
+                  <wp:effectExtent l="0" t="0" r="7620" b="0"/>
+                  <wp:docPr id="49" name="Picture 49" descr="C:\Users\drew\AppData\Local\Microsoft\Windows\INetCache\Content.Word\lowcontrast4 - drew_CE.JPG"/>
                   <wp:cNvGraphicFramePr>
                     <a:graphicFrameLocks xmlns:a="http://schemas.openxmlformats.org/drawingml/2006/main" noChangeAspect="1"/>
                   </wp:cNvGraphicFramePr>
@@ -3296,7 +3537,7 @@
                     <a:graphicData uri="http://schemas.openxmlformats.org/drawingml/2006/picture">
                       <pic:pic xmlns:pic="http://schemas.openxmlformats.org/drawingml/2006/picture">
                         <pic:nvPicPr>
-                          <pic:cNvPr id="0" name="Picture 24" descr="C:\Users\drew\AppData\Local\Microsoft\Windows\INetCache\Content.Word\lowcontrast4 - drew_CE.JPG"/>
+                          <pic:cNvPr id="0" name="Picture 49" descr="C:\Users\drew\AppData\Local\Microsoft\Windows\INetCache\Content.Word\lowcontrast4 - drew_CE.JPG"/>
                           <pic:cNvPicPr>
                             <a:picLocks noChangeAspect="1" noChangeArrowheads="1"/>
                           </pic:cNvPicPr>
@@ -3317,7 +3558,7 @@
                         <pic:spPr bwMode="auto">
                           <a:xfrm>
                             <a:off x="0" y="0"/>
-                            <a:ext cx="2110249" cy="1500329"/>
+                            <a:ext cx="2136298" cy="1518849"/>
                           </a:xfrm>
                           <a:prstGeom prst="rect">
                             <a:avLst/>
@@ -3347,7 +3588,7 @@
         </w:tc>
         <w:tc>
           <w:tcPr>
-            <w:tcW w:w="4675" w:type="dxa"/>
+            <w:tcW w:w="3696" w:type="dxa"/>
           </w:tcPr>
           <w:p>
             <w:r>
@@ -3420,7 +3661,7 @@
       <w:tr>
         <w:tc>
           <w:tcPr>
-            <w:tcW w:w="4675" w:type="dxa"/>
+            <w:tcW w:w="3553" w:type="dxa"/>
           </w:tcPr>
           <w:p>
             <w:r>
@@ -3491,7 +3732,7 @@
         </w:tc>
         <w:tc>
           <w:tcPr>
-            <w:tcW w:w="4675" w:type="dxa"/>
+            <w:tcW w:w="3696" w:type="dxa"/>
           </w:tcPr>
           <w:p>
             <w:r>
@@ -3500,10 +3741,10 @@
                 <w:lang w:eastAsia="en-CA"/>
               </w:rPr>
               <w:drawing>
-                <wp:inline distT="0" distB="0" distL="0" distR="0" wp14:anchorId="186DD0A0" wp14:editId="2DDAFA95">
+                <wp:inline distT="0" distB="0" distL="0" distR="0" wp14:anchorId="1F1C8770" wp14:editId="3E489825">
                   <wp:extent cx="2209359" cy="1570793"/>
                   <wp:effectExtent l="0" t="0" r="635" b="0"/>
-                  <wp:docPr id="35" name="Picture 35" descr="C:\Users\drew\AppData\Local\Microsoft\Windows\INetCache\Content.Word\lowcontrast4 - histhyper.jpg"/>
+                  <wp:docPr id="50" name="Picture 50" descr="C:\Users\drew\AppData\Local\Microsoft\Windows\INetCache\Content.Word\lowcontrast4 - drew_CE.JPG"/>
                   <wp:cNvGraphicFramePr>
                     <a:graphicFrameLocks xmlns:a="http://schemas.openxmlformats.org/drawingml/2006/main" noChangeAspect="1"/>
                   </wp:cNvGraphicFramePr>
@@ -3511,13 +3752,13 @@
                     <a:graphicData uri="http://schemas.openxmlformats.org/drawingml/2006/picture">
                       <pic:pic xmlns:pic="http://schemas.openxmlformats.org/drawingml/2006/picture">
                         <pic:nvPicPr>
-                          <pic:cNvPr id="0" name="Picture 25" descr="C:\Users\drew\AppData\Local\Microsoft\Windows\INetCache\Content.Word\lowcontrast4 - histhyper.jpg"/>
+                          <pic:cNvPr id="0" name="Picture 51" descr="C:\Users\drew\AppData\Local\Microsoft\Windows\INetCache\Content.Word\lowcontrast4 - drew_CE.JPG"/>
                           <pic:cNvPicPr>
                             <a:picLocks noChangeAspect="1" noChangeArrowheads="1"/>
                           </pic:cNvPicPr>
                         </pic:nvPicPr>
                         <pic:blipFill>
-                          <a:blip r:embed="rId74">
+                          <a:blip r:embed="rId68">
                             <a:extLst>
                               <a:ext uri="{28A0092B-C50C-407E-A947-70E740481C1C}">
                                 <a14:useLocalDpi xmlns:a14="http://schemas.microsoft.com/office/drawing/2010/main" val="0"/>
@@ -3532,7 +3773,7 @@
                         <pic:spPr bwMode="auto">
                           <a:xfrm>
                             <a:off x="0" y="0"/>
-                            <a:ext cx="2217763" cy="1576768"/>
+                            <a:ext cx="2216659" cy="1575983"/>
                           </a:xfrm>
                           <a:prstGeom prst="rect">
                             <a:avLst/>
@@ -3550,7 +3791,7 @@
             </w:r>
           </w:p>
           <w:p>
-            <w:hyperlink r:id="rId75" w:history="1">
+            <w:hyperlink r:id="rId74" w:history="1">
               <w:r>
                 <w:rPr>
                   <w:rStyle w:val="Hyperlink"/>
@@ -3564,7 +3805,7 @@
       <w:tr>
         <w:tc>
           <w:tcPr>
-            <w:tcW w:w="4675" w:type="dxa"/>
+            <w:tcW w:w="3553" w:type="dxa"/>
           </w:tcPr>
           <w:p>
             <w:r>
@@ -3590,7 +3831,7 @@
                           </pic:cNvPicPr>
                         </pic:nvPicPr>
                         <pic:blipFill>
-                          <a:blip r:embed="rId76">
+                          <a:blip r:embed="rId75">
                             <a:extLst>
                               <a:ext uri="{28A0092B-C50C-407E-A947-70E740481C1C}">
                                 <a14:useLocalDpi xmlns:a14="http://schemas.microsoft.com/office/drawing/2010/main" val="0"/>
@@ -3623,7 +3864,7 @@
             </w:r>
           </w:p>
           <w:p>
-            <w:hyperlink r:id="rId77" w:history="1">
+            <w:hyperlink r:id="rId76" w:history="1">
               <w:r>
                 <w:rPr>
                   <w:rStyle w:val="Hyperlink"/>
@@ -3635,8 +3876,83 @@
         </w:tc>
         <w:tc>
           <w:tcPr>
-            <w:tcW w:w="4675" w:type="dxa"/>
-          </w:tcPr>
+            <w:tcW w:w="3696" w:type="dxa"/>
+          </w:tcPr>
+          <w:p/>
+        </w:tc>
+      </w:tr>
+      <w:tr>
+        <w:tc>
+          <w:tcPr>
+            <w:tcW w:w="7249" w:type="dxa"/>
+            <w:gridSpan w:val="2"/>
+          </w:tcPr>
+          <w:p>
+            <w:pPr>
+              <w:rPr>
+                <w:noProof/>
+                <w:lang w:eastAsia="en-CA"/>
+              </w:rPr>
+            </w:pPr>
+            <w:r>
+              <w:rPr>
+                <w:noProof/>
+                <w:lang w:eastAsia="en-CA"/>
+              </w:rPr>
+              <w:t>Once again Morph_ToggleCE and Morph_CE appear to make a</w:t>
+            </w:r>
+            <w:r>
+              <w:rPr>
+                <w:noProof/>
+                <w:lang w:eastAsia="en-CA"/>
+              </w:rPr>
+              <w:t xml:space="preserve"> mess of this image.</w:t>
+            </w:r>
+            <w:r>
+              <w:rPr>
+                <w:noProof/>
+                <w:lang w:eastAsia="en-CA"/>
+              </w:rPr>
+              <w:t xml:space="preserve"> HistHyper and Drew_CE gave a very similar result. HistHyper and Drew_CE are so close ranking one over the other is probably entirely subjective. </w:t>
+            </w:r>
+          </w:p>
+          <w:p>
+            <w:pPr>
+              <w:rPr>
+                <w:noProof/>
+                <w:lang w:eastAsia="en-CA"/>
+              </w:rPr>
+            </w:pPr>
+          </w:p>
+          <w:p>
+            <w:pPr>
+              <w:rPr>
+                <w:noProof/>
+                <w:lang w:eastAsia="en-CA"/>
+              </w:rPr>
+            </w:pPr>
+            <w:r>
+              <w:rPr>
+                <w:noProof/>
+                <w:lang w:eastAsia="en-CA"/>
+              </w:rPr>
+              <w:t xml:space="preserve">That said, persoanlly I like Drew_CE better for this image, as Drew_CE results in an image with very dark blacks, and very white whites, and </w:t>
+            </w:r>
+            <w:r>
+              <w:rPr>
+                <w:noProof/>
+                <w:lang w:eastAsia="en-CA"/>
+              </w:rPr>
+              <w:t>kind of leaves everything in between mostly in place.</w:t>
+            </w:r>
+            <w:r>
+              <w:rPr>
+                <w:noProof/>
+                <w:lang w:eastAsia="en-CA"/>
+              </w:rPr>
+              <w:t xml:space="preserve"> Also the grass looks more dead in HistHyper, where as in Drew_CE the grass appears to be lush and green.</w:t>
+            </w:r>
+          </w:p>
           <w:p/>
         </w:tc>
       </w:tr>
@@ -3659,13 +3975,13 @@
         <w:tblLook w:val="04A0" w:firstRow="1" w:lastRow="0" w:firstColumn="1" w:lastColumn="0" w:noHBand="0" w:noVBand="1"/>
       </w:tblPr>
       <w:tblGrid>
-        <w:gridCol w:w="4675"/>
-        <w:gridCol w:w="4675"/>
+        <w:gridCol w:w="4476"/>
+        <w:gridCol w:w="4874"/>
       </w:tblGrid>
       <w:tr>
         <w:tc>
           <w:tcPr>
-            <w:tcW w:w="4675" w:type="dxa"/>
+            <w:tcW w:w="4476" w:type="dxa"/>
           </w:tcPr>
           <w:p>
             <w:r>
@@ -3691,7 +4007,7 @@
                           </pic:cNvPicPr>
                         </pic:nvPicPr>
                         <pic:blipFill>
-                          <a:blip r:embed="rId78">
+                          <a:blip r:embed="rId77">
                             <a:extLst>
                               <a:ext uri="{28A0092B-C50C-407E-A947-70E740481C1C}">
                                 <a14:useLocalDpi xmlns:a14="http://schemas.microsoft.com/office/drawing/2010/main" val="0"/>
@@ -3724,7 +4040,7 @@
             </w:r>
           </w:p>
           <w:p>
-            <w:hyperlink r:id="rId79" w:history="1">
+            <w:hyperlink r:id="rId78" w:history="1">
               <w:r>
                 <w:rPr>
                   <w:rStyle w:val="Hyperlink"/>
@@ -3736,7 +4052,7 @@
         </w:tc>
         <w:tc>
           <w:tcPr>
-            <w:tcW w:w="4675" w:type="dxa"/>
+            <w:tcW w:w="4874" w:type="dxa"/>
           </w:tcPr>
           <w:p>
             <w:r>
@@ -3762,7 +4078,7 @@
                           </pic:cNvPicPr>
                         </pic:nvPicPr>
                         <pic:blipFill>
-                          <a:blip r:embed="rId80">
+                          <a:blip r:embed="rId79">
                             <a:extLst>
                               <a:ext uri="{28A0092B-C50C-407E-A947-70E740481C1C}">
                                 <a14:useLocalDpi xmlns:a14="http://schemas.microsoft.com/office/drawing/2010/main" val="0"/>
@@ -3795,7 +4111,7 @@
             </w:r>
           </w:p>
           <w:p>
-            <w:hyperlink r:id="rId81" w:history="1">
+            <w:hyperlink r:id="rId80" w:history="1">
               <w:r>
                 <w:rPr>
                   <w:rStyle w:val="Hyperlink"/>
@@ -3809,7 +4125,7 @@
       <w:tr>
         <w:tc>
           <w:tcPr>
-            <w:tcW w:w="4675" w:type="dxa"/>
+            <w:tcW w:w="4476" w:type="dxa"/>
           </w:tcPr>
           <w:p>
             <w:r>
@@ -3835,7 +4151,7 @@
                           </pic:cNvPicPr>
                         </pic:nvPicPr>
                         <pic:blipFill>
-                          <a:blip r:embed="rId82">
+                          <a:blip r:embed="rId81">
                             <a:extLst>
                               <a:ext uri="{28A0092B-C50C-407E-A947-70E740481C1C}">
                                 <a14:useLocalDpi xmlns:a14="http://schemas.microsoft.com/office/drawing/2010/main" val="0"/>
@@ -3868,7 +4184,7 @@
             </w:r>
           </w:p>
           <w:p>
-            <w:hyperlink r:id="rId83" w:history="1">
+            <w:hyperlink r:id="rId82" w:history="1">
               <w:r>
                 <w:rPr>
                   <w:rStyle w:val="Hyperlink"/>
@@ -3880,7 +4196,7 @@
         </w:tc>
         <w:tc>
           <w:tcPr>
-            <w:tcW w:w="4675" w:type="dxa"/>
+            <w:tcW w:w="4874" w:type="dxa"/>
           </w:tcPr>
           <w:p>
             <w:r>
@@ -3906,7 +4222,7 @@
                           </pic:cNvPicPr>
                         </pic:nvPicPr>
                         <pic:blipFill>
-                          <a:blip r:embed="rId84">
+                          <a:blip r:embed="rId83">
                             <a:extLst>
                               <a:ext uri="{28A0092B-C50C-407E-A947-70E740481C1C}">
                                 <a14:useLocalDpi xmlns:a14="http://schemas.microsoft.com/office/drawing/2010/main" val="0"/>
@@ -3939,7 +4255,7 @@
             </w:r>
           </w:p>
           <w:p>
-            <w:hyperlink r:id="rId85" w:history="1">
+            <w:hyperlink r:id="rId84" w:history="1">
               <w:r>
                 <w:rPr>
                   <w:rStyle w:val="Hyperlink"/>
@@ -3953,10 +4269,9 @@
       <w:tr>
         <w:tc>
           <w:tcPr>
-            <w:tcW w:w="4675" w:type="dxa"/>
-          </w:tcPr>
-          <w:p>
-            <w:bookmarkStart w:id="0" w:name="_GoBack"/>
+            <w:tcW w:w="4476" w:type="dxa"/>
+          </w:tcPr>
+          <w:p>
             <w:r>
               <w:rPr>
                 <w:noProof/>
@@ -3980,7 +4295,7 @@
                           </pic:cNvPicPr>
                         </pic:nvPicPr>
                         <pic:blipFill>
-                          <a:blip r:embed="rId86">
+                          <a:blip r:embed="rId85">
                             <a:extLst>
                               <a:ext uri="{28A0092B-C50C-407E-A947-70E740481C1C}">
                                 <a14:useLocalDpi xmlns:a14="http://schemas.microsoft.com/office/drawing/2010/main" val="0"/>
@@ -4011,10 +4326,9 @@
                 </wp:inline>
               </w:drawing>
             </w:r>
-            <w:bookmarkEnd w:id="0"/>
-          </w:p>
-          <w:p>
-            <w:hyperlink r:id="rId87" w:history="1">
+          </w:p>
+          <w:p>
+            <w:hyperlink r:id="rId86" w:history="1">
               <w:r>
                 <w:rPr>
                   <w:rStyle w:val="Hyperlink"/>
@@ -4026,19 +4340,52 @@
         </w:tc>
         <w:tc>
           <w:tcPr>
-            <w:tcW w:w="4675" w:type="dxa"/>
-          </w:tcPr>
+            <w:tcW w:w="4874" w:type="dxa"/>
+          </w:tcPr>
+          <w:p/>
+        </w:tc>
+      </w:tr>
+      <w:tr>
+        <w:tc>
+          <w:tcPr>
+            <w:tcW w:w="9350" w:type="dxa"/>
+            <w:gridSpan w:val="2"/>
+          </w:tcPr>
+          <w:p>
+            <w:pPr>
+              <w:rPr>
+                <w:noProof/>
+                <w:lang w:eastAsia="en-CA"/>
+              </w:rPr>
+            </w:pPr>
+            <w:r>
+              <w:rPr>
+                <w:noProof/>
+                <w:lang w:eastAsia="en-CA"/>
+              </w:rPr>
+              <w:t>YET AGAIN Morph_CE and Morph_ToggleCE seem to have made a mess of this image.</w:t>
+            </w:r>
+            <w:r>
+              <w:rPr>
+                <w:noProof/>
+                <w:lang w:eastAsia="en-CA"/>
+              </w:rPr>
+              <w:t xml:space="preserve"> HistHyper seems to have done the best job for this image, with Drew_CE making the contrast worse, resulting in a mood</w:t>
+            </w:r>
+            <w:r>
+              <w:rPr>
+                <w:noProof/>
+                <w:lang w:eastAsia="en-CA"/>
+              </w:rPr>
+              <w:t>ier image, and some bricks being made way too white and looking a little strange.</w:t>
+            </w:r>
+          </w:p>
           <w:p/>
         </w:tc>
       </w:tr>
     </w:tbl>
     <w:p/>
     <w:p/>
-    <w:p>
-      <w:pPr>
-        <w:pStyle w:val="Heading2"/>
-      </w:pPr>
-    </w:p>
     <w:p>
       <w:pPr>
         <w:pStyle w:val="Heading2"/>
@@ -4065,13 +4412,13 @@
         <w:tblLook w:val="04A0" w:firstRow="1" w:lastRow="0" w:firstColumn="1" w:lastColumn="0" w:noHBand="0" w:noVBand="1"/>
       </w:tblPr>
       <w:tblGrid>
-        <w:gridCol w:w="4675"/>
-        <w:gridCol w:w="4675"/>
+        <w:gridCol w:w="3964"/>
+        <w:gridCol w:w="5386"/>
       </w:tblGrid>
       <w:tr>
         <w:tc>
           <w:tcPr>
-            <w:tcW w:w="4675" w:type="dxa"/>
+            <w:tcW w:w="3964" w:type="dxa"/>
           </w:tcPr>
           <w:p>
             <w:r>
@@ -4097,7 +4444,7 @@
                           </pic:cNvPicPr>
                         </pic:nvPicPr>
                         <pic:blipFill>
-                          <a:blip r:embed="rId88" cstate="print">
+                          <a:blip r:embed="rId87" cstate="print">
                             <a:extLst>
                               <a:ext uri="{28A0092B-C50C-407E-A947-70E740481C1C}">
                                 <a14:useLocalDpi xmlns:a14="http://schemas.microsoft.com/office/drawing/2010/main" val="0"/>
@@ -4130,7 +4477,7 @@
             </w:r>
           </w:p>
           <w:p>
-            <w:hyperlink r:id="rId89" w:history="1">
+            <w:hyperlink r:id="rId88" w:history="1">
               <w:r>
                 <w:rPr>
                   <w:rStyle w:val="Hyperlink"/>
@@ -4142,7 +4489,7 @@
         </w:tc>
         <w:tc>
           <w:tcPr>
-            <w:tcW w:w="4675" w:type="dxa"/>
+            <w:tcW w:w="5386" w:type="dxa"/>
           </w:tcPr>
           <w:p>
             <w:r>
@@ -4168,7 +4515,7 @@
                           </pic:cNvPicPr>
                         </pic:nvPicPr>
                         <pic:blipFill>
-                          <a:blip r:embed="rId90" cstate="print">
+                          <a:blip r:embed="rId89" cstate="print">
                             <a:extLst>
                               <a:ext uri="{28A0092B-C50C-407E-A947-70E740481C1C}">
                                 <a14:useLocalDpi xmlns:a14="http://schemas.microsoft.com/office/drawing/2010/main" val="0"/>
@@ -4201,7 +4548,7 @@
             </w:r>
           </w:p>
           <w:p>
-            <w:hyperlink r:id="rId91" w:history="1">
+            <w:hyperlink r:id="rId90" w:history="1">
               <w:r>
                 <w:rPr>
                   <w:rStyle w:val="Hyperlink"/>
@@ -4215,7 +4562,7 @@
       <w:tr>
         <w:tc>
           <w:tcPr>
-            <w:tcW w:w="4675" w:type="dxa"/>
+            <w:tcW w:w="3964" w:type="dxa"/>
           </w:tcPr>
           <w:p>
             <w:r>
@@ -4241,7 +4588,7 @@
                           </pic:cNvPicPr>
                         </pic:nvPicPr>
                         <pic:blipFill>
-                          <a:blip r:embed="rId92" cstate="print">
+                          <a:blip r:embed="rId91" cstate="print">
                             <a:extLst>
                               <a:ext uri="{28A0092B-C50C-407E-A947-70E740481C1C}">
                                 <a14:useLocalDpi xmlns:a14="http://schemas.microsoft.com/office/drawing/2010/main" val="0"/>
@@ -4274,7 +4621,7 @@
             </w:r>
           </w:p>
           <w:p>
-            <w:hyperlink r:id="rId93" w:history="1">
+            <w:hyperlink r:id="rId92" w:history="1">
               <w:r>
                 <w:rPr>
                   <w:rStyle w:val="Hyperlink"/>
@@ -4286,7 +4633,7 @@
         </w:tc>
         <w:tc>
           <w:tcPr>
-            <w:tcW w:w="4675" w:type="dxa"/>
+            <w:tcW w:w="5386" w:type="dxa"/>
           </w:tcPr>
           <w:p>
             <w:r>
@@ -4295,9 +4642,9 @@
                 <w:lang w:eastAsia="en-CA"/>
               </w:rPr>
               <w:drawing>
-                <wp:inline distT="0" distB="0" distL="0" distR="0" wp14:anchorId="056960A8" wp14:editId="4FE66FE5">
-                  <wp:extent cx="2452495" cy="1637179"/>
-                  <wp:effectExtent l="0" t="0" r="5080" b="1270"/>
+                <wp:inline distT="0" distB="0" distL="0" distR="0" wp14:anchorId="056960A8" wp14:editId="1EC2A3E9">
+                  <wp:extent cx="2537063" cy="1693633"/>
+                  <wp:effectExtent l="0" t="0" r="0" b="1905"/>
                   <wp:docPr id="44" name="Picture 44" descr="C:\Users\drew\AppData\Local\Microsoft\Windows\INetCache\Content.Word\lowcontrast6 - histhyper.jpg"/>
                   <wp:cNvGraphicFramePr>
                     <a:graphicFrameLocks xmlns:a="http://schemas.openxmlformats.org/drawingml/2006/main" noChangeAspect="1"/>
@@ -4312,7 +4659,7 @@
                           </pic:cNvPicPr>
                         </pic:nvPicPr>
                         <pic:blipFill>
-                          <a:blip r:embed="rId94" cstate="print">
+                          <a:blip r:embed="rId93" cstate="print">
                             <a:extLst>
                               <a:ext uri="{28A0092B-C50C-407E-A947-70E740481C1C}">
                                 <a14:useLocalDpi xmlns:a14="http://schemas.microsoft.com/office/drawing/2010/main" val="0"/>
@@ -4327,7 +4674,7 @@
                         <pic:spPr bwMode="auto">
                           <a:xfrm>
                             <a:off x="0" y="0"/>
-                            <a:ext cx="2461289" cy="1643050"/>
+                            <a:ext cx="2551798" cy="1703470"/>
                           </a:xfrm>
                           <a:prstGeom prst="rect">
                             <a:avLst/>
@@ -4345,7 +4692,7 @@
             </w:r>
           </w:p>
           <w:p>
-            <w:hyperlink r:id="rId95" w:history="1">
+            <w:hyperlink r:id="rId94" w:history="1">
               <w:r>
                 <w:rPr>
                   <w:rStyle w:val="Hyperlink"/>
@@ -4359,7 +4706,7 @@
       <w:tr>
         <w:tc>
           <w:tcPr>
-            <w:tcW w:w="4675" w:type="dxa"/>
+            <w:tcW w:w="3964" w:type="dxa"/>
           </w:tcPr>
           <w:p>
             <w:r>
@@ -4385,7 +4732,7 @@
                           </pic:cNvPicPr>
                         </pic:nvPicPr>
                         <pic:blipFill>
-                          <a:blip r:embed="rId96" cstate="print">
+                          <a:blip r:embed="rId95" cstate="print">
                             <a:extLst>
                               <a:ext uri="{28A0092B-C50C-407E-A947-70E740481C1C}">
                                 <a14:useLocalDpi xmlns:a14="http://schemas.microsoft.com/office/drawing/2010/main" val="0"/>
@@ -4418,7 +4765,7 @@
             </w:r>
           </w:p>
           <w:p>
-            <w:hyperlink r:id="rId97" w:history="1">
+            <w:hyperlink r:id="rId96" w:history="1">
               <w:r>
                 <w:rPr>
                   <w:rStyle w:val="Hyperlink"/>
@@ -4430,9 +4777,42 @@
         </w:tc>
         <w:tc>
           <w:tcPr>
-            <w:tcW w:w="4675" w:type="dxa"/>
+            <w:tcW w:w="5386" w:type="dxa"/>
           </w:tcPr>
           <w:p/>
+        </w:tc>
+      </w:tr>
+      <w:tr>
+        <w:tc>
+          <w:tcPr>
+            <w:tcW w:w="9350" w:type="dxa"/>
+            <w:gridSpan w:val="2"/>
+          </w:tcPr>
+          <w:p>
+            <w:r>
+              <w:rPr>
+                <w:noProof/>
+                <w:lang w:eastAsia="en-CA"/>
+              </w:rPr>
+              <w:t>All four algorithms seem to have made the image worse in my opinion.</w:t>
+            </w:r>
+            <w:r>
+              <w:rPr>
+                <w:noProof/>
+                <w:lang w:eastAsia="en-CA"/>
+              </w:rPr>
+              <w:t xml:space="preserve"> The most “okay” being the Morph_CE algorithm, with all the other algorithms making a mess. HistHyper seems to be the only algorithm that improved contrast, </w:t>
+            </w:r>
+            <w:r>
+              <w:rPr>
+                <w:noProof/>
+                <w:lang w:eastAsia="en-CA"/>
+              </w:rPr>
+              <w:t>unfortunately it didn’t improve contrast in a good way.</w:t>
+            </w:r>
+            <w:bookmarkStart w:id="0" w:name="_GoBack"/>
+            <w:bookmarkEnd w:id="0"/>
+          </w:p>
         </w:tc>
       </w:tr>
     </w:tbl>
@@ -4507,7 +4887,7 @@
       </w:r>
     </w:p>
     <w:sectPr>
-      <w:headerReference w:type="default" r:id="rId98"/>
+      <w:headerReference w:type="default" r:id="rId97"/>
       <w:pgSz w:w="12240" w:h="15840"/>
       <w:pgMar w:top="1440" w:right="1440" w:bottom="1440" w:left="1440" w:header="708" w:footer="708" w:gutter="0"/>
       <w:cols w:space="708"/>

</xml_diff>

<commit_message>
Worked on a1p2 doc a little. Added putting the timing of a program run into a text file labeled by the algorithm ran, and the time the program finished. The contents of the file are how long it took to run. I can now run my algos overnight, and collect the data into a chart.
</commit_message>
<xml_diff>
--- a/CIS4720 - A1p2.docx
+++ b/CIS4720 - A1p2.docx
@@ -1,6 +1,6 @@
 
 <file path=word/document.xml><?xml version="1.0" encoding="utf-8"?>
-<w:document xmlns:wpc="http://schemas.microsoft.com/office/word/2010/wordprocessingCanvas" xmlns:cx="http://schemas.microsoft.com/office/drawing/2014/chartex" xmlns:cx1="http://schemas.microsoft.com/office/drawing/2015/9/8/chartex" xmlns:cx2="http://schemas.microsoft.com/office/drawing/2015/10/21/chartex" xmlns:cx3="http://schemas.microsoft.com/office/drawing/2016/5/9/chartex" xmlns:cx4="http://schemas.microsoft.com/office/drawing/2016/5/10/chartex" xmlns:cx5="http://schemas.microsoft.com/office/drawing/2016/5/11/chartex" xmlns:mc="http://schemas.openxmlformats.org/markup-compatibility/2006" xmlns:o="urn:schemas-microsoft-com:office:office" xmlns:r="http://schemas.openxmlformats.org/officeDocument/2006/relationships" xmlns:m="http://schemas.openxmlformats.org/officeDocument/2006/math" xmlns:v="urn:schemas-microsoft-com:vml" xmlns:wp14="http://schemas.microsoft.com/office/word/2010/wordprocessingDrawing" xmlns:wp="http://schemas.openxmlformats.org/drawingml/2006/wordprocessingDrawing" xmlns:w10="urn:schemas-microsoft-com:office:word" xmlns:w="http://schemas.openxmlformats.org/wordprocessingml/2006/main" xmlns:w14="http://schemas.microsoft.com/office/word/2010/wordml" xmlns:w15="http://schemas.microsoft.com/office/word/2012/wordml" xmlns:w16se="http://schemas.microsoft.com/office/word/2015/wordml/symex" xmlns:wpg="http://schemas.microsoft.com/office/word/2010/wordprocessingGroup" xmlns:wpi="http://schemas.microsoft.com/office/word/2010/wordprocessingInk" xmlns:wne="http://schemas.microsoft.com/office/word/2006/wordml" xmlns:wps="http://schemas.microsoft.com/office/word/2010/wordprocessingShape" mc:Ignorable="w14 w15 w16se wp14">
+<w:document xmlns:wpc="http://schemas.microsoft.com/office/word/2010/wordprocessingCanvas" xmlns:cx="http://schemas.microsoft.com/office/drawing/2014/chartex" xmlns:cx1="http://schemas.microsoft.com/office/drawing/2015/9/8/chartex" xmlns:cx2="http://schemas.microsoft.com/office/drawing/2015/10/21/chartex" xmlns:cx3="http://schemas.microsoft.com/office/drawing/2016/5/9/chartex" xmlns:cx4="http://schemas.microsoft.com/office/drawing/2016/5/10/chartex" xmlns:cx5="http://schemas.microsoft.com/office/drawing/2016/5/11/chartex" xmlns:cx6="http://schemas.microsoft.com/office/drawing/2016/5/12/chartex" xmlns:cx7="http://schemas.microsoft.com/office/drawing/2016/5/13/chartex" xmlns:cx8="http://schemas.microsoft.com/office/drawing/2016/5/14/chartex" xmlns:mc="http://schemas.openxmlformats.org/markup-compatibility/2006" xmlns:o="urn:schemas-microsoft-com:office:office" xmlns:r="http://schemas.openxmlformats.org/officeDocument/2006/relationships" xmlns:m="http://schemas.openxmlformats.org/officeDocument/2006/math" xmlns:v="urn:schemas-microsoft-com:vml" xmlns:wp14="http://schemas.microsoft.com/office/word/2010/wordprocessingDrawing" xmlns:wp="http://schemas.openxmlformats.org/drawingml/2006/wordprocessingDrawing" xmlns:w10="urn:schemas-microsoft-com:office:word" xmlns:w="http://schemas.openxmlformats.org/wordprocessingml/2006/main" xmlns:w14="http://schemas.microsoft.com/office/word/2010/wordml" xmlns:w15="http://schemas.microsoft.com/office/word/2012/wordml" xmlns:w16se="http://schemas.microsoft.com/office/word/2015/wordml/symex" xmlns:wpg="http://schemas.microsoft.com/office/word/2010/wordprocessingGroup" xmlns:wpi="http://schemas.microsoft.com/office/word/2010/wordprocessingInk" xmlns:wne="http://schemas.microsoft.com/office/word/2006/wordml" xmlns:wps="http://schemas.microsoft.com/office/word/2010/wordprocessingShape" mc:Ignorable="w14 w15 w16se wp14">
   <w:body>
     <w:p>
       <w:pPr>
@@ -103,6 +103,11 @@
       </w:r>
     </w:p>
     <w:p>
+      <w:pPr>
+        <w:rPr>
+          <w:vertAlign w:val="subscript"/>
+        </w:rPr>
+      </w:pPr>
       <w:r>
         <w:tab/>
         <w:t xml:space="preserve">The first of the two images is created by using an opening top hat algorithm applied to the original image, and the second of the two new images is created by applying a closing </w:t>
@@ -252,7 +257,7 @@
                   <v:path o:extrusionok="f" gradientshapeok="t" o:connecttype="rect"/>
                   <o:lock v:ext="edit" aspectratio="t"/>
                 </v:shapetype>
-                <v:shape id="_x0000_i1025" type="#_x0000_t75" style="width:69.9pt;height:96.15pt">
+                <v:shape id="_x0000_i1025" type="#_x0000_t75" style="width:69.8pt;height:96.2pt">
                   <v:imagedata r:id="rId8" o:title="lowcontrast1 - morph_CE"/>
                 </v:shape>
               </w:pict>
@@ -374,7 +379,7 @@
           <w:p>
             <w:r>
               <w:pict w14:anchorId="13D7A903">
-                <v:shape id="_x0000_i1026" type="#_x0000_t75" style="width:65.75pt;height:90.75pt">
+                <v:shape id="_x0000_i1026" type="#_x0000_t75" style="width:65.6pt;height:90.9pt">
                   <v:imagedata r:id="rId12" o:title="lowcontrast1 - closeth"/>
                 </v:shape>
               </w:pict>
@@ -496,7 +501,7 @@
           <w:p>
             <w:r>
               <w:pict w14:anchorId="534406D5">
-                <v:shape id="_x0000_i1027" type="#_x0000_t75" style="width:67pt;height:92.8pt">
+                <v:shape id="_x0000_i1027" type="#_x0000_t75" style="width:67pt;height:92.55pt">
                   <v:imagedata r:id="rId15" o:title="lowcontrast1 - morph_CE"/>
                 </v:shape>
               </w:pict>
@@ -736,7 +741,7 @@
           <w:p>
             <w:r>
               <w:pict w14:anchorId="40FF345F">
-                <v:shape id="_x0000_i1028" type="#_x0000_t75" style="width:69.1pt;height:95.3pt">
+                <v:shape id="_x0000_i1028" type="#_x0000_t75" style="width:68.95pt;height:95.05pt">
                   <v:imagedata r:id="rId18" o:title="contrast1 - erode"/>
                 </v:shape>
               </w:pict>
@@ -1191,7 +1196,7 @@
                 <w:lang w:eastAsia="en-CA"/>
               </w:rPr>
               <w:pict w14:anchorId="28CFDECE">
-                <v:shape id="_x0000_i1029" type="#_x0000_t75" style="width:107.8pt;height:148.15pt">
+                <v:shape id="_x0000_i1029" type="#_x0000_t75" style="width:107.85pt;height:148.45pt">
                   <v:imagedata r:id="rId26" o:title="contrast1"/>
                 </v:shape>
               </w:pict>
@@ -1570,7 +1575,7 @@
                 <v:shape id="_x0000_i1030" type="#_x0000_t75" style="width:149.85pt;height:210.15pt" o:ole="">
                   <v:imagedata r:id="rId31" o:title=""/>
                 </v:shape>
-                <o:OLEObject Type="Embed" ProgID="PBrush" ShapeID="_x0000_i1030" DrawAspect="Content" ObjectID="_1550417846" r:id="rId32"/>
+                <o:OLEObject Type="Embed" ProgID="PBrush" ShapeID="_x0000_i1030" DrawAspect="Content" ObjectID="_1552578694" r:id="rId32"/>
               </w:object>
             </w:r>
           </w:p>
@@ -1640,7 +1645,7 @@
           <w:p>
             <w:r>
               <w:pict w14:anchorId="66DFBC25">
-                <v:shape id="_x0000_i1031" type="#_x0000_t75" style="width:122.35pt;height:168.55pt">
+                <v:shape id="_x0000_i1031" type="#_x0000_t75" style="width:122.3pt;height:168.45pt">
                   <v:imagedata r:id="rId33" o:title="lowcontrast1 - histhyper"/>
                 </v:shape>
               </w:pict>
@@ -1883,7 +1888,7 @@
           <w:p>
             <w:r>
               <w:pict w14:anchorId="2CE7FAEF">
-                <v:shape id="_x0000_i1032" type="#_x0000_t75" style="width:126.5pt;height:173.95pt">
+                <v:shape id="_x0000_i1032" type="#_x0000_t75" style="width:126.5pt;height:174pt">
                   <v:imagedata r:id="rId36" o:title="lowcontrast1 - drew_CE"/>
                 </v:shape>
               </w:pict>
@@ -2261,6 +2266,29 @@
               <w:t>ge is the orignal in my opinion, as Morph_ToggleCE makes the image look like it was colored by pencil crayons.</w:t>
             </w:r>
           </w:p>
+          <w:p>
+            <w:pPr>
+              <w:rPr>
+                <w:noProof/>
+                <w:lang w:eastAsia="en-CA"/>
+              </w:rPr>
+            </w:pPr>
+          </w:p>
+          <w:p>
+            <w:pPr>
+              <w:rPr>
+                <w:noProof/>
+                <w:lang w:eastAsia="en-CA"/>
+              </w:rPr>
+            </w:pPr>
+            <w:r>
+              <w:rPr>
+                <w:noProof/>
+                <w:lang w:eastAsia="en-CA"/>
+              </w:rPr>
+              <w:t>This image was artifically generated to show students an example of an id photo with poor contrast.</w:t>
+            </w:r>
+          </w:p>
         </w:tc>
       </w:tr>
       <w:tr>
@@ -2650,7 +2678,7 @@
           <w:p>
             <w:r>
               <w:pict w14:anchorId="1ADE0B65">
-                <v:shape id="_x0000_i1040" type="#_x0000_t75" style="width:230.55pt;height:94.9pt">
+                <v:shape id="_x0000_i1033" type="#_x0000_t75" style="width:230.45pt;height:94.8pt">
                   <v:imagedata r:id="rId50" o:title="lowcontrast2 - morph_toggleCE"/>
                 </v:shape>
               </w:pict>
@@ -3133,19 +3161,7 @@
                 <w:rPr>
                   <w:rStyle w:val="Hyperlink"/>
                 </w:rPr>
-                <w:t>Drew_</w:t>
-              </w:r>
-              <w:r>
-                <w:rPr>
-                  <w:rStyle w:val="Hyperlink"/>
-                </w:rPr>
-                <w:t>C</w:t>
-              </w:r>
-              <w:r>
-                <w:rPr>
-                  <w:rStyle w:val="Hyperlink"/>
-                </w:rPr>
-                <w:t>E</w:t>
+                <w:t>Drew_CE</w:t>
               </w:r>
             </w:hyperlink>
           </w:p>
@@ -3289,19 +3305,7 @@
                 <w:rPr>
                   <w:rStyle w:val="Hyperlink"/>
                 </w:rPr>
-                <w:t>Original Ima</w:t>
-              </w:r>
-              <w:r>
-                <w:rPr>
-                  <w:rStyle w:val="Hyperlink"/>
-                </w:rPr>
-                <w:t>g</w:t>
-              </w:r>
-              <w:r>
-                <w:rPr>
-                  <w:rStyle w:val="Hyperlink"/>
-                </w:rPr>
-                <w:t>e</w:t>
+                <w:t>Original Image</w:t>
               </w:r>
             </w:hyperlink>
           </w:p>
@@ -3950,7 +3954,14 @@
                 <w:noProof/>
                 <w:lang w:eastAsia="en-CA"/>
               </w:rPr>
-              <w:t xml:space="preserve"> Also the grass looks more dead in HistHyper, where as in Drew_CE the grass appears to be lush and green.</w:t>
+              <w:t xml:space="preserve"> Also the grass looks more dead in HistHyper, where as in Drew_CE the grass </w:t>
+            </w:r>
+            <w:r>
+              <w:rPr>
+                <w:noProof/>
+                <w:lang w:eastAsia="en-CA"/>
+              </w:rPr>
+              <w:t>appears to be lush.</w:t>
             </w:r>
           </w:p>
           <w:p/>
@@ -4808,10 +4819,22 @@
                 <w:noProof/>
                 <w:lang w:eastAsia="en-CA"/>
               </w:rPr>
-              <w:t>unfortunately it didn’t improve contrast in a good way.</w:t>
-            </w:r>
-            <w:bookmarkStart w:id="0" w:name="_GoBack"/>
-            <w:bookmarkEnd w:id="0"/>
+              <w:t xml:space="preserve">unfortunately it didn’t improve contrast in </w:t>
+            </w:r>
+            <w:r>
+              <w:rPr>
+                <w:noProof/>
+                <w:lang w:eastAsia="en-CA"/>
+              </w:rPr>
+              <w:t>a way that improved the image quality</w:t>
+            </w:r>
+            <w:r>
+              <w:rPr>
+                <w:noProof/>
+                <w:lang w:eastAsia="en-CA"/>
+              </w:rPr>
+              <w:t>.</w:t>
+            </w:r>
           </w:p>
         </w:tc>
       </w:tr>
@@ -4838,7 +4861,24 @@
         <w:t>Notable Computational Differences Between Algorithms</w:t>
       </w:r>
     </w:p>
-    <w:p/>
+    <w:p>
+      <w:r>
+        <w:t xml:space="preserve">When running the algorithms with the small images I used in the examples above, </w:t>
+      </w:r>
+      <w:r>
+        <w:t>my program would run very fast, within a few seconds, even on my low power laptop processor.</w:t>
+      </w:r>
+    </w:p>
+    <w:p>
+      <w:r>
+        <w:t>However when running the algorithms on big images, it took much longer. Instead of sitting around waiting for the programs to finish, I decided to queue up each algorithm to run 3 times using a simple bash script. Each run on the same image. Then when the prog</w:t>
+      </w:r>
+      <w:r>
+        <w:t>ram finished running python would throw the time taken into a text file label: &lt;algorithmName&gt; - &lt;timeComplete&gt;.txt. This way I was able to read the algorithms running over night, with the result of each run safely saved to a separate text file, in case anything happened overnight.</w:t>
+      </w:r>
+      <w:bookmarkStart w:id="0" w:name="_GoBack"/>
+      <w:bookmarkEnd w:id="0"/>
+    </w:p>
     <w:p>
       <w:pPr>
         <w:pStyle w:val="Heading1"/>
@@ -4871,7 +4911,18 @@
         </w:numPr>
       </w:pPr>
       <w:r>
-        <w:t>I had to change the professors code to get HUV working to use colour images in place of grey scale</w:t>
+        <w:t xml:space="preserve">The RGB to HUV conversion code I ported to python is in the file: rgb2yuv.js, which I took from </w:t>
+      </w:r>
+      <w:hyperlink r:id="rId97" w:history="1">
+        <w:r>
+          <w:rPr>
+            <w:rStyle w:val="Hyperlink"/>
+          </w:rPr>
+          <w:t>here</w:t>
+        </w:r>
+      </w:hyperlink>
+      <w:r>
+        <w:t>.</w:t>
       </w:r>
     </w:p>
     <w:p>
@@ -4883,11 +4934,329 @@
         </w:numPr>
       </w:pPr>
       <w:r>
+        <w:t xml:space="preserve">Small changes to the code had to be made </w:t>
+      </w:r>
+      <w:r>
+        <w:t>to get HUV working to use colour images in place of grey scale</w:t>
+      </w:r>
+      <w:r>
+        <w:t xml:space="preserve">. The main change made was </w:t>
+      </w:r>
+      <w:r>
+        <w:t>simple</w:t>
+      </w:r>
+      <w:r>
+        <w:t>: cast the resulting pixel calculations to a data type big enough to hold the larger possible values. Even though the resulting pixel values is still between 0 and 255, using calculations on the H component would often compute to values higher than a byte could hold, resulting in run time errors.</w:t>
+      </w:r>
+    </w:p>
+    <w:p>
+      <w:pPr>
+        <w:pStyle w:val="ListParagraph"/>
+      </w:pPr>
+    </w:p>
+    <w:tbl>
+      <w:tblPr>
+        <w:tblStyle w:val="TableGrid"/>
+        <w:tblW w:w="0" w:type="auto"/>
+        <w:tblInd w:w="720" w:type="dxa"/>
+        <w:tblBorders>
+          <w:top w:val="none" w:sz="0" w:space="0" w:color="auto"/>
+          <w:left w:val="none" w:sz="0" w:space="0" w:color="auto"/>
+          <w:bottom w:val="none" w:sz="0" w:space="0" w:color="auto"/>
+          <w:right w:val="none" w:sz="0" w:space="0" w:color="auto"/>
+          <w:insideH w:val="none" w:sz="0" w:space="0" w:color="auto"/>
+          <w:insideV w:val="none" w:sz="0" w:space="0" w:color="auto"/>
+        </w:tblBorders>
+        <w:tblLook w:val="04A0" w:firstRow="1" w:lastRow="0" w:firstColumn="1" w:lastColumn="0" w:noHBand="0" w:noVBand="1"/>
+      </w:tblPr>
+      <w:tblGrid>
+        <w:gridCol w:w="5646"/>
+        <w:gridCol w:w="2994"/>
+      </w:tblGrid>
+      <w:tr>
+        <w:tc>
+          <w:tcPr>
+            <w:tcW w:w="4675" w:type="dxa"/>
+          </w:tcPr>
+          <w:p>
+            <w:pPr>
+              <w:pStyle w:val="ListParagraph"/>
+              <w:ind w:left="0"/>
+            </w:pPr>
+            <w:r>
+              <w:rPr>
+                <w:noProof/>
+                <w:lang w:eastAsia="en-CA"/>
+              </w:rPr>
+              <w:drawing>
+                <wp:inline distT="0" distB="0" distL="0" distR="0" wp14:anchorId="69163102" wp14:editId="13631A02">
+                  <wp:extent cx="3445770" cy="2969400"/>
+                  <wp:effectExtent l="0" t="0" r="2540" b="2540"/>
+                  <wp:docPr id="16" name="Picture 16"/>
+                  <wp:cNvGraphicFramePr>
+                    <a:graphicFrameLocks xmlns:a="http://schemas.openxmlformats.org/drawingml/2006/main" noChangeAspect="1"/>
+                  </wp:cNvGraphicFramePr>
+                  <a:graphic xmlns:a="http://schemas.openxmlformats.org/drawingml/2006/main">
+                    <a:graphicData uri="http://schemas.openxmlformats.org/drawingml/2006/picture">
+                      <pic:pic xmlns:pic="http://schemas.openxmlformats.org/drawingml/2006/picture">
+                        <pic:nvPicPr>
+                          <pic:cNvPr id="1" name=""/>
+                          <pic:cNvPicPr/>
+                        </pic:nvPicPr>
+                        <pic:blipFill>
+                          <a:blip r:embed="rId98"/>
+                          <a:stretch>
+                            <a:fillRect/>
+                          </a:stretch>
+                        </pic:blipFill>
+                        <pic:spPr>
+                          <a:xfrm>
+                            <a:off x="0" y="0"/>
+                            <a:ext cx="3447543" cy="2970928"/>
+                          </a:xfrm>
+                          <a:prstGeom prst="rect">
+                            <a:avLst/>
+                          </a:prstGeom>
+                        </pic:spPr>
+                      </pic:pic>
+                    </a:graphicData>
+                  </a:graphic>
+                </wp:inline>
+              </w:drawing>
+            </w:r>
+          </w:p>
+        </w:tc>
+        <w:tc>
+          <w:tcPr>
+            <w:tcW w:w="4675" w:type="dxa"/>
+          </w:tcPr>
+          <w:p>
+            <w:pPr>
+              <w:pStyle w:val="ListParagraph"/>
+              <w:ind w:left="0"/>
+            </w:pPr>
+          </w:p>
+          <w:p>
+            <w:pPr>
+              <w:pStyle w:val="ListParagraph"/>
+              <w:ind w:left="0"/>
+            </w:pPr>
+          </w:p>
+          <w:p>
+            <w:pPr>
+              <w:pStyle w:val="ListParagraph"/>
+              <w:ind w:left="0"/>
+            </w:pPr>
+            <w:r>
+              <w:t>I added the 3: “.astype(numpy.int64)”, and bingo, I could pass the H component of HUV instead of a grey scale value.</w:t>
+            </w:r>
+            <w:r>
+              <w:t xml:space="preserve"> </w:t>
+            </w:r>
+          </w:p>
+          <w:p>
+            <w:pPr>
+              <w:pStyle w:val="ListParagraph"/>
+              <w:ind w:left="0"/>
+            </w:pPr>
+          </w:p>
+          <w:p>
+            <w:pPr>
+              <w:pStyle w:val="ListParagraph"/>
+              <w:ind w:left="0"/>
+            </w:pPr>
+            <w:r>
+              <w:t>The pixel value is still locked between 0 and 255, but for wha</w:t>
+            </w:r>
+            <w:r>
+              <w:t xml:space="preserve">tever reason, passing an H component value could overflow a byte during </w:t>
+            </w:r>
+            <w:r>
+              <w:t>these pixel</w:t>
+            </w:r>
+            <w:r>
+              <w:t xml:space="preserve"> calculations.</w:t>
+            </w:r>
+          </w:p>
+        </w:tc>
+      </w:tr>
+    </w:tbl>
+    <w:p>
+      <w:pPr>
+        <w:pStyle w:val="ListParagraph"/>
+      </w:pPr>
+    </w:p>
+    <w:p>
+      <w:pPr>
+        <w:pStyle w:val="ListParagraph"/>
+        <w:numPr>
+          <w:ilvl w:val="0"/>
+          <w:numId w:val="3"/>
+        </w:numPr>
+      </w:pPr>
+      <w:r>
         <w:t>I had no idea what I was doing when trying to create my own algorithm</w:t>
+      </w:r>
+      <w:r>
+        <w:t xml:space="preserve">. </w:t>
+      </w:r>
+      <w:r>
+        <w:t>Trying to create my own algorithm for something I knew little about, gave a mix of experimentation and adventure.</w:t>
+      </w:r>
+      <w:r>
+        <w:t xml:space="preserve"> </w:t>
+      </w:r>
+    </w:p>
+    <w:p>
+      <w:pPr>
+        <w:pStyle w:val="ListParagraph"/>
+        <w:numPr>
+          <w:ilvl w:val="1"/>
+          <w:numId w:val="3"/>
+        </w:numPr>
+      </w:pPr>
+      <w:r>
+        <w:t xml:space="preserve">Unfortunately, I don’t think my algorithm is innovative, or original, but it does work </w:t>
+      </w:r>
+      <w:r>
+        <w:t>well</w:t>
+      </w:r>
+      <w:r>
+        <w:t xml:space="preserve"> in a narrow range of applicable cases</w:t>
+      </w:r>
+      <w:r>
+        <w:t>. Currently my algorithm has a “pivot” point of 127.5, causing it to only work with grey images. Though I tried to make the “pivot” dynamic based on the image, (by calculating the mean color intensity of each pixel) this caused problems that using flat 127.5 didn’t have, without any significant benefit over the much simpler 127.5 method.</w:t>
+      </w:r>
+    </w:p>
+    <w:p>
+      <w:pPr>
+        <w:pStyle w:val="ListParagraph"/>
+        <w:numPr>
+          <w:ilvl w:val="1"/>
+          <w:numId w:val="3"/>
+        </w:numPr>
+      </w:pPr>
+      <w:r>
+        <w:t>If I had more time, I would try to solve the following problems with my Drew_CE</w:t>
+      </w:r>
+    </w:p>
+    <w:p>
+      <w:pPr>
+        <w:pStyle w:val="ListParagraph"/>
+        <w:numPr>
+          <w:ilvl w:val="2"/>
+          <w:numId w:val="3"/>
+        </w:numPr>
+      </w:pPr>
+      <w:r>
+        <w:t>Find a better way to calculate the “pivot” point</w:t>
+      </w:r>
+      <w:r>
+        <w:t>, so that this algorithm works with a much wider band of images than the hard coded 127.5 method.</w:t>
+      </w:r>
+    </w:p>
+    <w:p>
+      <w:pPr>
+        <w:pStyle w:val="ListParagraph"/>
+        <w:numPr>
+          <w:ilvl w:val="2"/>
+          <w:numId w:val="3"/>
+        </w:numPr>
+      </w:pPr>
+      <w:r>
+        <w:t>Figure out how to split the image into subsections, and calculate a “pivot” point independently for each image subsection. Then smooth the subsection pivot points together in a manner that would probably be like antialiasing. This smoothing would be in attempt to downplay the effects of contrast enhancement algorithms seem to have when they use image subsections (like histhyper, with its visible blocky artifacts)</w:t>
+      </w:r>
+    </w:p>
+    <w:p>
+      <w:pPr>
+        <w:pStyle w:val="ListParagraph"/>
+        <w:numPr>
+          <w:ilvl w:val="0"/>
+          <w:numId w:val="3"/>
+        </w:numPr>
+      </w:pPr>
+      <w:r>
+        <w:t>Given the nature of marking for this course, I knew I could either half a</w:t>
+      </w:r>
+      <w:r>
+        <w:t>ss it, and hand it in on time. O</w:t>
+      </w:r>
+      <w:r>
+        <w:t>r</w:t>
+      </w:r>
+      <w:r>
+        <w:t xml:space="preserve"> I could</w:t>
+      </w:r>
+      <w:r>
+        <w:t xml:space="preserve"> most-of-my-ass it, and hand it </w:t>
+      </w:r>
+      <w:r>
+        <w:t xml:space="preserve">in </w:t>
+      </w:r>
+      <w:r>
+        <w:t>a few weeks late</w:t>
+      </w:r>
+      <w:r>
+        <w:t xml:space="preserve"> for a better overall result</w:t>
+      </w:r>
+      <w:r>
+        <w:t xml:space="preserve">. </w:t>
+      </w:r>
+      <w:r>
+        <w:t>Unfortunately,</w:t>
+      </w:r>
+      <w:r>
+        <w:t xml:space="preserve"> things got </w:t>
+      </w:r>
+      <w:r>
+        <w:t>out of hand, weeks became months</w:t>
+      </w:r>
+      <w:r>
+        <w:t>, and I haven’t grown</w:t>
+      </w:r>
+      <w:r>
+        <w:t xml:space="preserve"> any additional ass</w:t>
+      </w:r>
+      <w:r>
+        <w:t>.</w:t>
+      </w:r>
+    </w:p>
+    <w:p/>
+    <w:p>
+      <w:pPr>
+        <w:pStyle w:val="Heading1"/>
+      </w:pPr>
+      <w:r>
+        <w:t>Running my program</w:t>
+      </w:r>
+    </w:p>
+    <w:p>
+      <w:pPr>
+        <w:pStyle w:val="ListParagraph"/>
+        <w:numPr>
+          <w:ilvl w:val="0"/>
+          <w:numId w:val="4"/>
+        </w:numPr>
+      </w:pPr>
+      <w:r>
+        <w:t>Directly on the command line</w:t>
+      </w:r>
+    </w:p>
+    <w:p>
+      <w:pPr>
+        <w:pStyle w:val="ListParagraph"/>
+        <w:numPr>
+          <w:ilvl w:val="0"/>
+          <w:numId w:val="4"/>
+        </w:numPr>
+        <w:jc w:val="both"/>
+      </w:pPr>
+      <w:r>
+        <w:t>Using my bash file</w:t>
       </w:r>
     </w:p>
     <w:sectPr>
-      <w:headerReference w:type="default" r:id="rId97"/>
+      <w:headerReference w:type="default" r:id="rId99"/>
       <w:pgSz w:w="12240" w:h="15840"/>
       <w:pgMar w:top="1440" w:right="1440" w:bottom="1440" w:left="1440" w:header="708" w:footer="708" w:gutter="0"/>
       <w:cols w:space="708"/>
@@ -4898,7 +5267,7 @@
 </file>
 
 <file path=word/endnotes.xml><?xml version="1.0" encoding="utf-8"?>
-<w:endnotes xmlns:wpc="http://schemas.microsoft.com/office/word/2010/wordprocessingCanvas" xmlns:cx="http://schemas.microsoft.com/office/drawing/2014/chartex" xmlns:cx1="http://schemas.microsoft.com/office/drawing/2015/9/8/chartex" xmlns:cx2="http://schemas.microsoft.com/office/drawing/2015/10/21/chartex" xmlns:cx3="http://schemas.microsoft.com/office/drawing/2016/5/9/chartex" xmlns:cx4="http://schemas.microsoft.com/office/drawing/2016/5/10/chartex" xmlns:cx5="http://schemas.microsoft.com/office/drawing/2016/5/11/chartex" xmlns:mc="http://schemas.openxmlformats.org/markup-compatibility/2006" xmlns:o="urn:schemas-microsoft-com:office:office" xmlns:r="http://schemas.openxmlformats.org/officeDocument/2006/relationships" xmlns:m="http://schemas.openxmlformats.org/officeDocument/2006/math" xmlns:v="urn:schemas-microsoft-com:vml" xmlns:wp14="http://schemas.microsoft.com/office/word/2010/wordprocessingDrawing" xmlns:wp="http://schemas.openxmlformats.org/drawingml/2006/wordprocessingDrawing" xmlns:w10="urn:schemas-microsoft-com:office:word" xmlns:w="http://schemas.openxmlformats.org/wordprocessingml/2006/main" xmlns:w14="http://schemas.microsoft.com/office/word/2010/wordml" xmlns:w15="http://schemas.microsoft.com/office/word/2012/wordml" xmlns:w16se="http://schemas.microsoft.com/office/word/2015/wordml/symex" xmlns:wpg="http://schemas.microsoft.com/office/word/2010/wordprocessingGroup" xmlns:wpi="http://schemas.microsoft.com/office/word/2010/wordprocessingInk" xmlns:wne="http://schemas.microsoft.com/office/word/2006/wordml" xmlns:wps="http://schemas.microsoft.com/office/word/2010/wordprocessingShape" mc:Ignorable="w14 w15 w16se wp14">
+<w:endnotes xmlns:wpc="http://schemas.microsoft.com/office/word/2010/wordprocessingCanvas" xmlns:cx="http://schemas.microsoft.com/office/drawing/2014/chartex" xmlns:cx1="http://schemas.microsoft.com/office/drawing/2015/9/8/chartex" xmlns:cx2="http://schemas.microsoft.com/office/drawing/2015/10/21/chartex" xmlns:cx3="http://schemas.microsoft.com/office/drawing/2016/5/9/chartex" xmlns:cx4="http://schemas.microsoft.com/office/drawing/2016/5/10/chartex" xmlns:cx5="http://schemas.microsoft.com/office/drawing/2016/5/11/chartex" xmlns:cx6="http://schemas.microsoft.com/office/drawing/2016/5/12/chartex" xmlns:cx7="http://schemas.microsoft.com/office/drawing/2016/5/13/chartex" xmlns:cx8="http://schemas.microsoft.com/office/drawing/2016/5/14/chartex" xmlns:mc="http://schemas.openxmlformats.org/markup-compatibility/2006" xmlns:o="urn:schemas-microsoft-com:office:office" xmlns:r="http://schemas.openxmlformats.org/officeDocument/2006/relationships" xmlns:m="http://schemas.openxmlformats.org/officeDocument/2006/math" xmlns:v="urn:schemas-microsoft-com:vml" xmlns:wp14="http://schemas.microsoft.com/office/word/2010/wordprocessingDrawing" xmlns:wp="http://schemas.openxmlformats.org/drawingml/2006/wordprocessingDrawing" xmlns:w10="urn:schemas-microsoft-com:office:word" xmlns:w="http://schemas.openxmlformats.org/wordprocessingml/2006/main" xmlns:w14="http://schemas.microsoft.com/office/word/2010/wordml" xmlns:w15="http://schemas.microsoft.com/office/word/2012/wordml" xmlns:w16se="http://schemas.microsoft.com/office/word/2015/wordml/symex" xmlns:wpg="http://schemas.microsoft.com/office/word/2010/wordprocessingGroup" xmlns:wpi="http://schemas.microsoft.com/office/word/2010/wordprocessingInk" xmlns:wne="http://schemas.microsoft.com/office/word/2006/wordml" xmlns:wps="http://schemas.microsoft.com/office/word/2010/wordprocessingShape" mc:Ignorable="w14 w15 w16se wp14">
   <w:endnote w:type="separator" w:id="-1">
     <w:p>
       <w:pPr>
@@ -4923,7 +5292,7 @@
 </file>
 
 <file path=word/footnotes.xml><?xml version="1.0" encoding="utf-8"?>
-<w:footnotes xmlns:wpc="http://schemas.microsoft.com/office/word/2010/wordprocessingCanvas" xmlns:cx="http://schemas.microsoft.com/office/drawing/2014/chartex" xmlns:cx1="http://schemas.microsoft.com/office/drawing/2015/9/8/chartex" xmlns:cx2="http://schemas.microsoft.com/office/drawing/2015/10/21/chartex" xmlns:cx3="http://schemas.microsoft.com/office/drawing/2016/5/9/chartex" xmlns:cx4="http://schemas.microsoft.com/office/drawing/2016/5/10/chartex" xmlns:cx5="http://schemas.microsoft.com/office/drawing/2016/5/11/chartex" xmlns:mc="http://schemas.openxmlformats.org/markup-compatibility/2006" xmlns:o="urn:schemas-microsoft-com:office:office" xmlns:r="http://schemas.openxmlformats.org/officeDocument/2006/relationships" xmlns:m="http://schemas.openxmlformats.org/officeDocument/2006/math" xmlns:v="urn:schemas-microsoft-com:vml" xmlns:wp14="http://schemas.microsoft.com/office/word/2010/wordprocessingDrawing" xmlns:wp="http://schemas.openxmlformats.org/drawingml/2006/wordprocessingDrawing" xmlns:w10="urn:schemas-microsoft-com:office:word" xmlns:w="http://schemas.openxmlformats.org/wordprocessingml/2006/main" xmlns:w14="http://schemas.microsoft.com/office/word/2010/wordml" xmlns:w15="http://schemas.microsoft.com/office/word/2012/wordml" xmlns:w16se="http://schemas.microsoft.com/office/word/2015/wordml/symex" xmlns:wpg="http://schemas.microsoft.com/office/word/2010/wordprocessingGroup" xmlns:wpi="http://schemas.microsoft.com/office/word/2010/wordprocessingInk" xmlns:wne="http://schemas.microsoft.com/office/word/2006/wordml" xmlns:wps="http://schemas.microsoft.com/office/word/2010/wordprocessingShape" mc:Ignorable="w14 w15 w16se wp14">
+<w:footnotes xmlns:wpc="http://schemas.microsoft.com/office/word/2010/wordprocessingCanvas" xmlns:cx="http://schemas.microsoft.com/office/drawing/2014/chartex" xmlns:cx1="http://schemas.microsoft.com/office/drawing/2015/9/8/chartex" xmlns:cx2="http://schemas.microsoft.com/office/drawing/2015/10/21/chartex" xmlns:cx3="http://schemas.microsoft.com/office/drawing/2016/5/9/chartex" xmlns:cx4="http://schemas.microsoft.com/office/drawing/2016/5/10/chartex" xmlns:cx5="http://schemas.microsoft.com/office/drawing/2016/5/11/chartex" xmlns:cx6="http://schemas.microsoft.com/office/drawing/2016/5/12/chartex" xmlns:cx7="http://schemas.microsoft.com/office/drawing/2016/5/13/chartex" xmlns:cx8="http://schemas.microsoft.com/office/drawing/2016/5/14/chartex" xmlns:mc="http://schemas.openxmlformats.org/markup-compatibility/2006" xmlns:o="urn:schemas-microsoft-com:office:office" xmlns:r="http://schemas.openxmlformats.org/officeDocument/2006/relationships" xmlns:m="http://schemas.openxmlformats.org/officeDocument/2006/math" xmlns:v="urn:schemas-microsoft-com:vml" xmlns:wp14="http://schemas.microsoft.com/office/word/2010/wordprocessingDrawing" xmlns:wp="http://schemas.openxmlformats.org/drawingml/2006/wordprocessingDrawing" xmlns:w10="urn:schemas-microsoft-com:office:word" xmlns:w="http://schemas.openxmlformats.org/wordprocessingml/2006/main" xmlns:w14="http://schemas.microsoft.com/office/word/2010/wordml" xmlns:w15="http://schemas.microsoft.com/office/word/2012/wordml" xmlns:w16se="http://schemas.microsoft.com/office/word/2015/wordml/symex" xmlns:wpg="http://schemas.microsoft.com/office/word/2010/wordprocessingGroup" xmlns:wpi="http://schemas.microsoft.com/office/word/2010/wordprocessingInk" xmlns:wne="http://schemas.microsoft.com/office/word/2006/wordml" xmlns:wps="http://schemas.microsoft.com/office/word/2010/wordprocessingShape" mc:Ignorable="w14 w15 w16se wp14">
   <w:footnote w:type="separator" w:id="-1">
     <w:p>
       <w:pPr>
@@ -4948,7 +5317,7 @@
 </file>
 
 <file path=word/header1.xml><?xml version="1.0" encoding="utf-8"?>
-<w:hdr xmlns:wpc="http://schemas.microsoft.com/office/word/2010/wordprocessingCanvas" xmlns:cx="http://schemas.microsoft.com/office/drawing/2014/chartex" xmlns:cx1="http://schemas.microsoft.com/office/drawing/2015/9/8/chartex" xmlns:cx2="http://schemas.microsoft.com/office/drawing/2015/10/21/chartex" xmlns:cx3="http://schemas.microsoft.com/office/drawing/2016/5/9/chartex" xmlns:cx4="http://schemas.microsoft.com/office/drawing/2016/5/10/chartex" xmlns:cx5="http://schemas.microsoft.com/office/drawing/2016/5/11/chartex" xmlns:mc="http://schemas.openxmlformats.org/markup-compatibility/2006" xmlns:o="urn:schemas-microsoft-com:office:office" xmlns:r="http://schemas.openxmlformats.org/officeDocument/2006/relationships" xmlns:m="http://schemas.openxmlformats.org/officeDocument/2006/math" xmlns:v="urn:schemas-microsoft-com:vml" xmlns:wp14="http://schemas.microsoft.com/office/word/2010/wordprocessingDrawing" xmlns:wp="http://schemas.openxmlformats.org/drawingml/2006/wordprocessingDrawing" xmlns:w10="urn:schemas-microsoft-com:office:word" xmlns:w="http://schemas.openxmlformats.org/wordprocessingml/2006/main" xmlns:w14="http://schemas.microsoft.com/office/word/2010/wordml" xmlns:w15="http://schemas.microsoft.com/office/word/2012/wordml" xmlns:w16se="http://schemas.microsoft.com/office/word/2015/wordml/symex" xmlns:wpg="http://schemas.microsoft.com/office/word/2010/wordprocessingGroup" xmlns:wpi="http://schemas.microsoft.com/office/word/2010/wordprocessingInk" xmlns:wne="http://schemas.microsoft.com/office/word/2006/wordml" xmlns:wps="http://schemas.microsoft.com/office/word/2010/wordprocessingShape" mc:Ignorable="w14 w15 w16se wp14">
+<w:hdr xmlns:wpc="http://schemas.microsoft.com/office/word/2010/wordprocessingCanvas" xmlns:cx="http://schemas.microsoft.com/office/drawing/2014/chartex" xmlns:cx1="http://schemas.microsoft.com/office/drawing/2015/9/8/chartex" xmlns:cx2="http://schemas.microsoft.com/office/drawing/2015/10/21/chartex" xmlns:cx3="http://schemas.microsoft.com/office/drawing/2016/5/9/chartex" xmlns:cx4="http://schemas.microsoft.com/office/drawing/2016/5/10/chartex" xmlns:cx5="http://schemas.microsoft.com/office/drawing/2016/5/11/chartex" xmlns:cx6="http://schemas.microsoft.com/office/drawing/2016/5/12/chartex" xmlns:cx7="http://schemas.microsoft.com/office/drawing/2016/5/13/chartex" xmlns:cx8="http://schemas.microsoft.com/office/drawing/2016/5/14/chartex" xmlns:mc="http://schemas.openxmlformats.org/markup-compatibility/2006" xmlns:o="urn:schemas-microsoft-com:office:office" xmlns:r="http://schemas.openxmlformats.org/officeDocument/2006/relationships" xmlns:m="http://schemas.openxmlformats.org/officeDocument/2006/math" xmlns:v="urn:schemas-microsoft-com:vml" xmlns:wp14="http://schemas.microsoft.com/office/word/2010/wordprocessingDrawing" xmlns:wp="http://schemas.openxmlformats.org/drawingml/2006/wordprocessingDrawing" xmlns:w10="urn:schemas-microsoft-com:office:word" xmlns:w="http://schemas.openxmlformats.org/wordprocessingml/2006/main" xmlns:w14="http://schemas.microsoft.com/office/word/2010/wordml" xmlns:w15="http://schemas.microsoft.com/office/word/2012/wordml" xmlns:w16se="http://schemas.microsoft.com/office/word/2015/wordml/symex" xmlns:wpg="http://schemas.microsoft.com/office/word/2010/wordprocessingGroup" xmlns:wpi="http://schemas.microsoft.com/office/word/2010/wordprocessingInk" xmlns:wne="http://schemas.microsoft.com/office/word/2006/wordml" xmlns:wps="http://schemas.microsoft.com/office/word/2010/wordprocessingShape" mc:Ignorable="w14 w15 w16se wp14">
   <w:p>
     <w:pPr>
       <w:pStyle w:val="Header"/>
@@ -4984,8 +5353,97 @@
 </file>
 
 <file path=word/numbering.xml><?xml version="1.0" encoding="utf-8"?>
-<w:numbering xmlns:wpc="http://schemas.microsoft.com/office/word/2010/wordprocessingCanvas" xmlns:cx="http://schemas.microsoft.com/office/drawing/2014/chartex" xmlns:cx1="http://schemas.microsoft.com/office/drawing/2015/9/8/chartex" xmlns:cx2="http://schemas.microsoft.com/office/drawing/2015/10/21/chartex" xmlns:cx3="http://schemas.microsoft.com/office/drawing/2016/5/9/chartex" xmlns:cx4="http://schemas.microsoft.com/office/drawing/2016/5/10/chartex" xmlns:cx5="http://schemas.microsoft.com/office/drawing/2016/5/11/chartex" xmlns:mc="http://schemas.openxmlformats.org/markup-compatibility/2006" xmlns:o="urn:schemas-microsoft-com:office:office" xmlns:r="http://schemas.openxmlformats.org/officeDocument/2006/relationships" xmlns:m="http://schemas.openxmlformats.org/officeDocument/2006/math" xmlns:v="urn:schemas-microsoft-com:vml" xmlns:wp14="http://schemas.microsoft.com/office/word/2010/wordprocessingDrawing" xmlns:wp="http://schemas.openxmlformats.org/drawingml/2006/wordprocessingDrawing" xmlns:w10="urn:schemas-microsoft-com:office:word" xmlns:w="http://schemas.openxmlformats.org/wordprocessingml/2006/main" xmlns:w14="http://schemas.microsoft.com/office/word/2010/wordml" xmlns:w15="http://schemas.microsoft.com/office/word/2012/wordml" xmlns:w16se="http://schemas.microsoft.com/office/word/2015/wordml/symex" xmlns:wpg="http://schemas.microsoft.com/office/word/2010/wordprocessingGroup" xmlns:wpi="http://schemas.microsoft.com/office/word/2010/wordprocessingInk" xmlns:wne="http://schemas.microsoft.com/office/word/2006/wordml" xmlns:wps="http://schemas.microsoft.com/office/word/2010/wordprocessingShape" mc:Ignorable="w14 w15 w16se wp14">
+<w:numbering xmlns:wpc="http://schemas.microsoft.com/office/word/2010/wordprocessingCanvas" xmlns:cx="http://schemas.microsoft.com/office/drawing/2014/chartex" xmlns:cx1="http://schemas.microsoft.com/office/drawing/2015/9/8/chartex" xmlns:cx2="http://schemas.microsoft.com/office/drawing/2015/10/21/chartex" xmlns:cx3="http://schemas.microsoft.com/office/drawing/2016/5/9/chartex" xmlns:cx4="http://schemas.microsoft.com/office/drawing/2016/5/10/chartex" xmlns:cx5="http://schemas.microsoft.com/office/drawing/2016/5/11/chartex" xmlns:cx6="http://schemas.microsoft.com/office/drawing/2016/5/12/chartex" xmlns:cx7="http://schemas.microsoft.com/office/drawing/2016/5/13/chartex" xmlns:cx8="http://schemas.microsoft.com/office/drawing/2016/5/14/chartex" xmlns:mc="http://schemas.openxmlformats.org/markup-compatibility/2006" xmlns:o="urn:schemas-microsoft-com:office:office" xmlns:r="http://schemas.openxmlformats.org/officeDocument/2006/relationships" xmlns:m="http://schemas.openxmlformats.org/officeDocument/2006/math" xmlns:v="urn:schemas-microsoft-com:vml" xmlns:wp14="http://schemas.microsoft.com/office/word/2010/wordprocessingDrawing" xmlns:wp="http://schemas.openxmlformats.org/drawingml/2006/wordprocessingDrawing" xmlns:w10="urn:schemas-microsoft-com:office:word" xmlns:w="http://schemas.openxmlformats.org/wordprocessingml/2006/main" xmlns:w14="http://schemas.microsoft.com/office/word/2010/wordml" xmlns:w15="http://schemas.microsoft.com/office/word/2012/wordml" xmlns:w16se="http://schemas.microsoft.com/office/word/2015/wordml/symex" xmlns:wpg="http://schemas.microsoft.com/office/word/2010/wordprocessingGroup" xmlns:wpi="http://schemas.microsoft.com/office/word/2010/wordprocessingInk" xmlns:wne="http://schemas.microsoft.com/office/word/2006/wordml" xmlns:wps="http://schemas.microsoft.com/office/word/2010/wordprocessingShape" mc:Ignorable="w14 w15 w16se wp14">
   <w:abstractNum w:abstractNumId="0" w15:restartNumberingAfterBreak="0">
+    <w:nsid w:val="0B487664"/>
+    <w:multiLevelType w:val="hybridMultilevel"/>
+    <w:tmpl w:val="C54804BC"/>
+    <w:lvl w:ilvl="0" w:tplc="1009000F">
+      <w:start w:val="1"/>
+      <w:numFmt w:val="decimal"/>
+      <w:lvlText w:val="%1."/>
+      <w:lvlJc w:val="left"/>
+      <w:pPr>
+        <w:ind w:left="720" w:hanging="360"/>
+      </w:pPr>
+      <w:rPr>
+        <w:rFonts w:hint="default"/>
+      </w:rPr>
+    </w:lvl>
+    <w:lvl w:ilvl="1" w:tplc="10090019" w:tentative="1">
+      <w:start w:val="1"/>
+      <w:numFmt w:val="lowerLetter"/>
+      <w:lvlText w:val="%2."/>
+      <w:lvlJc w:val="left"/>
+      <w:pPr>
+        <w:ind w:left="1440" w:hanging="360"/>
+      </w:pPr>
+    </w:lvl>
+    <w:lvl w:ilvl="2" w:tplc="1009001B" w:tentative="1">
+      <w:start w:val="1"/>
+      <w:numFmt w:val="lowerRoman"/>
+      <w:lvlText w:val="%3."/>
+      <w:lvlJc w:val="right"/>
+      <w:pPr>
+        <w:ind w:left="2160" w:hanging="180"/>
+      </w:pPr>
+    </w:lvl>
+    <w:lvl w:ilvl="3" w:tplc="1009000F" w:tentative="1">
+      <w:start w:val="1"/>
+      <w:numFmt w:val="decimal"/>
+      <w:lvlText w:val="%4."/>
+      <w:lvlJc w:val="left"/>
+      <w:pPr>
+        <w:ind w:left="2880" w:hanging="360"/>
+      </w:pPr>
+    </w:lvl>
+    <w:lvl w:ilvl="4" w:tplc="10090019" w:tentative="1">
+      <w:start w:val="1"/>
+      <w:numFmt w:val="lowerLetter"/>
+      <w:lvlText w:val="%5."/>
+      <w:lvlJc w:val="left"/>
+      <w:pPr>
+        <w:ind w:left="3600" w:hanging="360"/>
+      </w:pPr>
+    </w:lvl>
+    <w:lvl w:ilvl="5" w:tplc="1009001B" w:tentative="1">
+      <w:start w:val="1"/>
+      <w:numFmt w:val="lowerRoman"/>
+      <w:lvlText w:val="%6."/>
+      <w:lvlJc w:val="right"/>
+      <w:pPr>
+        <w:ind w:left="4320" w:hanging="180"/>
+      </w:pPr>
+    </w:lvl>
+    <w:lvl w:ilvl="6" w:tplc="1009000F" w:tentative="1">
+      <w:start w:val="1"/>
+      <w:numFmt w:val="decimal"/>
+      <w:lvlText w:val="%7."/>
+      <w:lvlJc w:val="left"/>
+      <w:pPr>
+        <w:ind w:left="5040" w:hanging="360"/>
+      </w:pPr>
+    </w:lvl>
+    <w:lvl w:ilvl="7" w:tplc="10090019" w:tentative="1">
+      <w:start w:val="1"/>
+      <w:numFmt w:val="lowerLetter"/>
+      <w:lvlText w:val="%8."/>
+      <w:lvlJc w:val="left"/>
+      <w:pPr>
+        <w:ind w:left="5760" w:hanging="360"/>
+      </w:pPr>
+    </w:lvl>
+    <w:lvl w:ilvl="8" w:tplc="1009001B" w:tentative="1">
+      <w:start w:val="1"/>
+      <w:numFmt w:val="lowerRoman"/>
+      <w:lvlText w:val="%9."/>
+      <w:lvlJc w:val="right"/>
+      <w:pPr>
+        <w:ind w:left="6480" w:hanging="180"/>
+      </w:pPr>
+    </w:lvl>
+  </w:abstractNum>
+  <w:abstractNum w:abstractNumId="1" w15:restartNumberingAfterBreak="0">
     <w:nsid w:val="2EC16C97"/>
     <w:multiLevelType w:val="hybridMultilevel"/>
     <w:tmpl w:val="3FD06578"/>
@@ -5001,7 +5459,7 @@
         <w:rFonts w:ascii="Symbol" w:eastAsiaTheme="minorHAnsi" w:hAnsi="Symbol" w:cstheme="minorBidi" w:hint="default"/>
       </w:rPr>
     </w:lvl>
-    <w:lvl w:ilvl="1" w:tplc="10090003" w:tentative="1">
+    <w:lvl w:ilvl="1" w:tplc="10090003">
       <w:start w:val="1"/>
       <w:numFmt w:val="bullet"/>
       <w:lvlText w:val="o"/>
@@ -5013,7 +5471,7 @@
         <w:rFonts w:ascii="Courier New" w:hAnsi="Courier New" w:cs="Courier New" w:hint="default"/>
       </w:rPr>
     </w:lvl>
-    <w:lvl w:ilvl="2" w:tplc="10090005" w:tentative="1">
+    <w:lvl w:ilvl="2" w:tplc="10090005">
       <w:start w:val="1"/>
       <w:numFmt w:val="bullet"/>
       <w:lvlText w:val=""/>
@@ -5098,7 +5556,7 @@
       </w:rPr>
     </w:lvl>
   </w:abstractNum>
-  <w:abstractNum w:abstractNumId="1" w15:restartNumberingAfterBreak="0">
+  <w:abstractNum w:abstractNumId="2" w15:restartNumberingAfterBreak="0">
     <w:nsid w:val="73E43DFB"/>
     <w:multiLevelType w:val="hybridMultilevel"/>
     <w:tmpl w:val="6BD2E0E0"/>
@@ -5187,7 +5645,7 @@
       </w:pPr>
     </w:lvl>
   </w:abstractNum>
-  <w:abstractNum w:abstractNumId="2" w15:restartNumberingAfterBreak="0">
+  <w:abstractNum w:abstractNumId="3" w15:restartNumberingAfterBreak="0">
     <w:nsid w:val="7B0A0B6F"/>
     <w:multiLevelType w:val="hybridMultilevel"/>
     <w:tmpl w:val="D3888AA4"/>
@@ -5277,12 +5735,15 @@
     </w:lvl>
   </w:abstractNum>
   <w:num w:numId="1">
+    <w:abstractNumId w:val="2"/>
+  </w:num>
+  <w:num w:numId="2">
+    <w:abstractNumId w:val="3"/>
+  </w:num>
+  <w:num w:numId="3">
     <w:abstractNumId w:val="1"/>
   </w:num>
-  <w:num w:numId="2">
-    <w:abstractNumId w:val="2"/>
-  </w:num>
-  <w:num w:numId="3">
+  <w:num w:numId="4">
     <w:abstractNumId w:val="0"/>
   </w:num>
 </w:numbering>

</xml_diff>

<commit_message>
Not sure how to do ssim, going to try his code, but may have to find a program due to the hsv setup i have
</commit_message>
<xml_diff>
--- a/CIS4720 - A1p2.docx
+++ b/CIS4720 - A1p2.docx
@@ -1575,7 +1575,7 @@
                 <v:shape id="_x0000_i1030" type="#_x0000_t75" style="width:149.85pt;height:210.15pt" o:ole="">
                   <v:imagedata r:id="rId31" o:title=""/>
                 </v:shape>
-                <o:OLEObject Type="Embed" ProgID="PBrush" ShapeID="_x0000_i1030" DrawAspect="Content" ObjectID="_1552578694" r:id="rId32"/>
+                <o:OLEObject Type="Embed" ProgID="PBrush" ShapeID="_x0000_i1030" DrawAspect="Content" ObjectID="_1552580627" r:id="rId32"/>
               </w:object>
             </w:r>
           </w:p>
@@ -4850,34 +4850,80 @@
     </w:p>
     <w:p>
       <w:r>
-        <w:t>&lt;MAGIC&gt;</w:t>
+        <w:rPr>
+          <w:noProof/>
+          <w:lang w:eastAsia="en-CA"/>
+        </w:rPr>
+        <w:drawing>
+          <wp:inline distT="0" distB="0" distL="0" distR="0" wp14:anchorId="6DBB3A3D" wp14:editId="42CDE084">
+            <wp:extent cx="5943600" cy="582930"/>
+            <wp:effectExtent l="0" t="0" r="0" b="7620"/>
+            <wp:docPr id="19" name="Picture 19"/>
+            <wp:cNvGraphicFramePr>
+              <a:graphicFrameLocks xmlns:a="http://schemas.openxmlformats.org/drawingml/2006/main" noChangeAspect="1"/>
+            </wp:cNvGraphicFramePr>
+            <a:graphic xmlns:a="http://schemas.openxmlformats.org/drawingml/2006/main">
+              <a:graphicData uri="http://schemas.openxmlformats.org/drawingml/2006/picture">
+                <pic:pic xmlns:pic="http://schemas.openxmlformats.org/drawingml/2006/picture">
+                  <pic:nvPicPr>
+                    <pic:cNvPr id="1" name=""/>
+                    <pic:cNvPicPr/>
+                  </pic:nvPicPr>
+                  <pic:blipFill>
+                    <a:blip r:embed="rId97"/>
+                    <a:stretch>
+                      <a:fillRect/>
+                    </a:stretch>
+                  </pic:blipFill>
+                  <pic:spPr>
+                    <a:xfrm>
+                      <a:off x="0" y="0"/>
+                      <a:ext cx="5943600" cy="582930"/>
+                    </a:xfrm>
+                    <a:prstGeom prst="rect">
+                      <a:avLst/>
+                    </a:prstGeom>
+                  </pic:spPr>
+                </pic:pic>
+              </a:graphicData>
+            </a:graphic>
+          </wp:inline>
+        </w:drawing>
       </w:r>
     </w:p>
     <w:p>
-      <w:pPr>
-        <w:pStyle w:val="Heading1"/>
-      </w:pPr>
-      <w:r>
-        <w:t>Notable Computational Differences Between Algorithms</w:t>
-      </w:r>
+      <w:r>
+        <w:t>How do I use this metric? Is it in imagej? Is it provided to us in the code?</w:t>
+      </w:r>
+      <w:bookmarkStart w:id="0" w:name="_GoBack"/>
+      <w:bookmarkEnd w:id="0"/>
     </w:p>
     <w:p>
-      <w:r>
-        <w:t xml:space="preserve">When running the algorithms with the small images I used in the examples above, </w:t>
-      </w:r>
-      <w:r>
-        <w:t>my program would run very fast, within a few seconds, even on my low power laptop processor.</w:t>
+      <w:pPr>
+        <w:pStyle w:val="Heading1"/>
+      </w:pPr>
+      <w:r>
+        <w:t>Notable Computational Differences Between Algorithms</w:t>
       </w:r>
     </w:p>
     <w:p>
+      <w:pPr>
+        <w:jc w:val="both"/>
+      </w:pPr>
+      <w:r>
+        <w:t xml:space="preserve">When running the algorithms with the small images I used in the examples above, </w:t>
+      </w:r>
+      <w:r>
+        <w:t>my program would run very fast, within a few seconds, even on my low power laptop processor.</w:t>
+      </w:r>
+    </w:p>
+    <w:p>
       <w:r>
         <w:t>However when running the algorithms on big images, it took much longer. Instead of sitting around waiting for the programs to finish, I decided to queue up each algorithm to run 3 times using a simple bash script. Each run on the same image. Then when the prog</w:t>
       </w:r>
       <w:r>
         <w:t>ram finished running python would throw the time taken into a text file label: &lt;algorithmName&gt; - &lt;timeComplete&gt;.txt. This way I was able to read the algorithms running over night, with the result of each run safely saved to a separate text file, in case anything happened overnight.</w:t>
       </w:r>
-      <w:bookmarkStart w:id="0" w:name="_GoBack"/>
-      <w:bookmarkEnd w:id="0"/>
     </w:p>
     <w:p>
       <w:pPr>
@@ -4913,7 +4959,7 @@
       <w:r>
         <w:t xml:space="preserve">The RGB to HUV conversion code I ported to python is in the file: rgb2yuv.js, which I took from </w:t>
       </w:r>
-      <w:hyperlink r:id="rId97" w:history="1">
+      <w:hyperlink r:id="rId98" w:history="1">
         <w:r>
           <w:rPr>
             <w:rStyle w:val="Hyperlink"/>
@@ -5004,7 +5050,7 @@
                           <pic:cNvPicPr/>
                         </pic:nvPicPr>
                         <pic:blipFill>
-                          <a:blip r:embed="rId98"/>
+                          <a:blip r:embed="rId99"/>
                           <a:stretch>
                             <a:fillRect/>
                           </a:stretch>
@@ -5256,7 +5302,7 @@
       </w:r>
     </w:p>
     <w:sectPr>
-      <w:headerReference w:type="default" r:id="rId99"/>
+      <w:headerReference w:type="default" r:id="rId100"/>
       <w:pgSz w:w="12240" w:h="15840"/>
       <w:pgMar w:top="1440" w:right="1440" w:bottom="1440" w:left="1440" w:header="708" w:footer="708" w:gutter="0"/>
       <w:cols w:space="708"/>

</xml_diff>

<commit_message>
Getting import errors when trying to import a1p1_code for ssim.py
</commit_message>
<xml_diff>
--- a/CIS4720 - A1p2.docx
+++ b/CIS4720 - A1p2.docx
@@ -32,10 +32,31 @@
         <w:t>chose</w:t>
       </w:r>
       <w:r>
-        <w:t xml:space="preserve"> to use where: morph_CE, morph_toggleCE, and </w:t>
-      </w:r>
-      <w:r>
-        <w:t>histhyper. I also create</w:t>
+        <w:t xml:space="preserve"> to use where: </w:t>
+      </w:r>
+      <w:proofErr w:type="spellStart"/>
+      <w:r>
+        <w:t>morph_CE</w:t>
+      </w:r>
+      <w:proofErr w:type="spellEnd"/>
+      <w:r>
+        <w:t xml:space="preserve">, </w:t>
+      </w:r>
+      <w:proofErr w:type="spellStart"/>
+      <w:r>
+        <w:t>morph_toggleCE</w:t>
+      </w:r>
+      <w:proofErr w:type="spellEnd"/>
+      <w:r>
+        <w:t xml:space="preserve">, and </w:t>
+      </w:r>
+      <w:proofErr w:type="spellStart"/>
+      <w:r>
+        <w:t>histhyper</w:t>
+      </w:r>
+      <w:proofErr w:type="spellEnd"/>
+      <w:r>
+        <w:t>. I also create</w:t>
       </w:r>
       <w:r>
         <w:t>d</w:t>
@@ -50,7 +71,15 @@
         <w:t>experimentation</w:t>
       </w:r>
       <w:r>
-        <w:t xml:space="preserve"> which I called drew_CE.</w:t>
+        <w:t xml:space="preserve"> which I called </w:t>
+      </w:r>
+      <w:proofErr w:type="spellStart"/>
+      <w:r>
+        <w:t>drew_CE</w:t>
+      </w:r>
+      <w:proofErr w:type="spellEnd"/>
+      <w:r>
+        <w:t>.</w:t>
       </w:r>
     </w:p>
     <w:p>
@@ -60,9 +89,11 @@
       <w:r>
         <w:t xml:space="preserve">I performed a little bit of a twist on this part of the assignment, as instead of performing the contrast enhancements on grey scale images, I decided to apply these algorithms to colour images. To apply these algorithms to colour images required converting them from RGB to HSV, and then applying the algorithm to the H component of the image. Next the enhanced image </w:t>
       </w:r>
+      <w:proofErr w:type="gramStart"/>
       <w:r>
         <w:t>are</w:t>
       </w:r>
+      <w:proofErr w:type="gramEnd"/>
       <w:r>
         <w:t xml:space="preserve"> converted back to RGB so it can be saved.</w:t>
       </w:r>
@@ -90,9 +121,11 @@
       <w:pPr>
         <w:pStyle w:val="Heading2"/>
       </w:pPr>
+      <w:proofErr w:type="spellStart"/>
       <w:r>
         <w:t>morph_CE</w:t>
       </w:r>
+      <w:proofErr w:type="spellEnd"/>
     </w:p>
     <w:p>
       <w:pPr>
@@ -110,7 +143,15 @@
       </w:pPr>
       <w:r>
         <w:tab/>
-        <w:t xml:space="preserve">The first of the two images is created by using an opening top hat algorithm applied to the original image, and the second of the two new images is created by applying a closing </w:t>
+        <w:t xml:space="preserve">The first of the two images </w:t>
+      </w:r>
+      <w:proofErr w:type="gramStart"/>
+      <w:r>
+        <w:t>is</w:t>
+      </w:r>
+      <w:proofErr w:type="gramEnd"/>
+      <w:r>
+        <w:t xml:space="preserve"> created by using an opening top hat algorithm applied to the original image, and the second of the two new images is created by applying a closing </w:t>
       </w:r>
       <w:r>
         <w:t>top hap function to the image.</w:t>
@@ -181,11 +222,32 @@
         <w:ind w:firstLine="720"/>
       </w:pPr>
       <w:r>
-        <w:t>Closing Top hat does the opposite by creating an image with “elements” that are darker than their surroundings. So the openth and closet</w:t>
+        <w:t xml:space="preserve">Closing Top hat does the opposite by creating an image with “elements” that are darker than their surroundings. </w:t>
+      </w:r>
+      <w:proofErr w:type="gramStart"/>
+      <w:r>
+        <w:t>So</w:t>
+      </w:r>
+      <w:proofErr w:type="gramEnd"/>
+      <w:r>
+        <w:t xml:space="preserve"> the </w:t>
+      </w:r>
+      <w:proofErr w:type="spellStart"/>
+      <w:r>
+        <w:t>openth</w:t>
+      </w:r>
+      <w:proofErr w:type="spellEnd"/>
+      <w:r>
+        <w:t xml:space="preserve"> and </w:t>
+      </w:r>
+      <w:proofErr w:type="spellStart"/>
+      <w:r>
+        <w:t>closet</w:t>
       </w:r>
       <w:r>
         <w:t>h</w:t>
       </w:r>
+      <w:proofErr w:type="spellEnd"/>
       <w:r>
         <w:t xml:space="preserve"> functions are creating a darker an</w:t>
       </w:r>
@@ -203,6 +265,14 @@
       <w:tblPr>
         <w:tblStyle w:val="TableGrid"/>
         <w:tblW w:w="0" w:type="auto"/>
+        <w:tblBorders>
+          <w:top w:val="none" w:sz="0" w:space="0" w:color="auto"/>
+          <w:left w:val="none" w:sz="0" w:space="0" w:color="auto"/>
+          <w:bottom w:val="none" w:sz="0" w:space="0" w:color="auto"/>
+          <w:right w:val="none" w:sz="0" w:space="0" w:color="auto"/>
+          <w:insideH w:val="none" w:sz="0" w:space="0" w:color="auto"/>
+          <w:insideV w:val="none" w:sz="0" w:space="0" w:color="auto"/>
+        </w:tblBorders>
         <w:tblLook w:val="04A0" w:firstRow="1" w:lastRow="0" w:firstColumn="1" w:lastColumn="0" w:noHBand="0" w:noVBand="1"/>
       </w:tblPr>
       <w:tblGrid>
@@ -265,11 +335,19 @@
           </w:p>
           <w:p>
             <w:hyperlink r:id="rId9" w:history="1">
+              <w:proofErr w:type="spellStart"/>
               <w:r>
                 <w:rPr>
                   <w:rStyle w:val="Hyperlink"/>
                 </w:rPr>
-                <w:t>Openth Image Link</w:t>
+                <w:t>Openth</w:t>
+              </w:r>
+              <w:proofErr w:type="spellEnd"/>
+              <w:r>
+                <w:rPr>
+                  <w:rStyle w:val="Hyperlink"/>
+                </w:rPr>
+                <w:t xml:space="preserve"> Image Link</w:t>
               </w:r>
             </w:hyperlink>
           </w:p>
@@ -387,11 +465,19 @@
           </w:p>
           <w:p>
             <w:hyperlink r:id="rId13" w:history="1">
+              <w:proofErr w:type="spellStart"/>
               <w:r>
                 <w:rPr>
                   <w:rStyle w:val="Hyperlink"/>
                 </w:rPr>
-                <w:t>Closeth Image Link</w:t>
+                <w:t>Closeth</w:t>
+              </w:r>
+              <w:proofErr w:type="spellEnd"/>
+              <w:r>
+                <w:rPr>
+                  <w:rStyle w:val="Hyperlink"/>
+                </w:rPr>
+                <w:t xml:space="preserve"> Image Link</w:t>
               </w:r>
             </w:hyperlink>
           </w:p>
@@ -484,9 +570,11 @@
               <w:pStyle w:val="Heading3"/>
               <w:outlineLvl w:val="2"/>
             </w:pPr>
+            <w:proofErr w:type="spellStart"/>
             <w:r>
               <w:t>Morph_CE</w:t>
             </w:r>
+            <w:proofErr w:type="spellEnd"/>
           </w:p>
           <w:p>
             <w:r>
@@ -509,12 +597,14 @@
           </w:p>
           <w:p>
             <w:hyperlink r:id="rId16" w:history="1">
+              <w:proofErr w:type="spellStart"/>
               <w:r>
                 <w:rPr>
                   <w:rStyle w:val="Hyperlink"/>
                 </w:rPr>
                 <w:t>Morph_CE</w:t>
               </w:r>
+              <w:proofErr w:type="spellEnd"/>
             </w:hyperlink>
           </w:p>
         </w:tc>
@@ -615,9 +705,11 @@
       <w:r>
         <w:t xml:space="preserve"> </w:t>
       </w:r>
+      <w:proofErr w:type="gramStart"/>
       <w:r>
         <w:t>fact</w:t>
       </w:r>
+      <w:proofErr w:type="gramEnd"/>
       <w:r>
         <w:t xml:space="preserve"> for the above demo image, I think that the closing top hat alone applied looks better than the</w:t>
       </w:r>
@@ -625,7 +717,15 @@
         <w:t xml:space="preserve"> full</w:t>
       </w:r>
       <w:r>
-        <w:t xml:space="preserve"> morph_CE variant.</w:t>
+        <w:t xml:space="preserve"> </w:t>
+      </w:r>
+      <w:proofErr w:type="spellStart"/>
+      <w:r>
+        <w:t>morph_CE</w:t>
+      </w:r>
+      <w:proofErr w:type="spellEnd"/>
+      <w:r>
+        <w:t xml:space="preserve"> variant.</w:t>
       </w:r>
     </w:p>
     <w:p/>
@@ -633,9 +733,11 @@
       <w:pPr>
         <w:pStyle w:val="Heading2"/>
       </w:pPr>
+      <w:proofErr w:type="spellStart"/>
       <w:r>
         <w:t>morph_toggleCE</w:t>
       </w:r>
+      <w:proofErr w:type="spellEnd"/>
     </w:p>
     <w:p>
       <w:r>
@@ -692,6 +794,14 @@
       <w:tblPr>
         <w:tblStyle w:val="TableGrid"/>
         <w:tblW w:w="0" w:type="auto"/>
+        <w:tblBorders>
+          <w:top w:val="none" w:sz="0" w:space="0" w:color="auto"/>
+          <w:left w:val="none" w:sz="0" w:space="0" w:color="auto"/>
+          <w:bottom w:val="none" w:sz="0" w:space="0" w:color="auto"/>
+          <w:right w:val="none" w:sz="0" w:space="0" w:color="auto"/>
+          <w:insideH w:val="none" w:sz="0" w:space="0" w:color="auto"/>
+          <w:insideV w:val="none" w:sz="0" w:space="0" w:color="auto"/>
+        </w:tblBorders>
         <w:tblLook w:val="04A0" w:firstRow="1" w:lastRow="0" w:firstColumn="1" w:lastColumn="0" w:noHBand="0" w:noVBand="1"/>
       </w:tblPr>
       <w:tblGrid>
@@ -870,7 +980,15 @@
               <w:t>lightens the image.</w:t>
             </w:r>
             <w:r>
-              <w:t xml:space="preserve"> Its seems to fairly aggressively eat away at dark areas surrounded by </w:t>
+              <w:t xml:space="preserve"> Its seems to </w:t>
+            </w:r>
+            <w:proofErr w:type="gramStart"/>
+            <w:r>
+              <w:t>fairly aggressively</w:t>
+            </w:r>
+            <w:proofErr w:type="gramEnd"/>
+            <w:r>
+              <w:t xml:space="preserve"> eat away at dark areas surrounded by </w:t>
             </w:r>
             <w:r>
               <w:t xml:space="preserve">very </w:t>
@@ -1061,7 +1179,15 @@
         <w:t>way</w:t>
       </w:r>
       <w:r>
-        <w:t xml:space="preserve"> morph toggle blenders the two images is by comparing the pixels from the two images against the original, and choosing the pixels that are closest </w:t>
+        <w:t xml:space="preserve"> morph toggle blenders the two images </w:t>
+      </w:r>
+      <w:proofErr w:type="gramStart"/>
+      <w:r>
+        <w:t>is</w:t>
+      </w:r>
+      <w:proofErr w:type="gramEnd"/>
+      <w:r>
+        <w:t xml:space="preserve"> by comparing the pixels from the two images against the original, and choosing the pixels that are closest </w:t>
       </w:r>
       <w:r>
         <w:t>or “most like”</w:t>
@@ -1100,6 +1226,14 @@
       <w:tblPr>
         <w:tblStyle w:val="TableGrid"/>
         <w:tblW w:w="0" w:type="auto"/>
+        <w:tblBorders>
+          <w:top w:val="none" w:sz="0" w:space="0" w:color="auto"/>
+          <w:left w:val="none" w:sz="0" w:space="0" w:color="auto"/>
+          <w:bottom w:val="none" w:sz="0" w:space="0" w:color="auto"/>
+          <w:right w:val="none" w:sz="0" w:space="0" w:color="auto"/>
+          <w:insideH w:val="none" w:sz="0" w:space="0" w:color="auto"/>
+          <w:insideV w:val="none" w:sz="0" w:space="0" w:color="auto"/>
+        </w:tblBorders>
         <w:tblLook w:val="04A0" w:firstRow="1" w:lastRow="0" w:firstColumn="1" w:lastColumn="0" w:noHBand="0" w:noVBand="1"/>
       </w:tblPr>
       <w:tblGrid>
@@ -1300,7 +1434,15 @@
           </w:p>
           <w:p>
             <w:r>
-              <w:t>(AKA. toggle_morphCE)</w:t>
+              <w:t xml:space="preserve">(AKA. </w:t>
+            </w:r>
+            <w:proofErr w:type="spellStart"/>
+            <w:r>
+              <w:t>toggle_morphCE</w:t>
+            </w:r>
+            <w:proofErr w:type="spellEnd"/>
+            <w:r>
+              <w:t>)</w:t>
             </w:r>
           </w:p>
         </w:tc>
@@ -1311,9 +1453,11 @@
       <w:pPr>
         <w:pStyle w:val="Heading2"/>
       </w:pPr>
+      <w:proofErr w:type="spellStart"/>
       <w:r>
         <w:t>Histhyper</w:t>
       </w:r>
+      <w:proofErr w:type="spellEnd"/>
     </w:p>
     <w:p>
       <w:pPr>
@@ -1543,7 +1687,11 @@
               <w:t>s</w:t>
             </w:r>
             <w:r>
-              <w:t xml:space="preserve"> of grey</w:t>
+              <w:t xml:space="preserve"> of </w:t>
+            </w:r>
+            <w:proofErr w:type="gramStart"/>
+            <w:r>
+              <w:t>grey</w:t>
             </w:r>
             <w:r>
               <w:t xml:space="preserve"> </w:t>
@@ -1551,6 +1699,7 @@
             <w:r>
               <w:t>.</w:t>
             </w:r>
+            <w:proofErr w:type="gramEnd"/>
           </w:p>
           <w:p>
             <w:pPr>
@@ -1575,7 +1724,7 @@
                 <v:shape id="_x0000_i1030" type="#_x0000_t75" style="width:149.85pt;height:210.15pt" o:ole="">
                   <v:imagedata r:id="rId31" o:title=""/>
                 </v:shape>
-                <o:OLEObject Type="Embed" ProgID="PBrush" ShapeID="_x0000_i1030" DrawAspect="Content" ObjectID="_1552580627" r:id="rId32"/>
+                <o:OLEObject Type="Embed" ProgID="PBrush" ShapeID="_x0000_i1030" DrawAspect="Content" ObjectID="_1552727206" r:id="rId32"/>
               </w:object>
             </w:r>
           </w:p>
@@ -1587,6 +1736,14 @@
       <w:tblPr>
         <w:tblStyle w:val="TableGrid"/>
         <w:tblW w:w="0" w:type="auto"/>
+        <w:tblBorders>
+          <w:top w:val="none" w:sz="0" w:space="0" w:color="auto"/>
+          <w:left w:val="none" w:sz="0" w:space="0" w:color="auto"/>
+          <w:bottom w:val="none" w:sz="0" w:space="0" w:color="auto"/>
+          <w:right w:val="none" w:sz="0" w:space="0" w:color="auto"/>
+          <w:insideH w:val="none" w:sz="0" w:space="0" w:color="auto"/>
+          <w:insideV w:val="none" w:sz="0" w:space="0" w:color="auto"/>
+        </w:tblBorders>
         <w:tblLook w:val="04A0" w:firstRow="1" w:lastRow="0" w:firstColumn="1" w:lastColumn="0" w:noHBand="0" w:noVBand="1"/>
       </w:tblPr>
       <w:tblGrid>
@@ -1604,14 +1761,21 @@
               <w:pStyle w:val="Heading4"/>
               <w:outlineLvl w:val="3"/>
             </w:pPr>
+            <w:proofErr w:type="spellStart"/>
             <w:r>
               <w:t>HistHyper</w:t>
             </w:r>
-          </w:p>
-          <w:p>
-            <w:r>
-              <w:t>When testing HistHyper</w:t>
-            </w:r>
+            <w:proofErr w:type="spellEnd"/>
+          </w:p>
+          <w:p>
+            <w:r>
+              <w:t xml:space="preserve">When testing </w:t>
+            </w:r>
+            <w:proofErr w:type="spellStart"/>
+            <w:r>
+              <w:t>HistHyper</w:t>
+            </w:r>
+            <w:proofErr w:type="spellEnd"/>
             <w:r>
               <w:t>, it</w:t>
             </w:r>
@@ -1653,11 +1817,19 @@
           </w:p>
           <w:p>
             <w:hyperlink r:id="rId34" w:history="1">
+              <w:proofErr w:type="spellStart"/>
               <w:r>
                 <w:rPr>
                   <w:rStyle w:val="Hyperlink"/>
                 </w:rPr>
-                <w:t>HistHyper Link</w:t>
+                <w:t>HistHyper</w:t>
+              </w:r>
+              <w:proofErr w:type="spellEnd"/>
+              <w:r>
+                <w:rPr>
+                  <w:rStyle w:val="Hyperlink"/>
+                </w:rPr>
+                <w:t xml:space="preserve"> Link</w:t>
               </w:r>
             </w:hyperlink>
           </w:p>
@@ -1757,9 +1929,11 @@
       <w:pPr>
         <w:pStyle w:val="Heading2"/>
       </w:pPr>
+      <w:proofErr w:type="spellStart"/>
       <w:r>
         <w:t>drew_CE</w:t>
       </w:r>
+      <w:proofErr w:type="spellEnd"/>
     </w:p>
     <w:p>
       <w:r>
@@ -1795,7 +1969,15 @@
         <w:t xml:space="preserve">I thought that if I spent </w:t>
       </w:r>
       <w:r>
-        <w:t xml:space="preserve">several hours on this and was able to create my own algorithm, it would help me </w:t>
+        <w:t xml:space="preserve">several hours on this and </w:t>
+      </w:r>
+      <w:proofErr w:type="gramStart"/>
+      <w:r>
+        <w:t>was able to</w:t>
+      </w:r>
+      <w:proofErr w:type="gramEnd"/>
+      <w:r>
+        <w:t xml:space="preserve"> create my own algorithm, it would help me </w:t>
       </w:r>
       <w:r>
         <w:t xml:space="preserve">get a more intuitive sense of how the more complicated algorithms work. </w:t>
@@ -1822,19 +2004,43 @@
     <w:p>
       <w:r>
         <w:tab/>
-        <w:t xml:space="preserve">The disadvantages of this algorithm is that it is only applicable to images that are mostly grey. The results of applying this image algorithm to the lady’s face was </w:t>
+        <w:t xml:space="preserve">The disadvantages of this algorithm </w:t>
+      </w:r>
+      <w:proofErr w:type="gramStart"/>
+      <w:r>
+        <w:t>is</w:t>
+      </w:r>
+      <w:proofErr w:type="gramEnd"/>
+      <w:r>
+        <w:t xml:space="preserve"> that it is only applicable to images that are mostly grey. The results of applying this image algorithm to the lady’s face was </w:t>
       </w:r>
       <w:r>
         <w:t>like</w:t>
       </w:r>
       <w:r>
-        <w:t xml:space="preserve"> histhyper however, which makes me feel a little better about my algorithm being terrible. </w:t>
+        <w:t xml:space="preserve"> </w:t>
+      </w:r>
+      <w:proofErr w:type="spellStart"/>
+      <w:r>
+        <w:t>histhyper</w:t>
+      </w:r>
+      <w:proofErr w:type="spellEnd"/>
+      <w:r>
+        <w:t xml:space="preserve"> however, which makes me feel a little better about my algorithm being terrible. </w:t>
       </w:r>
     </w:p>
     <w:tbl>
       <w:tblPr>
         <w:tblStyle w:val="TableGrid"/>
         <w:tblW w:w="0" w:type="auto"/>
+        <w:tblBorders>
+          <w:top w:val="none" w:sz="0" w:space="0" w:color="auto"/>
+          <w:left w:val="none" w:sz="0" w:space="0" w:color="auto"/>
+          <w:bottom w:val="none" w:sz="0" w:space="0" w:color="auto"/>
+          <w:right w:val="none" w:sz="0" w:space="0" w:color="auto"/>
+          <w:insideH w:val="none" w:sz="0" w:space="0" w:color="auto"/>
+          <w:insideV w:val="none" w:sz="0" w:space="0" w:color="auto"/>
+        </w:tblBorders>
         <w:tblLook w:val="04A0" w:firstRow="1" w:lastRow="0" w:firstColumn="1" w:lastColumn="0" w:noHBand="0" w:noVBand="1"/>
       </w:tblPr>
       <w:tblGrid>
@@ -1852,9 +2058,11 @@
               <w:pStyle w:val="Heading3"/>
               <w:outlineLvl w:val="2"/>
             </w:pPr>
+            <w:proofErr w:type="spellStart"/>
             <w:r>
               <w:t>Drew_CE</w:t>
             </w:r>
+            <w:proofErr w:type="spellEnd"/>
           </w:p>
           <w:p>
             <w:r>
@@ -1894,11 +2102,19 @@
               </w:pict>
             </w:r>
             <w:hyperlink r:id="rId37" w:history="1">
+              <w:proofErr w:type="spellStart"/>
               <w:r>
                 <w:rPr>
                   <w:rStyle w:val="Hyperlink"/>
                 </w:rPr>
-                <w:t>Drew_CE link</w:t>
+                <w:t>Drew_CE</w:t>
+              </w:r>
+              <w:proofErr w:type="spellEnd"/>
+              <w:r>
+                <w:rPr>
+                  <w:rStyle w:val="Hyperlink"/>
+                </w:rPr>
+                <w:t xml:space="preserve"> link</w:t>
               </w:r>
             </w:hyperlink>
           </w:p>
@@ -2025,6 +2241,7 @@
       </w:r>
     </w:p>
     <w:p>
+      <w:proofErr w:type="gramStart"/>
       <w:r>
         <w:rPr>
           <w:i/>
@@ -2035,7 +2252,14 @@
         <w:rPr>
           <w:i/>
         </w:rPr>
-        <w:t xml:space="preserve"> of the following</w:t>
+        <w:t xml:space="preserve"> of</w:t>
+      </w:r>
+      <w:proofErr w:type="gramEnd"/>
+      <w:r>
+        <w:rPr>
+          <w:i/>
+        </w:rPr>
+        <w:t xml:space="preserve"> the following</w:t>
       </w:r>
       <w:r>
         <w:rPr>
@@ -2083,6 +2307,14 @@
       <w:tblPr>
         <w:tblStyle w:val="TableGrid"/>
         <w:tblW w:w="9634" w:type="dxa"/>
+        <w:tblBorders>
+          <w:top w:val="none" w:sz="0" w:space="0" w:color="auto"/>
+          <w:left w:val="none" w:sz="0" w:space="0" w:color="auto"/>
+          <w:bottom w:val="none" w:sz="0" w:space="0" w:color="auto"/>
+          <w:right w:val="none" w:sz="0" w:space="0" w:color="auto"/>
+          <w:insideH w:val="none" w:sz="0" w:space="0" w:color="auto"/>
+          <w:insideV w:val="none" w:sz="0" w:space="0" w:color="auto"/>
+        </w:tblBorders>
         <w:tblLook w:val="04A0" w:firstRow="1" w:lastRow="0" w:firstColumn="1" w:lastColumn="0" w:noHBand="0" w:noVBand="1"/>
       </w:tblPr>
       <w:tblGrid>
@@ -2159,11 +2391,19 @@
           </w:p>
           <w:p>
             <w:hyperlink r:id="rId41" w:history="1">
+              <w:proofErr w:type="spellStart"/>
               <w:r>
                 <w:rPr>
                   <w:rStyle w:val="Hyperlink"/>
                 </w:rPr>
-                <w:t>Drew_CE link</w:t>
+                <w:t>Drew_CE</w:t>
+              </w:r>
+              <w:proofErr w:type="spellEnd"/>
+              <w:r>
+                <w:rPr>
+                  <w:rStyle w:val="Hyperlink"/>
+                </w:rPr>
+                <w:t xml:space="preserve"> link</w:t>
               </w:r>
             </w:hyperlink>
           </w:p>
@@ -2230,12 +2470,14 @@
           </w:p>
           <w:p>
             <w:hyperlink r:id="rId42" w:history="1">
+              <w:proofErr w:type="spellStart"/>
               <w:r>
                 <w:rPr>
                   <w:rStyle w:val="Hyperlink"/>
                 </w:rPr>
                 <w:t>Morph_toggleCE</w:t>
               </w:r>
+              <w:proofErr w:type="spellEnd"/>
             </w:hyperlink>
           </w:p>
         </w:tc>
@@ -2437,11 +2679,19 @@
           </w:p>
           <w:p>
             <w:hyperlink r:id="rId45" w:history="1">
+              <w:proofErr w:type="spellStart"/>
               <w:r>
                 <w:rPr>
                   <w:rStyle w:val="Hyperlink"/>
                 </w:rPr>
-                <w:t>HistHyper Link</w:t>
+                <w:t>HistHyper</w:t>
+              </w:r>
+              <w:proofErr w:type="spellEnd"/>
+              <w:r>
+                <w:rPr>
+                  <w:rStyle w:val="Hyperlink"/>
+                </w:rPr>
+                <w:t xml:space="preserve"> Link</w:t>
               </w:r>
             </w:hyperlink>
           </w:p>
@@ -2530,12 +2780,14 @@
               </w:rPr>
             </w:pPr>
             <w:hyperlink r:id="rId47" w:history="1">
+              <w:proofErr w:type="spellStart"/>
               <w:r>
                 <w:rPr>
                   <w:rStyle w:val="Hyperlink"/>
                 </w:rPr>
                 <w:t>Morph_CE</w:t>
               </w:r>
+              <w:proofErr w:type="spellEnd"/>
             </w:hyperlink>
           </w:p>
         </w:tc>
@@ -2578,7 +2830,21 @@
         <w:rPr>
           <w:i/>
         </w:rPr>
-        <w:t>Kind of looks like Furiosa from the new Mad Max.</w:t>
+        <w:t xml:space="preserve">Kind of looks like </w:t>
+      </w:r>
+      <w:proofErr w:type="spellStart"/>
+      <w:r>
+        <w:rPr>
+          <w:i/>
+        </w:rPr>
+        <w:t>Furiosa</w:t>
+      </w:r>
+      <w:proofErr w:type="spellEnd"/>
+      <w:r>
+        <w:rPr>
+          <w:i/>
+        </w:rPr>
+        <w:t xml:space="preserve"> from the new Mad Max.</w:t>
       </w:r>
     </w:p>
     <w:p>
@@ -2596,13 +2862,19 @@
         <w:tblLook w:val="04A0" w:firstRow="1" w:lastRow="0" w:firstColumn="1" w:lastColumn="0" w:noHBand="0" w:noVBand="1"/>
       </w:tblPr>
       <w:tblGrid>
-        <w:gridCol w:w="4652"/>
-        <w:gridCol w:w="4698"/>
+        <w:gridCol w:w="4657"/>
+        <w:gridCol w:w="4703"/>
       </w:tblGrid>
       <w:tr>
         <w:tc>
           <w:tcPr>
             <w:tcW w:w="4652" w:type="dxa"/>
+            <w:tcBorders>
+              <w:top w:val="nil"/>
+              <w:left w:val="nil"/>
+              <w:bottom w:val="nil"/>
+              <w:right w:val="nil"/>
+            </w:tcBorders>
           </w:tcPr>
           <w:p>
             <w:r>
@@ -2662,18 +2934,26 @@
           </w:p>
           <w:p>
             <w:hyperlink r:id="rId49" w:history="1">
+              <w:proofErr w:type="spellStart"/>
               <w:r>
                 <w:rPr>
                   <w:rStyle w:val="Hyperlink"/>
                 </w:rPr>
                 <w:t>Drew_CE</w:t>
               </w:r>
+              <w:proofErr w:type="spellEnd"/>
             </w:hyperlink>
           </w:p>
         </w:tc>
         <w:tc>
           <w:tcPr>
             <w:tcW w:w="4698" w:type="dxa"/>
+            <w:tcBorders>
+              <w:top w:val="nil"/>
+              <w:left w:val="nil"/>
+              <w:bottom w:val="nil"/>
+              <w:right w:val="nil"/>
+            </w:tcBorders>
           </w:tcPr>
           <w:p>
             <w:r>
@@ -2686,12 +2966,14 @@
           </w:p>
           <w:p>
             <w:hyperlink r:id="rId51" w:history="1">
+              <w:proofErr w:type="spellStart"/>
               <w:r>
                 <w:rPr>
                   <w:rStyle w:val="Hyperlink"/>
                 </w:rPr>
                 <w:t>Morph_toggleCE</w:t>
               </w:r>
+              <w:proofErr w:type="spellEnd"/>
             </w:hyperlink>
           </w:p>
         </w:tc>
@@ -2700,6 +2982,12 @@
         <w:tc>
           <w:tcPr>
             <w:tcW w:w="4652" w:type="dxa"/>
+            <w:tcBorders>
+              <w:top w:val="nil"/>
+              <w:left w:val="nil"/>
+              <w:bottom w:val="nil"/>
+              <w:right w:val="nil"/>
+            </w:tcBorders>
           </w:tcPr>
           <w:p>
             <w:r>
@@ -2771,6 +3059,12 @@
         <w:tc>
           <w:tcPr>
             <w:tcW w:w="4698" w:type="dxa"/>
+            <w:tcBorders>
+              <w:top w:val="nil"/>
+              <w:left w:val="nil"/>
+              <w:bottom w:val="nil"/>
+              <w:right w:val="nil"/>
+            </w:tcBorders>
           </w:tcPr>
           <w:p>
             <w:r>
@@ -2830,12 +3124,14 @@
           </w:p>
           <w:p>
             <w:hyperlink r:id="rId55" w:history="1">
+              <w:proofErr w:type="spellStart"/>
               <w:r>
                 <w:rPr>
                   <w:rStyle w:val="Hyperlink"/>
                 </w:rPr>
                 <w:t>HistHyper</w:t>
               </w:r>
+              <w:proofErr w:type="spellEnd"/>
             </w:hyperlink>
           </w:p>
         </w:tc>
@@ -2844,6 +3140,12 @@
         <w:tc>
           <w:tcPr>
             <w:tcW w:w="4652" w:type="dxa"/>
+            <w:tcBorders>
+              <w:top w:val="nil"/>
+              <w:left w:val="nil"/>
+              <w:bottom w:val="nil"/>
+              <w:right w:val="nil"/>
+            </w:tcBorders>
           </w:tcPr>
           <w:p>
             <w:pPr>
@@ -2929,6 +3231,12 @@
         <w:tc>
           <w:tcPr>
             <w:tcW w:w="4698" w:type="dxa"/>
+            <w:tcBorders>
+              <w:top w:val="nil"/>
+              <w:left w:val="nil"/>
+              <w:bottom w:val="nil"/>
+              <w:right w:val="nil"/>
+            </w:tcBorders>
           </w:tcPr>
           <w:p>
             <w:pPr>
@@ -2948,6 +3256,12 @@
           <w:tcPr>
             <w:tcW w:w="9350" w:type="dxa"/>
             <w:gridSpan w:val="2"/>
+            <w:tcBorders>
+              <w:top w:val="nil"/>
+              <w:left w:val="nil"/>
+              <w:bottom w:val="nil"/>
+              <w:right w:val="nil"/>
+            </w:tcBorders>
           </w:tcPr>
           <w:p>
             <w:pPr>
@@ -3091,13 +3405,19 @@
         <w:tblLook w:val="04A0" w:firstRow="1" w:lastRow="0" w:firstColumn="1" w:lastColumn="0" w:noHBand="0" w:noVBand="1"/>
       </w:tblPr>
       <w:tblGrid>
+        <w:gridCol w:w="4679"/>
         <w:gridCol w:w="4676"/>
-        <w:gridCol w:w="4674"/>
       </w:tblGrid>
       <w:tr>
         <w:tc>
           <w:tcPr>
             <w:tcW w:w="4676" w:type="dxa"/>
+            <w:tcBorders>
+              <w:top w:val="nil"/>
+              <w:left w:val="nil"/>
+              <w:bottom w:val="nil"/>
+              <w:right w:val="nil"/>
+            </w:tcBorders>
           </w:tcPr>
           <w:p>
             <w:r>
@@ -3157,18 +3477,23 @@
           </w:p>
           <w:p>
             <w:hyperlink r:id="rId59" w:history="1">
+              <w:proofErr w:type="spellStart"/>
               <w:r>
                 <w:rPr>
                   <w:rStyle w:val="Hyperlink"/>
                 </w:rPr>
                 <w:t>Drew_CE</w:t>
               </w:r>
+              <w:proofErr w:type="spellEnd"/>
             </w:hyperlink>
           </w:p>
         </w:tc>
         <w:tc>
           <w:tcPr>
             <w:tcW w:w="4674" w:type="dxa"/>
+            <w:tcBorders>
+              <w:left w:val="nil"/>
+            </w:tcBorders>
           </w:tcPr>
           <w:p>
             <w:r>
@@ -3228,12 +3553,14 @@
           </w:p>
           <w:p>
             <w:hyperlink r:id="rId61" w:history="1">
+              <w:proofErr w:type="spellStart"/>
               <w:r>
                 <w:rPr>
                   <w:rStyle w:val="Hyperlink"/>
                 </w:rPr>
                 <w:t>Morph_toggleCE</w:t>
               </w:r>
+              <w:proofErr w:type="spellEnd"/>
             </w:hyperlink>
           </w:p>
         </w:tc>
@@ -3242,6 +3569,12 @@
         <w:tc>
           <w:tcPr>
             <w:tcW w:w="4676" w:type="dxa"/>
+            <w:tcBorders>
+              <w:top w:val="nil"/>
+              <w:left w:val="nil"/>
+              <w:bottom w:val="nil"/>
+              <w:right w:val="nil"/>
+            </w:tcBorders>
           </w:tcPr>
           <w:p>
             <w:r>
@@ -3313,6 +3646,9 @@
         <w:tc>
           <w:tcPr>
             <w:tcW w:w="4674" w:type="dxa"/>
+            <w:tcBorders>
+              <w:left w:val="nil"/>
+            </w:tcBorders>
           </w:tcPr>
           <w:p>
             <w:r>
@@ -3372,12 +3708,14 @@
           </w:p>
           <w:p>
             <w:hyperlink r:id="rId65" w:history="1">
+              <w:proofErr w:type="spellStart"/>
               <w:r>
                 <w:rPr>
                   <w:rStyle w:val="Hyperlink"/>
                 </w:rPr>
                 <w:t>HistHyper</w:t>
               </w:r>
+              <w:proofErr w:type="spellEnd"/>
             </w:hyperlink>
           </w:p>
         </w:tc>
@@ -3386,6 +3724,12 @@
         <w:tc>
           <w:tcPr>
             <w:tcW w:w="4676" w:type="dxa"/>
+            <w:tcBorders>
+              <w:top w:val="nil"/>
+              <w:left w:val="nil"/>
+              <w:bottom w:val="nil"/>
+              <w:right w:val="nil"/>
+            </w:tcBorders>
           </w:tcPr>
           <w:p>
             <w:r>
@@ -3445,18 +3789,23 @@
           </w:p>
           <w:p>
             <w:hyperlink r:id="rId67" w:history="1">
+              <w:proofErr w:type="spellStart"/>
               <w:r>
                 <w:rPr>
                   <w:rStyle w:val="Hyperlink"/>
                 </w:rPr>
                 <w:t>Morph_CE</w:t>
               </w:r>
+              <w:proofErr w:type="spellEnd"/>
             </w:hyperlink>
           </w:p>
         </w:tc>
         <w:tc>
           <w:tcPr>
             <w:tcW w:w="4674" w:type="dxa"/>
+            <w:tcBorders>
+              <w:left w:val="nil"/>
+            </w:tcBorders>
           </w:tcPr>
           <w:p/>
         </w:tc>
@@ -3466,6 +3815,12 @@
           <w:tcPr>
             <w:tcW w:w="9350" w:type="dxa"/>
             <w:gridSpan w:val="2"/>
+            <w:tcBorders>
+              <w:top w:val="nil"/>
+              <w:left w:val="nil"/>
+              <w:bottom w:val="nil"/>
+              <w:right w:val="nil"/>
+            </w:tcBorders>
           </w:tcPr>
           <w:p>
             <w:pPr>
@@ -3484,17 +3839,38 @@
           </w:p>
           <w:p/>
           <w:p>
-            <w:r>
-              <w:t>HistHyper almost gave an amazing resulting image, but struggled and had issues with the right along the right side of the image.</w:t>
-            </w:r>
-            <w:r>
-              <w:t xml:space="preserve"> Drew_CE gave a modest improvement in contrast, while reducing image quality by quite a bit.</w:t>
+            <w:proofErr w:type="spellStart"/>
+            <w:r>
+              <w:t>HistHyper</w:t>
+            </w:r>
+            <w:proofErr w:type="spellEnd"/>
+            <w:r>
+              <w:t xml:space="preserve"> almost gave an amazing resulting image, but struggled and had issues with the right along the right side of the image.</w:t>
+            </w:r>
+            <w:r>
+              <w:t xml:space="preserve"> </w:t>
+            </w:r>
+            <w:proofErr w:type="spellStart"/>
+            <w:r>
+              <w:t>Drew_CE</w:t>
+            </w:r>
+            <w:proofErr w:type="spellEnd"/>
+            <w:r>
+              <w:t xml:space="preserve"> gave a modest improvement in contrast, while reducing image quality by quite a bit.</w:t>
             </w:r>
           </w:p>
           <w:p/>
           <w:p>
             <w:r>
-              <w:t>Because of HistHypers failure to deal the white properly, I don’t think any of the contrast improvement algorithms can be said to be a winner.</w:t>
+              <w:t xml:space="preserve">Because of </w:t>
+            </w:r>
+            <w:proofErr w:type="spellStart"/>
+            <w:r>
+              <w:t>HistHypers</w:t>
+            </w:r>
+            <w:proofErr w:type="spellEnd"/>
+            <w:r>
+              <w:t xml:space="preserve"> failure to deal the white properly, I don’t think any of the contrast improvement algorithms can be said to be a winner.</w:t>
             </w:r>
           </w:p>
         </w:tc>
@@ -3522,6 +3898,12 @@
         <w:tc>
           <w:tcPr>
             <w:tcW w:w="3553" w:type="dxa"/>
+            <w:tcBorders>
+              <w:top w:val="nil"/>
+              <w:left w:val="nil"/>
+              <w:bottom w:val="nil"/>
+              <w:right w:val="nil"/>
+            </w:tcBorders>
           </w:tcPr>
           <w:p>
             <w:r>
@@ -3581,18 +3963,26 @@
           </w:p>
           <w:p>
             <w:hyperlink r:id="rId69" w:history="1">
+              <w:proofErr w:type="spellStart"/>
               <w:r>
                 <w:rPr>
                   <w:rStyle w:val="Hyperlink"/>
                 </w:rPr>
                 <w:t>Drew_CE</w:t>
               </w:r>
+              <w:proofErr w:type="spellEnd"/>
             </w:hyperlink>
           </w:p>
         </w:tc>
         <w:tc>
           <w:tcPr>
             <w:tcW w:w="3696" w:type="dxa"/>
+            <w:tcBorders>
+              <w:top w:val="nil"/>
+              <w:left w:val="nil"/>
+              <w:bottom w:val="nil"/>
+              <w:right w:val="nil"/>
+            </w:tcBorders>
           </w:tcPr>
           <w:p>
             <w:r>
@@ -3652,12 +4042,14 @@
           </w:p>
           <w:p>
             <w:hyperlink r:id="rId71" w:history="1">
+              <w:proofErr w:type="spellStart"/>
               <w:r>
                 <w:rPr>
                   <w:rStyle w:val="Hyperlink"/>
                 </w:rPr>
                 <w:t>Morph_ToggleCE</w:t>
               </w:r>
+              <w:proofErr w:type="spellEnd"/>
             </w:hyperlink>
           </w:p>
         </w:tc>
@@ -3666,6 +4058,12 @@
         <w:tc>
           <w:tcPr>
             <w:tcW w:w="3553" w:type="dxa"/>
+            <w:tcBorders>
+              <w:top w:val="nil"/>
+              <w:left w:val="nil"/>
+              <w:bottom w:val="nil"/>
+              <w:right w:val="nil"/>
+            </w:tcBorders>
           </w:tcPr>
           <w:p>
             <w:r>
@@ -3737,6 +4135,12 @@
         <w:tc>
           <w:tcPr>
             <w:tcW w:w="3696" w:type="dxa"/>
+            <w:tcBorders>
+              <w:top w:val="nil"/>
+              <w:left w:val="nil"/>
+              <w:bottom w:val="nil"/>
+              <w:right w:val="nil"/>
+            </w:tcBorders>
           </w:tcPr>
           <w:p>
             <w:r>
@@ -3796,12 +4200,14 @@
           </w:p>
           <w:p>
             <w:hyperlink r:id="rId74" w:history="1">
+              <w:proofErr w:type="spellStart"/>
               <w:r>
                 <w:rPr>
                   <w:rStyle w:val="Hyperlink"/>
                 </w:rPr>
                 <w:t>HistHyper</w:t>
               </w:r>
+              <w:proofErr w:type="spellEnd"/>
             </w:hyperlink>
           </w:p>
         </w:tc>
@@ -3810,6 +4216,12 @@
         <w:tc>
           <w:tcPr>
             <w:tcW w:w="3553" w:type="dxa"/>
+            <w:tcBorders>
+              <w:top w:val="nil"/>
+              <w:left w:val="nil"/>
+              <w:bottom w:val="nil"/>
+              <w:right w:val="nil"/>
+            </w:tcBorders>
           </w:tcPr>
           <w:p>
             <w:r>
@@ -3869,18 +4281,26 @@
           </w:p>
           <w:p>
             <w:hyperlink r:id="rId76" w:history="1">
+              <w:proofErr w:type="spellStart"/>
               <w:r>
                 <w:rPr>
                   <w:rStyle w:val="Hyperlink"/>
                 </w:rPr>
                 <w:t>Morph_CE</w:t>
               </w:r>
+              <w:proofErr w:type="spellEnd"/>
             </w:hyperlink>
           </w:p>
         </w:tc>
         <w:tc>
           <w:tcPr>
             <w:tcW w:w="3696" w:type="dxa"/>
+            <w:tcBorders>
+              <w:top w:val="nil"/>
+              <w:left w:val="nil"/>
+              <w:bottom w:val="nil"/>
+              <w:right w:val="nil"/>
+            </w:tcBorders>
           </w:tcPr>
           <w:p/>
         </w:tc>
@@ -3890,6 +4310,12 @@
           <w:tcPr>
             <w:tcW w:w="7249" w:type="dxa"/>
             <w:gridSpan w:val="2"/>
+            <w:tcBorders>
+              <w:top w:val="nil"/>
+              <w:left w:val="nil"/>
+              <w:bottom w:val="nil"/>
+              <w:right w:val="nil"/>
+            </w:tcBorders>
           </w:tcPr>
           <w:p>
             <w:pPr>
@@ -3993,6 +4419,12 @@
         <w:tc>
           <w:tcPr>
             <w:tcW w:w="4476" w:type="dxa"/>
+            <w:tcBorders>
+              <w:top w:val="nil"/>
+              <w:left w:val="nil"/>
+              <w:bottom w:val="nil"/>
+              <w:right w:val="nil"/>
+            </w:tcBorders>
           </w:tcPr>
           <w:p>
             <w:r>
@@ -4052,18 +4484,26 @@
           </w:p>
           <w:p>
             <w:hyperlink r:id="rId78" w:history="1">
+              <w:proofErr w:type="spellStart"/>
               <w:r>
                 <w:rPr>
                   <w:rStyle w:val="Hyperlink"/>
                 </w:rPr>
                 <w:t>Drew_CE</w:t>
               </w:r>
+              <w:proofErr w:type="spellEnd"/>
             </w:hyperlink>
           </w:p>
         </w:tc>
         <w:tc>
           <w:tcPr>
             <w:tcW w:w="4874" w:type="dxa"/>
+            <w:tcBorders>
+              <w:top w:val="nil"/>
+              <w:left w:val="nil"/>
+              <w:bottom w:val="nil"/>
+              <w:right w:val="nil"/>
+            </w:tcBorders>
           </w:tcPr>
           <w:p>
             <w:r>
@@ -4123,12 +4563,14 @@
           </w:p>
           <w:p>
             <w:hyperlink r:id="rId80" w:history="1">
+              <w:proofErr w:type="spellStart"/>
               <w:r>
                 <w:rPr>
                   <w:rStyle w:val="Hyperlink"/>
                 </w:rPr>
                 <w:t>Morph_ToggleCE</w:t>
               </w:r>
+              <w:proofErr w:type="spellEnd"/>
             </w:hyperlink>
           </w:p>
         </w:tc>
@@ -4137,6 +4579,12 @@
         <w:tc>
           <w:tcPr>
             <w:tcW w:w="4476" w:type="dxa"/>
+            <w:tcBorders>
+              <w:top w:val="nil"/>
+              <w:left w:val="nil"/>
+              <w:bottom w:val="nil"/>
+              <w:right w:val="nil"/>
+            </w:tcBorders>
           </w:tcPr>
           <w:p>
             <w:r>
@@ -4208,6 +4656,12 @@
         <w:tc>
           <w:tcPr>
             <w:tcW w:w="4874" w:type="dxa"/>
+            <w:tcBorders>
+              <w:top w:val="nil"/>
+              <w:left w:val="nil"/>
+              <w:bottom w:val="nil"/>
+              <w:right w:val="nil"/>
+            </w:tcBorders>
           </w:tcPr>
           <w:p>
             <w:r>
@@ -4267,12 +4721,14 @@
           </w:p>
           <w:p>
             <w:hyperlink r:id="rId84" w:history="1">
+              <w:proofErr w:type="spellStart"/>
               <w:r>
                 <w:rPr>
                   <w:rStyle w:val="Hyperlink"/>
                 </w:rPr>
                 <w:t>HistHyper</w:t>
               </w:r>
+              <w:proofErr w:type="spellEnd"/>
             </w:hyperlink>
           </w:p>
         </w:tc>
@@ -4281,6 +4737,12 @@
         <w:tc>
           <w:tcPr>
             <w:tcW w:w="4476" w:type="dxa"/>
+            <w:tcBorders>
+              <w:top w:val="nil"/>
+              <w:left w:val="nil"/>
+              <w:bottom w:val="nil"/>
+              <w:right w:val="nil"/>
+            </w:tcBorders>
           </w:tcPr>
           <w:p>
             <w:r>
@@ -4340,18 +4802,26 @@
           </w:p>
           <w:p>
             <w:hyperlink r:id="rId86" w:history="1">
+              <w:proofErr w:type="spellStart"/>
               <w:r>
                 <w:rPr>
                   <w:rStyle w:val="Hyperlink"/>
                 </w:rPr>
                 <w:t>Morph_CE</w:t>
               </w:r>
+              <w:proofErr w:type="spellEnd"/>
             </w:hyperlink>
           </w:p>
         </w:tc>
         <w:tc>
           <w:tcPr>
             <w:tcW w:w="4874" w:type="dxa"/>
+            <w:tcBorders>
+              <w:top w:val="nil"/>
+              <w:left w:val="nil"/>
+              <w:bottom w:val="nil"/>
+              <w:right w:val="nil"/>
+            </w:tcBorders>
           </w:tcPr>
           <w:p/>
         </w:tc>
@@ -4361,6 +4831,12 @@
           <w:tcPr>
             <w:tcW w:w="9350" w:type="dxa"/>
             <w:gridSpan w:val="2"/>
+            <w:tcBorders>
+              <w:top w:val="nil"/>
+              <w:left w:val="nil"/>
+              <w:bottom w:val="nil"/>
+              <w:right w:val="nil"/>
+            </w:tcBorders>
           </w:tcPr>
           <w:p>
             <w:pPr>
@@ -4420,6 +4896,14 @@
       <w:tblPr>
         <w:tblStyle w:val="TableGrid"/>
         <w:tblW w:w="0" w:type="auto"/>
+        <w:tblBorders>
+          <w:top w:val="none" w:sz="0" w:space="0" w:color="auto"/>
+          <w:left w:val="none" w:sz="0" w:space="0" w:color="auto"/>
+          <w:bottom w:val="none" w:sz="0" w:space="0" w:color="auto"/>
+          <w:right w:val="none" w:sz="0" w:space="0" w:color="auto"/>
+          <w:insideH w:val="none" w:sz="0" w:space="0" w:color="auto"/>
+          <w:insideV w:val="none" w:sz="0" w:space="0" w:color="auto"/>
+        </w:tblBorders>
         <w:tblLook w:val="04A0" w:firstRow="1" w:lastRow="0" w:firstColumn="1" w:lastColumn="0" w:noHBand="0" w:noVBand="1"/>
       </w:tblPr>
       <w:tblGrid>
@@ -4489,12 +4973,14 @@
           </w:p>
           <w:p>
             <w:hyperlink r:id="rId88" w:history="1">
+              <w:proofErr w:type="spellStart"/>
               <w:r>
                 <w:rPr>
                   <w:rStyle w:val="Hyperlink"/>
                 </w:rPr>
                 <w:t>Drew_CE</w:t>
               </w:r>
+              <w:proofErr w:type="spellEnd"/>
             </w:hyperlink>
           </w:p>
         </w:tc>
@@ -4560,12 +5046,14 @@
           </w:p>
           <w:p>
             <w:hyperlink r:id="rId90" w:history="1">
+              <w:proofErr w:type="spellStart"/>
               <w:r>
                 <w:rPr>
                   <w:rStyle w:val="Hyperlink"/>
                 </w:rPr>
                 <w:t>Morph_ToggleCE</w:t>
               </w:r>
+              <w:proofErr w:type="spellEnd"/>
             </w:hyperlink>
           </w:p>
         </w:tc>
@@ -4704,12 +5192,14 @@
           </w:p>
           <w:p>
             <w:hyperlink r:id="rId94" w:history="1">
+              <w:proofErr w:type="spellStart"/>
               <w:r>
                 <w:rPr>
                   <w:rStyle w:val="Hyperlink"/>
                 </w:rPr>
                 <w:t>HistHyper</w:t>
               </w:r>
+              <w:proofErr w:type="spellEnd"/>
             </w:hyperlink>
           </w:p>
         </w:tc>
@@ -4777,12 +5267,14 @@
           </w:p>
           <w:p>
             <w:hyperlink r:id="rId96" w:history="1">
+              <w:proofErr w:type="spellStart"/>
               <w:r>
                 <w:rPr>
                   <w:rStyle w:val="Hyperlink"/>
                 </w:rPr>
                 <w:t>Morph_CE</w:t>
               </w:r>
+              <w:proofErr w:type="spellEnd"/>
             </w:hyperlink>
           </w:p>
         </w:tc>
@@ -4893,10 +5385,16 @@
     </w:p>
     <w:p>
       <w:r>
-        <w:t>How do I use this metric? Is it in imagej? Is it provided to us in the code?</w:t>
-      </w:r>
-      <w:bookmarkStart w:id="0" w:name="_GoBack"/>
-      <w:bookmarkEnd w:id="0"/>
+        <w:t xml:space="preserve">How do I use this metric? Is it in </w:t>
+      </w:r>
+      <w:proofErr w:type="spellStart"/>
+      <w:r>
+        <w:t>imagej</w:t>
+      </w:r>
+      <w:proofErr w:type="spellEnd"/>
+      <w:r>
+        <w:t>? Is it provided to us in the code?</w:t>
+      </w:r>
     </w:p>
     <w:p>
       <w:pPr>
@@ -4918,13 +5416,237 @@
       </w:r>
     </w:p>
     <w:p>
-      <w:r>
-        <w:t>However when running the algorithms on big images, it took much longer. Instead of sitting around waiting for the programs to finish, I decided to queue up each algorithm to run 3 times using a simple bash script. Each run on the same image. Then when the prog</w:t>
-      </w:r>
-      <w:r>
-        <w:t>ram finished running python would throw the time taken into a text file label: &lt;algorithmName&gt; - &lt;timeComplete&gt;.txt. This way I was able to read the algorithms running over night, with the result of each run safely saved to a separate text file, in case anything happened overnight.</w:t>
+      <w:proofErr w:type="gramStart"/>
+      <w:r>
+        <w:t>However</w:t>
+      </w:r>
+      <w:proofErr w:type="gramEnd"/>
+      <w:r>
+        <w:t xml:space="preserve"> when running the algorithms on big images, it took much longer. Instead of sitting around waiting for the programs to finish, I decided to queue up each algorithm to run 3 times using a simple bash script. Each run on the same image. Then when the prog</w:t>
+      </w:r>
+      <w:r>
+        <w:t>ram finished running python would throw the time taken into a text file label: &lt;</w:t>
+      </w:r>
+      <w:proofErr w:type="spellStart"/>
+      <w:r>
+        <w:t>algorithmName</w:t>
+      </w:r>
+      <w:proofErr w:type="spellEnd"/>
+      <w:r>
+        <w:t>&gt; - &lt;</w:t>
+      </w:r>
+      <w:proofErr w:type="spellStart"/>
+      <w:r>
+        <w:t>timeComplete</w:t>
+      </w:r>
+      <w:proofErr w:type="spellEnd"/>
+      <w:r>
+        <w:t xml:space="preserve">&gt;.txt. This way I </w:t>
+      </w:r>
+      <w:proofErr w:type="gramStart"/>
+      <w:r>
+        <w:t>was able to</w:t>
+      </w:r>
+      <w:proofErr w:type="gramEnd"/>
+      <w:r>
+        <w:t xml:space="preserve"> read the algorithms running over night, with the result of each run safely saved to a separate text file, in case anything happened overnight.</w:t>
       </w:r>
     </w:p>
+    <w:p/>
+    <w:p/>
+    <w:tbl>
+      <w:tblPr>
+        <w:tblStyle w:val="TableGrid"/>
+        <w:tblW w:w="0" w:type="auto"/>
+        <w:tblBorders>
+          <w:top w:val="none" w:sz="0" w:space="0" w:color="auto"/>
+          <w:left w:val="none" w:sz="0" w:space="0" w:color="auto"/>
+          <w:bottom w:val="none" w:sz="0" w:space="0" w:color="auto"/>
+          <w:right w:val="none" w:sz="0" w:space="0" w:color="auto"/>
+          <w:insideH w:val="none" w:sz="0" w:space="0" w:color="auto"/>
+          <w:insideV w:val="none" w:sz="0" w:space="0" w:color="auto"/>
+        </w:tblBorders>
+        <w:tblLook w:val="04A0" w:firstRow="1" w:lastRow="0" w:firstColumn="1" w:lastColumn="0" w:noHBand="0" w:noVBand="1"/>
+      </w:tblPr>
+      <w:tblGrid>
+        <w:gridCol w:w="9360"/>
+      </w:tblGrid>
+      <w:tr>
+        <w:tc>
+          <w:tcPr>
+            <w:tcW w:w="9350" w:type="dxa"/>
+          </w:tcPr>
+          <w:p>
+            <w:r>
+              <w:rPr>
+                <w:noProof/>
+                <w:lang w:eastAsia="en-CA"/>
+              </w:rPr>
+              <w:drawing>
+                <wp:inline distT="0" distB="0" distL="0" distR="0" wp14:anchorId="0927A61E" wp14:editId="6A70AD39">
+                  <wp:extent cx="5867694" cy="2944439"/>
+                  <wp:effectExtent l="0" t="0" r="0" b="8890"/>
+                  <wp:docPr id="28" name="Chart 28">
+                    <a:extLst xmlns:a="http://schemas.openxmlformats.org/drawingml/2006/main">
+                      <a:ext uri="{FF2B5EF4-FFF2-40B4-BE49-F238E27FC236}">
+                        <a16:creationId xmlns:a16="http://schemas.microsoft.com/office/drawing/2014/main" id="{DCA51030-C068-4EB5-A97E-7B451F09024D}"/>
+                      </a:ext>
+                    </a:extLst>
+                  </wp:docPr>
+                  <wp:cNvGraphicFramePr/>
+                  <a:graphic xmlns:a="http://schemas.openxmlformats.org/drawingml/2006/main">
+                    <a:graphicData uri="http://schemas.openxmlformats.org/drawingml/2006/chart">
+                      <c:chart xmlns:c="http://schemas.openxmlformats.org/drawingml/2006/chart" xmlns:r="http://schemas.openxmlformats.org/officeDocument/2006/relationships" r:id="rId98"/>
+                    </a:graphicData>
+                  </a:graphic>
+                </wp:inline>
+              </w:drawing>
+            </w:r>
+          </w:p>
+        </w:tc>
+      </w:tr>
+      <w:tr>
+        <w:tc>
+          <w:tcPr>
+            <w:tcW w:w="9350" w:type="dxa"/>
+          </w:tcPr>
+          <w:p>
+            <w:pPr>
+              <w:rPr>
+                <w:i/>
+                <w:noProof/>
+                <w:lang w:eastAsia="en-CA"/>
+              </w:rPr>
+            </w:pPr>
+            <w:r>
+              <w:rPr>
+                <w:i/>
+                <w:noProof/>
+                <w:lang w:eastAsia="en-CA"/>
+              </w:rPr>
+              <w:t>A graph showing the average of five runs for each of the algorithms</w:t>
+            </w:r>
+            <w:r>
+              <w:rPr>
+                <w:i/>
+                <w:noProof/>
+                <w:lang w:eastAsia="en-CA"/>
+              </w:rPr>
+              <w:t>. Each run was on the same</w:t>
+            </w:r>
+            <w:r>
+              <w:rPr>
+                <w:i/>
+                <w:noProof/>
+                <w:lang w:eastAsia="en-CA"/>
+              </w:rPr>
+              <w:t xml:space="preserve"> included image called: bigImage.png.</w:t>
+            </w:r>
+          </w:p>
+          <w:p>
+            <w:pPr>
+              <w:rPr>
+                <w:noProof/>
+                <w:lang w:eastAsia="en-CA"/>
+              </w:rPr>
+            </w:pPr>
+          </w:p>
+          <w:p>
+            <w:pPr>
+              <w:rPr>
+                <w:noProof/>
+                <w:lang w:eastAsia="en-CA"/>
+              </w:rPr>
+            </w:pPr>
+            <w:bookmarkStart w:id="0" w:name="_GoBack"/>
+            <w:bookmarkEnd w:id="0"/>
+          </w:p>
+        </w:tc>
+      </w:tr>
+      <w:tr>
+        <w:tc>
+          <w:tcPr>
+            <w:tcW w:w="9350" w:type="dxa"/>
+          </w:tcPr>
+          <w:p>
+            <w:r>
+              <w:rPr>
+                <w:noProof/>
+                <w:lang w:eastAsia="en-CA"/>
+              </w:rPr>
+              <w:drawing>
+                <wp:inline distT="0" distB="0" distL="0" distR="0" wp14:anchorId="39F7ABB2" wp14:editId="3516679F">
+                  <wp:extent cx="5853572" cy="1963073"/>
+                  <wp:effectExtent l="0" t="0" r="0" b="0"/>
+                  <wp:docPr id="31" name="Picture 31"/>
+                  <wp:cNvGraphicFramePr>
+                    <a:graphicFrameLocks xmlns:a="http://schemas.openxmlformats.org/drawingml/2006/main" noChangeAspect="1"/>
+                  </wp:cNvGraphicFramePr>
+                  <a:graphic xmlns:a="http://schemas.openxmlformats.org/drawingml/2006/main">
+                    <a:graphicData uri="http://schemas.openxmlformats.org/drawingml/2006/picture">
+                      <pic:pic xmlns:pic="http://schemas.openxmlformats.org/drawingml/2006/picture">
+                        <pic:nvPicPr>
+                          <pic:cNvPr id="1" name=""/>
+                          <pic:cNvPicPr/>
+                        </pic:nvPicPr>
+                        <pic:blipFill>
+                          <a:blip r:embed="rId99"/>
+                          <a:stretch>
+                            <a:fillRect/>
+                          </a:stretch>
+                        </pic:blipFill>
+                        <pic:spPr>
+                          <a:xfrm>
+                            <a:off x="0" y="0"/>
+                            <a:ext cx="5866238" cy="1967321"/>
+                          </a:xfrm>
+                          <a:prstGeom prst="rect">
+                            <a:avLst/>
+                          </a:prstGeom>
+                        </pic:spPr>
+                      </pic:pic>
+                    </a:graphicData>
+                  </a:graphic>
+                </wp:inline>
+              </w:drawing>
+            </w:r>
+          </w:p>
+        </w:tc>
+      </w:tr>
+      <w:tr>
+        <w:tc>
+          <w:tcPr>
+            <w:tcW w:w="9350" w:type="dxa"/>
+          </w:tcPr>
+          <w:p>
+            <w:pPr>
+              <w:rPr>
+                <w:i/>
+                <w:noProof/>
+                <w:lang w:eastAsia="en-CA"/>
+              </w:rPr>
+            </w:pPr>
+            <w:r>
+              <w:rPr>
+                <w:i/>
+                <w:noProof/>
+                <w:lang w:eastAsia="en-CA"/>
+              </w:rPr>
+              <w:t>The raw data</w:t>
+            </w:r>
+            <w:r>
+              <w:rPr>
+                <w:i/>
+                <w:noProof/>
+                <w:lang w:eastAsia="en-CA"/>
+              </w:rPr>
+              <w:t>.</w:t>
+            </w:r>
+          </w:p>
+        </w:tc>
+      </w:tr>
+    </w:tbl>
+    <w:p/>
     <w:p>
       <w:pPr>
         <w:pStyle w:val="Heading1"/>
@@ -4945,8 +5667,13 @@
         </w:numPr>
       </w:pPr>
       <w:r>
-        <w:t>I don’t understand the math of histhyper</w:t>
-      </w:r>
+        <w:t xml:space="preserve">I don’t understand the math of </w:t>
+      </w:r>
+      <w:proofErr w:type="spellStart"/>
+      <w:r>
+        <w:t>histhyper</w:t>
+      </w:r>
+      <w:proofErr w:type="spellEnd"/>
     </w:p>
     <w:p>
       <w:pPr>
@@ -4959,7 +5686,7 @@
       <w:r>
         <w:t xml:space="preserve">The RGB to HUV conversion code I ported to python is in the file: rgb2yuv.js, which I took from </w:t>
       </w:r>
-      <w:hyperlink r:id="rId98" w:history="1">
+      <w:hyperlink r:id="rId100" w:history="1">
         <w:r>
           <w:rPr>
             <w:rStyle w:val="Hyperlink"/>
@@ -5050,7 +5777,7 @@
                           <pic:cNvPicPr/>
                         </pic:nvPicPr>
                         <pic:blipFill>
-                          <a:blip r:embed="rId99"/>
+                          <a:blip r:embed="rId101"/>
                           <a:stretch>
                             <a:fillRect/>
                           </a:stretch>
@@ -5094,7 +5821,20 @@
               <w:ind w:left="0"/>
             </w:pPr>
             <w:r>
-              <w:t>I added the 3: “.astype(numpy.int64)”, and bingo, I could pass the H component of HUV instead of a grey scale value.</w:t>
+              <w:t xml:space="preserve">I added the 3: </w:t>
+            </w:r>
+            <w:proofErr w:type="gramStart"/>
+            <w:r>
+              <w:t>“.</w:t>
+            </w:r>
+            <w:proofErr w:type="spellStart"/>
+            <w:r>
+              <w:t>astype</w:t>
+            </w:r>
+            <w:proofErr w:type="spellEnd"/>
+            <w:proofErr w:type="gramEnd"/>
+            <w:r>
+              <w:t>(numpy.int64)”, and bingo, I could pass the H component of HUV instead of a grey scale value.</w:t>
             </w:r>
             <w:r>
               <w:t xml:space="preserve"> </w:t>
@@ -5183,8 +5923,13 @@
         </w:numPr>
       </w:pPr>
       <w:r>
-        <w:t>If I had more time, I would try to solve the following problems with my Drew_CE</w:t>
-      </w:r>
+        <w:t xml:space="preserve">If I had more time, I would try to solve the following problems with my </w:t>
+      </w:r>
+      <w:proofErr w:type="spellStart"/>
+      <w:r>
+        <w:t>Drew_CE</w:t>
+      </w:r>
+      <w:proofErr w:type="spellEnd"/>
     </w:p>
     <w:p>
       <w:pPr>
@@ -5210,7 +5955,15 @@
         </w:numPr>
       </w:pPr>
       <w:r>
-        <w:t>Figure out how to split the image into subsections, and calculate a “pivot” point independently for each image subsection. Then smooth the subsection pivot points together in a manner that would probably be like antialiasing. This smoothing would be in attempt to downplay the effects of contrast enhancement algorithms seem to have when they use image subsections (like histhyper, with its visible blocky artifacts)</w:t>
+        <w:t xml:space="preserve">Figure out how to split the image into subsections, and calculate a “pivot” point independently for each image subsection. Then smooth the subsection pivot points together in a manner that would probably be like antialiasing. This smoothing would be in attempt to downplay the effects of contrast enhancement algorithms seem to have when they use image subsections (like </w:t>
+      </w:r>
+      <w:proofErr w:type="spellStart"/>
+      <w:r>
+        <w:t>histhyper</w:t>
+      </w:r>
+      <w:proofErr w:type="spellEnd"/>
+      <w:r>
+        <w:t>, with its visible blocky artifacts)</w:t>
       </w:r>
     </w:p>
     <w:p>
@@ -5302,7 +6055,7 @@
       </w:r>
     </w:p>
     <w:sectPr>
-      <w:headerReference w:type="default" r:id="rId100"/>
+      <w:headerReference w:type="default" r:id="rId102"/>
       <w:pgSz w:w="12240" w:h="15840"/>
       <w:pgMar w:top="1440" w:right="1440" w:bottom="1440" w:left="1440" w:header="708" w:footer="708" w:gutter="0"/>
       <w:cols w:space="708"/>
@@ -6504,6 +7257,1046 @@
 </w:styles>
 </file>
 
+<file path=word/charts/chart1.xml><?xml version="1.0" encoding="utf-8"?>
+<c:chartSpace xmlns:c="http://schemas.openxmlformats.org/drawingml/2006/chart" xmlns:a="http://schemas.openxmlformats.org/drawingml/2006/main" xmlns:r="http://schemas.openxmlformats.org/officeDocument/2006/relationships" xmlns:c16r2="http://schemas.microsoft.com/office/drawing/2015/06/chart">
+  <c:date1904 val="0"/>
+  <c:lang val="en-US"/>
+  <c:roundedCorners val="0"/>
+  <mc:AlternateContent xmlns:mc="http://schemas.openxmlformats.org/markup-compatibility/2006">
+    <mc:Choice xmlns:c14="http://schemas.microsoft.com/office/drawing/2007/8/2/chart" Requires="c14">
+      <c14:style val="102"/>
+    </mc:Choice>
+    <mc:Fallback>
+      <c:style val="2"/>
+    </mc:Fallback>
+  </mc:AlternateContent>
+  <c:chart>
+    <c:title>
+      <c:tx>
+        <c:rich>
+          <a:bodyPr rot="0" spcFirstLastPara="1" vertOverflow="ellipsis" vert="horz" wrap="square" anchor="ctr" anchorCtr="1"/>
+          <a:lstStyle/>
+          <a:p>
+            <a:pPr>
+              <a:defRPr sz="1400" b="0" i="0" u="none" strike="noStrike" kern="1200" spc="0" baseline="0">
+                <a:solidFill>
+                  <a:schemeClr val="tx1">
+                    <a:lumMod val="65000"/>
+                    <a:lumOff val="35000"/>
+                  </a:schemeClr>
+                </a:solidFill>
+                <a:latin typeface="+mn-lt"/>
+                <a:ea typeface="+mn-ea"/>
+                <a:cs typeface="+mn-cs"/>
+              </a:defRPr>
+            </a:pPr>
+            <a:r>
+              <a:rPr lang="en-CA"/>
+              <a:t>Comparision</a:t>
+            </a:r>
+            <a:r>
+              <a:rPr lang="en-CA" baseline="0"/>
+              <a:t> of run time of each algorithm on bigImage.png</a:t>
+            </a:r>
+            <a:endParaRPr lang="en-CA"/>
+          </a:p>
+        </c:rich>
+      </c:tx>
+      <c:layout>
+        <c:manualLayout>
+          <c:xMode val="edge"/>
+          <c:yMode val="edge"/>
+          <c:x val="0.13675000000000001"/>
+          <c:y val="2.7777777777777776E-2"/>
+        </c:manualLayout>
+      </c:layout>
+      <c:overlay val="0"/>
+      <c:spPr>
+        <a:noFill/>
+        <a:ln>
+          <a:noFill/>
+        </a:ln>
+        <a:effectLst/>
+      </c:spPr>
+      <c:txPr>
+        <a:bodyPr rot="0" spcFirstLastPara="1" vertOverflow="ellipsis" vert="horz" wrap="square" anchor="ctr" anchorCtr="1"/>
+        <a:lstStyle/>
+        <a:p>
+          <a:pPr>
+            <a:defRPr sz="1400" b="0" i="0" u="none" strike="noStrike" kern="1200" spc="0" baseline="0">
+              <a:solidFill>
+                <a:schemeClr val="tx1">
+                  <a:lumMod val="65000"/>
+                  <a:lumOff val="35000"/>
+                </a:schemeClr>
+              </a:solidFill>
+              <a:latin typeface="+mn-lt"/>
+              <a:ea typeface="+mn-ea"/>
+              <a:cs typeface="+mn-cs"/>
+            </a:defRPr>
+          </a:pPr>
+          <a:endParaRPr lang="en-US"/>
+        </a:p>
+      </c:txPr>
+    </c:title>
+    <c:autoTitleDeleted val="0"/>
+    <c:plotArea>
+      <c:layout/>
+      <c:barChart>
+        <c:barDir val="col"/>
+        <c:grouping val="clustered"/>
+        <c:varyColors val="0"/>
+        <c:ser>
+          <c:idx val="0"/>
+          <c:order val="0"/>
+          <c:tx>
+            <c:strRef>
+              <c:f>'[excel data.xlsx]Sheet1'!$A$2</c:f>
+              <c:strCache>
+                <c:ptCount val="1"/>
+                <c:pt idx="0">
+                  <c:v>Average</c:v>
+                </c:pt>
+              </c:strCache>
+            </c:strRef>
+          </c:tx>
+          <c:spPr>
+            <a:solidFill>
+              <a:schemeClr val="accent1"/>
+            </a:solidFill>
+            <a:ln>
+              <a:noFill/>
+            </a:ln>
+            <a:effectLst/>
+          </c:spPr>
+          <c:invertIfNegative val="0"/>
+          <c:dLbls>
+            <c:spPr>
+              <a:noFill/>
+              <a:ln>
+                <a:noFill/>
+              </a:ln>
+              <a:effectLst/>
+            </c:spPr>
+            <c:txPr>
+              <a:bodyPr rot="0" spcFirstLastPara="1" vertOverflow="ellipsis" vert="horz" wrap="square" lIns="38100" tIns="19050" rIns="38100" bIns="19050" anchor="ctr" anchorCtr="1">
+                <a:spAutoFit/>
+              </a:bodyPr>
+              <a:lstStyle/>
+              <a:p>
+                <a:pPr>
+                  <a:defRPr sz="900" b="0" i="0" u="none" strike="noStrike" kern="1200" baseline="0">
+                    <a:solidFill>
+                      <a:schemeClr val="tx1">
+                        <a:lumMod val="75000"/>
+                        <a:lumOff val="25000"/>
+                      </a:schemeClr>
+                    </a:solidFill>
+                    <a:latin typeface="+mn-lt"/>
+                    <a:ea typeface="+mn-ea"/>
+                    <a:cs typeface="+mn-cs"/>
+                  </a:defRPr>
+                </a:pPr>
+                <a:endParaRPr lang="en-US"/>
+              </a:p>
+            </c:txPr>
+            <c:dLblPos val="outEnd"/>
+            <c:showLegendKey val="0"/>
+            <c:showVal val="1"/>
+            <c:showCatName val="0"/>
+            <c:showSerName val="0"/>
+            <c:showPercent val="0"/>
+            <c:showBubbleSize val="0"/>
+            <c:showLeaderLines val="0"/>
+            <c:extLst>
+              <c:ext xmlns:c15="http://schemas.microsoft.com/office/drawing/2012/chart" uri="{CE6537A1-D6FC-4f65-9D91-7224C49458BB}">
+                <c15:showLeaderLines val="1"/>
+                <c15:leaderLines>
+                  <c:spPr>
+                    <a:ln w="9525" cap="flat" cmpd="sng" algn="ctr">
+                      <a:solidFill>
+                        <a:schemeClr val="tx1">
+                          <a:lumMod val="35000"/>
+                          <a:lumOff val="65000"/>
+                        </a:schemeClr>
+                      </a:solidFill>
+                      <a:round/>
+                    </a:ln>
+                    <a:effectLst/>
+                  </c:spPr>
+                </c15:leaderLines>
+              </c:ext>
+            </c:extLst>
+          </c:dLbls>
+          <c:cat>
+            <c:strRef>
+              <c:f>'[excel data.xlsx]Sheet1'!$B$1:$E$1</c:f>
+              <c:strCache>
+                <c:ptCount val="4"/>
+                <c:pt idx="0">
+                  <c:v>Morph Toggle CE</c:v>
+                </c:pt>
+                <c:pt idx="1">
+                  <c:v>Morph CE</c:v>
+                </c:pt>
+                <c:pt idx="2">
+                  <c:v>HistHyper</c:v>
+                </c:pt>
+                <c:pt idx="3">
+                  <c:v>Drew CE</c:v>
+                </c:pt>
+              </c:strCache>
+            </c:strRef>
+          </c:cat>
+          <c:val>
+            <c:numRef>
+              <c:f>'[excel data.xlsx]Sheet1'!$B$2:$E$2</c:f>
+              <c:numCache>
+                <c:formatCode>General</c:formatCode>
+                <c:ptCount val="4"/>
+                <c:pt idx="0">
+                  <c:v>312</c:v>
+                </c:pt>
+                <c:pt idx="1">
+                  <c:v>335</c:v>
+                </c:pt>
+                <c:pt idx="2">
+                  <c:v>259</c:v>
+                </c:pt>
+                <c:pt idx="3">
+                  <c:v>333</c:v>
+                </c:pt>
+              </c:numCache>
+            </c:numRef>
+          </c:val>
+          <c:extLst>
+            <c:ext xmlns:c16="http://schemas.microsoft.com/office/drawing/2014/chart" uri="{C3380CC4-5D6E-409C-BE32-E72D297353CC}">
+              <c16:uniqueId val="{00000000-FB6E-4AFF-BF06-FC81211E99EC}"/>
+            </c:ext>
+          </c:extLst>
+        </c:ser>
+        <c:dLbls>
+          <c:dLblPos val="outEnd"/>
+          <c:showLegendKey val="0"/>
+          <c:showVal val="1"/>
+          <c:showCatName val="0"/>
+          <c:showSerName val="0"/>
+          <c:showPercent val="0"/>
+          <c:showBubbleSize val="0"/>
+        </c:dLbls>
+        <c:gapWidth val="219"/>
+        <c:overlap val="-27"/>
+        <c:axId val="524750808"/>
+        <c:axId val="524743920"/>
+      </c:barChart>
+      <c:catAx>
+        <c:axId val="524750808"/>
+        <c:scaling>
+          <c:orientation val="minMax"/>
+        </c:scaling>
+        <c:delete val="0"/>
+        <c:axPos val="b"/>
+        <c:title>
+          <c:tx>
+            <c:rich>
+              <a:bodyPr rot="0" spcFirstLastPara="1" vertOverflow="ellipsis" vert="horz" wrap="square" anchor="ctr" anchorCtr="1"/>
+              <a:lstStyle/>
+              <a:p>
+                <a:pPr>
+                  <a:defRPr sz="1000" b="0" i="0" u="none" strike="noStrike" kern="1200" baseline="0">
+                    <a:solidFill>
+                      <a:schemeClr val="tx1">
+                        <a:lumMod val="65000"/>
+                        <a:lumOff val="35000"/>
+                      </a:schemeClr>
+                    </a:solidFill>
+                    <a:latin typeface="+mn-lt"/>
+                    <a:ea typeface="+mn-ea"/>
+                    <a:cs typeface="+mn-cs"/>
+                  </a:defRPr>
+                </a:pPr>
+                <a:r>
+                  <a:rPr lang="en-CA"/>
+                  <a:t>Algorithm</a:t>
+                </a:r>
+              </a:p>
+            </c:rich>
+          </c:tx>
+          <c:overlay val="0"/>
+          <c:spPr>
+            <a:noFill/>
+            <a:ln>
+              <a:noFill/>
+            </a:ln>
+            <a:effectLst/>
+          </c:spPr>
+          <c:txPr>
+            <a:bodyPr rot="0" spcFirstLastPara="1" vertOverflow="ellipsis" vert="horz" wrap="square" anchor="ctr" anchorCtr="1"/>
+            <a:lstStyle/>
+            <a:p>
+              <a:pPr>
+                <a:defRPr sz="1000" b="0" i="0" u="none" strike="noStrike" kern="1200" baseline="0">
+                  <a:solidFill>
+                    <a:schemeClr val="tx1">
+                      <a:lumMod val="65000"/>
+                      <a:lumOff val="35000"/>
+                    </a:schemeClr>
+                  </a:solidFill>
+                  <a:latin typeface="+mn-lt"/>
+                  <a:ea typeface="+mn-ea"/>
+                  <a:cs typeface="+mn-cs"/>
+                </a:defRPr>
+              </a:pPr>
+              <a:endParaRPr lang="en-US"/>
+            </a:p>
+          </c:txPr>
+        </c:title>
+        <c:numFmt formatCode="General" sourceLinked="1"/>
+        <c:majorTickMark val="none"/>
+        <c:minorTickMark val="none"/>
+        <c:tickLblPos val="nextTo"/>
+        <c:spPr>
+          <a:noFill/>
+          <a:ln w="9525" cap="flat" cmpd="sng" algn="ctr">
+            <a:solidFill>
+              <a:schemeClr val="tx1">
+                <a:lumMod val="15000"/>
+                <a:lumOff val="85000"/>
+              </a:schemeClr>
+            </a:solidFill>
+            <a:round/>
+          </a:ln>
+          <a:effectLst/>
+        </c:spPr>
+        <c:txPr>
+          <a:bodyPr rot="-60000000" spcFirstLastPara="1" vertOverflow="ellipsis" vert="horz" wrap="square" anchor="ctr" anchorCtr="1"/>
+          <a:lstStyle/>
+          <a:p>
+            <a:pPr>
+              <a:defRPr sz="900" b="0" i="0" u="none" strike="noStrike" kern="1200" baseline="0">
+                <a:solidFill>
+                  <a:schemeClr val="tx1">
+                    <a:lumMod val="65000"/>
+                    <a:lumOff val="35000"/>
+                  </a:schemeClr>
+                </a:solidFill>
+                <a:latin typeface="+mn-lt"/>
+                <a:ea typeface="+mn-ea"/>
+                <a:cs typeface="+mn-cs"/>
+              </a:defRPr>
+            </a:pPr>
+            <a:endParaRPr lang="en-US"/>
+          </a:p>
+        </c:txPr>
+        <c:crossAx val="524743920"/>
+        <c:crosses val="autoZero"/>
+        <c:auto val="1"/>
+        <c:lblAlgn val="ctr"/>
+        <c:lblOffset val="100"/>
+        <c:noMultiLvlLbl val="0"/>
+      </c:catAx>
+      <c:valAx>
+        <c:axId val="524743920"/>
+        <c:scaling>
+          <c:orientation val="minMax"/>
+        </c:scaling>
+        <c:delete val="0"/>
+        <c:axPos val="l"/>
+        <c:majorGridlines>
+          <c:spPr>
+            <a:ln w="9525" cap="flat" cmpd="sng" algn="ctr">
+              <a:solidFill>
+                <a:schemeClr val="tx1">
+                  <a:lumMod val="15000"/>
+                  <a:lumOff val="85000"/>
+                </a:schemeClr>
+              </a:solidFill>
+              <a:round/>
+            </a:ln>
+            <a:effectLst/>
+          </c:spPr>
+        </c:majorGridlines>
+        <c:title>
+          <c:tx>
+            <c:rich>
+              <a:bodyPr rot="-5400000" spcFirstLastPara="1" vertOverflow="ellipsis" vert="horz" wrap="square" anchor="ctr" anchorCtr="1"/>
+              <a:lstStyle/>
+              <a:p>
+                <a:pPr>
+                  <a:defRPr sz="1000" b="0" i="0" u="none" strike="noStrike" kern="1200" baseline="0">
+                    <a:solidFill>
+                      <a:schemeClr val="tx1">
+                        <a:lumMod val="65000"/>
+                        <a:lumOff val="35000"/>
+                      </a:schemeClr>
+                    </a:solidFill>
+                    <a:latin typeface="+mn-lt"/>
+                    <a:ea typeface="+mn-ea"/>
+                    <a:cs typeface="+mn-cs"/>
+                  </a:defRPr>
+                </a:pPr>
+                <a:r>
+                  <a:rPr lang="en-CA"/>
+                  <a:t>Runtime</a:t>
+                </a:r>
+                <a:r>
+                  <a:rPr lang="en-CA" baseline="0"/>
+                  <a:t> (seconds)</a:t>
+                </a:r>
+                <a:endParaRPr lang="en-CA"/>
+              </a:p>
+            </c:rich>
+          </c:tx>
+          <c:overlay val="0"/>
+          <c:spPr>
+            <a:noFill/>
+            <a:ln>
+              <a:noFill/>
+            </a:ln>
+            <a:effectLst/>
+          </c:spPr>
+          <c:txPr>
+            <a:bodyPr rot="-5400000" spcFirstLastPara="1" vertOverflow="ellipsis" vert="horz" wrap="square" anchor="ctr" anchorCtr="1"/>
+            <a:lstStyle/>
+            <a:p>
+              <a:pPr>
+                <a:defRPr sz="1000" b="0" i="0" u="none" strike="noStrike" kern="1200" baseline="0">
+                  <a:solidFill>
+                    <a:schemeClr val="tx1">
+                      <a:lumMod val="65000"/>
+                      <a:lumOff val="35000"/>
+                    </a:schemeClr>
+                  </a:solidFill>
+                  <a:latin typeface="+mn-lt"/>
+                  <a:ea typeface="+mn-ea"/>
+                  <a:cs typeface="+mn-cs"/>
+                </a:defRPr>
+              </a:pPr>
+              <a:endParaRPr lang="en-US"/>
+            </a:p>
+          </c:txPr>
+        </c:title>
+        <c:numFmt formatCode="General" sourceLinked="1"/>
+        <c:majorTickMark val="none"/>
+        <c:minorTickMark val="none"/>
+        <c:tickLblPos val="nextTo"/>
+        <c:spPr>
+          <a:noFill/>
+          <a:ln>
+            <a:noFill/>
+          </a:ln>
+          <a:effectLst/>
+        </c:spPr>
+        <c:txPr>
+          <a:bodyPr rot="-60000000" spcFirstLastPara="1" vertOverflow="ellipsis" vert="horz" wrap="square" anchor="ctr" anchorCtr="1"/>
+          <a:lstStyle/>
+          <a:p>
+            <a:pPr>
+              <a:defRPr sz="900" b="0" i="0" u="none" strike="noStrike" kern="1200" baseline="0">
+                <a:solidFill>
+                  <a:schemeClr val="tx1">
+                    <a:lumMod val="65000"/>
+                    <a:lumOff val="35000"/>
+                  </a:schemeClr>
+                </a:solidFill>
+                <a:latin typeface="+mn-lt"/>
+                <a:ea typeface="+mn-ea"/>
+                <a:cs typeface="+mn-cs"/>
+              </a:defRPr>
+            </a:pPr>
+            <a:endParaRPr lang="en-US"/>
+          </a:p>
+        </c:txPr>
+        <c:crossAx val="524750808"/>
+        <c:crosses val="autoZero"/>
+        <c:crossBetween val="between"/>
+      </c:valAx>
+      <c:spPr>
+        <a:noFill/>
+        <a:ln>
+          <a:noFill/>
+        </a:ln>
+        <a:effectLst/>
+      </c:spPr>
+    </c:plotArea>
+    <c:plotVisOnly val="1"/>
+    <c:dispBlanksAs val="gap"/>
+    <c:showDLblsOverMax val="0"/>
+  </c:chart>
+  <c:spPr>
+    <a:solidFill>
+      <a:schemeClr val="bg1"/>
+    </a:solidFill>
+    <a:ln w="9525" cap="flat" cmpd="sng" algn="ctr">
+      <a:solidFill>
+        <a:schemeClr val="tx1">
+          <a:lumMod val="15000"/>
+          <a:lumOff val="85000"/>
+        </a:schemeClr>
+      </a:solidFill>
+      <a:round/>
+    </a:ln>
+    <a:effectLst/>
+  </c:spPr>
+  <c:txPr>
+    <a:bodyPr/>
+    <a:lstStyle/>
+    <a:p>
+      <a:pPr>
+        <a:defRPr/>
+      </a:pPr>
+      <a:endParaRPr lang="en-US"/>
+    </a:p>
+  </c:txPr>
+  <c:externalData r:id="rId3">
+    <c:autoUpdate val="0"/>
+  </c:externalData>
+</c:chartSpace>
+</file>
+
+<file path=word/charts/colors1.xml><?xml version="1.0" encoding="utf-8"?>
+<cs:colorStyle xmlns:cs="http://schemas.microsoft.com/office/drawing/2012/chartStyle" xmlns:a="http://schemas.openxmlformats.org/drawingml/2006/main" meth="cycle" id="10">
+  <a:schemeClr val="accent1"/>
+  <a:schemeClr val="accent2"/>
+  <a:schemeClr val="accent3"/>
+  <a:schemeClr val="accent4"/>
+  <a:schemeClr val="accent5"/>
+  <a:schemeClr val="accent6"/>
+  <cs:variation/>
+  <cs:variation>
+    <a:lumMod val="60000"/>
+  </cs:variation>
+  <cs:variation>
+    <a:lumMod val="80000"/>
+    <a:lumOff val="20000"/>
+  </cs:variation>
+  <cs:variation>
+    <a:lumMod val="80000"/>
+  </cs:variation>
+  <cs:variation>
+    <a:lumMod val="60000"/>
+    <a:lumOff val="40000"/>
+  </cs:variation>
+  <cs:variation>
+    <a:lumMod val="50000"/>
+  </cs:variation>
+  <cs:variation>
+    <a:lumMod val="70000"/>
+    <a:lumOff val="30000"/>
+  </cs:variation>
+  <cs:variation>
+    <a:lumMod val="70000"/>
+  </cs:variation>
+  <cs:variation>
+    <a:lumMod val="50000"/>
+    <a:lumOff val="50000"/>
+  </cs:variation>
+</cs:colorStyle>
+</file>
+
+<file path=word/charts/style1.xml><?xml version="1.0" encoding="utf-8"?>
+<cs:chartStyle xmlns:cs="http://schemas.microsoft.com/office/drawing/2012/chartStyle" xmlns:a="http://schemas.openxmlformats.org/drawingml/2006/main" id="201">
+  <cs:axisTitle>
+    <cs:lnRef idx="0"/>
+    <cs:fillRef idx="0"/>
+    <cs:effectRef idx="0"/>
+    <cs:fontRef idx="minor">
+      <a:schemeClr val="tx1">
+        <a:lumMod val="65000"/>
+        <a:lumOff val="35000"/>
+      </a:schemeClr>
+    </cs:fontRef>
+    <cs:defRPr sz="1000" kern="1200"/>
+  </cs:axisTitle>
+  <cs:categoryAxis>
+    <cs:lnRef idx="0"/>
+    <cs:fillRef idx="0"/>
+    <cs:effectRef idx="0"/>
+    <cs:fontRef idx="minor">
+      <a:schemeClr val="tx1">
+        <a:lumMod val="65000"/>
+        <a:lumOff val="35000"/>
+      </a:schemeClr>
+    </cs:fontRef>
+    <cs:spPr>
+      <a:ln w="9525" cap="flat" cmpd="sng" algn="ctr">
+        <a:solidFill>
+          <a:schemeClr val="tx1">
+            <a:lumMod val="15000"/>
+            <a:lumOff val="85000"/>
+          </a:schemeClr>
+        </a:solidFill>
+        <a:round/>
+      </a:ln>
+    </cs:spPr>
+    <cs:defRPr sz="900" kern="1200"/>
+  </cs:categoryAxis>
+  <cs:chartArea mods="allowNoFillOverride allowNoLineOverride">
+    <cs:lnRef idx="0"/>
+    <cs:fillRef idx="0"/>
+    <cs:effectRef idx="0"/>
+    <cs:fontRef idx="minor">
+      <a:schemeClr val="tx1"/>
+    </cs:fontRef>
+    <cs:spPr>
+      <a:solidFill>
+        <a:schemeClr val="bg1"/>
+      </a:solidFill>
+      <a:ln w="9525" cap="flat" cmpd="sng" algn="ctr">
+        <a:solidFill>
+          <a:schemeClr val="tx1">
+            <a:lumMod val="15000"/>
+            <a:lumOff val="85000"/>
+          </a:schemeClr>
+        </a:solidFill>
+        <a:round/>
+      </a:ln>
+    </cs:spPr>
+    <cs:defRPr sz="1000" kern="1200"/>
+  </cs:chartArea>
+  <cs:dataLabel>
+    <cs:lnRef idx="0"/>
+    <cs:fillRef idx="0"/>
+    <cs:effectRef idx="0"/>
+    <cs:fontRef idx="minor">
+      <a:schemeClr val="tx1">
+        <a:lumMod val="75000"/>
+        <a:lumOff val="25000"/>
+      </a:schemeClr>
+    </cs:fontRef>
+    <cs:defRPr sz="900" kern="1200"/>
+  </cs:dataLabel>
+  <cs:dataLabelCallout>
+    <cs:lnRef idx="0"/>
+    <cs:fillRef idx="0"/>
+    <cs:effectRef idx="0"/>
+    <cs:fontRef idx="minor">
+      <a:schemeClr val="dk1">
+        <a:lumMod val="65000"/>
+        <a:lumOff val="35000"/>
+      </a:schemeClr>
+    </cs:fontRef>
+    <cs:spPr>
+      <a:solidFill>
+        <a:schemeClr val="lt1"/>
+      </a:solidFill>
+      <a:ln>
+        <a:solidFill>
+          <a:schemeClr val="dk1">
+            <a:lumMod val="25000"/>
+            <a:lumOff val="75000"/>
+          </a:schemeClr>
+        </a:solidFill>
+      </a:ln>
+    </cs:spPr>
+    <cs:defRPr sz="900" kern="1200"/>
+    <cs:bodyPr rot="0" spcFirstLastPara="1" vertOverflow="clip" horzOverflow="clip" vert="horz" wrap="square" lIns="36576" tIns="18288" rIns="36576" bIns="18288" anchor="ctr" anchorCtr="1">
+      <a:spAutoFit/>
+    </cs:bodyPr>
+  </cs:dataLabelCallout>
+  <cs:dataPoint>
+    <cs:lnRef idx="0"/>
+    <cs:fillRef idx="1">
+      <cs:styleClr val="auto"/>
+    </cs:fillRef>
+    <cs:effectRef idx="0"/>
+    <cs:fontRef idx="minor">
+      <a:schemeClr val="tx1"/>
+    </cs:fontRef>
+  </cs:dataPoint>
+  <cs:dataPoint3D>
+    <cs:lnRef idx="0"/>
+    <cs:fillRef idx="1">
+      <cs:styleClr val="auto"/>
+    </cs:fillRef>
+    <cs:effectRef idx="0"/>
+    <cs:fontRef idx="minor">
+      <a:schemeClr val="tx1"/>
+    </cs:fontRef>
+  </cs:dataPoint3D>
+  <cs:dataPointLine>
+    <cs:lnRef idx="0">
+      <cs:styleClr val="auto"/>
+    </cs:lnRef>
+    <cs:fillRef idx="1"/>
+    <cs:effectRef idx="0"/>
+    <cs:fontRef idx="minor">
+      <a:schemeClr val="tx1"/>
+    </cs:fontRef>
+    <cs:spPr>
+      <a:ln w="28575" cap="rnd">
+        <a:solidFill>
+          <a:schemeClr val="phClr"/>
+        </a:solidFill>
+        <a:round/>
+      </a:ln>
+    </cs:spPr>
+  </cs:dataPointLine>
+  <cs:dataPointMarker>
+    <cs:lnRef idx="0">
+      <cs:styleClr val="auto"/>
+    </cs:lnRef>
+    <cs:fillRef idx="1">
+      <cs:styleClr val="auto"/>
+    </cs:fillRef>
+    <cs:effectRef idx="0"/>
+    <cs:fontRef idx="minor">
+      <a:schemeClr val="tx1"/>
+    </cs:fontRef>
+    <cs:spPr>
+      <a:ln w="9525">
+        <a:solidFill>
+          <a:schemeClr val="phClr"/>
+        </a:solidFill>
+      </a:ln>
+    </cs:spPr>
+  </cs:dataPointMarker>
+  <cs:dataPointMarkerLayout symbol="circle" size="5"/>
+  <cs:dataPointWireframe>
+    <cs:lnRef idx="0">
+      <cs:styleClr val="auto"/>
+    </cs:lnRef>
+    <cs:fillRef idx="1"/>
+    <cs:effectRef idx="0"/>
+    <cs:fontRef idx="minor">
+      <a:schemeClr val="tx1"/>
+    </cs:fontRef>
+    <cs:spPr>
+      <a:ln w="9525" cap="rnd">
+        <a:solidFill>
+          <a:schemeClr val="phClr"/>
+        </a:solidFill>
+        <a:round/>
+      </a:ln>
+    </cs:spPr>
+  </cs:dataPointWireframe>
+  <cs:dataTable>
+    <cs:lnRef idx="0"/>
+    <cs:fillRef idx="0"/>
+    <cs:effectRef idx="0"/>
+    <cs:fontRef idx="minor">
+      <a:schemeClr val="tx1">
+        <a:lumMod val="65000"/>
+        <a:lumOff val="35000"/>
+      </a:schemeClr>
+    </cs:fontRef>
+    <cs:spPr>
+      <a:noFill/>
+      <a:ln w="9525" cap="flat" cmpd="sng" algn="ctr">
+        <a:solidFill>
+          <a:schemeClr val="tx1">
+            <a:lumMod val="15000"/>
+            <a:lumOff val="85000"/>
+          </a:schemeClr>
+        </a:solidFill>
+        <a:round/>
+      </a:ln>
+    </cs:spPr>
+    <cs:defRPr sz="900" kern="1200"/>
+  </cs:dataTable>
+  <cs:downBar>
+    <cs:lnRef idx="0"/>
+    <cs:fillRef idx="0"/>
+    <cs:effectRef idx="0"/>
+    <cs:fontRef idx="minor">
+      <a:schemeClr val="dk1"/>
+    </cs:fontRef>
+    <cs:spPr>
+      <a:solidFill>
+        <a:schemeClr val="dk1">
+          <a:lumMod val="65000"/>
+          <a:lumOff val="35000"/>
+        </a:schemeClr>
+      </a:solidFill>
+      <a:ln w="9525">
+        <a:solidFill>
+          <a:schemeClr val="tx1">
+            <a:lumMod val="65000"/>
+            <a:lumOff val="35000"/>
+          </a:schemeClr>
+        </a:solidFill>
+      </a:ln>
+    </cs:spPr>
+  </cs:downBar>
+  <cs:dropLine>
+    <cs:lnRef idx="0"/>
+    <cs:fillRef idx="0"/>
+    <cs:effectRef idx="0"/>
+    <cs:fontRef idx="minor">
+      <a:schemeClr val="tx1"/>
+    </cs:fontRef>
+    <cs:spPr>
+      <a:ln w="9525" cap="flat" cmpd="sng" algn="ctr">
+        <a:solidFill>
+          <a:schemeClr val="tx1">
+            <a:lumMod val="35000"/>
+            <a:lumOff val="65000"/>
+          </a:schemeClr>
+        </a:solidFill>
+        <a:round/>
+      </a:ln>
+    </cs:spPr>
+  </cs:dropLine>
+  <cs:errorBar>
+    <cs:lnRef idx="0"/>
+    <cs:fillRef idx="0"/>
+    <cs:effectRef idx="0"/>
+    <cs:fontRef idx="minor">
+      <a:schemeClr val="tx1"/>
+    </cs:fontRef>
+    <cs:spPr>
+      <a:ln w="9525" cap="flat" cmpd="sng" algn="ctr">
+        <a:solidFill>
+          <a:schemeClr val="tx1">
+            <a:lumMod val="65000"/>
+            <a:lumOff val="35000"/>
+          </a:schemeClr>
+        </a:solidFill>
+        <a:round/>
+      </a:ln>
+    </cs:spPr>
+  </cs:errorBar>
+  <cs:floor>
+    <cs:lnRef idx="0"/>
+    <cs:fillRef idx="0"/>
+    <cs:effectRef idx="0"/>
+    <cs:fontRef idx="minor">
+      <a:schemeClr val="tx1"/>
+    </cs:fontRef>
+    <cs:spPr>
+      <a:noFill/>
+      <a:ln>
+        <a:noFill/>
+      </a:ln>
+    </cs:spPr>
+  </cs:floor>
+  <cs:gridlineMajor>
+    <cs:lnRef idx="0"/>
+    <cs:fillRef idx="0"/>
+    <cs:effectRef idx="0"/>
+    <cs:fontRef idx="minor">
+      <a:schemeClr val="tx1"/>
+    </cs:fontRef>
+    <cs:spPr>
+      <a:ln w="9525" cap="flat" cmpd="sng" algn="ctr">
+        <a:solidFill>
+          <a:schemeClr val="tx1">
+            <a:lumMod val="15000"/>
+            <a:lumOff val="85000"/>
+          </a:schemeClr>
+        </a:solidFill>
+        <a:round/>
+      </a:ln>
+    </cs:spPr>
+  </cs:gridlineMajor>
+  <cs:gridlineMinor>
+    <cs:lnRef idx="0"/>
+    <cs:fillRef idx="0"/>
+    <cs:effectRef idx="0"/>
+    <cs:fontRef idx="minor">
+      <a:schemeClr val="tx1"/>
+    </cs:fontRef>
+    <cs:spPr>
+      <a:ln w="9525" cap="flat" cmpd="sng" algn="ctr">
+        <a:solidFill>
+          <a:schemeClr val="tx1">
+            <a:lumMod val="5000"/>
+            <a:lumOff val="95000"/>
+          </a:schemeClr>
+        </a:solidFill>
+        <a:round/>
+      </a:ln>
+    </cs:spPr>
+  </cs:gridlineMinor>
+  <cs:hiLoLine>
+    <cs:lnRef idx="0"/>
+    <cs:fillRef idx="0"/>
+    <cs:effectRef idx="0"/>
+    <cs:fontRef idx="minor">
+      <a:schemeClr val="tx1"/>
+    </cs:fontRef>
+    <cs:spPr>
+      <a:ln w="9525" cap="flat" cmpd="sng" algn="ctr">
+        <a:solidFill>
+          <a:schemeClr val="tx1">
+            <a:lumMod val="75000"/>
+            <a:lumOff val="25000"/>
+          </a:schemeClr>
+        </a:solidFill>
+        <a:round/>
+      </a:ln>
+    </cs:spPr>
+  </cs:hiLoLine>
+  <cs:leaderLine>
+    <cs:lnRef idx="0"/>
+    <cs:fillRef idx="0"/>
+    <cs:effectRef idx="0"/>
+    <cs:fontRef idx="minor">
+      <a:schemeClr val="tx1"/>
+    </cs:fontRef>
+    <cs:spPr>
+      <a:ln w="9525" cap="flat" cmpd="sng" algn="ctr">
+        <a:solidFill>
+          <a:schemeClr val="tx1">
+            <a:lumMod val="35000"/>
+            <a:lumOff val="65000"/>
+          </a:schemeClr>
+        </a:solidFill>
+        <a:round/>
+      </a:ln>
+    </cs:spPr>
+  </cs:leaderLine>
+  <cs:legend>
+    <cs:lnRef idx="0"/>
+    <cs:fillRef idx="0"/>
+    <cs:effectRef idx="0"/>
+    <cs:fontRef idx="minor">
+      <a:schemeClr val="tx1">
+        <a:lumMod val="65000"/>
+        <a:lumOff val="35000"/>
+      </a:schemeClr>
+    </cs:fontRef>
+    <cs:defRPr sz="900" kern="1200"/>
+  </cs:legend>
+  <cs:plotArea mods="allowNoFillOverride allowNoLineOverride">
+    <cs:lnRef idx="0"/>
+    <cs:fillRef idx="0"/>
+    <cs:effectRef idx="0"/>
+    <cs:fontRef idx="minor">
+      <a:schemeClr val="tx1"/>
+    </cs:fontRef>
+  </cs:plotArea>
+  <cs:plotArea3D mods="allowNoFillOverride allowNoLineOverride">
+    <cs:lnRef idx="0"/>
+    <cs:fillRef idx="0"/>
+    <cs:effectRef idx="0"/>
+    <cs:fontRef idx="minor">
+      <a:schemeClr val="tx1"/>
+    </cs:fontRef>
+  </cs:plotArea3D>
+  <cs:seriesAxis>
+    <cs:lnRef idx="0"/>
+    <cs:fillRef idx="0"/>
+    <cs:effectRef idx="0"/>
+    <cs:fontRef idx="minor">
+      <a:schemeClr val="tx1">
+        <a:lumMod val="65000"/>
+        <a:lumOff val="35000"/>
+      </a:schemeClr>
+    </cs:fontRef>
+    <cs:defRPr sz="900" kern="1200"/>
+  </cs:seriesAxis>
+  <cs:seriesLine>
+    <cs:lnRef idx="0"/>
+    <cs:fillRef idx="0"/>
+    <cs:effectRef idx="0"/>
+    <cs:fontRef idx="minor">
+      <a:schemeClr val="tx1"/>
+    </cs:fontRef>
+    <cs:spPr>
+      <a:ln w="9525" cap="flat" cmpd="sng" algn="ctr">
+        <a:solidFill>
+          <a:schemeClr val="tx1">
+            <a:lumMod val="35000"/>
+            <a:lumOff val="65000"/>
+          </a:schemeClr>
+        </a:solidFill>
+        <a:round/>
+      </a:ln>
+    </cs:spPr>
+  </cs:seriesLine>
+  <cs:title>
+    <cs:lnRef idx="0"/>
+    <cs:fillRef idx="0"/>
+    <cs:effectRef idx="0"/>
+    <cs:fontRef idx="minor">
+      <a:schemeClr val="tx1">
+        <a:lumMod val="65000"/>
+        <a:lumOff val="35000"/>
+      </a:schemeClr>
+    </cs:fontRef>
+    <cs:defRPr sz="1400" b="0" kern="1200" spc="0" baseline="0"/>
+  </cs:title>
+  <cs:trendline>
+    <cs:lnRef idx="0">
+      <cs:styleClr val="auto"/>
+    </cs:lnRef>
+    <cs:fillRef idx="0"/>
+    <cs:effectRef idx="0"/>
+    <cs:fontRef idx="minor">
+      <a:schemeClr val="tx1"/>
+    </cs:fontRef>
+    <cs:spPr>
+      <a:ln w="19050" cap="rnd">
+        <a:solidFill>
+          <a:schemeClr val="phClr"/>
+        </a:solidFill>
+        <a:prstDash val="sysDot"/>
+      </a:ln>
+    </cs:spPr>
+  </cs:trendline>
+  <cs:trendlineLabel>
+    <cs:lnRef idx="0"/>
+    <cs:fillRef idx="0"/>
+    <cs:effectRef idx="0"/>
+    <cs:fontRef idx="minor">
+      <a:schemeClr val="tx1">
+        <a:lumMod val="65000"/>
+        <a:lumOff val="35000"/>
+      </a:schemeClr>
+    </cs:fontRef>
+    <cs:defRPr sz="900" kern="1200"/>
+  </cs:trendlineLabel>
+  <cs:upBar>
+    <cs:lnRef idx="0"/>
+    <cs:fillRef idx="0"/>
+    <cs:effectRef idx="0"/>
+    <cs:fontRef idx="minor">
+      <a:schemeClr val="dk1"/>
+    </cs:fontRef>
+    <cs:spPr>
+      <a:solidFill>
+        <a:schemeClr val="lt1"/>
+      </a:solidFill>
+      <a:ln w="9525">
+        <a:solidFill>
+          <a:schemeClr val="tx1">
+            <a:lumMod val="15000"/>
+            <a:lumOff val="85000"/>
+          </a:schemeClr>
+        </a:solidFill>
+      </a:ln>
+    </cs:spPr>
+  </cs:upBar>
+  <cs:valueAxis>
+    <cs:lnRef idx="0"/>
+    <cs:fillRef idx="0"/>
+    <cs:effectRef idx="0"/>
+    <cs:fontRef idx="minor">
+      <a:schemeClr val="tx1">
+        <a:lumMod val="65000"/>
+        <a:lumOff val="35000"/>
+      </a:schemeClr>
+    </cs:fontRef>
+    <cs:defRPr sz="900" kern="1200"/>
+  </cs:valueAxis>
+  <cs:wall>
+    <cs:lnRef idx="0"/>
+    <cs:fillRef idx="0"/>
+    <cs:effectRef idx="0"/>
+    <cs:fontRef idx="minor">
+      <a:schemeClr val="tx1"/>
+    </cs:fontRef>
+    <cs:spPr>
+      <a:noFill/>
+      <a:ln>
+        <a:noFill/>
+      </a:ln>
+    </cs:spPr>
+  </cs:wall>
+</cs:chartStyle>
+</file>
+
 <file path=word/theme/theme1.xml><?xml version="1.0" encoding="utf-8"?>
 <a:theme xmlns:a="http://schemas.openxmlformats.org/drawingml/2006/main" name="Office Theme">
   <a:themeElements>

</xml_diff>

<commit_message>
All of the pieces are filled in. Now to polish, I may have to redo some of the quantitative analysis, as the results are strange atm.
</commit_message>
<xml_diff>
--- a/CIS4720 - A1p2.docx
+++ b/CIS4720 - A1p2.docx
@@ -32,31 +32,10 @@
         <w:t>chose</w:t>
       </w:r>
       <w:r>
-        <w:t xml:space="preserve"> to use where: </w:t>
-      </w:r>
-      <w:proofErr w:type="spellStart"/>
-      <w:r>
-        <w:t>morph_CE</w:t>
-      </w:r>
-      <w:proofErr w:type="spellEnd"/>
-      <w:r>
-        <w:t xml:space="preserve">, </w:t>
-      </w:r>
-      <w:proofErr w:type="spellStart"/>
-      <w:r>
-        <w:t>morph_toggleCE</w:t>
-      </w:r>
-      <w:proofErr w:type="spellEnd"/>
-      <w:r>
-        <w:t xml:space="preserve">, and </w:t>
-      </w:r>
-      <w:proofErr w:type="spellStart"/>
-      <w:r>
-        <w:t>histhyper</w:t>
-      </w:r>
-      <w:proofErr w:type="spellEnd"/>
-      <w:r>
-        <w:t>. I also create</w:t>
+        <w:t xml:space="preserve"> to use where: morph_CE, morph_toggleCE, and </w:t>
+      </w:r>
+      <w:r>
+        <w:t>histhyper. I also create</w:t>
       </w:r>
       <w:r>
         <w:t>d</w:t>
@@ -71,15 +50,7 @@
         <w:t>experimentation</w:t>
       </w:r>
       <w:r>
-        <w:t xml:space="preserve"> which I called </w:t>
-      </w:r>
-      <w:proofErr w:type="spellStart"/>
-      <w:r>
-        <w:t>drew_CE</w:t>
-      </w:r>
-      <w:proofErr w:type="spellEnd"/>
-      <w:r>
-        <w:t>.</w:t>
+        <w:t xml:space="preserve"> which I called drew_CE.</w:t>
       </w:r>
     </w:p>
     <w:p>
@@ -87,15 +58,37 @@
         <w:ind w:firstLine="720"/>
       </w:pPr>
       <w:r>
-        <w:t xml:space="preserve">I performed a little bit of a twist on this part of the assignment, as instead of performing the contrast enhancements on grey scale images, I decided to apply these algorithms to colour images. To apply these algorithms to colour images required converting them from RGB to HSV, and then applying the algorithm to the H component of the image. Next the enhanced image </w:t>
-      </w:r>
-      <w:proofErr w:type="gramStart"/>
+        <w:t xml:space="preserve">I performed a little bit of a twist on this part of the assignment, as instead of performing the contrast enhancements on grey scale images, I decided to apply these algorithms to colour images. To apply these algorithms to colour images required converting </w:t>
+      </w:r>
+      <w:r>
+        <w:t>colour images</w:t>
+      </w:r>
+      <w:r>
+        <w:t xml:space="preserve"> from RGB to HSV, and then applying </w:t>
+      </w:r>
+      <w:r>
+        <w:t>greyscale</w:t>
+      </w:r>
+      <w:r>
+        <w:t xml:space="preserve"> algorithm to the H component of the </w:t>
+      </w:r>
+      <w:r>
+        <w:t xml:space="preserve">colour </w:t>
+      </w:r>
+      <w:r>
+        <w:t xml:space="preserve">image. Next the enhanced image </w:t>
+      </w:r>
       <w:r>
         <w:t>are</w:t>
       </w:r>
-      <w:proofErr w:type="gramEnd"/>
-      <w:r>
-        <w:t xml:space="preserve"> converted back to RGB so it can be saved.</w:t>
+      <w:r>
+        <w:t xml:space="preserve"> converted back to RGB so it can be saved</w:t>
+      </w:r>
+      <w:r>
+        <w:t xml:space="preserve"> normally</w:t>
+      </w:r>
+      <w:r>
+        <w:t>.</w:t>
       </w:r>
     </w:p>
     <w:p>
@@ -113,7 +106,10 @@
     </w:p>
     <w:p>
       <w:r>
-        <w:t>Each of the algorithms I used will now be gone through.</w:t>
+        <w:t xml:space="preserve">Each of the algorithms </w:t>
+      </w:r>
+      <w:r>
+        <w:t>I used will now be gone through, starting with morph_CE.</w:t>
       </w:r>
     </w:p>
     <w:p/>
@@ -121,11 +117,9 @@
       <w:pPr>
         <w:pStyle w:val="Heading2"/>
       </w:pPr>
-      <w:proofErr w:type="spellStart"/>
       <w:r>
         <w:t>morph_CE</w:t>
       </w:r>
-      <w:proofErr w:type="spellEnd"/>
     </w:p>
     <w:p>
       <w:pPr>
@@ -143,15 +137,7 @@
       </w:pPr>
       <w:r>
         <w:tab/>
-        <w:t xml:space="preserve">The first of the two images </w:t>
-      </w:r>
-      <w:proofErr w:type="gramStart"/>
-      <w:r>
-        <w:t>is</w:t>
-      </w:r>
-      <w:proofErr w:type="gramEnd"/>
-      <w:r>
-        <w:t xml:space="preserve"> created by using an opening top hat algorithm applied to the original image, and the second of the two new images is created by applying a closing </w:t>
+        <w:t xml:space="preserve">The first of the two images is created by using an opening top hat algorithm applied to the original image, and the second of the two new images is created by applying a closing </w:t>
       </w:r>
       <w:r>
         <w:t>top hap function to the image.</w:t>
@@ -222,32 +208,11 @@
         <w:ind w:firstLine="720"/>
       </w:pPr>
       <w:r>
-        <w:t xml:space="preserve">Closing Top hat does the opposite by creating an image with “elements” that are darker than their surroundings. </w:t>
-      </w:r>
-      <w:proofErr w:type="gramStart"/>
-      <w:r>
-        <w:t>So</w:t>
-      </w:r>
-      <w:proofErr w:type="gramEnd"/>
-      <w:r>
-        <w:t xml:space="preserve"> the </w:t>
-      </w:r>
-      <w:proofErr w:type="spellStart"/>
-      <w:r>
-        <w:t>openth</w:t>
-      </w:r>
-      <w:proofErr w:type="spellEnd"/>
-      <w:r>
-        <w:t xml:space="preserve"> and </w:t>
-      </w:r>
-      <w:proofErr w:type="spellStart"/>
-      <w:r>
-        <w:t>closet</w:t>
+        <w:t>Closing Top hat does the opposite by creating an image with “elements” that are darker than their surroundings. So the openth and closet</w:t>
       </w:r>
       <w:r>
         <w:t>h</w:t>
       </w:r>
-      <w:proofErr w:type="spellEnd"/>
       <w:r>
         <w:t xml:space="preserve"> functions are creating a darker an</w:t>
       </w:r>
@@ -335,19 +300,11 @@
           </w:p>
           <w:p>
             <w:hyperlink r:id="rId9" w:history="1">
-              <w:proofErr w:type="spellStart"/>
               <w:r>
                 <w:rPr>
                   <w:rStyle w:val="Hyperlink"/>
                 </w:rPr>
-                <w:t>Openth</w:t>
-              </w:r>
-              <w:proofErr w:type="spellEnd"/>
-              <w:r>
-                <w:rPr>
-                  <w:rStyle w:val="Hyperlink"/>
-                </w:rPr>
-                <w:t xml:space="preserve"> Image Link</w:t>
+                <w:t>Openth Image Link</w:t>
               </w:r>
             </w:hyperlink>
           </w:p>
@@ -465,19 +422,11 @@
           </w:p>
           <w:p>
             <w:hyperlink r:id="rId13" w:history="1">
-              <w:proofErr w:type="spellStart"/>
               <w:r>
                 <w:rPr>
                   <w:rStyle w:val="Hyperlink"/>
                 </w:rPr>
-                <w:t>Closeth</w:t>
-              </w:r>
-              <w:proofErr w:type="spellEnd"/>
-              <w:r>
-                <w:rPr>
-                  <w:rStyle w:val="Hyperlink"/>
-                </w:rPr>
-                <w:t xml:space="preserve"> Image Link</w:t>
+                <w:t>Closeth Image Link</w:t>
               </w:r>
             </w:hyperlink>
           </w:p>
@@ -570,11 +519,9 @@
               <w:pStyle w:val="Heading3"/>
               <w:outlineLvl w:val="2"/>
             </w:pPr>
-            <w:proofErr w:type="spellStart"/>
             <w:r>
               <w:t>Morph_CE</w:t>
             </w:r>
-            <w:proofErr w:type="spellEnd"/>
           </w:p>
           <w:p>
             <w:r>
@@ -597,14 +544,12 @@
           </w:p>
           <w:p>
             <w:hyperlink r:id="rId16" w:history="1">
-              <w:proofErr w:type="spellStart"/>
               <w:r>
                 <w:rPr>
                   <w:rStyle w:val="Hyperlink"/>
                 </w:rPr>
                 <w:t>Morph_CE</w:t>
               </w:r>
-              <w:proofErr w:type="spellEnd"/>
             </w:hyperlink>
           </w:p>
         </w:tc>
@@ -705,11 +650,9 @@
       <w:r>
         <w:t xml:space="preserve"> </w:t>
       </w:r>
-      <w:proofErr w:type="gramStart"/>
       <w:r>
         <w:t>fact</w:t>
       </w:r>
-      <w:proofErr w:type="gramEnd"/>
       <w:r>
         <w:t xml:space="preserve"> for the above demo image, I think that the closing top hat alone applied looks better than the</w:t>
       </w:r>
@@ -717,15 +660,7 @@
         <w:t xml:space="preserve"> full</w:t>
       </w:r>
       <w:r>
-        <w:t xml:space="preserve"> </w:t>
-      </w:r>
-      <w:proofErr w:type="spellStart"/>
-      <w:r>
-        <w:t>morph_CE</w:t>
-      </w:r>
-      <w:proofErr w:type="spellEnd"/>
-      <w:r>
-        <w:t xml:space="preserve"> variant.</w:t>
+        <w:t xml:space="preserve"> morph_CE variant.</w:t>
       </w:r>
     </w:p>
     <w:p/>
@@ -733,11 +668,9 @@
       <w:pPr>
         <w:pStyle w:val="Heading2"/>
       </w:pPr>
-      <w:proofErr w:type="spellStart"/>
       <w:r>
         <w:t>morph_toggleCE</w:t>
       </w:r>
-      <w:proofErr w:type="spellEnd"/>
     </w:p>
     <w:p>
       <w:r>
@@ -980,15 +913,7 @@
               <w:t>lightens the image.</w:t>
             </w:r>
             <w:r>
-              <w:t xml:space="preserve"> Its seems to </w:t>
-            </w:r>
-            <w:proofErr w:type="gramStart"/>
-            <w:r>
-              <w:t>fairly aggressively</w:t>
-            </w:r>
-            <w:proofErr w:type="gramEnd"/>
-            <w:r>
-              <w:t xml:space="preserve"> eat away at dark areas surrounded by </w:t>
+              <w:t xml:space="preserve"> Its seems to fairly aggressively eat away at dark areas surrounded by </w:t>
             </w:r>
             <w:r>
               <w:t xml:space="preserve">very </w:t>
@@ -1179,15 +1104,7 @@
         <w:t>way</w:t>
       </w:r>
       <w:r>
-        <w:t xml:space="preserve"> morph toggle blenders the two images </w:t>
-      </w:r>
-      <w:proofErr w:type="gramStart"/>
-      <w:r>
-        <w:t>is</w:t>
-      </w:r>
-      <w:proofErr w:type="gramEnd"/>
-      <w:r>
-        <w:t xml:space="preserve"> by comparing the pixels from the two images against the original, and choosing the pixels that are closest </w:t>
+        <w:t xml:space="preserve"> morph toggle blenders the two images is by comparing the pixels from the two images against the original, and choosing the pixels that are closest </w:t>
       </w:r>
       <w:r>
         <w:t>or “most like”</w:t>
@@ -1434,15 +1351,7 @@
           </w:p>
           <w:p>
             <w:r>
-              <w:t xml:space="preserve">(AKA. </w:t>
-            </w:r>
-            <w:proofErr w:type="spellStart"/>
-            <w:r>
-              <w:t>toggle_morphCE</w:t>
-            </w:r>
-            <w:proofErr w:type="spellEnd"/>
-            <w:r>
-              <w:t>)</w:t>
+              <w:t>(AKA. toggle_morphCE)</w:t>
             </w:r>
           </w:p>
         </w:tc>
@@ -1453,11 +1362,9 @@
       <w:pPr>
         <w:pStyle w:val="Heading2"/>
       </w:pPr>
-      <w:proofErr w:type="spellStart"/>
       <w:r>
         <w:t>Histhyper</w:t>
       </w:r>
-      <w:proofErr w:type="spellEnd"/>
     </w:p>
     <w:p>
       <w:pPr>
@@ -1687,11 +1594,7 @@
               <w:t>s</w:t>
             </w:r>
             <w:r>
-              <w:t xml:space="preserve"> of </w:t>
-            </w:r>
-            <w:proofErr w:type="gramStart"/>
-            <w:r>
-              <w:t>grey</w:t>
+              <w:t xml:space="preserve"> of grey</w:t>
             </w:r>
             <w:r>
               <w:t xml:space="preserve"> </w:t>
@@ -1699,7 +1602,6 @@
             <w:r>
               <w:t>.</w:t>
             </w:r>
-            <w:proofErr w:type="gramEnd"/>
           </w:p>
           <w:p>
             <w:pPr>
@@ -1724,7 +1626,7 @@
                 <v:shape id="_x0000_i1030" type="#_x0000_t75" style="width:149.85pt;height:210.15pt" o:ole="">
                   <v:imagedata r:id="rId31" o:title=""/>
                 </v:shape>
-                <o:OLEObject Type="Embed" ProgID="PBrush" ShapeID="_x0000_i1030" DrawAspect="Content" ObjectID="_1552727206" r:id="rId32"/>
+                <o:OLEObject Type="Embed" ProgID="PBrush" ShapeID="_x0000_i1030" DrawAspect="Content" ObjectID="_1552738310" r:id="rId32"/>
               </w:object>
             </w:r>
           </w:p>
@@ -1761,21 +1663,14 @@
               <w:pStyle w:val="Heading4"/>
               <w:outlineLvl w:val="3"/>
             </w:pPr>
-            <w:proofErr w:type="spellStart"/>
             <w:r>
               <w:t>HistHyper</w:t>
             </w:r>
-            <w:proofErr w:type="spellEnd"/>
-          </w:p>
-          <w:p>
-            <w:r>
-              <w:t xml:space="preserve">When testing </w:t>
-            </w:r>
-            <w:proofErr w:type="spellStart"/>
-            <w:r>
-              <w:t>HistHyper</w:t>
-            </w:r>
-            <w:proofErr w:type="spellEnd"/>
+          </w:p>
+          <w:p>
+            <w:r>
+              <w:t>When testing HistHyper</w:t>
+            </w:r>
             <w:r>
               <w:t>, it</w:t>
             </w:r>
@@ -1817,19 +1712,11 @@
           </w:p>
           <w:p>
             <w:hyperlink r:id="rId34" w:history="1">
-              <w:proofErr w:type="spellStart"/>
               <w:r>
                 <w:rPr>
                   <w:rStyle w:val="Hyperlink"/>
                 </w:rPr>
-                <w:t>HistHyper</w:t>
-              </w:r>
-              <w:proofErr w:type="spellEnd"/>
-              <w:r>
-                <w:rPr>
-                  <w:rStyle w:val="Hyperlink"/>
-                </w:rPr>
-                <w:t xml:space="preserve"> Link</w:t>
+                <w:t>HistHyper Link</w:t>
               </w:r>
             </w:hyperlink>
           </w:p>
@@ -1929,11 +1816,9 @@
       <w:pPr>
         <w:pStyle w:val="Heading2"/>
       </w:pPr>
-      <w:proofErr w:type="spellStart"/>
       <w:r>
         <w:t>drew_CE</w:t>
       </w:r>
-      <w:proofErr w:type="spellEnd"/>
     </w:p>
     <w:p>
       <w:r>
@@ -1969,15 +1854,7 @@
         <w:t xml:space="preserve">I thought that if I spent </w:t>
       </w:r>
       <w:r>
-        <w:t xml:space="preserve">several hours on this and </w:t>
-      </w:r>
-      <w:proofErr w:type="gramStart"/>
-      <w:r>
-        <w:t>was able to</w:t>
-      </w:r>
-      <w:proofErr w:type="gramEnd"/>
-      <w:r>
-        <w:t xml:space="preserve"> create my own algorithm, it would help me </w:t>
+        <w:t xml:space="preserve">several hours on this and was able to create my own algorithm, it would help me </w:t>
       </w:r>
       <w:r>
         <w:t xml:space="preserve">get a more intuitive sense of how the more complicated algorithms work. </w:t>
@@ -2004,29 +1881,13 @@
     <w:p>
       <w:r>
         <w:tab/>
-        <w:t xml:space="preserve">The disadvantages of this algorithm </w:t>
-      </w:r>
-      <w:proofErr w:type="gramStart"/>
-      <w:r>
-        <w:t>is</w:t>
-      </w:r>
-      <w:proofErr w:type="gramEnd"/>
-      <w:r>
-        <w:t xml:space="preserve"> that it is only applicable to images that are mostly grey. The results of applying this image algorithm to the lady’s face was </w:t>
+        <w:t xml:space="preserve">The disadvantages of this algorithm is that it is only applicable to images that are mostly grey. The results of applying this image algorithm to the lady’s face was </w:t>
       </w:r>
       <w:r>
         <w:t>like</w:t>
       </w:r>
       <w:r>
-        <w:t xml:space="preserve"> </w:t>
-      </w:r>
-      <w:proofErr w:type="spellStart"/>
-      <w:r>
-        <w:t>histhyper</w:t>
-      </w:r>
-      <w:proofErr w:type="spellEnd"/>
-      <w:r>
-        <w:t xml:space="preserve"> however, which makes me feel a little better about my algorithm being terrible. </w:t>
+        <w:t xml:space="preserve"> histhyper however, which makes me feel a little better about my algorithm being terrible. </w:t>
       </w:r>
     </w:p>
     <w:tbl>
@@ -2058,11 +1919,9 @@
               <w:pStyle w:val="Heading3"/>
               <w:outlineLvl w:val="2"/>
             </w:pPr>
-            <w:proofErr w:type="spellStart"/>
             <w:r>
               <w:t>Drew_CE</w:t>
             </w:r>
-            <w:proofErr w:type="spellEnd"/>
           </w:p>
           <w:p>
             <w:r>
@@ -2102,19 +1961,11 @@
               </w:pict>
             </w:r>
             <w:hyperlink r:id="rId37" w:history="1">
-              <w:proofErr w:type="spellStart"/>
               <w:r>
                 <w:rPr>
                   <w:rStyle w:val="Hyperlink"/>
                 </w:rPr>
-                <w:t>Drew_CE</w:t>
-              </w:r>
-              <w:proofErr w:type="spellEnd"/>
-              <w:r>
-                <w:rPr>
-                  <w:rStyle w:val="Hyperlink"/>
-                </w:rPr>
-                <w:t xml:space="preserve"> link</w:t>
+                <w:t>Drew_CE link</w:t>
               </w:r>
             </w:hyperlink>
           </w:p>
@@ -2241,7 +2092,6 @@
       </w:r>
     </w:p>
     <w:p>
-      <w:proofErr w:type="gramStart"/>
       <w:r>
         <w:rPr>
           <w:i/>
@@ -2252,14 +2102,7 @@
         <w:rPr>
           <w:i/>
         </w:rPr>
-        <w:t xml:space="preserve"> of</w:t>
-      </w:r>
-      <w:proofErr w:type="gramEnd"/>
-      <w:r>
-        <w:rPr>
-          <w:i/>
-        </w:rPr>
-        <w:t xml:space="preserve"> the following</w:t>
+        <w:t xml:space="preserve"> of the following</w:t>
       </w:r>
       <w:r>
         <w:rPr>
@@ -2391,19 +2234,11 @@
           </w:p>
           <w:p>
             <w:hyperlink r:id="rId41" w:history="1">
-              <w:proofErr w:type="spellStart"/>
               <w:r>
                 <w:rPr>
                   <w:rStyle w:val="Hyperlink"/>
                 </w:rPr>
-                <w:t>Drew_CE</w:t>
-              </w:r>
-              <w:proofErr w:type="spellEnd"/>
-              <w:r>
-                <w:rPr>
-                  <w:rStyle w:val="Hyperlink"/>
-                </w:rPr>
-                <w:t xml:space="preserve"> link</w:t>
+                <w:t>Drew_CE link</w:t>
               </w:r>
             </w:hyperlink>
           </w:p>
@@ -2470,14 +2305,12 @@
           </w:p>
           <w:p>
             <w:hyperlink r:id="rId42" w:history="1">
-              <w:proofErr w:type="spellStart"/>
               <w:r>
                 <w:rPr>
                   <w:rStyle w:val="Hyperlink"/>
                 </w:rPr>
                 <w:t>Morph_toggleCE</w:t>
               </w:r>
-              <w:proofErr w:type="spellEnd"/>
             </w:hyperlink>
           </w:p>
         </w:tc>
@@ -2679,19 +2512,11 @@
           </w:p>
           <w:p>
             <w:hyperlink r:id="rId45" w:history="1">
-              <w:proofErr w:type="spellStart"/>
               <w:r>
                 <w:rPr>
                   <w:rStyle w:val="Hyperlink"/>
                 </w:rPr>
-                <w:t>HistHyper</w:t>
-              </w:r>
-              <w:proofErr w:type="spellEnd"/>
-              <w:r>
-                <w:rPr>
-                  <w:rStyle w:val="Hyperlink"/>
-                </w:rPr>
-                <w:t xml:space="preserve"> Link</w:t>
+                <w:t>HistHyper Link</w:t>
               </w:r>
             </w:hyperlink>
           </w:p>
@@ -2780,14 +2605,12 @@
               </w:rPr>
             </w:pPr>
             <w:hyperlink r:id="rId47" w:history="1">
-              <w:proofErr w:type="spellStart"/>
               <w:r>
                 <w:rPr>
                   <w:rStyle w:val="Hyperlink"/>
                 </w:rPr>
                 <w:t>Morph_CE</w:t>
               </w:r>
-              <w:proofErr w:type="spellEnd"/>
             </w:hyperlink>
           </w:p>
         </w:tc>
@@ -2830,21 +2653,7 @@
         <w:rPr>
           <w:i/>
         </w:rPr>
-        <w:t xml:space="preserve">Kind of looks like </w:t>
-      </w:r>
-      <w:proofErr w:type="spellStart"/>
-      <w:r>
-        <w:rPr>
-          <w:i/>
-        </w:rPr>
-        <w:t>Furiosa</w:t>
-      </w:r>
-      <w:proofErr w:type="spellEnd"/>
-      <w:r>
-        <w:rPr>
-          <w:i/>
-        </w:rPr>
-        <w:t xml:space="preserve"> from the new Mad Max.</w:t>
+        <w:t>Kind of looks like Furiosa from the new Mad Max.</w:t>
       </w:r>
     </w:p>
     <w:p>
@@ -2934,14 +2743,12 @@
           </w:p>
           <w:p>
             <w:hyperlink r:id="rId49" w:history="1">
-              <w:proofErr w:type="spellStart"/>
               <w:r>
                 <w:rPr>
                   <w:rStyle w:val="Hyperlink"/>
                 </w:rPr>
                 <w:t>Drew_CE</w:t>
               </w:r>
-              <w:proofErr w:type="spellEnd"/>
             </w:hyperlink>
           </w:p>
         </w:tc>
@@ -2966,14 +2773,12 @@
           </w:p>
           <w:p>
             <w:hyperlink r:id="rId51" w:history="1">
-              <w:proofErr w:type="spellStart"/>
               <w:r>
                 <w:rPr>
                   <w:rStyle w:val="Hyperlink"/>
                 </w:rPr>
                 <w:t>Morph_toggleCE</w:t>
               </w:r>
-              <w:proofErr w:type="spellEnd"/>
             </w:hyperlink>
           </w:p>
         </w:tc>
@@ -3124,14 +2929,12 @@
           </w:p>
           <w:p>
             <w:hyperlink r:id="rId55" w:history="1">
-              <w:proofErr w:type="spellStart"/>
               <w:r>
                 <w:rPr>
                   <w:rStyle w:val="Hyperlink"/>
                 </w:rPr>
                 <w:t>HistHyper</w:t>
               </w:r>
-              <w:proofErr w:type="spellEnd"/>
             </w:hyperlink>
           </w:p>
         </w:tc>
@@ -3477,14 +3280,12 @@
           </w:p>
           <w:p>
             <w:hyperlink r:id="rId59" w:history="1">
-              <w:proofErr w:type="spellStart"/>
               <w:r>
                 <w:rPr>
                   <w:rStyle w:val="Hyperlink"/>
                 </w:rPr>
                 <w:t>Drew_CE</w:t>
               </w:r>
-              <w:proofErr w:type="spellEnd"/>
             </w:hyperlink>
           </w:p>
         </w:tc>
@@ -3553,14 +3354,12 @@
           </w:p>
           <w:p>
             <w:hyperlink r:id="rId61" w:history="1">
-              <w:proofErr w:type="spellStart"/>
               <w:r>
                 <w:rPr>
                   <w:rStyle w:val="Hyperlink"/>
                 </w:rPr>
                 <w:t>Morph_toggleCE</w:t>
               </w:r>
-              <w:proofErr w:type="spellEnd"/>
             </w:hyperlink>
           </w:p>
         </w:tc>
@@ -3708,14 +3507,12 @@
           </w:p>
           <w:p>
             <w:hyperlink r:id="rId65" w:history="1">
-              <w:proofErr w:type="spellStart"/>
               <w:r>
                 <w:rPr>
                   <w:rStyle w:val="Hyperlink"/>
                 </w:rPr>
                 <w:t>HistHyper</w:t>
               </w:r>
-              <w:proofErr w:type="spellEnd"/>
             </w:hyperlink>
           </w:p>
         </w:tc>
@@ -3789,14 +3586,12 @@
           </w:p>
           <w:p>
             <w:hyperlink r:id="rId67" w:history="1">
-              <w:proofErr w:type="spellStart"/>
               <w:r>
                 <w:rPr>
                   <w:rStyle w:val="Hyperlink"/>
                 </w:rPr>
                 <w:t>Morph_CE</w:t>
               </w:r>
-              <w:proofErr w:type="spellEnd"/>
             </w:hyperlink>
           </w:p>
         </w:tc>
@@ -3839,38 +3634,17 @@
           </w:p>
           <w:p/>
           <w:p>
-            <w:proofErr w:type="spellStart"/>
-            <w:r>
-              <w:t>HistHyper</w:t>
-            </w:r>
-            <w:proofErr w:type="spellEnd"/>
-            <w:r>
-              <w:t xml:space="preserve"> almost gave an amazing resulting image, but struggled and had issues with the right along the right side of the image.</w:t>
-            </w:r>
-            <w:r>
-              <w:t xml:space="preserve"> </w:t>
-            </w:r>
-            <w:proofErr w:type="spellStart"/>
-            <w:r>
-              <w:t>Drew_CE</w:t>
-            </w:r>
-            <w:proofErr w:type="spellEnd"/>
-            <w:r>
-              <w:t xml:space="preserve"> gave a modest improvement in contrast, while reducing image quality by quite a bit.</w:t>
+            <w:r>
+              <w:t>HistHyper almost gave an amazing resulting image, but struggled and had issues with the right along the right side of the image.</w:t>
+            </w:r>
+            <w:r>
+              <w:t xml:space="preserve"> Drew_CE gave a modest improvement in contrast, while reducing image quality by quite a bit.</w:t>
             </w:r>
           </w:p>
           <w:p/>
           <w:p>
             <w:r>
-              <w:t xml:space="preserve">Because of </w:t>
-            </w:r>
-            <w:proofErr w:type="spellStart"/>
-            <w:r>
-              <w:t>HistHypers</w:t>
-            </w:r>
-            <w:proofErr w:type="spellEnd"/>
-            <w:r>
-              <w:t xml:space="preserve"> failure to deal the white properly, I don’t think any of the contrast improvement algorithms can be said to be a winner.</w:t>
+              <w:t>Because of HistHypers failure to deal the white properly, I don’t think any of the contrast improvement algorithms can be said to be a winner.</w:t>
             </w:r>
           </w:p>
         </w:tc>
@@ -3963,14 +3737,12 @@
           </w:p>
           <w:p>
             <w:hyperlink r:id="rId69" w:history="1">
-              <w:proofErr w:type="spellStart"/>
               <w:r>
                 <w:rPr>
                   <w:rStyle w:val="Hyperlink"/>
                 </w:rPr>
                 <w:t>Drew_CE</w:t>
               </w:r>
-              <w:proofErr w:type="spellEnd"/>
             </w:hyperlink>
           </w:p>
         </w:tc>
@@ -4042,14 +3814,12 @@
           </w:p>
           <w:p>
             <w:hyperlink r:id="rId71" w:history="1">
-              <w:proofErr w:type="spellStart"/>
               <w:r>
                 <w:rPr>
                   <w:rStyle w:val="Hyperlink"/>
                 </w:rPr>
                 <w:t>Morph_ToggleCE</w:t>
               </w:r>
-              <w:proofErr w:type="spellEnd"/>
             </w:hyperlink>
           </w:p>
         </w:tc>
@@ -4200,14 +3970,12 @@
           </w:p>
           <w:p>
             <w:hyperlink r:id="rId74" w:history="1">
-              <w:proofErr w:type="spellStart"/>
               <w:r>
                 <w:rPr>
                   <w:rStyle w:val="Hyperlink"/>
                 </w:rPr>
                 <w:t>HistHyper</w:t>
               </w:r>
-              <w:proofErr w:type="spellEnd"/>
             </w:hyperlink>
           </w:p>
         </w:tc>
@@ -4281,14 +4049,12 @@
           </w:p>
           <w:p>
             <w:hyperlink r:id="rId76" w:history="1">
-              <w:proofErr w:type="spellStart"/>
               <w:r>
                 <w:rPr>
                   <w:rStyle w:val="Hyperlink"/>
                 </w:rPr>
                 <w:t>Morph_CE</w:t>
               </w:r>
-              <w:proofErr w:type="spellEnd"/>
             </w:hyperlink>
           </w:p>
         </w:tc>
@@ -4484,14 +4250,12 @@
           </w:p>
           <w:p>
             <w:hyperlink r:id="rId78" w:history="1">
-              <w:proofErr w:type="spellStart"/>
               <w:r>
                 <w:rPr>
                   <w:rStyle w:val="Hyperlink"/>
                 </w:rPr>
                 <w:t>Drew_CE</w:t>
               </w:r>
-              <w:proofErr w:type="spellEnd"/>
             </w:hyperlink>
           </w:p>
         </w:tc>
@@ -4563,14 +4327,12 @@
           </w:p>
           <w:p>
             <w:hyperlink r:id="rId80" w:history="1">
-              <w:proofErr w:type="spellStart"/>
               <w:r>
                 <w:rPr>
                   <w:rStyle w:val="Hyperlink"/>
                 </w:rPr>
                 <w:t>Morph_ToggleCE</w:t>
               </w:r>
-              <w:proofErr w:type="spellEnd"/>
             </w:hyperlink>
           </w:p>
         </w:tc>
@@ -4721,14 +4483,12 @@
           </w:p>
           <w:p>
             <w:hyperlink r:id="rId84" w:history="1">
-              <w:proofErr w:type="spellStart"/>
               <w:r>
                 <w:rPr>
                   <w:rStyle w:val="Hyperlink"/>
                 </w:rPr>
                 <w:t>HistHyper</w:t>
               </w:r>
-              <w:proofErr w:type="spellEnd"/>
             </w:hyperlink>
           </w:p>
         </w:tc>
@@ -4802,14 +4562,12 @@
           </w:p>
           <w:p>
             <w:hyperlink r:id="rId86" w:history="1">
-              <w:proofErr w:type="spellStart"/>
               <w:r>
                 <w:rPr>
                   <w:rStyle w:val="Hyperlink"/>
                 </w:rPr>
                 <w:t>Morph_CE</w:t>
               </w:r>
-              <w:proofErr w:type="spellEnd"/>
             </w:hyperlink>
           </w:p>
         </w:tc>
@@ -4973,14 +4731,12 @@
           </w:p>
           <w:p>
             <w:hyperlink r:id="rId88" w:history="1">
-              <w:proofErr w:type="spellStart"/>
               <w:r>
                 <w:rPr>
                   <w:rStyle w:val="Hyperlink"/>
                 </w:rPr>
                 <w:t>Drew_CE</w:t>
               </w:r>
-              <w:proofErr w:type="spellEnd"/>
             </w:hyperlink>
           </w:p>
         </w:tc>
@@ -5046,14 +4802,12 @@
           </w:p>
           <w:p>
             <w:hyperlink r:id="rId90" w:history="1">
-              <w:proofErr w:type="spellStart"/>
               <w:r>
                 <w:rPr>
                   <w:rStyle w:val="Hyperlink"/>
                 </w:rPr>
                 <w:t>Morph_ToggleCE</w:t>
               </w:r>
-              <w:proofErr w:type="spellEnd"/>
             </w:hyperlink>
           </w:p>
         </w:tc>
@@ -5192,14 +4946,12 @@
           </w:p>
           <w:p>
             <w:hyperlink r:id="rId94" w:history="1">
-              <w:proofErr w:type="spellStart"/>
               <w:r>
                 <w:rPr>
                   <w:rStyle w:val="Hyperlink"/>
                 </w:rPr>
                 <w:t>HistHyper</w:t>
               </w:r>
-              <w:proofErr w:type="spellEnd"/>
             </w:hyperlink>
           </w:p>
         </w:tc>
@@ -5267,14 +5019,12 @@
           </w:p>
           <w:p>
             <w:hyperlink r:id="rId96" w:history="1">
-              <w:proofErr w:type="spellStart"/>
               <w:r>
                 <w:rPr>
                   <w:rStyle w:val="Hyperlink"/>
                 </w:rPr>
                 <w:t>Morph_CE</w:t>
               </w:r>
-              <w:proofErr w:type="spellEnd"/>
             </w:hyperlink>
           </w:p>
         </w:tc>
@@ -5331,6 +5081,14 @@
         </w:tc>
       </w:tr>
     </w:tbl>
+    <w:p>
+      <w:pPr>
+        <w:pStyle w:val="Heading1"/>
+      </w:pPr>
+    </w:p>
+    <w:p/>
+    <w:p/>
+    <w:p/>
     <w:p/>
     <w:p>
       <w:pPr>
@@ -5342,60 +5100,733 @@
     </w:p>
     <w:p>
       <w:r>
-        <w:rPr>
-          <w:noProof/>
-          <w:lang w:eastAsia="en-CA"/>
-        </w:rPr>
-        <w:drawing>
-          <wp:inline distT="0" distB="0" distL="0" distR="0" wp14:anchorId="6DBB3A3D" wp14:editId="42CDE084">
-            <wp:extent cx="5943600" cy="582930"/>
-            <wp:effectExtent l="0" t="0" r="0" b="7620"/>
-            <wp:docPr id="19" name="Picture 19"/>
-            <wp:cNvGraphicFramePr>
-              <a:graphicFrameLocks xmlns:a="http://schemas.openxmlformats.org/drawingml/2006/main" noChangeAspect="1"/>
-            </wp:cNvGraphicFramePr>
-            <a:graphic xmlns:a="http://schemas.openxmlformats.org/drawingml/2006/main">
-              <a:graphicData uri="http://schemas.openxmlformats.org/drawingml/2006/picture">
-                <pic:pic xmlns:pic="http://schemas.openxmlformats.org/drawingml/2006/picture">
-                  <pic:nvPicPr>
-                    <pic:cNvPr id="1" name=""/>
-                    <pic:cNvPicPr/>
-                  </pic:nvPicPr>
-                  <pic:blipFill>
-                    <a:blip r:embed="rId97"/>
-                    <a:stretch>
-                      <a:fillRect/>
-                    </a:stretch>
-                  </pic:blipFill>
-                  <pic:spPr>
-                    <a:xfrm>
-                      <a:off x="0" y="0"/>
-                      <a:ext cx="5943600" cy="582930"/>
-                    </a:xfrm>
-                    <a:prstGeom prst="rect">
-                      <a:avLst/>
-                    </a:prstGeom>
-                  </pic:spPr>
-                </pic:pic>
-              </a:graphicData>
-            </a:graphic>
-          </wp:inline>
-        </w:drawing>
+        <w:t>To start, a ground image was taken, and purposely has its contrast decreased.</w:t>
+      </w:r>
+      <w:r>
+        <w:t xml:space="preserve"> Each algorithm was run 3 times in a row on the reduced contrast </w:t>
+      </w:r>
+      <w:r>
+        <w:t>version</w:t>
+      </w:r>
+      <w:r>
+        <w:t>, as a single run didn’t produce very noticeable results.</w:t>
+      </w:r>
+    </w:p>
+    <w:p/>
+    <w:tbl>
+      <w:tblPr>
+        <w:tblStyle w:val="TableGrid"/>
+        <w:tblW w:w="0" w:type="auto"/>
+        <w:tblBorders>
+          <w:top w:val="none" w:sz="0" w:space="0" w:color="auto"/>
+          <w:left w:val="none" w:sz="0" w:space="0" w:color="auto"/>
+          <w:bottom w:val="none" w:sz="0" w:space="0" w:color="auto"/>
+          <w:right w:val="none" w:sz="0" w:space="0" w:color="auto"/>
+          <w:insideH w:val="none" w:sz="0" w:space="0" w:color="auto"/>
+          <w:insideV w:val="none" w:sz="0" w:space="0" w:color="auto"/>
+        </w:tblBorders>
+        <w:tblLook w:val="04A0" w:firstRow="1" w:lastRow="0" w:firstColumn="1" w:lastColumn="0" w:noHBand="0" w:noVBand="1"/>
+      </w:tblPr>
+      <w:tblGrid>
+        <w:gridCol w:w="4675"/>
+        <w:gridCol w:w="4675"/>
+      </w:tblGrid>
+      <w:tr>
+        <w:tc>
+          <w:tcPr>
+            <w:tcW w:w="4675" w:type="dxa"/>
+          </w:tcPr>
+          <w:p>
+            <w:r>
+              <w:rPr>
+                <w:i/>
+                <w:noProof/>
+                <w:lang w:eastAsia="en-CA"/>
+              </w:rPr>
+              <w:drawing>
+                <wp:inline distT="0" distB="0" distL="0" distR="0" wp14:anchorId="45E8F659" wp14:editId="153F8961">
+                  <wp:extent cx="2286000" cy="1828800"/>
+                  <wp:effectExtent l="0" t="0" r="0" b="0"/>
+                  <wp:docPr id="55" name="Picture 55" descr="C:\Users\drew\AppData\Local\Microsoft\Windows\INetCache\Content.Word\compare - morph_CE.JPG"/>
+                  <wp:cNvGraphicFramePr>
+                    <a:graphicFrameLocks xmlns:a="http://schemas.openxmlformats.org/drawingml/2006/main" noChangeAspect="1"/>
+                  </wp:cNvGraphicFramePr>
+                  <a:graphic xmlns:a="http://schemas.openxmlformats.org/drawingml/2006/main">
+                    <a:graphicData uri="http://schemas.openxmlformats.org/drawingml/2006/picture">
+                      <pic:pic xmlns:pic="http://schemas.openxmlformats.org/drawingml/2006/picture">
+                        <pic:nvPicPr>
+                          <pic:cNvPr id="0" name="Picture 17" descr="C:\Users\drew\AppData\Local\Microsoft\Windows\INetCache\Content.Word\compare - morph_CE.JPG"/>
+                          <pic:cNvPicPr>
+                            <a:picLocks noChangeAspect="1" noChangeArrowheads="1"/>
+                          </pic:cNvPicPr>
+                        </pic:nvPicPr>
+                        <pic:blipFill>
+                          <a:blip r:embed="rId97" cstate="print">
+                            <a:extLst>
+                              <a:ext uri="{28A0092B-C50C-407E-A947-70E740481C1C}">
+                                <a14:useLocalDpi xmlns:a14="http://schemas.microsoft.com/office/drawing/2010/main" val="0"/>
+                              </a:ext>
+                            </a:extLst>
+                          </a:blip>
+                          <a:srcRect/>
+                          <a:stretch>
+                            <a:fillRect/>
+                          </a:stretch>
+                        </pic:blipFill>
+                        <pic:spPr bwMode="auto">
+                          <a:xfrm>
+                            <a:off x="0" y="0"/>
+                            <a:ext cx="2286000" cy="1828800"/>
+                          </a:xfrm>
+                          <a:prstGeom prst="rect">
+                            <a:avLst/>
+                          </a:prstGeom>
+                          <a:noFill/>
+                          <a:ln>
+                            <a:noFill/>
+                          </a:ln>
+                        </pic:spPr>
+                      </pic:pic>
+                    </a:graphicData>
+                  </a:graphic>
+                </wp:inline>
+              </w:drawing>
+            </w:r>
+          </w:p>
+          <w:p>
+            <w:r>
+              <w:rPr>
+                <w:i/>
+              </w:rPr>
+              <w:t>Morph CE</w:t>
+            </w:r>
+            <w:r>
+              <w:rPr>
+                <w:i/>
+              </w:rPr>
+              <w:t>,</w:t>
+            </w:r>
+            <w:r>
+              <w:t xml:space="preserve"> SSIM: </w:t>
+            </w:r>
+            <w:r>
+              <w:rPr>
+                <w:rFonts w:ascii="Calibri" w:hAnsi="Calibri" w:cs="Calibri"/>
+                <w:color w:val="000000"/>
+              </w:rPr>
+              <w:t>0.2582</w:t>
+            </w:r>
+          </w:p>
+        </w:tc>
+        <w:tc>
+          <w:tcPr>
+            <w:tcW w:w="4675" w:type="dxa"/>
+          </w:tcPr>
+          <w:p>
+            <w:r>
+              <w:rPr>
+                <w:noProof/>
+                <w:lang w:eastAsia="en-CA"/>
+              </w:rPr>
+              <w:drawing>
+                <wp:inline distT="0" distB="0" distL="0" distR="0" wp14:anchorId="75D40ADA" wp14:editId="62B1544A">
+                  <wp:extent cx="2286000" cy="1828800"/>
+                  <wp:effectExtent l="0" t="0" r="0" b="0"/>
+                  <wp:docPr id="54" name="Picture 54" descr="C:\Users\drew\AppData\Local\Microsoft\Windows\INetCache\Content.Word\compare - morph_toggleCE.JPG"/>
+                  <wp:cNvGraphicFramePr>
+                    <a:graphicFrameLocks xmlns:a="http://schemas.openxmlformats.org/drawingml/2006/main" noChangeAspect="1"/>
+                  </wp:cNvGraphicFramePr>
+                  <a:graphic xmlns:a="http://schemas.openxmlformats.org/drawingml/2006/main">
+                    <a:graphicData uri="http://schemas.openxmlformats.org/drawingml/2006/picture">
+                      <pic:pic xmlns:pic="http://schemas.openxmlformats.org/drawingml/2006/picture">
+                        <pic:nvPicPr>
+                          <pic:cNvPr id="0" name="Picture 16" descr="C:\Users\drew\AppData\Local\Microsoft\Windows\INetCache\Content.Word\compare - morph_toggleCE.JPG"/>
+                          <pic:cNvPicPr>
+                            <a:picLocks noChangeAspect="1" noChangeArrowheads="1"/>
+                          </pic:cNvPicPr>
+                        </pic:nvPicPr>
+                        <pic:blipFill>
+                          <a:blip r:embed="rId98" cstate="print">
+                            <a:extLst>
+                              <a:ext uri="{28A0092B-C50C-407E-A947-70E740481C1C}">
+                                <a14:useLocalDpi xmlns:a14="http://schemas.microsoft.com/office/drawing/2010/main" val="0"/>
+                              </a:ext>
+                            </a:extLst>
+                          </a:blip>
+                          <a:srcRect/>
+                          <a:stretch>
+                            <a:fillRect/>
+                          </a:stretch>
+                        </pic:blipFill>
+                        <pic:spPr bwMode="auto">
+                          <a:xfrm>
+                            <a:off x="0" y="0"/>
+                            <a:ext cx="2286000" cy="1828800"/>
+                          </a:xfrm>
+                          <a:prstGeom prst="rect">
+                            <a:avLst/>
+                          </a:prstGeom>
+                          <a:noFill/>
+                          <a:ln>
+                            <a:noFill/>
+                          </a:ln>
+                        </pic:spPr>
+                      </pic:pic>
+                    </a:graphicData>
+                  </a:graphic>
+                </wp:inline>
+              </w:drawing>
+            </w:r>
+          </w:p>
+          <w:p>
+            <w:r>
+              <w:rPr>
+                <w:i/>
+              </w:rPr>
+              <w:t>Morph Toggle CE</w:t>
+            </w:r>
+            <w:r>
+              <w:rPr>
+                <w:i/>
+              </w:rPr>
+              <w:t xml:space="preserve">, </w:t>
+            </w:r>
+            <w:r>
+              <w:t>SSIM:</w:t>
+            </w:r>
+            <w:r>
+              <w:t xml:space="preserve"> </w:t>
+            </w:r>
+            <w:r>
+              <w:rPr>
+                <w:rFonts w:ascii="Calibri" w:hAnsi="Calibri" w:cs="Calibri"/>
+                <w:color w:val="000000"/>
+              </w:rPr>
+              <w:t>0.05766</w:t>
+            </w:r>
+          </w:p>
+        </w:tc>
+      </w:tr>
+      <w:tr>
+        <w:tc>
+          <w:tcPr>
+            <w:tcW w:w="4675" w:type="dxa"/>
+          </w:tcPr>
+          <w:p>
+            <w:r>
+              <w:rPr>
+                <w:noProof/>
+                <w:lang w:eastAsia="en-CA"/>
+              </w:rPr>
+              <w:drawing>
+                <wp:inline distT="0" distB="0" distL="0" distR="0" wp14:anchorId="13367765" wp14:editId="2B8F0E2C">
+                  <wp:extent cx="2286000" cy="1828800"/>
+                  <wp:effectExtent l="0" t="0" r="0" b="0"/>
+                  <wp:docPr id="46" name="Picture 46" descr="C:\Users\drew\AppData\Local\Microsoft\Windows\INetCache\Content.Word\compare.jpg"/>
+                  <wp:cNvGraphicFramePr>
+                    <a:graphicFrameLocks xmlns:a="http://schemas.openxmlformats.org/drawingml/2006/main" noChangeAspect="1"/>
+                  </wp:cNvGraphicFramePr>
+                  <a:graphic xmlns:a="http://schemas.openxmlformats.org/drawingml/2006/main">
+                    <a:graphicData uri="http://schemas.openxmlformats.org/drawingml/2006/picture">
+                      <pic:pic xmlns:pic="http://schemas.openxmlformats.org/drawingml/2006/picture">
+                        <pic:nvPicPr>
+                          <pic:cNvPr id="0" name="Picture 10" descr="C:\Users\drew\AppData\Local\Microsoft\Windows\INetCache\Content.Word\compare.jpg"/>
+                          <pic:cNvPicPr>
+                            <a:picLocks noChangeAspect="1" noChangeArrowheads="1"/>
+                          </pic:cNvPicPr>
+                        </pic:nvPicPr>
+                        <pic:blipFill>
+                          <a:blip r:embed="rId99" cstate="print">
+                            <a:extLst>
+                              <a:ext uri="{28A0092B-C50C-407E-A947-70E740481C1C}">
+                                <a14:useLocalDpi xmlns:a14="http://schemas.microsoft.com/office/drawing/2010/main" val="0"/>
+                              </a:ext>
+                            </a:extLst>
+                          </a:blip>
+                          <a:srcRect/>
+                          <a:stretch>
+                            <a:fillRect/>
+                          </a:stretch>
+                        </pic:blipFill>
+                        <pic:spPr bwMode="auto">
+                          <a:xfrm>
+                            <a:off x="0" y="0"/>
+                            <a:ext cx="2286000" cy="1828800"/>
+                          </a:xfrm>
+                          <a:prstGeom prst="rect">
+                            <a:avLst/>
+                          </a:prstGeom>
+                          <a:noFill/>
+                          <a:ln>
+                            <a:noFill/>
+                          </a:ln>
+                        </pic:spPr>
+                      </pic:pic>
+                    </a:graphicData>
+                  </a:graphic>
+                </wp:inline>
+              </w:drawing>
+            </w:r>
+          </w:p>
+          <w:p>
+            <w:r>
+              <w:rPr>
+                <w:i/>
+              </w:rPr>
+              <w:t>The original image</w:t>
+            </w:r>
+            <w:r>
+              <w:rPr>
+                <w:i/>
+              </w:rPr>
+              <w:t>,</w:t>
+            </w:r>
+            <w:r>
+              <w:t xml:space="preserve"> SSIM: </w:t>
+            </w:r>
+            <w:r>
+              <w:t>1</w:t>
+            </w:r>
+          </w:p>
+        </w:tc>
+        <w:tc>
+          <w:tcPr>
+            <w:tcW w:w="4675" w:type="dxa"/>
+          </w:tcPr>
+          <w:p>
+            <w:r>
+              <w:rPr>
+                <w:noProof/>
+                <w:lang w:eastAsia="en-CA"/>
+              </w:rPr>
+              <w:drawing>
+                <wp:inline distT="0" distB="0" distL="0" distR="0" wp14:anchorId="2493D9D9" wp14:editId="571916AC">
+                  <wp:extent cx="2286000" cy="1828800"/>
+                  <wp:effectExtent l="0" t="0" r="0" b="0"/>
+                  <wp:docPr id="51" name="Picture 51" descr="C:\Users\drew\AppData\Local\Microsoft\Windows\INetCache\Content.Word\compare_grey.jpg"/>
+                  <wp:cNvGraphicFramePr>
+                    <a:graphicFrameLocks xmlns:a="http://schemas.openxmlformats.org/drawingml/2006/main" noChangeAspect="1"/>
+                  </wp:cNvGraphicFramePr>
+                  <a:graphic xmlns:a="http://schemas.openxmlformats.org/drawingml/2006/main">
+                    <a:graphicData uri="http://schemas.openxmlformats.org/drawingml/2006/picture">
+                      <pic:pic xmlns:pic="http://schemas.openxmlformats.org/drawingml/2006/picture">
+                        <pic:nvPicPr>
+                          <pic:cNvPr id="0" name="Picture 12" descr="C:\Users\drew\AppData\Local\Microsoft\Windows\INetCache\Content.Word\compare_grey.jpg"/>
+                          <pic:cNvPicPr>
+                            <a:picLocks noChangeAspect="1" noChangeArrowheads="1"/>
+                          </pic:cNvPicPr>
+                        </pic:nvPicPr>
+                        <pic:blipFill>
+                          <a:blip r:embed="rId100" cstate="print">
+                            <a:extLst>
+                              <a:ext uri="{28A0092B-C50C-407E-A947-70E740481C1C}">
+                                <a14:useLocalDpi xmlns:a14="http://schemas.microsoft.com/office/drawing/2010/main" val="0"/>
+                              </a:ext>
+                            </a:extLst>
+                          </a:blip>
+                          <a:srcRect/>
+                          <a:stretch>
+                            <a:fillRect/>
+                          </a:stretch>
+                        </pic:blipFill>
+                        <pic:spPr bwMode="auto">
+                          <a:xfrm>
+                            <a:off x="0" y="0"/>
+                            <a:ext cx="2286000" cy="1828800"/>
+                          </a:xfrm>
+                          <a:prstGeom prst="rect">
+                            <a:avLst/>
+                          </a:prstGeom>
+                          <a:noFill/>
+                          <a:ln>
+                            <a:noFill/>
+                          </a:ln>
+                        </pic:spPr>
+                      </pic:pic>
+                    </a:graphicData>
+                  </a:graphic>
+                </wp:inline>
+              </w:drawing>
+            </w:r>
+          </w:p>
+          <w:p>
+            <w:pPr>
+              <w:rPr>
+                <w:i/>
+              </w:rPr>
+            </w:pPr>
+            <w:r>
+              <w:rPr>
+                <w:i/>
+              </w:rPr>
+              <w:t>Contrast reduced</w:t>
+            </w:r>
+            <w:r>
+              <w:rPr>
+                <w:i/>
+              </w:rPr>
+              <w:t xml:space="preserve">, </w:t>
+            </w:r>
+            <w:r>
+              <w:t>SSIM:</w:t>
+            </w:r>
+            <w:r>
+              <w:t xml:space="preserve"> </w:t>
+            </w:r>
+            <w:r>
+              <w:t>0.817</w:t>
+            </w:r>
+            <w:r>
+              <w:t>6</w:t>
+            </w:r>
+          </w:p>
+        </w:tc>
+      </w:tr>
+      <w:tr>
+        <w:tc>
+          <w:tcPr>
+            <w:tcW w:w="4675" w:type="dxa"/>
+          </w:tcPr>
+          <w:p>
+            <w:r>
+              <w:rPr>
+                <w:noProof/>
+                <w:lang w:eastAsia="en-CA"/>
+              </w:rPr>
+              <w:drawing>
+                <wp:inline distT="0" distB="0" distL="0" distR="0" wp14:anchorId="30D2E930" wp14:editId="6BFC6027">
+                  <wp:extent cx="2286000" cy="1828800"/>
+                  <wp:effectExtent l="0" t="0" r="0" b="0"/>
+                  <wp:docPr id="53" name="Picture 53" descr="C:\Users\drew\AppData\Local\Microsoft\Windows\INetCache\Content.Word\compare - drew_CE.JPG"/>
+                  <wp:cNvGraphicFramePr>
+                    <a:graphicFrameLocks xmlns:a="http://schemas.openxmlformats.org/drawingml/2006/main" noChangeAspect="1"/>
+                  </wp:cNvGraphicFramePr>
+                  <a:graphic xmlns:a="http://schemas.openxmlformats.org/drawingml/2006/main">
+                    <a:graphicData uri="http://schemas.openxmlformats.org/drawingml/2006/picture">
+                      <pic:pic xmlns:pic="http://schemas.openxmlformats.org/drawingml/2006/picture">
+                        <pic:nvPicPr>
+                          <pic:cNvPr id="0" name="Picture 15" descr="C:\Users\drew\AppData\Local\Microsoft\Windows\INetCache\Content.Word\compare - drew_CE.JPG"/>
+                          <pic:cNvPicPr>
+                            <a:picLocks noChangeAspect="1" noChangeArrowheads="1"/>
+                          </pic:cNvPicPr>
+                        </pic:nvPicPr>
+                        <pic:blipFill>
+                          <a:blip r:embed="rId101" cstate="print">
+                            <a:extLst>
+                              <a:ext uri="{28A0092B-C50C-407E-A947-70E740481C1C}">
+                                <a14:useLocalDpi xmlns:a14="http://schemas.microsoft.com/office/drawing/2010/main" val="0"/>
+                              </a:ext>
+                            </a:extLst>
+                          </a:blip>
+                          <a:srcRect/>
+                          <a:stretch>
+                            <a:fillRect/>
+                          </a:stretch>
+                        </pic:blipFill>
+                        <pic:spPr bwMode="auto">
+                          <a:xfrm>
+                            <a:off x="0" y="0"/>
+                            <a:ext cx="2286000" cy="1828800"/>
+                          </a:xfrm>
+                          <a:prstGeom prst="rect">
+                            <a:avLst/>
+                          </a:prstGeom>
+                          <a:noFill/>
+                          <a:ln>
+                            <a:noFill/>
+                          </a:ln>
+                        </pic:spPr>
+                      </pic:pic>
+                    </a:graphicData>
+                  </a:graphic>
+                </wp:inline>
+              </w:drawing>
+            </w:r>
+          </w:p>
+          <w:p>
+            <w:pPr>
+              <w:rPr>
+                <w:i/>
+              </w:rPr>
+            </w:pPr>
+            <w:r>
+              <w:rPr>
+                <w:i/>
+              </w:rPr>
+              <w:t>Drew_CE</w:t>
+            </w:r>
+            <w:r>
+              <w:rPr>
+                <w:i/>
+              </w:rPr>
+              <w:t xml:space="preserve">, </w:t>
+            </w:r>
+            <w:r>
+              <w:t xml:space="preserve">SSIM: </w:t>
+            </w:r>
+            <w:r>
+              <w:rPr>
+                <w:rFonts w:ascii="Calibri" w:hAnsi="Calibri" w:cs="Calibri"/>
+                <w:color w:val="000000"/>
+              </w:rPr>
+              <w:t>0.7893</w:t>
+            </w:r>
+          </w:p>
+        </w:tc>
+        <w:tc>
+          <w:tcPr>
+            <w:tcW w:w="4675" w:type="dxa"/>
+          </w:tcPr>
+          <w:p>
+            <w:r>
+              <w:rPr>
+                <w:i/>
+                <w:noProof/>
+                <w:lang w:eastAsia="en-CA"/>
+              </w:rPr>
+              <w:drawing>
+                <wp:inline distT="0" distB="0" distL="0" distR="0" wp14:anchorId="24D4A8E0" wp14:editId="0D5F7205">
+                  <wp:extent cx="2286000" cy="1828800"/>
+                  <wp:effectExtent l="0" t="0" r="0" b="0"/>
+                  <wp:docPr id="52" name="Picture 52" descr="C:\Users\drew\AppData\Local\Microsoft\Windows\INetCache\Content.Word\compare - histhyper.jpg"/>
+                  <wp:cNvGraphicFramePr>
+                    <a:graphicFrameLocks xmlns:a="http://schemas.openxmlformats.org/drawingml/2006/main" noChangeAspect="1"/>
+                  </wp:cNvGraphicFramePr>
+                  <a:graphic xmlns:a="http://schemas.openxmlformats.org/drawingml/2006/main">
+                    <a:graphicData uri="http://schemas.openxmlformats.org/drawingml/2006/picture">
+                      <pic:pic xmlns:pic="http://schemas.openxmlformats.org/drawingml/2006/picture">
+                        <pic:nvPicPr>
+                          <pic:cNvPr id="0" name="Picture 14" descr="C:\Users\drew\AppData\Local\Microsoft\Windows\INetCache\Content.Word\compare - histhyper.jpg"/>
+                          <pic:cNvPicPr>
+                            <a:picLocks noChangeAspect="1" noChangeArrowheads="1"/>
+                          </pic:cNvPicPr>
+                        </pic:nvPicPr>
+                        <pic:blipFill>
+                          <a:blip r:embed="rId102" cstate="print">
+                            <a:extLst>
+                              <a:ext uri="{28A0092B-C50C-407E-A947-70E740481C1C}">
+                                <a14:useLocalDpi xmlns:a14="http://schemas.microsoft.com/office/drawing/2010/main" val="0"/>
+                              </a:ext>
+                            </a:extLst>
+                          </a:blip>
+                          <a:srcRect/>
+                          <a:stretch>
+                            <a:fillRect/>
+                          </a:stretch>
+                        </pic:blipFill>
+                        <pic:spPr bwMode="auto">
+                          <a:xfrm>
+                            <a:off x="0" y="0"/>
+                            <a:ext cx="2286000" cy="1828800"/>
+                          </a:xfrm>
+                          <a:prstGeom prst="rect">
+                            <a:avLst/>
+                          </a:prstGeom>
+                          <a:noFill/>
+                          <a:ln>
+                            <a:noFill/>
+                          </a:ln>
+                        </pic:spPr>
+                      </pic:pic>
+                    </a:graphicData>
+                  </a:graphic>
+                </wp:inline>
+              </w:drawing>
+            </w:r>
+          </w:p>
+          <w:p>
+            <w:r>
+              <w:rPr>
+                <w:i/>
+              </w:rPr>
+              <w:t>HistHyper</w:t>
+            </w:r>
+            <w:r>
+              <w:rPr>
+                <w:i/>
+              </w:rPr>
+              <w:t xml:space="preserve">, </w:t>
+            </w:r>
+            <w:r>
+              <w:t>SSIM:</w:t>
+            </w:r>
+            <w:r>
+              <w:t xml:space="preserve"> </w:t>
+            </w:r>
+            <w:r>
+              <w:rPr>
+                <w:rFonts w:ascii="Calibri" w:hAnsi="Calibri" w:cs="Calibri"/>
+                <w:color w:val="000000"/>
+              </w:rPr>
+              <w:t>0.4747</w:t>
+            </w:r>
+          </w:p>
+        </w:tc>
+      </w:tr>
+    </w:tbl>
+    <w:p>
+      <w:bookmarkStart w:id="0" w:name="_GoBack"/>
+      <w:bookmarkEnd w:id="0"/>
+      <w:r>
+        <w:t>All the algorithms made the reduced contrast image further from the</w:t>
+      </w:r>
+      <w:r>
+        <w:t xml:space="preserve"> original image, according SSIM, which I find very </w:t>
+      </w:r>
+      <w:r>
+        <w:t>surprising</w:t>
+      </w:r>
+      <w:r>
+        <w:t>.</w:t>
       </w:r>
     </w:p>
     <w:p>
       <w:r>
-        <w:t xml:space="preserve">How do I use this metric? Is it in </w:t>
-      </w:r>
-      <w:proofErr w:type="spellStart"/>
-      <w:r>
-        <w:t>imagej</w:t>
-      </w:r>
-      <w:proofErr w:type="spellEnd"/>
-      <w:r>
-        <w:t>? Is it provided to us in the code?</w:t>
+        <w:t>Interestingly Drew_CE is the only algorithm that didn’t butcher the image</w:t>
+      </w:r>
+      <w:r>
+        <w:t>, while the amount of colour the image Drew_CE</w:t>
+      </w:r>
+      <w:r>
+        <w:t xml:space="preserve"> produced is muted. If you look at the grass, it appears Drew_CE has better contrast than the original image, even though the reduced contrast image was given as input.</w:t>
       </w:r>
     </w:p>
+    <w:p>
+      <w:r>
+        <w:t>I guess I hadn’t used images with high amounts of colour in my previous testing.</w:t>
+      </w:r>
+      <w:r>
+        <w:t xml:space="preserve"> </w:t>
+      </w:r>
+      <w:r>
+        <w:t xml:space="preserve">It appears </w:t>
+      </w:r>
+      <w:r>
+        <w:t xml:space="preserve">HistHyper is experiencing conversion errors from HSV back to RGB, I’m not sure why this is, as the previous 7 images I’ve run the code on did not experience </w:t>
+      </w:r>
+      <w:r>
+        <w:t>this</w:t>
+      </w:r>
+      <w:r>
+        <w:t xml:space="preserve"> issue, and neither do the other algorithms </w:t>
+      </w:r>
+      <w:r>
+        <w:t>for this same image here</w:t>
+      </w:r>
+      <w:r>
+        <w:t>, which use the same RGB to HSV and back conversion code.</w:t>
+      </w:r>
+    </w:p>
+    <w:p>
+      <w:r>
+        <w:t xml:space="preserve">The results </w:t>
+      </w:r>
+      <w:r>
+        <w:t>Morph a</w:t>
+      </w:r>
+      <w:r>
+        <w:t>nd Morph toggle doesn’t</w:t>
+      </w:r>
+      <w:r>
+        <w:t xml:space="preserve"> look bad, but they don’t look like the original image.</w:t>
+      </w:r>
+      <w:r>
+        <w:t xml:space="preserve"> They look more like pencil crayon and crayon filters applied to the image, </w:t>
+      </w:r>
+      <w:r>
+        <w:t>with only slightly improved contrast.</w:t>
+      </w:r>
+    </w:p>
+    <w:p/>
+    <w:tbl>
+      <w:tblPr>
+        <w:tblStyle w:val="TableGrid"/>
+        <w:tblW w:w="0" w:type="auto"/>
+        <w:tblBorders>
+          <w:top w:val="none" w:sz="0" w:space="0" w:color="auto"/>
+          <w:left w:val="none" w:sz="0" w:space="0" w:color="auto"/>
+          <w:bottom w:val="none" w:sz="0" w:space="0" w:color="auto"/>
+          <w:right w:val="none" w:sz="0" w:space="0" w:color="auto"/>
+          <w:insideH w:val="none" w:sz="0" w:space="0" w:color="auto"/>
+          <w:insideV w:val="none" w:sz="0" w:space="0" w:color="auto"/>
+        </w:tblBorders>
+        <w:tblLook w:val="04A0" w:firstRow="1" w:lastRow="0" w:firstColumn="1" w:lastColumn="0" w:noHBand="0" w:noVBand="1"/>
+      </w:tblPr>
+      <w:tblGrid>
+        <w:gridCol w:w="5286"/>
+        <w:gridCol w:w="4074"/>
+      </w:tblGrid>
+      <w:tr>
+        <w:tc>
+          <w:tcPr>
+            <w:tcW w:w="4675" w:type="dxa"/>
+          </w:tcPr>
+          <w:p>
+            <w:r>
+              <w:rPr>
+                <w:noProof/>
+                <w:lang w:eastAsia="en-CA"/>
+              </w:rPr>
+              <w:drawing>
+                <wp:inline distT="0" distB="0" distL="0" distR="0" wp14:anchorId="22632DD8" wp14:editId="6FD972B3">
+                  <wp:extent cx="3212757" cy="1762211"/>
+                  <wp:effectExtent l="0" t="0" r="6985" b="0"/>
+                  <wp:docPr id="56" name="Picture 56"/>
+                  <wp:cNvGraphicFramePr>
+                    <a:graphicFrameLocks xmlns:a="http://schemas.openxmlformats.org/drawingml/2006/main" noChangeAspect="1"/>
+                  </wp:cNvGraphicFramePr>
+                  <a:graphic xmlns:a="http://schemas.openxmlformats.org/drawingml/2006/main">
+                    <a:graphicData uri="http://schemas.openxmlformats.org/drawingml/2006/picture">
+                      <pic:pic xmlns:pic="http://schemas.openxmlformats.org/drawingml/2006/picture">
+                        <pic:nvPicPr>
+                          <pic:cNvPr id="1" name=""/>
+                          <pic:cNvPicPr/>
+                        </pic:nvPicPr>
+                        <pic:blipFill>
+                          <a:blip r:embed="rId103"/>
+                          <a:stretch>
+                            <a:fillRect/>
+                          </a:stretch>
+                        </pic:blipFill>
+                        <pic:spPr>
+                          <a:xfrm>
+                            <a:off x="0" y="0"/>
+                            <a:ext cx="3219751" cy="1766047"/>
+                          </a:xfrm>
+                          <a:prstGeom prst="rect">
+                            <a:avLst/>
+                          </a:prstGeom>
+                        </pic:spPr>
+                      </pic:pic>
+                    </a:graphicData>
+                  </a:graphic>
+                </wp:inline>
+              </w:drawing>
+            </w:r>
+          </w:p>
+        </w:tc>
+        <w:tc>
+          <w:tcPr>
+            <w:tcW w:w="4675" w:type="dxa"/>
+          </w:tcPr>
+          <w:p/>
+          <w:p/>
+          <w:p>
+            <w:r>
+              <w:t>Of all the algorithms, drew CE seems to have done the least amount of damage to the image… I’m not sure if that’s a good thing or not.</w:t>
+            </w:r>
+          </w:p>
+          <w:p/>
+          <w:p>
+            <w:r>
+              <w:t>According to the SSIM algorithm, morph toggle CE is nothing like the original image.</w:t>
+            </w:r>
+          </w:p>
+        </w:tc>
+      </w:tr>
+    </w:tbl>
+    <w:p/>
+    <w:p/>
     <w:p>
       <w:pPr>
         <w:pStyle w:val="Heading1"/>
@@ -5416,43 +5847,13 @@
       </w:r>
     </w:p>
     <w:p>
-      <w:proofErr w:type="gramStart"/>
-      <w:r>
-        <w:t>However</w:t>
-      </w:r>
-      <w:proofErr w:type="gramEnd"/>
-      <w:r>
-        <w:t xml:space="preserve"> when running the algorithms on big images, it took much longer. Instead of sitting around waiting for the programs to finish, I decided to queue up each algorithm to run 3 times using a simple bash script. Each run on the same image. Then when the prog</w:t>
-      </w:r>
-      <w:r>
-        <w:t>ram finished running python would throw the time taken into a text file label: &lt;</w:t>
-      </w:r>
-      <w:proofErr w:type="spellStart"/>
-      <w:r>
-        <w:t>algorithmName</w:t>
-      </w:r>
-      <w:proofErr w:type="spellEnd"/>
-      <w:r>
-        <w:t>&gt; - &lt;</w:t>
-      </w:r>
-      <w:proofErr w:type="spellStart"/>
-      <w:r>
-        <w:t>timeComplete</w:t>
-      </w:r>
-      <w:proofErr w:type="spellEnd"/>
-      <w:r>
-        <w:t xml:space="preserve">&gt;.txt. This way I </w:t>
-      </w:r>
-      <w:proofErr w:type="gramStart"/>
-      <w:r>
-        <w:t>was able to</w:t>
-      </w:r>
-      <w:proofErr w:type="gramEnd"/>
-      <w:r>
-        <w:t xml:space="preserve"> read the algorithms running over night, with the result of each run safely saved to a separate text file, in case anything happened overnight.</w:t>
+      <w:r>
+        <w:t>However when running the algorithms on big images, it took much longer. Instead of sitting around waiting for the programs to finish, I decided to queue up each algorithm to run 3 times using a simple bash script. Each run on the same image. Then when the prog</w:t>
+      </w:r>
+      <w:r>
+        <w:t>ram finished running python would throw the time taken into a text file label: &lt;algorithmName&gt; - &lt;timeComplete&gt;.txt. This way I was able to read the algorithms running over night, with the result of each run safely saved to a separate text file.</w:t>
       </w:r>
     </w:p>
-    <w:p/>
     <w:p/>
     <w:tbl>
       <w:tblPr>
@@ -5496,7 +5897,7 @@
                   <wp:cNvGraphicFramePr/>
                   <a:graphic xmlns:a="http://schemas.openxmlformats.org/drawingml/2006/main">
                     <a:graphicData uri="http://schemas.openxmlformats.org/drawingml/2006/chart">
-                      <c:chart xmlns:c="http://schemas.openxmlformats.org/drawingml/2006/chart" xmlns:r="http://schemas.openxmlformats.org/officeDocument/2006/relationships" r:id="rId98"/>
+                      <c:chart xmlns:c="http://schemas.openxmlformats.org/drawingml/2006/chart" xmlns:r="http://schemas.openxmlformats.org/officeDocument/2006/relationships" r:id="rId104"/>
                     </a:graphicData>
                   </a:graphic>
                 </wp:inline>
@@ -5558,8 +5959,14 @@
                 <w:lang w:eastAsia="en-CA"/>
               </w:rPr>
             </w:pPr>
-            <w:bookmarkStart w:id="0" w:name="_GoBack"/>
-            <w:bookmarkEnd w:id="0"/>
+          </w:p>
+          <w:p>
+            <w:pPr>
+              <w:rPr>
+                <w:noProof/>
+                <w:lang w:eastAsia="en-CA"/>
+              </w:rPr>
+            </w:pPr>
           </w:p>
         </w:tc>
       </w:tr>
@@ -5590,7 +5997,7 @@
                           <pic:cNvPicPr/>
                         </pic:nvPicPr>
                         <pic:blipFill>
-                          <a:blip r:embed="rId99"/>
+                          <a:blip r:embed="rId105"/>
                           <a:stretch>
                             <a:fillRect/>
                           </a:stretch>
@@ -5647,6 +6054,140 @@
       </w:tr>
     </w:tbl>
     <w:p/>
+    <w:p/>
+    <w:tbl>
+      <w:tblPr>
+        <w:tblStyle w:val="TableGrid"/>
+        <w:tblW w:w="0" w:type="auto"/>
+        <w:tblBorders>
+          <w:top w:val="none" w:sz="0" w:space="0" w:color="auto"/>
+          <w:left w:val="none" w:sz="0" w:space="0" w:color="auto"/>
+          <w:bottom w:val="none" w:sz="0" w:space="0" w:color="auto"/>
+          <w:right w:val="none" w:sz="0" w:space="0" w:color="auto"/>
+          <w:insideH w:val="none" w:sz="0" w:space="0" w:color="auto"/>
+          <w:insideV w:val="none" w:sz="0" w:space="0" w:color="auto"/>
+        </w:tblBorders>
+        <w:tblLook w:val="04A0" w:firstRow="1" w:lastRow="0" w:firstColumn="1" w:lastColumn="0" w:noHBand="0" w:noVBand="1"/>
+      </w:tblPr>
+      <w:tblGrid>
+        <w:gridCol w:w="4675"/>
+        <w:gridCol w:w="4675"/>
+      </w:tblGrid>
+      <w:tr>
+        <w:tc>
+          <w:tcPr>
+            <w:tcW w:w="4675" w:type="dxa"/>
+          </w:tcPr>
+          <w:p>
+            <w:r>
+              <w:rPr>
+                <w:noProof/>
+                <w:lang w:eastAsia="en-CA"/>
+              </w:rPr>
+              <w:drawing>
+                <wp:inline distT="0" distB="0" distL="0" distR="0" wp14:anchorId="1190B90E" wp14:editId="670E0443">
+                  <wp:extent cx="2751768" cy="3601112"/>
+                  <wp:effectExtent l="0" t="0" r="0" b="0"/>
+                  <wp:docPr id="32" name="Picture 32"/>
+                  <wp:cNvGraphicFramePr>
+                    <a:graphicFrameLocks xmlns:a="http://schemas.openxmlformats.org/drawingml/2006/main" noChangeAspect="1"/>
+                  </wp:cNvGraphicFramePr>
+                  <a:graphic xmlns:a="http://schemas.openxmlformats.org/drawingml/2006/main">
+                    <a:graphicData uri="http://schemas.openxmlformats.org/drawingml/2006/picture">
+                      <pic:pic xmlns:pic="http://schemas.openxmlformats.org/drawingml/2006/picture">
+                        <pic:nvPicPr>
+                          <pic:cNvPr id="1" name=""/>
+                          <pic:cNvPicPr/>
+                        </pic:nvPicPr>
+                        <pic:blipFill>
+                          <a:blip r:embed="rId106"/>
+                          <a:stretch>
+                            <a:fillRect/>
+                          </a:stretch>
+                        </pic:blipFill>
+                        <pic:spPr>
+                          <a:xfrm>
+                            <a:off x="0" y="0"/>
+                            <a:ext cx="2754086" cy="3604146"/>
+                          </a:xfrm>
+                          <a:prstGeom prst="rect">
+                            <a:avLst/>
+                          </a:prstGeom>
+                        </pic:spPr>
+                      </pic:pic>
+                    </a:graphicData>
+                  </a:graphic>
+                </wp:inline>
+              </w:drawing>
+            </w:r>
+          </w:p>
+        </w:tc>
+        <w:tc>
+          <w:tcPr>
+            <w:tcW w:w="4675" w:type="dxa"/>
+          </w:tcPr>
+          <w:p/>
+          <w:p/>
+          <w:p/>
+          <w:p/>
+          <w:p/>
+          <w:p>
+            <w:r>
+              <w:t>To gather the raw data, I simply ran each of the 4 algorithms fiv</w:t>
+            </w:r>
+            <w:r>
+              <w:t>e times in a simple bash script. Each run used the same image: bigImage.jpg</w:t>
+            </w:r>
+          </w:p>
+          <w:p/>
+          <w:p>
+            <w:r>
+              <w:t>The python program saves how long its execution time in seconds to a text file</w:t>
+            </w:r>
+            <w:r>
+              <w:t xml:space="preserve"> labeled the time it finished, and the algorithm name that was run</w:t>
+            </w:r>
+            <w:r>
+              <w:t>.</w:t>
+            </w:r>
+            <w:r>
+              <w:t xml:space="preserve"> </w:t>
+            </w:r>
+          </w:p>
+          <w:p/>
+          <w:p>
+            <w:r>
+              <w:t>W</w:t>
+            </w:r>
+            <w:r>
+              <w:t xml:space="preserve">hen the </w:t>
+            </w:r>
+            <w:r>
+              <w:t xml:space="preserve">20 </w:t>
+            </w:r>
+            <w:r>
+              <w:t>bash script</w:t>
+            </w:r>
+            <w:r>
+              <w:t>s finished</w:t>
+            </w:r>
+            <w:r>
+              <w:t xml:space="preserve">, I </w:t>
+            </w:r>
+            <w:r>
+              <w:t>had</w:t>
+            </w:r>
+            <w:r>
+              <w:t xml:space="preserve"> 20 text files, each showing ho</w:t>
+            </w:r>
+            <w:r>
+              <w:t>w long an algorithm took to run, these values were copied directly into the spreadsheet.</w:t>
+            </w:r>
+          </w:p>
+        </w:tc>
+      </w:tr>
+    </w:tbl>
+    <w:p/>
     <w:p>
       <w:pPr>
         <w:pStyle w:val="Heading1"/>
@@ -5667,13 +6208,8 @@
         </w:numPr>
       </w:pPr>
       <w:r>
-        <w:t xml:space="preserve">I don’t understand the math of </w:t>
-      </w:r>
-      <w:proofErr w:type="spellStart"/>
-      <w:r>
-        <w:t>histhyper</w:t>
-      </w:r>
-      <w:proofErr w:type="spellEnd"/>
+        <w:t>I don’t understand the math of histhyper</w:t>
+      </w:r>
     </w:p>
     <w:p>
       <w:pPr>
@@ -5686,7 +6222,7 @@
       <w:r>
         <w:t xml:space="preserve">The RGB to HUV conversion code I ported to python is in the file: rgb2yuv.js, which I took from </w:t>
       </w:r>
-      <w:hyperlink r:id="rId100" w:history="1">
+      <w:hyperlink r:id="rId107" w:history="1">
         <w:r>
           <w:rPr>
             <w:rStyle w:val="Hyperlink"/>
@@ -5777,7 +6313,7 @@
                           <pic:cNvPicPr/>
                         </pic:nvPicPr>
                         <pic:blipFill>
-                          <a:blip r:embed="rId101"/>
+                          <a:blip r:embed="rId108"/>
                           <a:stretch>
                             <a:fillRect/>
                           </a:stretch>
@@ -5821,20 +6357,7 @@
               <w:ind w:left="0"/>
             </w:pPr>
             <w:r>
-              <w:t xml:space="preserve">I added the 3: </w:t>
-            </w:r>
-            <w:proofErr w:type="gramStart"/>
-            <w:r>
-              <w:t>“.</w:t>
-            </w:r>
-            <w:proofErr w:type="spellStart"/>
-            <w:r>
-              <w:t>astype</w:t>
-            </w:r>
-            <w:proofErr w:type="spellEnd"/>
-            <w:proofErr w:type="gramEnd"/>
-            <w:r>
-              <w:t>(numpy.int64)”, and bingo, I could pass the H component of HUV instead of a grey scale value.</w:t>
+              <w:t>I added the 3: “.astype(numpy.int64)”, and bingo, I could pass the H component of HUV instead of a grey scale value.</w:t>
             </w:r>
             <w:r>
               <w:t xml:space="preserve"> </w:t>
@@ -5923,13 +6446,8 @@
         </w:numPr>
       </w:pPr>
       <w:r>
-        <w:t xml:space="preserve">If I had more time, I would try to solve the following problems with my </w:t>
-      </w:r>
-      <w:proofErr w:type="spellStart"/>
-      <w:r>
-        <w:t>Drew_CE</w:t>
-      </w:r>
-      <w:proofErr w:type="spellEnd"/>
+        <w:t>If I had more time, I would try to solve the following problems with my Drew_CE</w:t>
+      </w:r>
     </w:p>
     <w:p>
       <w:pPr>
@@ -5955,15 +6473,7 @@
         </w:numPr>
       </w:pPr>
       <w:r>
-        <w:t xml:space="preserve">Figure out how to split the image into subsections, and calculate a “pivot” point independently for each image subsection. Then smooth the subsection pivot points together in a manner that would probably be like antialiasing. This smoothing would be in attempt to downplay the effects of contrast enhancement algorithms seem to have when they use image subsections (like </w:t>
-      </w:r>
-      <w:proofErr w:type="spellStart"/>
-      <w:r>
-        <w:t>histhyper</w:t>
-      </w:r>
-      <w:proofErr w:type="spellEnd"/>
-      <w:r>
-        <w:t>, with its visible blocky artifacts)</w:t>
+        <w:t>Figure out how to split the image into subsections, and calculate a “pivot” point independently for each image subsection. Then smooth the subsection pivot points together in a manner that would probably be like antialiasing. This smoothing would be in attempt to downplay the effects of contrast enhancement algorithms seem to have when they use image subsections (like histhyper, with its visible blocky artifacts)</w:t>
       </w:r>
     </w:p>
     <w:p>
@@ -6055,7 +6565,7 @@
       </w:r>
     </w:p>
     <w:sectPr>
-      <w:headerReference w:type="default" r:id="rId102"/>
+      <w:headerReference w:type="default" r:id="rId109"/>
       <w:pgSz w:w="12240" w:h="15840"/>
       <w:pgMar w:top="1440" w:right="1440" w:bottom="1440" w:left="1440" w:header="708" w:footer="708" w:gutter="0"/>
       <w:cols w:space="708"/>

</xml_diff>

<commit_message>
Improved the page layout.
</commit_message>
<xml_diff>
--- a/CIS4720 - A1p2.docx
+++ b/CIS4720 - A1p2.docx
@@ -32,10 +32,31 @@
         <w:t>chose</w:t>
       </w:r>
       <w:r>
-        <w:t xml:space="preserve"> to use where: morph_CE, morph_toggleCE, and </w:t>
-      </w:r>
-      <w:r>
-        <w:t>histhyper. I also create</w:t>
+        <w:t xml:space="preserve"> to use where: </w:t>
+      </w:r>
+      <w:proofErr w:type="spellStart"/>
+      <w:r>
+        <w:t>morph_CE</w:t>
+      </w:r>
+      <w:proofErr w:type="spellEnd"/>
+      <w:r>
+        <w:t xml:space="preserve">, </w:t>
+      </w:r>
+      <w:proofErr w:type="spellStart"/>
+      <w:r>
+        <w:t>morph_toggleCE</w:t>
+      </w:r>
+      <w:proofErr w:type="spellEnd"/>
+      <w:r>
+        <w:t xml:space="preserve">, and </w:t>
+      </w:r>
+      <w:proofErr w:type="spellStart"/>
+      <w:r>
+        <w:t>histhyper</w:t>
+      </w:r>
+      <w:proofErr w:type="spellEnd"/>
+      <w:r>
+        <w:t>. I also create</w:t>
       </w:r>
       <w:r>
         <w:t>d</w:t>
@@ -50,7 +71,15 @@
         <w:t>experimentation</w:t>
       </w:r>
       <w:r>
-        <w:t xml:space="preserve"> which I called drew_CE.</w:t>
+        <w:t xml:space="preserve"> which I called </w:t>
+      </w:r>
+      <w:proofErr w:type="spellStart"/>
+      <w:r>
+        <w:t>drew_CE</w:t>
+      </w:r>
+      <w:proofErr w:type="spellEnd"/>
+      <w:r>
+        <w:t>.</w:t>
       </w:r>
     </w:p>
     <w:p>
@@ -78,9 +107,11 @@
       <w:r>
         <w:t xml:space="preserve">image. Next the enhanced image </w:t>
       </w:r>
+      <w:proofErr w:type="gramStart"/>
       <w:r>
         <w:t>are</w:t>
       </w:r>
+      <w:proofErr w:type="gramEnd"/>
       <w:r>
         <w:t xml:space="preserve"> converted back to RGB so it can be saved</w:t>
       </w:r>
@@ -109,7 +140,15 @@
         <w:t xml:space="preserve">Each of the algorithms </w:t>
       </w:r>
       <w:r>
-        <w:t>I used will now be gone through, starting with morph_CE.</w:t>
+        <w:t xml:space="preserve">I used will now be gone through, starting with </w:t>
+      </w:r>
+      <w:proofErr w:type="spellStart"/>
+      <w:r>
+        <w:t>morph_CE</w:t>
+      </w:r>
+      <w:proofErr w:type="spellEnd"/>
+      <w:r>
+        <w:t>.</w:t>
       </w:r>
     </w:p>
     <w:p/>
@@ -117,9 +156,11 @@
       <w:pPr>
         <w:pStyle w:val="Heading2"/>
       </w:pPr>
+      <w:proofErr w:type="spellStart"/>
       <w:r>
         <w:t>morph_CE</w:t>
       </w:r>
+      <w:proofErr w:type="spellEnd"/>
     </w:p>
     <w:p>
       <w:pPr>
@@ -137,7 +178,15 @@
       </w:pPr>
       <w:r>
         <w:tab/>
-        <w:t xml:space="preserve">The first of the two images is created by using an opening top hat algorithm applied to the original image, and the second of the two new images is created by applying a closing </w:t>
+        <w:t xml:space="preserve">The first of the two images </w:t>
+      </w:r>
+      <w:proofErr w:type="gramStart"/>
+      <w:r>
+        <w:t>is</w:t>
+      </w:r>
+      <w:proofErr w:type="gramEnd"/>
+      <w:r>
+        <w:t xml:space="preserve"> created by using an opening top hat algorithm applied to the original image, and the second of the two new images is created by applying a closing </w:t>
       </w:r>
       <w:r>
         <w:t>top hap function to the image.</w:t>
@@ -208,11 +257,32 @@
         <w:ind w:firstLine="720"/>
       </w:pPr>
       <w:r>
-        <w:t>Closing Top hat does the opposite by creating an image with “elements” that are darker than their surroundings. So the openth and closet</w:t>
+        <w:t xml:space="preserve">Closing Top hat does the opposite by creating an image with “elements” that are darker than their surroundings. </w:t>
+      </w:r>
+      <w:proofErr w:type="gramStart"/>
+      <w:r>
+        <w:t>So</w:t>
+      </w:r>
+      <w:proofErr w:type="gramEnd"/>
+      <w:r>
+        <w:t xml:space="preserve"> the </w:t>
+      </w:r>
+      <w:proofErr w:type="spellStart"/>
+      <w:r>
+        <w:t>openth</w:t>
+      </w:r>
+      <w:proofErr w:type="spellEnd"/>
+      <w:r>
+        <w:t xml:space="preserve"> and </w:t>
+      </w:r>
+      <w:proofErr w:type="spellStart"/>
+      <w:r>
+        <w:t>closet</w:t>
       </w:r>
       <w:r>
         <w:t>h</w:t>
       </w:r>
+      <w:proofErr w:type="spellEnd"/>
       <w:r>
         <w:t xml:space="preserve"> functions are creating a darker an</w:t>
       </w:r>
@@ -292,7 +362,7 @@
                   <v:path o:extrusionok="f" gradientshapeok="t" o:connecttype="rect"/>
                   <o:lock v:ext="edit" aspectratio="t"/>
                 </v:shapetype>
-                <v:shape id="_x0000_i1025" type="#_x0000_t75" style="width:69.8pt;height:96.2pt">
+                <v:shape id="_x0000_i1025" type="#_x0000_t75" style="width:69.85pt;height:96.15pt">
                   <v:imagedata r:id="rId8" o:title="lowcontrast1 - morph_CE"/>
                 </v:shape>
               </w:pict>
@@ -300,11 +370,19 @@
           </w:p>
           <w:p>
             <w:hyperlink r:id="rId9" w:history="1">
+              <w:proofErr w:type="spellStart"/>
               <w:r>
                 <w:rPr>
                   <w:rStyle w:val="Hyperlink"/>
                 </w:rPr>
-                <w:t>Openth Image Link</w:t>
+                <w:t>Openth</w:t>
+              </w:r>
+              <w:proofErr w:type="spellEnd"/>
+              <w:r>
+                <w:rPr>
+                  <w:rStyle w:val="Hyperlink"/>
+                </w:rPr>
+                <w:t xml:space="preserve"> Image Link</w:t>
               </w:r>
             </w:hyperlink>
           </w:p>
@@ -414,7 +492,7 @@
           <w:p>
             <w:r>
               <w:pict w14:anchorId="13D7A903">
-                <v:shape id="_x0000_i1026" type="#_x0000_t75" style="width:65.6pt;height:90.9pt">
+                <v:shape id="_x0000_i1026" type="#_x0000_t75" style="width:65.7pt;height:90.85pt">
                   <v:imagedata r:id="rId12" o:title="lowcontrast1 - closeth"/>
                 </v:shape>
               </w:pict>
@@ -422,11 +500,19 @@
           </w:p>
           <w:p>
             <w:hyperlink r:id="rId13" w:history="1">
+              <w:proofErr w:type="spellStart"/>
               <w:r>
                 <w:rPr>
                   <w:rStyle w:val="Hyperlink"/>
                 </w:rPr>
-                <w:t>Closeth Image Link</w:t>
+                <w:t>Closeth</w:t>
+              </w:r>
+              <w:proofErr w:type="spellEnd"/>
+              <w:r>
+                <w:rPr>
+                  <w:rStyle w:val="Hyperlink"/>
+                </w:rPr>
+                <w:t xml:space="preserve"> Image Link</w:t>
               </w:r>
             </w:hyperlink>
           </w:p>
@@ -519,9 +605,11 @@
               <w:pStyle w:val="Heading3"/>
               <w:outlineLvl w:val="2"/>
             </w:pPr>
+            <w:proofErr w:type="spellStart"/>
             <w:r>
               <w:t>Morph_CE</w:t>
             </w:r>
+            <w:proofErr w:type="spellEnd"/>
           </w:p>
           <w:p>
             <w:r>
@@ -536,7 +624,7 @@
           <w:p>
             <w:r>
               <w:pict w14:anchorId="534406D5">
-                <v:shape id="_x0000_i1027" type="#_x0000_t75" style="width:67pt;height:92.55pt">
+                <v:shape id="_x0000_i1027" type="#_x0000_t75" style="width:67.15pt;height:92.8pt">
                   <v:imagedata r:id="rId15" o:title="lowcontrast1 - morph_CE"/>
                 </v:shape>
               </w:pict>
@@ -544,12 +632,14 @@
           </w:p>
           <w:p>
             <w:hyperlink r:id="rId16" w:history="1">
+              <w:proofErr w:type="spellStart"/>
               <w:r>
                 <w:rPr>
                   <w:rStyle w:val="Hyperlink"/>
                 </w:rPr>
                 <w:t>Morph_CE</w:t>
               </w:r>
+              <w:proofErr w:type="spellEnd"/>
             </w:hyperlink>
           </w:p>
         </w:tc>
@@ -650,9 +740,11 @@
       <w:r>
         <w:t xml:space="preserve"> </w:t>
       </w:r>
+      <w:proofErr w:type="gramStart"/>
       <w:r>
         <w:t>fact</w:t>
       </w:r>
+      <w:proofErr w:type="gramEnd"/>
       <w:r>
         <w:t xml:space="preserve"> for the above demo image, I think that the closing top hat alone applied looks better than the</w:t>
       </w:r>
@@ -660,7 +752,15 @@
         <w:t xml:space="preserve"> full</w:t>
       </w:r>
       <w:r>
-        <w:t xml:space="preserve"> morph_CE variant.</w:t>
+        <w:t xml:space="preserve"> </w:t>
+      </w:r>
+      <w:proofErr w:type="spellStart"/>
+      <w:r>
+        <w:t>morph_CE</w:t>
+      </w:r>
+      <w:proofErr w:type="spellEnd"/>
+      <w:r>
+        <w:t xml:space="preserve"> variant.</w:t>
       </w:r>
     </w:p>
     <w:p/>
@@ -668,9 +768,11 @@
       <w:pPr>
         <w:pStyle w:val="Heading2"/>
       </w:pPr>
+      <w:proofErr w:type="spellStart"/>
       <w:r>
         <w:t>morph_toggleCE</w:t>
       </w:r>
+      <w:proofErr w:type="spellEnd"/>
     </w:p>
     <w:p>
       <w:r>
@@ -784,7 +886,7 @@
           <w:p>
             <w:r>
               <w:pict w14:anchorId="40FF345F">
-                <v:shape id="_x0000_i1028" type="#_x0000_t75" style="width:68.95pt;height:95.05pt">
+                <v:shape id="_x0000_i1028" type="#_x0000_t75" style="width:68.85pt;height:95.2pt">
                   <v:imagedata r:id="rId18" o:title="contrast1 - erode"/>
                 </v:shape>
               </w:pict>
@@ -913,7 +1015,15 @@
               <w:t>lightens the image.</w:t>
             </w:r>
             <w:r>
-              <w:t xml:space="preserve"> Its seems to fairly aggressively eat away at dark areas surrounded by </w:t>
+              <w:t xml:space="preserve"> Its seems to </w:t>
+            </w:r>
+            <w:proofErr w:type="gramStart"/>
+            <w:r>
+              <w:t>fairly aggressively</w:t>
+            </w:r>
+            <w:proofErr w:type="gramEnd"/>
+            <w:r>
+              <w:t xml:space="preserve"> eat away at dark areas surrounded by </w:t>
             </w:r>
             <w:r>
               <w:t xml:space="preserve">very </w:t>
@@ -1104,7 +1214,15 @@
         <w:t>way</w:t>
       </w:r>
       <w:r>
-        <w:t xml:space="preserve"> morph toggle blenders the two images is by comparing the pixels from the two images against the original, and choosing the pixels that are closest </w:t>
+        <w:t xml:space="preserve"> morph toggle blenders the two images </w:t>
+      </w:r>
+      <w:proofErr w:type="gramStart"/>
+      <w:r>
+        <w:t>is</w:t>
+      </w:r>
+      <w:proofErr w:type="gramEnd"/>
+      <w:r>
+        <w:t xml:space="preserve"> by comparing the pixels from the two images against the original, and choosing the pixels that are closest </w:t>
       </w:r>
       <w:r>
         <w:t>or “most like”</w:t>
@@ -1247,7 +1365,7 @@
                 <w:lang w:eastAsia="en-CA"/>
               </w:rPr>
               <w:pict w14:anchorId="28CFDECE">
-                <v:shape id="_x0000_i1029" type="#_x0000_t75" style="width:107.85pt;height:148.45pt">
+                <v:shape id="_x0000_i1029" type="#_x0000_t75" style="width:108pt;height:148.35pt">
                   <v:imagedata r:id="rId26" o:title="contrast1"/>
                 </v:shape>
               </w:pict>
@@ -1351,7 +1469,15 @@
           </w:p>
           <w:p>
             <w:r>
-              <w:t>(AKA. toggle_morphCE)</w:t>
+              <w:t xml:space="preserve">(AKA. </w:t>
+            </w:r>
+            <w:proofErr w:type="spellStart"/>
+            <w:r>
+              <w:t>toggle_morphCE</w:t>
+            </w:r>
+            <w:proofErr w:type="spellEnd"/>
+            <w:r>
+              <w:t>)</w:t>
             </w:r>
           </w:p>
         </w:tc>
@@ -1362,9 +1488,11 @@
       <w:pPr>
         <w:pStyle w:val="Heading2"/>
       </w:pPr>
+      <w:proofErr w:type="spellStart"/>
       <w:r>
         <w:t>Histhyper</w:t>
       </w:r>
+      <w:proofErr w:type="spellEnd"/>
     </w:p>
     <w:p>
       <w:pPr>
@@ -1594,13 +1722,7 @@
               <w:t>s</w:t>
             </w:r>
             <w:r>
-              <w:t xml:space="preserve"> of grey</w:t>
-            </w:r>
-            <w:r>
-              <w:t xml:space="preserve"> </w:t>
-            </w:r>
-            <w:r>
-              <w:t>.</w:t>
+              <w:t xml:space="preserve"> of grey.</w:t>
             </w:r>
           </w:p>
           <w:p>
@@ -1623,10 +1745,10 @@
           <w:p>
             <w:r>
               <w:object w:dxaOrig="3000" w:dyaOrig="4200" w14:anchorId="3A828C6B">
-                <v:shape id="_x0000_i1030" type="#_x0000_t75" style="width:149.85pt;height:210.15pt" o:ole="">
+                <v:shape id="_x0000_i1030" type="#_x0000_t75" style="width:149.8pt;height:210.2pt" o:ole="">
                   <v:imagedata r:id="rId31" o:title=""/>
                 </v:shape>
-                <o:OLEObject Type="Embed" ProgID="PBrush" ShapeID="_x0000_i1030" DrawAspect="Content" ObjectID="_1552738310" r:id="rId32"/>
+                <o:OLEObject Type="Embed" ProgID="PBrush" ShapeID="_x0000_i1030" DrawAspect="Content" ObjectID="_1552739506" r:id="rId32"/>
               </w:object>
             </w:r>
           </w:p>
@@ -1663,14 +1785,21 @@
               <w:pStyle w:val="Heading4"/>
               <w:outlineLvl w:val="3"/>
             </w:pPr>
+            <w:proofErr w:type="spellStart"/>
             <w:r>
               <w:t>HistHyper</w:t>
             </w:r>
-          </w:p>
-          <w:p>
-            <w:r>
-              <w:t>When testing HistHyper</w:t>
-            </w:r>
+            <w:proofErr w:type="spellEnd"/>
+          </w:p>
+          <w:p>
+            <w:r>
+              <w:t xml:space="preserve">When testing </w:t>
+            </w:r>
+            <w:proofErr w:type="spellStart"/>
+            <w:r>
+              <w:t>HistHyper</w:t>
+            </w:r>
+            <w:proofErr w:type="spellEnd"/>
             <w:r>
               <w:t>, it</w:t>
             </w:r>
@@ -1704,7 +1833,7 @@
           <w:p>
             <w:r>
               <w:pict w14:anchorId="66DFBC25">
-                <v:shape id="_x0000_i1031" type="#_x0000_t75" style="width:122.3pt;height:168.45pt">
+                <v:shape id="_x0000_i1031" type="#_x0000_t75" style="width:122.25pt;height:168.4pt">
                   <v:imagedata r:id="rId33" o:title="lowcontrast1 - histhyper"/>
                 </v:shape>
               </w:pict>
@@ -1712,11 +1841,19 @@
           </w:p>
           <w:p>
             <w:hyperlink r:id="rId34" w:history="1">
+              <w:proofErr w:type="spellStart"/>
               <w:r>
                 <w:rPr>
                   <w:rStyle w:val="Hyperlink"/>
                 </w:rPr>
-                <w:t>HistHyper Link</w:t>
+                <w:t>HistHyper</w:t>
+              </w:r>
+              <w:proofErr w:type="spellEnd"/>
+              <w:r>
+                <w:rPr>
+                  <w:rStyle w:val="Hyperlink"/>
+                </w:rPr>
+                <w:t xml:space="preserve"> Link</w:t>
               </w:r>
             </w:hyperlink>
           </w:p>
@@ -1816,9 +1953,11 @@
       <w:pPr>
         <w:pStyle w:val="Heading2"/>
       </w:pPr>
+      <w:proofErr w:type="spellStart"/>
       <w:r>
         <w:t>drew_CE</w:t>
       </w:r>
+      <w:proofErr w:type="spellEnd"/>
     </w:p>
     <w:p>
       <w:r>
@@ -1854,7 +1993,15 @@
         <w:t xml:space="preserve">I thought that if I spent </w:t>
       </w:r>
       <w:r>
-        <w:t xml:space="preserve">several hours on this and was able to create my own algorithm, it would help me </w:t>
+        <w:t xml:space="preserve">several hours on this and </w:t>
+      </w:r>
+      <w:proofErr w:type="gramStart"/>
+      <w:r>
+        <w:t>was able to</w:t>
+      </w:r>
+      <w:proofErr w:type="gramEnd"/>
+      <w:r>
+        <w:t xml:space="preserve"> create my own algorithm, it would help me </w:t>
       </w:r>
       <w:r>
         <w:t xml:space="preserve">get a more intuitive sense of how the more complicated algorithms work. </w:t>
@@ -1881,13 +2028,29 @@
     <w:p>
       <w:r>
         <w:tab/>
-        <w:t xml:space="preserve">The disadvantages of this algorithm is that it is only applicable to images that are mostly grey. The results of applying this image algorithm to the lady’s face was </w:t>
+        <w:t xml:space="preserve">The disadvantages of this algorithm </w:t>
+      </w:r>
+      <w:proofErr w:type="gramStart"/>
+      <w:r>
+        <w:t>is</w:t>
+      </w:r>
+      <w:proofErr w:type="gramEnd"/>
+      <w:r>
+        <w:t xml:space="preserve"> that it is only applicable to images that are mostly grey. The results of applying this image algorithm to the lady’s face was </w:t>
       </w:r>
       <w:r>
         <w:t>like</w:t>
       </w:r>
       <w:r>
-        <w:t xml:space="preserve"> histhyper however, which makes me feel a little better about my algorithm being terrible. </w:t>
+        <w:t xml:space="preserve"> </w:t>
+      </w:r>
+      <w:proofErr w:type="spellStart"/>
+      <w:r>
+        <w:t>histhyper</w:t>
+      </w:r>
+      <w:proofErr w:type="spellEnd"/>
+      <w:r>
+        <w:t xml:space="preserve"> however, which makes me feel a little better about my algorithm being terrible. </w:t>
       </w:r>
     </w:p>
     <w:tbl>
@@ -1919,9 +2082,11 @@
               <w:pStyle w:val="Heading3"/>
               <w:outlineLvl w:val="2"/>
             </w:pPr>
+            <w:proofErr w:type="spellStart"/>
             <w:r>
               <w:t>Drew_CE</w:t>
             </w:r>
+            <w:proofErr w:type="spellEnd"/>
           </w:p>
           <w:p>
             <w:r>
@@ -1955,17 +2120,25 @@
           <w:p>
             <w:r>
               <w:pict w14:anchorId="2CE7FAEF">
-                <v:shape id="_x0000_i1032" type="#_x0000_t75" style="width:126.5pt;height:174pt">
+                <v:shape id="_x0000_i1032" type="#_x0000_t75" style="width:126.35pt;height:173.95pt">
                   <v:imagedata r:id="rId36" o:title="lowcontrast1 - drew_CE"/>
                 </v:shape>
               </w:pict>
             </w:r>
             <w:hyperlink r:id="rId37" w:history="1">
+              <w:proofErr w:type="spellStart"/>
               <w:r>
                 <w:rPr>
                   <w:rStyle w:val="Hyperlink"/>
                 </w:rPr>
-                <w:t>Drew_CE link</w:t>
+                <w:t>Drew_CE</w:t>
+              </w:r>
+              <w:proofErr w:type="spellEnd"/>
+              <w:r>
+                <w:rPr>
+                  <w:rStyle w:val="Hyperlink"/>
+                </w:rPr>
+                <w:t xml:space="preserve"> link</w:t>
               </w:r>
             </w:hyperlink>
           </w:p>
@@ -2092,6 +2265,7 @@
       </w:r>
     </w:p>
     <w:p>
+      <w:proofErr w:type="gramStart"/>
       <w:r>
         <w:rPr>
           <w:i/>
@@ -2102,7 +2276,14 @@
         <w:rPr>
           <w:i/>
         </w:rPr>
-        <w:t xml:space="preserve"> of the following</w:t>
+        <w:t xml:space="preserve"> of</w:t>
+      </w:r>
+      <w:proofErr w:type="gramEnd"/>
+      <w:r>
+        <w:rPr>
+          <w:i/>
+        </w:rPr>
+        <w:t xml:space="preserve"> the following</w:t>
       </w:r>
       <w:r>
         <w:rPr>
@@ -2234,11 +2415,19 @@
           </w:p>
           <w:p>
             <w:hyperlink r:id="rId41" w:history="1">
+              <w:proofErr w:type="spellStart"/>
               <w:r>
                 <w:rPr>
                   <w:rStyle w:val="Hyperlink"/>
                 </w:rPr>
-                <w:t>Drew_CE link</w:t>
+                <w:t>Drew_CE</w:t>
+              </w:r>
+              <w:proofErr w:type="spellEnd"/>
+              <w:r>
+                <w:rPr>
+                  <w:rStyle w:val="Hyperlink"/>
+                </w:rPr>
+                <w:t xml:space="preserve"> link</w:t>
               </w:r>
             </w:hyperlink>
           </w:p>
@@ -2305,12 +2494,14 @@
           </w:p>
           <w:p>
             <w:hyperlink r:id="rId42" w:history="1">
+              <w:proofErr w:type="spellStart"/>
               <w:r>
                 <w:rPr>
                   <w:rStyle w:val="Hyperlink"/>
                 </w:rPr>
                 <w:t>Morph_toggleCE</w:t>
               </w:r>
+              <w:proofErr w:type="spellEnd"/>
             </w:hyperlink>
           </w:p>
         </w:tc>
@@ -2512,11 +2703,19 @@
           </w:p>
           <w:p>
             <w:hyperlink r:id="rId45" w:history="1">
+              <w:proofErr w:type="spellStart"/>
               <w:r>
                 <w:rPr>
                   <w:rStyle w:val="Hyperlink"/>
                 </w:rPr>
-                <w:t>HistHyper Link</w:t>
+                <w:t>HistHyper</w:t>
+              </w:r>
+              <w:proofErr w:type="spellEnd"/>
+              <w:r>
+                <w:rPr>
+                  <w:rStyle w:val="Hyperlink"/>
+                </w:rPr>
+                <w:t xml:space="preserve"> Link</w:t>
               </w:r>
             </w:hyperlink>
           </w:p>
@@ -2605,12 +2804,14 @@
               </w:rPr>
             </w:pPr>
             <w:hyperlink r:id="rId47" w:history="1">
+              <w:proofErr w:type="spellStart"/>
               <w:r>
                 <w:rPr>
                   <w:rStyle w:val="Hyperlink"/>
                 </w:rPr>
                 <w:t>Morph_CE</w:t>
               </w:r>
+              <w:proofErr w:type="spellEnd"/>
             </w:hyperlink>
           </w:p>
         </w:tc>
@@ -2653,7 +2854,21 @@
         <w:rPr>
           <w:i/>
         </w:rPr>
-        <w:t>Kind of looks like Furiosa from the new Mad Max.</w:t>
+        <w:t xml:space="preserve">Kind of looks like </w:t>
+      </w:r>
+      <w:proofErr w:type="spellStart"/>
+      <w:r>
+        <w:rPr>
+          <w:i/>
+        </w:rPr>
+        <w:t>Furiosa</w:t>
+      </w:r>
+      <w:proofErr w:type="spellEnd"/>
+      <w:r>
+        <w:rPr>
+          <w:i/>
+        </w:rPr>
+        <w:t xml:space="preserve"> from the new Mad Max.</w:t>
       </w:r>
     </w:p>
     <w:p>
@@ -2743,12 +2958,14 @@
           </w:p>
           <w:p>
             <w:hyperlink r:id="rId49" w:history="1">
+              <w:proofErr w:type="spellStart"/>
               <w:r>
                 <w:rPr>
                   <w:rStyle w:val="Hyperlink"/>
                 </w:rPr>
                 <w:t>Drew_CE</w:t>
               </w:r>
+              <w:proofErr w:type="spellEnd"/>
             </w:hyperlink>
           </w:p>
         </w:tc>
@@ -2765,7 +2982,7 @@
           <w:p>
             <w:r>
               <w:pict w14:anchorId="1ADE0B65">
-                <v:shape id="_x0000_i1033" type="#_x0000_t75" style="width:230.45pt;height:94.8pt">
+                <v:shape id="_x0000_i1033" type="#_x0000_t75" style="width:230.5pt;height:94.95pt">
                   <v:imagedata r:id="rId50" o:title="lowcontrast2 - morph_toggleCE"/>
                 </v:shape>
               </w:pict>
@@ -2773,12 +2990,14 @@
           </w:p>
           <w:p>
             <w:hyperlink r:id="rId51" w:history="1">
+              <w:proofErr w:type="spellStart"/>
               <w:r>
                 <w:rPr>
                   <w:rStyle w:val="Hyperlink"/>
                 </w:rPr>
                 <w:t>Morph_toggleCE</w:t>
               </w:r>
+              <w:proofErr w:type="spellEnd"/>
             </w:hyperlink>
           </w:p>
         </w:tc>
@@ -2929,12 +3148,14 @@
           </w:p>
           <w:p>
             <w:hyperlink r:id="rId55" w:history="1">
+              <w:proofErr w:type="spellStart"/>
               <w:r>
                 <w:rPr>
                   <w:rStyle w:val="Hyperlink"/>
                 </w:rPr>
                 <w:t>HistHyper</w:t>
               </w:r>
+              <w:proofErr w:type="spellEnd"/>
             </w:hyperlink>
           </w:p>
         </w:tc>
@@ -3280,12 +3501,14 @@
           </w:p>
           <w:p>
             <w:hyperlink r:id="rId59" w:history="1">
+              <w:proofErr w:type="spellStart"/>
               <w:r>
                 <w:rPr>
                   <w:rStyle w:val="Hyperlink"/>
                 </w:rPr>
                 <w:t>Drew_CE</w:t>
               </w:r>
+              <w:proofErr w:type="spellEnd"/>
             </w:hyperlink>
           </w:p>
         </w:tc>
@@ -3354,12 +3577,14 @@
           </w:p>
           <w:p>
             <w:hyperlink r:id="rId61" w:history="1">
+              <w:proofErr w:type="spellStart"/>
               <w:r>
                 <w:rPr>
                   <w:rStyle w:val="Hyperlink"/>
                 </w:rPr>
                 <w:t>Morph_toggleCE</w:t>
               </w:r>
+              <w:proofErr w:type="spellEnd"/>
             </w:hyperlink>
           </w:p>
         </w:tc>
@@ -3507,12 +3732,14 @@
           </w:p>
           <w:p>
             <w:hyperlink r:id="rId65" w:history="1">
+              <w:proofErr w:type="spellStart"/>
               <w:r>
                 <w:rPr>
                   <w:rStyle w:val="Hyperlink"/>
                 </w:rPr>
                 <w:t>HistHyper</w:t>
               </w:r>
+              <w:proofErr w:type="spellEnd"/>
             </w:hyperlink>
           </w:p>
         </w:tc>
@@ -3586,12 +3813,14 @@
           </w:p>
           <w:p>
             <w:hyperlink r:id="rId67" w:history="1">
+              <w:proofErr w:type="spellStart"/>
               <w:r>
                 <w:rPr>
                   <w:rStyle w:val="Hyperlink"/>
                 </w:rPr>
                 <w:t>Morph_CE</w:t>
               </w:r>
+              <w:proofErr w:type="spellEnd"/>
             </w:hyperlink>
           </w:p>
         </w:tc>
@@ -3634,17 +3863,38 @@
           </w:p>
           <w:p/>
           <w:p>
-            <w:r>
-              <w:t>HistHyper almost gave an amazing resulting image, but struggled and had issues with the right along the right side of the image.</w:t>
-            </w:r>
-            <w:r>
-              <w:t xml:space="preserve"> Drew_CE gave a modest improvement in contrast, while reducing image quality by quite a bit.</w:t>
+            <w:proofErr w:type="spellStart"/>
+            <w:r>
+              <w:t>HistHyper</w:t>
+            </w:r>
+            <w:proofErr w:type="spellEnd"/>
+            <w:r>
+              <w:t xml:space="preserve"> almost gave an amazing resulting image, but struggled and had issues with the right along the right side of the image.</w:t>
+            </w:r>
+            <w:r>
+              <w:t xml:space="preserve"> </w:t>
+            </w:r>
+            <w:proofErr w:type="spellStart"/>
+            <w:r>
+              <w:t>Drew_CE</w:t>
+            </w:r>
+            <w:proofErr w:type="spellEnd"/>
+            <w:r>
+              <w:t xml:space="preserve"> gave a modest improvement in contrast, while reducing image quality by quite a bit.</w:t>
             </w:r>
           </w:p>
           <w:p/>
           <w:p>
             <w:r>
-              <w:t>Because of HistHypers failure to deal the white properly, I don’t think any of the contrast improvement algorithms can be said to be a winner.</w:t>
+              <w:t xml:space="preserve">Because of </w:t>
+            </w:r>
+            <w:proofErr w:type="spellStart"/>
+            <w:r>
+              <w:t>HistHypers</w:t>
+            </w:r>
+            <w:proofErr w:type="spellEnd"/>
+            <w:r>
+              <w:t xml:space="preserve"> failure to deal the white properly, I don’t think any of the contrast improvement algorithms can be said to be a winner.</w:t>
             </w:r>
           </w:p>
         </w:tc>
@@ -3737,12 +3987,14 @@
           </w:p>
           <w:p>
             <w:hyperlink r:id="rId69" w:history="1">
+              <w:proofErr w:type="spellStart"/>
               <w:r>
                 <w:rPr>
                   <w:rStyle w:val="Hyperlink"/>
                 </w:rPr>
                 <w:t>Drew_CE</w:t>
               </w:r>
+              <w:proofErr w:type="spellEnd"/>
             </w:hyperlink>
           </w:p>
         </w:tc>
@@ -3814,12 +4066,14 @@
           </w:p>
           <w:p>
             <w:hyperlink r:id="rId71" w:history="1">
+              <w:proofErr w:type="spellStart"/>
               <w:r>
                 <w:rPr>
                   <w:rStyle w:val="Hyperlink"/>
                 </w:rPr>
                 <w:t>Morph_ToggleCE</w:t>
               </w:r>
+              <w:proofErr w:type="spellEnd"/>
             </w:hyperlink>
           </w:p>
         </w:tc>
@@ -3970,12 +4224,14 @@
           </w:p>
           <w:p>
             <w:hyperlink r:id="rId74" w:history="1">
+              <w:proofErr w:type="spellStart"/>
               <w:r>
                 <w:rPr>
                   <w:rStyle w:val="Hyperlink"/>
                 </w:rPr>
                 <w:t>HistHyper</w:t>
               </w:r>
+              <w:proofErr w:type="spellEnd"/>
             </w:hyperlink>
           </w:p>
         </w:tc>
@@ -4049,12 +4305,14 @@
           </w:p>
           <w:p>
             <w:hyperlink r:id="rId76" w:history="1">
+              <w:proofErr w:type="spellStart"/>
               <w:r>
                 <w:rPr>
                   <w:rStyle w:val="Hyperlink"/>
                 </w:rPr>
                 <w:t>Morph_CE</w:t>
               </w:r>
+              <w:proofErr w:type="spellEnd"/>
             </w:hyperlink>
           </w:p>
         </w:tc>
@@ -4250,12 +4508,14 @@
           </w:p>
           <w:p>
             <w:hyperlink r:id="rId78" w:history="1">
+              <w:proofErr w:type="spellStart"/>
               <w:r>
                 <w:rPr>
                   <w:rStyle w:val="Hyperlink"/>
                 </w:rPr>
                 <w:t>Drew_CE</w:t>
               </w:r>
+              <w:proofErr w:type="spellEnd"/>
             </w:hyperlink>
           </w:p>
         </w:tc>
@@ -4327,12 +4587,14 @@
           </w:p>
           <w:p>
             <w:hyperlink r:id="rId80" w:history="1">
+              <w:proofErr w:type="spellStart"/>
               <w:r>
                 <w:rPr>
                   <w:rStyle w:val="Hyperlink"/>
                 </w:rPr>
                 <w:t>Morph_ToggleCE</w:t>
               </w:r>
+              <w:proofErr w:type="spellEnd"/>
             </w:hyperlink>
           </w:p>
         </w:tc>
@@ -4483,12 +4745,14 @@
           </w:p>
           <w:p>
             <w:hyperlink r:id="rId84" w:history="1">
+              <w:proofErr w:type="spellStart"/>
               <w:r>
                 <w:rPr>
                   <w:rStyle w:val="Hyperlink"/>
                 </w:rPr>
                 <w:t>HistHyper</w:t>
               </w:r>
+              <w:proofErr w:type="spellEnd"/>
             </w:hyperlink>
           </w:p>
         </w:tc>
@@ -4562,12 +4826,14 @@
           </w:p>
           <w:p>
             <w:hyperlink r:id="rId86" w:history="1">
+              <w:proofErr w:type="spellStart"/>
               <w:r>
                 <w:rPr>
                   <w:rStyle w:val="Hyperlink"/>
                 </w:rPr>
                 <w:t>Morph_CE</w:t>
               </w:r>
+              <w:proofErr w:type="spellEnd"/>
             </w:hyperlink>
           </w:p>
         </w:tc>
@@ -4731,12 +4997,14 @@
           </w:p>
           <w:p>
             <w:hyperlink r:id="rId88" w:history="1">
+              <w:proofErr w:type="spellStart"/>
               <w:r>
                 <w:rPr>
                   <w:rStyle w:val="Hyperlink"/>
                 </w:rPr>
                 <w:t>Drew_CE</w:t>
               </w:r>
+              <w:proofErr w:type="spellEnd"/>
             </w:hyperlink>
           </w:p>
         </w:tc>
@@ -4802,12 +5070,14 @@
           </w:p>
           <w:p>
             <w:hyperlink r:id="rId90" w:history="1">
+              <w:proofErr w:type="spellStart"/>
               <w:r>
                 <w:rPr>
                   <w:rStyle w:val="Hyperlink"/>
                 </w:rPr>
                 <w:t>Morph_ToggleCE</w:t>
               </w:r>
+              <w:proofErr w:type="spellEnd"/>
             </w:hyperlink>
           </w:p>
         </w:tc>
@@ -4946,12 +5216,14 @@
           </w:p>
           <w:p>
             <w:hyperlink r:id="rId94" w:history="1">
+              <w:proofErr w:type="spellStart"/>
               <w:r>
                 <w:rPr>
                   <w:rStyle w:val="Hyperlink"/>
                 </w:rPr>
                 <w:t>HistHyper</w:t>
               </w:r>
+              <w:proofErr w:type="spellEnd"/>
             </w:hyperlink>
           </w:p>
         </w:tc>
@@ -5019,12 +5291,14 @@
           </w:p>
           <w:p>
             <w:hyperlink r:id="rId96" w:history="1">
+              <w:proofErr w:type="spellStart"/>
               <w:r>
                 <w:rPr>
                   <w:rStyle w:val="Hyperlink"/>
                 </w:rPr>
                 <w:t>Morph_CE</w:t>
               </w:r>
+              <w:proofErr w:type="spellEnd"/>
             </w:hyperlink>
           </w:p>
         </w:tc>
@@ -5549,12 +5823,14 @@
                 <w:i/>
               </w:rPr>
             </w:pPr>
+            <w:proofErr w:type="spellStart"/>
             <w:r>
               <w:rPr>
                 <w:i/>
               </w:rPr>
               <w:t>Drew_CE</w:t>
             </w:r>
+            <w:proofErr w:type="spellEnd"/>
             <w:r>
               <w:rPr>
                 <w:i/>
@@ -5635,12 +5911,14 @@
             </w:r>
           </w:p>
           <w:p>
+            <w:proofErr w:type="spellStart"/>
             <w:r>
               <w:rPr>
                 <w:i/>
               </w:rPr>
               <w:t>HistHyper</w:t>
             </w:r>
+            <w:proofErr w:type="spellEnd"/>
             <w:r>
               <w:rPr>
                 <w:i/>
@@ -5665,8 +5943,6 @@
       </w:tr>
     </w:tbl>
     <w:p>
-      <w:bookmarkStart w:id="0" w:name="_GoBack"/>
-      <w:bookmarkEnd w:id="0"/>
       <w:r>
         <w:t>All the algorithms made the reduced contrast image further from the</w:t>
       </w:r>
@@ -5682,13 +5958,34 @@
     </w:p>
     <w:p>
       <w:r>
-        <w:t>Interestingly Drew_CE is the only algorithm that didn’t butcher the image</w:t>
-      </w:r>
-      <w:r>
-        <w:t>, while the amount of colour the image Drew_CE</w:t>
-      </w:r>
-      <w:r>
-        <w:t xml:space="preserve"> produced is muted. If you look at the grass, it appears Drew_CE has better contrast than the original image, even though the reduced contrast image was given as input.</w:t>
+        <w:t xml:space="preserve">Interestingly </w:t>
+      </w:r>
+      <w:proofErr w:type="spellStart"/>
+      <w:r>
+        <w:t>Drew_CE</w:t>
+      </w:r>
+      <w:proofErr w:type="spellEnd"/>
+      <w:r>
+        <w:t xml:space="preserve"> is the only algorithm that didn’t butcher the image</w:t>
+      </w:r>
+      <w:r>
+        <w:t xml:space="preserve">, while the amount of colour the image </w:t>
+      </w:r>
+      <w:proofErr w:type="spellStart"/>
+      <w:r>
+        <w:t>Drew_CE</w:t>
+      </w:r>
+      <w:proofErr w:type="spellEnd"/>
+      <w:r>
+        <w:t xml:space="preserve"> produced is muted. If you look at the grass, it appears </w:t>
+      </w:r>
+      <w:proofErr w:type="spellStart"/>
+      <w:r>
+        <w:t>Drew_CE</w:t>
+      </w:r>
+      <w:proofErr w:type="spellEnd"/>
+      <w:r>
+        <w:t xml:space="preserve"> has better contrast than the original image, even though the reduced contrast image was given as input.</w:t>
       </w:r>
     </w:p>
     <w:p>
@@ -5701,8 +5998,13 @@
       <w:r>
         <w:t xml:space="preserve">It appears </w:t>
       </w:r>
-      <w:r>
-        <w:t xml:space="preserve">HistHyper is experiencing conversion errors from HSV back to RGB, I’m not sure why this is, as the previous 7 images I’ve run the code on did not experience </w:t>
+      <w:proofErr w:type="spellStart"/>
+      <w:r>
+        <w:t>HistHyper</w:t>
+      </w:r>
+      <w:proofErr w:type="spellEnd"/>
+      <w:r>
+        <w:t xml:space="preserve"> is experiencing conversion errors from HSV back to RGB, I’m not sure why this is, as the previous 7 images I’ve run the code on did not experience </w:t>
       </w:r>
       <w:r>
         <w:t>this</w:t>
@@ -5831,27 +6133,94 @@
       <w:pPr>
         <w:pStyle w:val="Heading1"/>
       </w:pPr>
-      <w:r>
-        <w:t>Notable Computational Differences Between Algorithms</w:t>
-      </w:r>
     </w:p>
     <w:p>
       <w:pPr>
-        <w:jc w:val="both"/>
-      </w:pPr>
-      <w:r>
-        <w:t xml:space="preserve">When running the algorithms with the small images I used in the examples above, </w:t>
-      </w:r>
-      <w:r>
-        <w:t>my program would run very fast, within a few seconds, even on my low power laptop processor.</w:t>
-      </w:r>
+        <w:pStyle w:val="Heading1"/>
+      </w:pPr>
     </w:p>
     <w:p>
-      <w:r>
-        <w:t>However when running the algorithms on big images, it took much longer. Instead of sitting around waiting for the programs to finish, I decided to queue up each algorithm to run 3 times using a simple bash script. Each run on the same image. Then when the prog</w:t>
-      </w:r>
-      <w:r>
-        <w:t>ram finished running python would throw the time taken into a text file label: &lt;algorithmName&gt; - &lt;timeComplete&gt;.txt. This way I was able to read the algorithms running over night, with the result of each run safely saved to a separate text file.</w:t>
+      <w:pPr>
+        <w:pStyle w:val="Heading1"/>
+      </w:pPr>
+    </w:p>
+    <w:p>
+      <w:pPr>
+        <w:pStyle w:val="Heading1"/>
+      </w:pPr>
+    </w:p>
+    <w:p>
+      <w:pPr>
+        <w:pStyle w:val="Heading1"/>
+      </w:pPr>
+    </w:p>
+    <w:p>
+      <w:pPr>
+        <w:pStyle w:val="Heading1"/>
+      </w:pPr>
+    </w:p>
+    <w:p>
+      <w:pPr>
+        <w:pStyle w:val="Heading1"/>
+      </w:pPr>
+    </w:p>
+    <w:p/>
+    <w:p/>
+    <w:p/>
+    <w:p>
+      <w:pPr>
+        <w:pStyle w:val="Heading1"/>
+      </w:pPr>
+      <w:r>
+        <w:t>Notable Computational Differences Between Algorithms</w:t>
+      </w:r>
+    </w:p>
+    <w:p>
+      <w:pPr>
+        <w:jc w:val="both"/>
+      </w:pPr>
+      <w:r>
+        <w:t xml:space="preserve">When running the algorithms with the small images I used in the examples above, </w:t>
+      </w:r>
+      <w:r>
+        <w:t>my program would run very fast, within a few seconds, even on my low power laptop processor.</w:t>
+      </w:r>
+    </w:p>
+    <w:p>
+      <w:proofErr w:type="gramStart"/>
+      <w:r>
+        <w:t>However</w:t>
+      </w:r>
+      <w:proofErr w:type="gramEnd"/>
+      <w:r>
+        <w:t xml:space="preserve"> when running the algorithms on big images, it took much longer. Instead of sitting around waiting for the programs to finish, I decided to queue up each algorithm to run 3 times using a simple bash script. Each run on the same image. Then when the prog</w:t>
+      </w:r>
+      <w:r>
+        <w:t>ram finished running python would throw the time taken into a text file label: &lt;</w:t>
+      </w:r>
+      <w:proofErr w:type="spellStart"/>
+      <w:r>
+        <w:t>algorithmName</w:t>
+      </w:r>
+      <w:proofErr w:type="spellEnd"/>
+      <w:r>
+        <w:t>&gt; - &lt;</w:t>
+      </w:r>
+      <w:proofErr w:type="spellStart"/>
+      <w:r>
+        <w:t>timeComplete</w:t>
+      </w:r>
+      <w:proofErr w:type="spellEnd"/>
+      <w:r>
+        <w:t xml:space="preserve">&gt;.txt. This way I </w:t>
+      </w:r>
+      <w:proofErr w:type="gramStart"/>
+      <w:r>
+        <w:t>was able to</w:t>
+      </w:r>
+      <w:proofErr w:type="gramEnd"/>
+      <w:r>
+        <w:t xml:space="preserve"> read the algorithms running over night, with the result of each run safely saved to a separate text file.</w:t>
       </w:r>
     </w:p>
     <w:p/>
@@ -6192,6 +6561,23 @@
       <w:pPr>
         <w:pStyle w:val="Heading1"/>
       </w:pPr>
+    </w:p>
+    <w:p/>
+    <w:p/>
+    <w:p/>
+    <w:p/>
+    <w:p/>
+    <w:p/>
+    <w:p/>
+    <w:p/>
+    <w:p/>
+    <w:p/>
+    <w:p/>
+    <w:p/>
+    <w:p>
+      <w:pPr>
+        <w:pStyle w:val="Heading1"/>
+      </w:pPr>
       <w:r>
         <w:t xml:space="preserve">Difficulties Processing Images within the Context of the Topic </w:t>
       </w:r>
@@ -6208,8 +6594,13 @@
         </w:numPr>
       </w:pPr>
       <w:r>
-        <w:t>I don’t understand the math of histhyper</w:t>
-      </w:r>
+        <w:t xml:space="preserve">I don’t understand the math of </w:t>
+      </w:r>
+      <w:proofErr w:type="spellStart"/>
+      <w:r>
+        <w:t>histhyper</w:t>
+      </w:r>
+      <w:proofErr w:type="spellEnd"/>
     </w:p>
     <w:p>
       <w:pPr>
@@ -6357,7 +6748,20 @@
               <w:ind w:left="0"/>
             </w:pPr>
             <w:r>
-              <w:t>I added the 3: “.astype(numpy.int64)”, and bingo, I could pass the H component of HUV instead of a grey scale value.</w:t>
+              <w:t xml:space="preserve">I added the 3: </w:t>
+            </w:r>
+            <w:proofErr w:type="gramStart"/>
+            <w:r>
+              <w:t>“.</w:t>
+            </w:r>
+            <w:proofErr w:type="spellStart"/>
+            <w:r>
+              <w:t>astype</w:t>
+            </w:r>
+            <w:proofErr w:type="spellEnd"/>
+            <w:proofErr w:type="gramEnd"/>
+            <w:r>
+              <w:t>(numpy.int64)”, and bingo, I could pass the H component of HUV instead of a grey scale value.</w:t>
             </w:r>
             <w:r>
               <w:t xml:space="preserve"> </w:t>
@@ -6446,8 +6850,13 @@
         </w:numPr>
       </w:pPr>
       <w:r>
-        <w:t>If I had more time, I would try to solve the following problems with my Drew_CE</w:t>
-      </w:r>
+        <w:t xml:space="preserve">If I had more time, I would try to solve the following problems with my </w:t>
+      </w:r>
+      <w:proofErr w:type="spellStart"/>
+      <w:r>
+        <w:t>Drew_CE</w:t>
+      </w:r>
+      <w:proofErr w:type="spellEnd"/>
     </w:p>
     <w:p>
       <w:pPr>
@@ -6473,7 +6882,15 @@
         </w:numPr>
       </w:pPr>
       <w:r>
-        <w:t>Figure out how to split the image into subsections, and calculate a “pivot” point independently for each image subsection. Then smooth the subsection pivot points together in a manner that would probably be like antialiasing. This smoothing would be in attempt to downplay the effects of contrast enhancement algorithms seem to have when they use image subsections (like histhyper, with its visible blocky artifacts)</w:t>
+        <w:t xml:space="preserve">Figure out how to split the image into subsections, and calculate a “pivot” point independently for each image subsection. Then smooth the subsection pivot points together in a manner that would probably be like antialiasing. This smoothing would be in attempt to downplay the effects of contrast enhancement algorithms seem to have when they use image subsections (like </w:t>
+      </w:r>
+      <w:proofErr w:type="spellStart"/>
+      <w:r>
+        <w:t>histhyper</w:t>
+      </w:r>
+      <w:proofErr w:type="spellEnd"/>
+      <w:r>
+        <w:t>, with its visible blocky artifacts)</w:t>
       </w:r>
     </w:p>
     <w:p>
@@ -6531,41 +6948,460 @@
       </w:r>
     </w:p>
     <w:p/>
+    <w:p/>
+    <w:p/>
+    <w:p/>
     <w:p>
       <w:pPr>
         <w:pStyle w:val="Heading1"/>
       </w:pPr>
-      <w:r>
-        <w:t>Running my program</w:t>
-      </w:r>
     </w:p>
     <w:p>
       <w:pPr>
-        <w:pStyle w:val="ListParagraph"/>
-        <w:numPr>
-          <w:ilvl w:val="0"/>
-          <w:numId w:val="4"/>
-        </w:numPr>
-      </w:pPr>
-      <w:r>
-        <w:t>Directly on the command line</w:t>
-      </w:r>
+        <w:pStyle w:val="Heading1"/>
+      </w:pPr>
     </w:p>
     <w:p>
       <w:pPr>
-        <w:pStyle w:val="ListParagraph"/>
-        <w:numPr>
-          <w:ilvl w:val="0"/>
-          <w:numId w:val="4"/>
-        </w:numPr>
-        <w:jc w:val="both"/>
-      </w:pPr>
-      <w:r>
-        <w:t>Using my bash file</w:t>
-      </w:r>
+        <w:pStyle w:val="Heading1"/>
+      </w:pPr>
     </w:p>
+    <w:p>
+      <w:pPr>
+        <w:pStyle w:val="Heading1"/>
+      </w:pPr>
+    </w:p>
+    <w:p>
+      <w:pPr>
+        <w:pStyle w:val="Heading1"/>
+      </w:pPr>
+    </w:p>
+    <w:p>
+      <w:pPr>
+        <w:pStyle w:val="Heading1"/>
+      </w:pPr>
+    </w:p>
+    <w:p>
+      <w:pPr>
+        <w:pStyle w:val="Heading1"/>
+      </w:pPr>
+    </w:p>
+    <w:p>
+      <w:pPr>
+        <w:pStyle w:val="Heading1"/>
+      </w:pPr>
+    </w:p>
+    <w:p>
+      <w:pPr>
+        <w:pStyle w:val="Heading1"/>
+      </w:pPr>
+    </w:p>
+    <w:p>
+      <w:pPr>
+        <w:pStyle w:val="Heading1"/>
+      </w:pPr>
+    </w:p>
+    <w:p>
+      <w:pPr>
+        <w:pStyle w:val="Heading1"/>
+      </w:pPr>
+    </w:p>
+    <w:p>
+      <w:pPr>
+        <w:pStyle w:val="Heading1"/>
+      </w:pPr>
+    </w:p>
+    <w:p/>
+    <w:p/>
+    <w:p>
+      <w:pPr>
+        <w:pStyle w:val="Heading1"/>
+      </w:pPr>
+      <w:r>
+        <w:t>Running my program</w:t>
+      </w:r>
+    </w:p>
+    <w:p>
+      <w:pPr>
+        <w:pStyle w:val="Heading2"/>
+      </w:pPr>
+      <w:r>
+        <w:t>Running directly</w:t>
+      </w:r>
+    </w:p>
+    <w:p>
+      <w:r>
+        <w:t>Program parameters:</w:t>
+      </w:r>
+    </w:p>
+    <w:p>
+      <w:pPr>
+        <w:rPr>
+          <w:rFonts w:ascii="Consolas" w:hAnsi="Consolas"/>
+        </w:rPr>
+      </w:pPr>
+      <w:r>
+        <w:rPr>
+          <w:rFonts w:ascii="Consolas" w:hAnsi="Consolas"/>
+        </w:rPr>
+        <w:t xml:space="preserve">python a1p1.py </w:t>
+      </w:r>
+      <w:r>
+        <w:rPr>
+          <w:rFonts w:ascii="Consolas" w:hAnsi="Consolas"/>
+          <w:highlight w:val="yellow"/>
+        </w:rPr>
+        <w:t>&lt;relative path to input image from a1p1.py script&gt;</w:t>
+      </w:r>
+      <w:r>
+        <w:rPr>
+          <w:rFonts w:ascii="Consolas" w:hAnsi="Consolas"/>
+        </w:rPr>
+        <w:t xml:space="preserve"> </w:t>
+      </w:r>
+      <w:r>
+        <w:rPr>
+          <w:rFonts w:ascii="Consolas" w:hAnsi="Consolas"/>
+          <w:highlight w:val="green"/>
+        </w:rPr>
+        <w:t xml:space="preserve">&lt;relative path to </w:t>
+      </w:r>
+      <w:r>
+        <w:rPr>
+          <w:rFonts w:ascii="Consolas" w:hAnsi="Consolas"/>
+          <w:highlight w:val="green"/>
+        </w:rPr>
+        <w:t>output</w:t>
+      </w:r>
+      <w:r>
+        <w:rPr>
+          <w:rFonts w:ascii="Consolas" w:hAnsi="Consolas"/>
+          <w:highlight w:val="green"/>
+        </w:rPr>
+        <w:t xml:space="preserve"> image from a1p1.py script&gt;</w:t>
+      </w:r>
+      <w:r>
+        <w:rPr>
+          <w:rFonts w:ascii="Consolas" w:hAnsi="Consolas"/>
+        </w:rPr>
+        <w:t xml:space="preserve"> </w:t>
+      </w:r>
+      <w:r>
+        <w:rPr>
+          <w:rFonts w:ascii="Consolas" w:hAnsi="Consolas"/>
+          <w:highlight w:val="red"/>
+        </w:rPr>
+        <w:t>&lt;algorithm to run&gt;</w:t>
+      </w:r>
+    </w:p>
+    <w:p/>
+    <w:p>
+      <w:r>
+        <w:t>Example:</w:t>
+      </w:r>
+    </w:p>
+    <w:p>
+      <w:pPr>
+        <w:rPr>
+          <w:rFonts w:ascii="Consolas" w:hAnsi="Consolas"/>
+        </w:rPr>
+      </w:pPr>
+      <w:r>
+        <w:rPr>
+          <w:rFonts w:ascii="Consolas" w:hAnsi="Consolas"/>
+        </w:rPr>
+        <w:t>p</w:t>
+      </w:r>
+      <w:r>
+        <w:rPr>
+          <w:rFonts w:ascii="Consolas" w:hAnsi="Consolas"/>
+        </w:rPr>
+        <w:t xml:space="preserve">ython a1p1.py </w:t>
+      </w:r>
+      <w:r>
+        <w:rPr>
+          <w:rFonts w:ascii="Consolas" w:hAnsi="Consolas"/>
+          <w:highlight w:val="yellow"/>
+        </w:rPr>
+        <w:t>images/lowcontrast1.jpg</w:t>
+      </w:r>
+      <w:r>
+        <w:rPr>
+          <w:rFonts w:ascii="Consolas" w:hAnsi="Consolas"/>
+        </w:rPr>
+        <w:t xml:space="preserve"> </w:t>
+      </w:r>
+      <w:r>
+        <w:rPr>
+          <w:rFonts w:ascii="Consolas" w:hAnsi="Consolas"/>
+          <w:highlight w:val="green"/>
+        </w:rPr>
+        <w:t>images/lowcontrast1_drewCE.jpg</w:t>
+      </w:r>
+      <w:r>
+        <w:rPr>
+          <w:rFonts w:ascii="Consolas" w:hAnsi="Consolas"/>
+        </w:rPr>
+        <w:t xml:space="preserve"> </w:t>
+      </w:r>
+      <w:proofErr w:type="spellStart"/>
+      <w:r>
+        <w:rPr>
+          <w:rFonts w:ascii="Consolas" w:hAnsi="Consolas"/>
+          <w:highlight w:val="red"/>
+        </w:rPr>
+        <w:t>drew_CE</w:t>
+      </w:r>
+      <w:proofErr w:type="spellEnd"/>
+    </w:p>
+    <w:p>
+      <w:r>
+        <w:t xml:space="preserve">The </w:t>
+      </w:r>
+      <w:r>
+        <w:t>available arguments for the third argument are</w:t>
+      </w:r>
+      <w:r>
+        <w:t>:</w:t>
+      </w:r>
+      <w:r>
+        <w:t xml:space="preserve"> </w:t>
+      </w:r>
+      <w:proofErr w:type="spellStart"/>
+      <w:r>
+        <w:t>morph_toggleC</w:t>
+      </w:r>
+      <w:r>
+        <w:t>E</w:t>
+      </w:r>
+      <w:proofErr w:type="spellEnd"/>
+      <w:r>
+        <w:t xml:space="preserve">, </w:t>
+      </w:r>
+      <w:proofErr w:type="spellStart"/>
+      <w:r>
+        <w:t>histhype</w:t>
+      </w:r>
+      <w:r>
+        <w:t>r</w:t>
+      </w:r>
+      <w:proofErr w:type="spellEnd"/>
+      <w:r>
+        <w:t xml:space="preserve">, </w:t>
+      </w:r>
+      <w:proofErr w:type="spellStart"/>
+      <w:r>
+        <w:t>morph_CE</w:t>
+      </w:r>
+      <w:proofErr w:type="spellEnd"/>
+      <w:r>
+        <w:t xml:space="preserve">, </w:t>
+      </w:r>
+      <w:proofErr w:type="spellStart"/>
+      <w:r>
+        <w:t>drew_CE</w:t>
+      </w:r>
+      <w:proofErr w:type="spellEnd"/>
+      <w:r>
+        <w:t>.</w:t>
+      </w:r>
+    </w:p>
+    <w:p>
+      <w:pPr>
+        <w:pStyle w:val="Heading2"/>
+      </w:pPr>
+      <w:r>
+        <w:t xml:space="preserve">Running using </w:t>
+      </w:r>
+      <w:proofErr w:type="spellStart"/>
+      <w:r>
+        <w:t>run.bash</w:t>
+      </w:r>
+      <w:proofErr w:type="spellEnd"/>
+    </w:p>
+    <w:p>
+      <w:r>
+        <w:t>To make managing entering paths, image names, and algorithm names simpler, I made a bash file that can be run in place o</w:t>
+      </w:r>
+      <w:r>
+        <w:t xml:space="preserve">f typing out everything by hand: </w:t>
+      </w:r>
+      <w:r>
+        <w:rPr>
+          <w:rFonts w:ascii="Consolas" w:hAnsi="Consolas"/>
+        </w:rPr>
+        <w:t>./</w:t>
+      </w:r>
+      <w:proofErr w:type="spellStart"/>
+      <w:r>
+        <w:rPr>
+          <w:rFonts w:ascii="Consolas" w:hAnsi="Consolas"/>
+        </w:rPr>
+        <w:t>run.bash</w:t>
+      </w:r>
+      <w:proofErr w:type="spellEnd"/>
+    </w:p>
+    <w:tbl>
+      <w:tblPr>
+        <w:tblStyle w:val="TableGrid"/>
+        <w:tblW w:w="0" w:type="auto"/>
+        <w:tblBorders>
+          <w:top w:val="none" w:sz="0" w:space="0" w:color="auto"/>
+          <w:left w:val="none" w:sz="0" w:space="0" w:color="auto"/>
+          <w:bottom w:val="none" w:sz="0" w:space="0" w:color="auto"/>
+          <w:right w:val="none" w:sz="0" w:space="0" w:color="auto"/>
+          <w:insideH w:val="none" w:sz="0" w:space="0" w:color="auto"/>
+          <w:insideV w:val="none" w:sz="0" w:space="0" w:color="auto"/>
+        </w:tblBorders>
+        <w:tblLook w:val="04A0" w:firstRow="1" w:lastRow="0" w:firstColumn="1" w:lastColumn="0" w:noHBand="0" w:noVBand="1"/>
+      </w:tblPr>
+      <w:tblGrid>
+        <w:gridCol w:w="3696"/>
+        <w:gridCol w:w="5664"/>
+      </w:tblGrid>
+      <w:tr>
+        <w:tc>
+          <w:tcPr>
+            <w:tcW w:w="3240" w:type="dxa"/>
+          </w:tcPr>
+          <w:p>
+            <w:pPr>
+              <w:rPr>
+                <w:rFonts w:ascii="Consolas" w:hAnsi="Consolas"/>
+              </w:rPr>
+            </w:pPr>
+            <w:r>
+              <w:rPr>
+                <w:noProof/>
+                <w:lang w:eastAsia="en-CA"/>
+              </w:rPr>
+              <w:drawing>
+                <wp:inline distT="0" distB="0" distL="0" distR="0" wp14:anchorId="2C7E03FD" wp14:editId="5D4DB118">
+                  <wp:extent cx="2209656" cy="5102843"/>
+                  <wp:effectExtent l="0" t="0" r="635" b="3175"/>
+                  <wp:docPr id="58" name="Picture 58"/>
+                  <wp:cNvGraphicFramePr>
+                    <a:graphicFrameLocks xmlns:a="http://schemas.openxmlformats.org/drawingml/2006/main" noChangeAspect="1"/>
+                  </wp:cNvGraphicFramePr>
+                  <a:graphic xmlns:a="http://schemas.openxmlformats.org/drawingml/2006/main">
+                    <a:graphicData uri="http://schemas.openxmlformats.org/drawingml/2006/picture">
+                      <pic:pic xmlns:pic="http://schemas.openxmlformats.org/drawingml/2006/picture">
+                        <pic:nvPicPr>
+                          <pic:cNvPr id="1" name=""/>
+                          <pic:cNvPicPr/>
+                        </pic:nvPicPr>
+                        <pic:blipFill>
+                          <a:blip r:embed="rId109"/>
+                          <a:stretch>
+                            <a:fillRect/>
+                          </a:stretch>
+                        </pic:blipFill>
+                        <pic:spPr>
+                          <a:xfrm>
+                            <a:off x="0" y="0"/>
+                            <a:ext cx="2226327" cy="5141341"/>
+                          </a:xfrm>
+                          <a:prstGeom prst="rect">
+                            <a:avLst/>
+                          </a:prstGeom>
+                        </pic:spPr>
+                      </pic:pic>
+                    </a:graphicData>
+                  </a:graphic>
+                </wp:inline>
+              </w:drawing>
+            </w:r>
+          </w:p>
+        </w:tc>
+        <w:tc>
+          <w:tcPr>
+            <w:tcW w:w="6110" w:type="dxa"/>
+          </w:tcPr>
+          <w:p>
+            <w:pPr>
+              <w:rPr>
+                <w:rFonts w:ascii="Consolas" w:hAnsi="Consolas"/>
+              </w:rPr>
+            </w:pPr>
+          </w:p>
+          <w:p>
+            <w:pPr>
+              <w:rPr>
+                <w:rFonts w:ascii="Consolas" w:hAnsi="Consolas"/>
+              </w:rPr>
+            </w:pPr>
+          </w:p>
+          <w:p>
+            <w:pPr>
+              <w:rPr>
+                <w:rFonts w:ascii="Consolas" w:hAnsi="Consolas"/>
+              </w:rPr>
+            </w:pPr>
+          </w:p>
+          <w:p>
+            <w:pPr>
+              <w:rPr>
+                <w:rFonts w:ascii="Consolas" w:hAnsi="Consolas"/>
+              </w:rPr>
+            </w:pPr>
+          </w:p>
+          <w:p>
+            <w:pPr>
+              <w:rPr>
+                <w:rFonts w:ascii="Consolas" w:hAnsi="Consolas"/>
+              </w:rPr>
+            </w:pPr>
+          </w:p>
+          <w:p/>
+          <w:p>
+            <w:bookmarkStart w:id="0" w:name="_GoBack"/>
+            <w:bookmarkEnd w:id="0"/>
+          </w:p>
+          <w:p/>
+          <w:p>
+            <w:r>
+              <w:t>To change what image is being operated on, change line 5.</w:t>
+            </w:r>
+          </w:p>
+          <w:p/>
+          <w:p>
+            <w:r>
+              <w:t>If you want to change what folder to open from, relative to the a1p1.py script, change line 6.</w:t>
+            </w:r>
+          </w:p>
+          <w:p/>
+          <w:p>
+            <w:r>
+              <w:t>To change what algorithms are being run, look at like 33, 34, 35, and 36. Currently all 4 algorithms will be run on the current image.</w:t>
+            </w:r>
+          </w:p>
+          <w:p>
+            <w:pPr>
+              <w:rPr>
+                <w:rFonts w:ascii="Consolas" w:hAnsi="Consolas"/>
+              </w:rPr>
+            </w:pPr>
+          </w:p>
+          <w:p>
+            <w:pPr>
+              <w:rPr>
+                <w:rFonts w:ascii="Consolas" w:hAnsi="Consolas"/>
+              </w:rPr>
+            </w:pPr>
+          </w:p>
+        </w:tc>
+      </w:tr>
+    </w:tbl>
+    <w:p>
+      <w:pPr>
+        <w:rPr>
+          <w:rFonts w:ascii="Consolas" w:hAnsi="Consolas"/>
+        </w:rPr>
+      </w:pPr>
+    </w:p>
+    <w:p/>
     <w:sectPr>
-      <w:headerReference w:type="default" r:id="rId109"/>
+      <w:headerReference w:type="default" r:id="rId110"/>
       <w:pgSz w:w="12240" w:h="15840"/>
       <w:pgMar w:top="1440" w:right="1440" w:bottom="1440" w:left="1440" w:header="708" w:footer="708" w:gutter="0"/>
       <w:cols w:space="708"/>

</xml_diff>

<commit_message>
Read through the entire thing, and it looks pretty good. Going to keep staring at the rubric and trying to grab every mark I can.
</commit_message>
<xml_diff>
--- a/CIS4720 - A1p2.docx
+++ b/CIS4720 - A1p2.docx
@@ -1620,7 +1620,7 @@
                 <v:shape id="_x0000_i1030" type="#_x0000_t75" style="width:149.8pt;height:210.2pt" o:ole="">
                   <v:imagedata r:id="rId31" o:title=""/>
                 </v:shape>
-                <o:OLEObject Type="Embed" ProgID="PBrush" ShapeID="_x0000_i1030" DrawAspect="Content" ObjectID="_1552741700" r:id="rId32"/>
+                <o:OLEObject Type="Embed" ProgID="PBrush" ShapeID="_x0000_i1030" DrawAspect="Content" ObjectID="_1552742816" r:id="rId32"/>
               </w:object>
             </w:r>
           </w:p>
@@ -1863,7 +1863,19 @@
         <w:rPr>
           <w:i/>
         </w:rPr>
-        <w:t xml:space="preserve"> the people who came up with these algorithms are wizards.</w:t>
+        <w:t xml:space="preserve"> t</w:t>
+      </w:r>
+      <w:r>
+        <w:rPr>
+          <w:i/>
+        </w:rPr>
+        <w:t>he people who came up with the other</w:t>
+      </w:r>
+      <w:r>
+        <w:rPr>
+          <w:i/>
+        </w:rPr>
+        <w:t xml:space="preserve"> algorithms are wizards.</w:t>
       </w:r>
     </w:p>
     <w:p>
@@ -2096,13 +2108,13 @@
         <w:rPr>
           <w:i/>
         </w:rPr>
-        <w:t xml:space="preserve"> of the following</w:t>
+        <w:t xml:space="preserve"> </w:t>
       </w:r>
       <w:r>
         <w:rPr>
           <w:i/>
         </w:rPr>
-        <w:t xml:space="preserve"> images were taken without permission, please don’t sue me, the university already took my money.</w:t>
+        <w:t>images were taken without permission, please don’t sue me, the university already took my money.</w:t>
       </w:r>
     </w:p>
     <w:p/>
@@ -3181,6 +3193,13 @@
               </w:rPr>
               <w:t>shade of a single pixel, the fog along the bottom of the image remains.</w:t>
             </w:r>
+            <w:r>
+              <w:rPr>
+                <w:noProof/>
+                <w:lang w:eastAsia="en-CA"/>
+              </w:rPr>
+              <w:t xml:space="preserve"> </w:t>
+            </w:r>
           </w:p>
         </w:tc>
       </w:tr>
@@ -3649,6 +3668,9 @@
             <w:r>
               <w:t>Because of HistHypers failure to deal the white properly, I don’t think any of the contrast improvement algorithms can be said to be a winner.</w:t>
             </w:r>
+            <w:r>
+              <w:t xml:space="preserve"> Otherwise HistHyper seems like it did a really good job.</w:t>
+            </w:r>
           </w:p>
         </w:tc>
       </w:tr>
@@ -4625,7 +4647,21 @@
                 <w:noProof/>
                 <w:lang w:eastAsia="en-CA"/>
               </w:rPr>
-              <w:t>ier image, and some bricks being made way too white and looking a little strange.</w:t>
+              <w:t>ier image, and some bricks being m</w:t>
+            </w:r>
+            <w:r>
+              <w:rPr>
+                <w:noProof/>
+                <w:lang w:eastAsia="en-CA"/>
+              </w:rPr>
+              <w:t xml:space="preserve">ade way too white and looking </w:t>
+            </w:r>
+            <w:r>
+              <w:rPr>
+                <w:noProof/>
+                <w:lang w:eastAsia="en-CA"/>
+              </w:rPr>
+              <w:t>strange.</w:t>
             </w:r>
           </w:p>
           <w:p/>
@@ -5667,6 +5703,7 @@
         </w:tc>
       </w:tr>
     </w:tbl>
+    <w:p/>
     <w:p>
       <w:r>
         <w:t>All the algorithms made the reduced contrast image further from the</w:t>
@@ -5724,7 +5761,16 @@
         <w:t>, which use the same RGB to HSV and back conversion code.</w:t>
       </w:r>
       <w:r>
-        <w:t xml:space="preserve"> I would have to say HistHyper seems to have darkened the image, because of the fact it became more purple.</w:t>
+        <w:t xml:space="preserve"> I would have to say HistHyper seems to</w:t>
+      </w:r>
+      <w:r>
+        <w:t xml:space="preserve"> increased contrast, the purple grass and trees stand out from the </w:t>
+      </w:r>
+      <w:r>
+        <w:t>sky, in a terrible looking way</w:t>
+      </w:r>
+      <w:r>
+        <w:t>.</w:t>
       </w:r>
     </w:p>
     <w:p>
@@ -5822,17 +5868,21 @@
           <w:tcPr>
             <w:tcW w:w="4675" w:type="dxa"/>
           </w:tcPr>
+          <w:p>
+            <w:r>
+              <w:t>Of all the algorithms, drew CE seems to have done the least amount of damage to the image… I’m not sure if that’s a good thing or not.</w:t>
+            </w:r>
+          </w:p>
           <w:p/>
-          <w:p/>
-          <w:p>
-            <w:r>
-              <w:t>Of all the algorithms, drew CE seems to have done the least amount of damage to the image… I’m not sure if that’s a good thing or not.</w:t>
-            </w:r>
-          </w:p>
-          <w:p/>
-          <w:p>
-            <w:r>
-              <w:t>According to the SSIM algorithm, morph toggle CE is nothing like the original image.</w:t>
+          <w:p>
+            <w:r>
+              <w:t>According to the SSIM algorithm, morph toggle CE is nothing like the original image</w:t>
+            </w:r>
+            <w:r>
+              <w:t>, and all the algorithms are futher away form the original than the purposely ruined</w:t>
+            </w:r>
+            <w:r>
+              <w:t>.</w:t>
             </w:r>
           </w:p>
         </w:tc>
@@ -5874,7 +5924,10 @@
         <w:t xml:space="preserve"> </w:t>
       </w:r>
       <w:r>
-        <w:t>Also w</w:t>
+        <w:t>Also,</w:t>
+      </w:r>
+      <w:r>
+        <w:t xml:space="preserve"> w</w:t>
       </w:r>
       <w:r>
         <w:t>hile shoe horning colour images into grey scales image alg</w:t>
@@ -5897,17 +5950,14 @@
         <w:pStyle w:val="Heading1"/>
       </w:pPr>
     </w:p>
+    <w:p/>
+    <w:p/>
+    <w:p/>
+    <w:p/>
     <w:p>
       <w:pPr>
         <w:pStyle w:val="Heading1"/>
       </w:pPr>
-    </w:p>
-    <w:p>
-      <w:pPr>
-        <w:pStyle w:val="Heading1"/>
-      </w:pPr>
-      <w:bookmarkStart w:id="0" w:name="_GoBack"/>
-      <w:bookmarkEnd w:id="0"/>
       <w:r>
         <w:t>Notable Computational Differences Between Algorithms</w:t>
       </w:r>
@@ -6328,7 +6378,13 @@
         <w:t>.</w:t>
       </w:r>
       <w:r>
-        <w:t xml:space="preserve"> When first used, all the images would come out a lot of artifacts, or </w:t>
+        <w:t xml:space="preserve"> When first used, all the images would come out</w:t>
+      </w:r>
+      <w:r>
+        <w:t xml:space="preserve"> with</w:t>
+      </w:r>
+      <w:r>
+        <w:t xml:space="preserve"> a lot of artifacts, or </w:t>
       </w:r>
       <w:r>
         <w:t xml:space="preserve">be entirely coloured a purple / pink hue as seen in the </w:t>
@@ -6528,7 +6584,13 @@
         </w:numPr>
       </w:pPr>
       <w:r>
-        <w:t xml:space="preserve">Unfortunately, I don’t think my algorithm is innovative, or original, but it does work </w:t>
+        <w:t>Unfortunately, I don’t think my algorithm is innovative, or original,</w:t>
+      </w:r>
+      <w:r>
+        <w:t xml:space="preserve"> I’m sure there’s a better algorithm in existence that is very similar. It</w:t>
+      </w:r>
+      <w:r>
+        <w:t xml:space="preserve"> does work </w:t>
       </w:r>
       <w:r>
         <w:t>well</w:t>
@@ -6576,7 +6638,18 @@
         </w:numPr>
       </w:pPr>
       <w:r>
-        <w:t>Figure out how to split the image into subsections, and calculate a “pivot” point independently for each image subsection. Then smooth the subsection pivot points together in a manner that would probably be like antialiasing. This smoothing would be in attempt to downplay the effects of contrast enhancement algorithms seem to have when they use image subsections (like histhyper, with its visible blocky artifacts)</w:t>
+        <w:t>Figure out how to split the image into subsections, and calculate a “pivot” point independently for each image subsection. Then smooth the subsection pivot points together in a manner that would probably be like antialiasing. This smoothing would be in attempt to downplay the effects of contrast enhancement algorithms seem to have when they use image subsections (like histhyper, with its visible blocky artifacts</w:t>
+      </w:r>
+      <w:r>
+        <w:t>. I would try to make the blocks aware of the neighbouring</w:t>
+      </w:r>
+      <w:bookmarkStart w:id="0" w:name="_GoBack"/>
+      <w:bookmarkEnd w:id="0"/>
+      <w:r>
+        <w:t xml:space="preserve"> blocks average contrast to smooth from one block to the next more smoothy</w:t>
+      </w:r>
+      <w:r>
+        <w:t>)</w:t>
       </w:r>
     </w:p>
     <w:p>

</xml_diff>

<commit_message>
changed all references from a1p1 to a1 (hopefully).
</commit_message>
<xml_diff>
--- a/CIS4720 - A1p2.docx
+++ b/CIS4720 - A1p2.docx
@@ -32,10 +32,31 @@
         <w:t>chose</w:t>
       </w:r>
       <w:r>
-        <w:t xml:space="preserve"> to use where: morph_CE, morph_toggleCE, and </w:t>
-      </w:r>
-      <w:r>
-        <w:t>histhyper. I also create</w:t>
+        <w:t xml:space="preserve"> to use where: </w:t>
+      </w:r>
+      <w:proofErr w:type="spellStart"/>
+      <w:r>
+        <w:t>morph_CE</w:t>
+      </w:r>
+      <w:proofErr w:type="spellEnd"/>
+      <w:r>
+        <w:t xml:space="preserve">, </w:t>
+      </w:r>
+      <w:proofErr w:type="spellStart"/>
+      <w:r>
+        <w:t>morph_toggleCE</w:t>
+      </w:r>
+      <w:proofErr w:type="spellEnd"/>
+      <w:r>
+        <w:t xml:space="preserve">, and </w:t>
+      </w:r>
+      <w:proofErr w:type="spellStart"/>
+      <w:r>
+        <w:t>histhyper</w:t>
+      </w:r>
+      <w:proofErr w:type="spellEnd"/>
+      <w:r>
+        <w:t>. I also create</w:t>
       </w:r>
       <w:r>
         <w:t>d</w:t>
@@ -50,7 +71,15 @@
         <w:t>experimentation</w:t>
       </w:r>
       <w:r>
-        <w:t xml:space="preserve"> which I called drew_CE.</w:t>
+        <w:t xml:space="preserve"> which I called </w:t>
+      </w:r>
+      <w:proofErr w:type="spellStart"/>
+      <w:r>
+        <w:t>drew_CE</w:t>
+      </w:r>
+      <w:proofErr w:type="spellEnd"/>
+      <w:r>
+        <w:t>.</w:t>
       </w:r>
     </w:p>
     <w:p>
@@ -78,9 +107,11 @@
       <w:r>
         <w:t xml:space="preserve">image. Next the enhanced image </w:t>
       </w:r>
+      <w:proofErr w:type="gramStart"/>
       <w:r>
         <w:t>are</w:t>
       </w:r>
+      <w:proofErr w:type="gramEnd"/>
       <w:r>
         <w:t xml:space="preserve"> converted back to RGB so it can be saved</w:t>
       </w:r>
@@ -109,7 +140,15 @@
         <w:t xml:space="preserve">Each of the algorithms </w:t>
       </w:r>
       <w:r>
-        <w:t>I used will now be gone through, starting with morph_CE.</w:t>
+        <w:t xml:space="preserve">I used will now be gone through, starting with </w:t>
+      </w:r>
+      <w:proofErr w:type="spellStart"/>
+      <w:r>
+        <w:t>morph_CE</w:t>
+      </w:r>
+      <w:proofErr w:type="spellEnd"/>
+      <w:r>
+        <w:t>.</w:t>
       </w:r>
     </w:p>
     <w:p/>
@@ -117,9 +156,11 @@
       <w:pPr>
         <w:pStyle w:val="Heading2"/>
       </w:pPr>
+      <w:proofErr w:type="spellStart"/>
       <w:r>
         <w:t>morph_CE</w:t>
       </w:r>
+      <w:proofErr w:type="spellEnd"/>
     </w:p>
     <w:p>
       <w:pPr>
@@ -137,7 +178,15 @@
       </w:pPr>
       <w:r>
         <w:tab/>
-        <w:t xml:space="preserve">The first of the two images is created by using an opening top hat algorithm applied to the original image, and the second of the two new images is created by applying a closing </w:t>
+        <w:t xml:space="preserve">The first of the two images </w:t>
+      </w:r>
+      <w:proofErr w:type="gramStart"/>
+      <w:r>
+        <w:t>is</w:t>
+      </w:r>
+      <w:proofErr w:type="gramEnd"/>
+      <w:r>
+        <w:t xml:space="preserve"> created by using an opening top hat algorithm applied to the original image, and the second of the two new images is created by applying a closing </w:t>
       </w:r>
       <w:r>
         <w:t>top hap function to the image.</w:t>
@@ -208,11 +257,32 @@
         <w:ind w:firstLine="720"/>
       </w:pPr>
       <w:r>
-        <w:t>Closing Top hat does the opposite by creating an image with “elements” that are darker than their surroundings. So the openth and closet</w:t>
+        <w:t xml:space="preserve">Closing Top hat does the opposite by creating an image with “elements” that are darker than their surroundings. </w:t>
+      </w:r>
+      <w:proofErr w:type="gramStart"/>
+      <w:r>
+        <w:t>So</w:t>
+      </w:r>
+      <w:proofErr w:type="gramEnd"/>
+      <w:r>
+        <w:t xml:space="preserve"> the </w:t>
+      </w:r>
+      <w:proofErr w:type="spellStart"/>
+      <w:r>
+        <w:t>openth</w:t>
+      </w:r>
+      <w:proofErr w:type="spellEnd"/>
+      <w:r>
+        <w:t xml:space="preserve"> and </w:t>
+      </w:r>
+      <w:proofErr w:type="spellStart"/>
+      <w:r>
+        <w:t>closet</w:t>
       </w:r>
       <w:r>
         <w:t>h</w:t>
       </w:r>
+      <w:proofErr w:type="spellEnd"/>
       <w:r>
         <w:t xml:space="preserve"> functions are creating a darker an</w:t>
       </w:r>
@@ -300,11 +370,19 @@
           </w:p>
           <w:p>
             <w:hyperlink r:id="rId9" w:history="1">
+              <w:proofErr w:type="spellStart"/>
               <w:r>
                 <w:rPr>
                   <w:rStyle w:val="Hyperlink"/>
                 </w:rPr>
-                <w:t>Openth Image Link</w:t>
+                <w:t>Openth</w:t>
+              </w:r>
+              <w:proofErr w:type="spellEnd"/>
+              <w:r>
+                <w:rPr>
+                  <w:rStyle w:val="Hyperlink"/>
+                </w:rPr>
+                <w:t xml:space="preserve"> Image Link</w:t>
               </w:r>
             </w:hyperlink>
           </w:p>
@@ -422,11 +500,19 @@
           </w:p>
           <w:p>
             <w:hyperlink r:id="rId13" w:history="1">
+              <w:proofErr w:type="spellStart"/>
               <w:r>
                 <w:rPr>
                   <w:rStyle w:val="Hyperlink"/>
                 </w:rPr>
-                <w:t>Closeth Image Link</w:t>
+                <w:t>Closeth</w:t>
+              </w:r>
+              <w:proofErr w:type="spellEnd"/>
+              <w:r>
+                <w:rPr>
+                  <w:rStyle w:val="Hyperlink"/>
+                </w:rPr>
+                <w:t xml:space="preserve"> Image Link</w:t>
               </w:r>
             </w:hyperlink>
           </w:p>
@@ -519,9 +605,11 @@
               <w:pStyle w:val="Heading3"/>
               <w:outlineLvl w:val="2"/>
             </w:pPr>
+            <w:proofErr w:type="spellStart"/>
             <w:r>
               <w:t>Morph_CE</w:t>
             </w:r>
+            <w:proofErr w:type="spellEnd"/>
           </w:p>
           <w:p>
             <w:r>
@@ -544,12 +632,14 @@
           </w:p>
           <w:p>
             <w:hyperlink r:id="rId16" w:history="1">
+              <w:proofErr w:type="spellStart"/>
               <w:r>
                 <w:rPr>
                   <w:rStyle w:val="Hyperlink"/>
                 </w:rPr>
                 <w:t>Morph_CE</w:t>
               </w:r>
+              <w:proofErr w:type="spellEnd"/>
             </w:hyperlink>
           </w:p>
         </w:tc>
@@ -650,9 +740,11 @@
       <w:r>
         <w:t xml:space="preserve"> </w:t>
       </w:r>
+      <w:proofErr w:type="gramStart"/>
       <w:r>
         <w:t>fact</w:t>
       </w:r>
+      <w:proofErr w:type="gramEnd"/>
       <w:r>
         <w:t xml:space="preserve"> for the above demo image, I think that the closing top hat alone applied looks better than the</w:t>
       </w:r>
@@ -660,7 +752,15 @@
         <w:t xml:space="preserve"> full</w:t>
       </w:r>
       <w:r>
-        <w:t xml:space="preserve"> morph_CE variant.</w:t>
+        <w:t xml:space="preserve"> </w:t>
+      </w:r>
+      <w:proofErr w:type="spellStart"/>
+      <w:r>
+        <w:t>morph_CE</w:t>
+      </w:r>
+      <w:proofErr w:type="spellEnd"/>
+      <w:r>
+        <w:t xml:space="preserve"> variant.</w:t>
       </w:r>
     </w:p>
     <w:p/>
@@ -668,9 +768,11 @@
       <w:pPr>
         <w:pStyle w:val="Heading2"/>
       </w:pPr>
+      <w:proofErr w:type="spellStart"/>
       <w:r>
         <w:t>morph_toggleCE</w:t>
       </w:r>
+      <w:proofErr w:type="spellEnd"/>
     </w:p>
     <w:p>
       <w:r>
@@ -913,7 +1015,15 @@
               <w:t>lightens the image.</w:t>
             </w:r>
             <w:r>
-              <w:t xml:space="preserve"> Its seems to fairly aggressively eat away at dark areas surrounded by </w:t>
+              <w:t xml:space="preserve"> Its seems to </w:t>
+            </w:r>
+            <w:proofErr w:type="gramStart"/>
+            <w:r>
+              <w:t>fairly aggressively</w:t>
+            </w:r>
+            <w:proofErr w:type="gramEnd"/>
+            <w:r>
+              <w:t xml:space="preserve"> eat away at dark areas surrounded by </w:t>
             </w:r>
             <w:r>
               <w:t xml:space="preserve">very </w:t>
@@ -1104,7 +1214,15 @@
         <w:t>way</w:t>
       </w:r>
       <w:r>
-        <w:t xml:space="preserve"> morph toggle blenders the two images is by comparing the pixels from the two images against the original, and choosing the pixels that are closest </w:t>
+        <w:t xml:space="preserve"> morph toggle blenders the two images </w:t>
+      </w:r>
+      <w:proofErr w:type="gramStart"/>
+      <w:r>
+        <w:t>is</w:t>
+      </w:r>
+      <w:proofErr w:type="gramEnd"/>
+      <w:r>
+        <w:t xml:space="preserve"> by comparing the pixels from the two images against the original, and choosing the pixels that are closest </w:t>
       </w:r>
       <w:r>
         <w:t>or “most like”</w:t>
@@ -1351,7 +1469,15 @@
           </w:p>
           <w:p>
             <w:r>
-              <w:t>(AKA. toggle_morphCE)</w:t>
+              <w:t xml:space="preserve">(AKA. </w:t>
+            </w:r>
+            <w:proofErr w:type="spellStart"/>
+            <w:r>
+              <w:t>toggle_morphCE</w:t>
+            </w:r>
+            <w:proofErr w:type="spellEnd"/>
+            <w:r>
+              <w:t>)</w:t>
             </w:r>
           </w:p>
         </w:tc>
@@ -1362,9 +1488,11 @@
       <w:pPr>
         <w:pStyle w:val="Heading2"/>
       </w:pPr>
+      <w:proofErr w:type="spellStart"/>
       <w:r>
         <w:t>Histhyper</w:t>
       </w:r>
+      <w:proofErr w:type="spellEnd"/>
     </w:p>
     <w:p>
       <w:pPr>
@@ -1620,7 +1748,7 @@
                 <v:shape id="_x0000_i1030" type="#_x0000_t75" style="width:149.8pt;height:210.2pt" o:ole="">
                   <v:imagedata r:id="rId31" o:title=""/>
                 </v:shape>
-                <o:OLEObject Type="Embed" ProgID="PBrush" ShapeID="_x0000_i1030" DrawAspect="Content" ObjectID="_1552745668" r:id="rId32"/>
+                <o:OLEObject Type="Embed" ProgID="PBrush" ShapeID="_x0000_i1030" DrawAspect="Content" ObjectID="_1552747859" r:id="rId32"/>
               </w:object>
             </w:r>
           </w:p>
@@ -1657,14 +1785,21 @@
               <w:pStyle w:val="Heading4"/>
               <w:outlineLvl w:val="3"/>
             </w:pPr>
+            <w:proofErr w:type="spellStart"/>
             <w:r>
               <w:t>HistHyper</w:t>
             </w:r>
-          </w:p>
-          <w:p>
-            <w:r>
-              <w:t>When testing HistHyper</w:t>
-            </w:r>
+            <w:proofErr w:type="spellEnd"/>
+          </w:p>
+          <w:p>
+            <w:r>
+              <w:t xml:space="preserve">When testing </w:t>
+            </w:r>
+            <w:proofErr w:type="spellStart"/>
+            <w:r>
+              <w:t>HistHyper</w:t>
+            </w:r>
+            <w:proofErr w:type="spellEnd"/>
             <w:r>
               <w:t>, it</w:t>
             </w:r>
@@ -1706,11 +1841,19 @@
           </w:p>
           <w:p>
             <w:hyperlink r:id="rId34" w:history="1">
+              <w:proofErr w:type="spellStart"/>
               <w:r>
                 <w:rPr>
                   <w:rStyle w:val="Hyperlink"/>
                 </w:rPr>
-                <w:t>HistHyper Link</w:t>
+                <w:t>HistHyper</w:t>
+              </w:r>
+              <w:proofErr w:type="spellEnd"/>
+              <w:r>
+                <w:rPr>
+                  <w:rStyle w:val="Hyperlink"/>
+                </w:rPr>
+                <w:t xml:space="preserve"> Link</w:t>
               </w:r>
             </w:hyperlink>
           </w:p>
@@ -1810,9 +1953,11 @@
       <w:pPr>
         <w:pStyle w:val="Heading2"/>
       </w:pPr>
+      <w:proofErr w:type="spellStart"/>
       <w:r>
         <w:t>drew_CE</w:t>
       </w:r>
+      <w:proofErr w:type="spellEnd"/>
     </w:p>
     <w:p>
       <w:r>
@@ -1848,7 +1993,15 @@
         <w:t xml:space="preserve">I thought that if I spent </w:t>
       </w:r>
       <w:r>
-        <w:t xml:space="preserve">several hours on this and was able to create my own algorithm, it would help me </w:t>
+        <w:t xml:space="preserve">several hours on this and </w:t>
+      </w:r>
+      <w:proofErr w:type="gramStart"/>
+      <w:r>
+        <w:t>was able to</w:t>
+      </w:r>
+      <w:proofErr w:type="gramEnd"/>
+      <w:r>
+        <w:t xml:space="preserve"> create my own algorithm, it would help me </w:t>
       </w:r>
       <w:r>
         <w:t xml:space="preserve">get a more intuitive sense of how the more complicated algorithms work. </w:t>
@@ -1887,13 +2040,29 @@
     <w:p>
       <w:r>
         <w:tab/>
-        <w:t xml:space="preserve">The disadvantages of this algorithm is that it is only applicable to images that are mostly grey. The results of applying this image algorithm to the lady’s face was </w:t>
+        <w:t xml:space="preserve">The disadvantages of this algorithm </w:t>
+      </w:r>
+      <w:proofErr w:type="gramStart"/>
+      <w:r>
+        <w:t>is</w:t>
+      </w:r>
+      <w:proofErr w:type="gramEnd"/>
+      <w:r>
+        <w:t xml:space="preserve"> that it is only applicable to images that are mostly grey. The results of applying this image algorithm to the lady’s face was </w:t>
       </w:r>
       <w:r>
         <w:t>like</w:t>
       </w:r>
       <w:r>
-        <w:t xml:space="preserve"> histhyper however, which makes me feel a little better about my algorithm being terrible. </w:t>
+        <w:t xml:space="preserve"> </w:t>
+      </w:r>
+      <w:proofErr w:type="spellStart"/>
+      <w:r>
+        <w:t>histhyper</w:t>
+      </w:r>
+      <w:proofErr w:type="spellEnd"/>
+      <w:r>
+        <w:t xml:space="preserve"> however, which makes me feel a little better about my algorithm being terrible. </w:t>
       </w:r>
     </w:p>
     <w:tbl>
@@ -1925,9 +2094,11 @@
               <w:pStyle w:val="Heading3"/>
               <w:outlineLvl w:val="2"/>
             </w:pPr>
+            <w:proofErr w:type="spellStart"/>
             <w:r>
               <w:t>Drew_CE</w:t>
             </w:r>
+            <w:proofErr w:type="spellEnd"/>
           </w:p>
           <w:p>
             <w:r>
@@ -1967,11 +2138,19 @@
               </w:pict>
             </w:r>
             <w:hyperlink r:id="rId37" w:history="1">
+              <w:proofErr w:type="spellStart"/>
               <w:r>
                 <w:rPr>
                   <w:rStyle w:val="Hyperlink"/>
                 </w:rPr>
-                <w:t>Drew_CE link</w:t>
+                <w:t>Drew_CE</w:t>
+              </w:r>
+              <w:proofErr w:type="spellEnd"/>
+              <w:r>
+                <w:rPr>
+                  <w:rStyle w:val="Hyperlink"/>
+                </w:rPr>
+                <w:t xml:space="preserve"> link</w:t>
               </w:r>
             </w:hyperlink>
           </w:p>
@@ -2240,11 +2419,19 @@
           </w:p>
           <w:p>
             <w:hyperlink r:id="rId41" w:history="1">
+              <w:proofErr w:type="spellStart"/>
               <w:r>
                 <w:rPr>
                   <w:rStyle w:val="Hyperlink"/>
                 </w:rPr>
-                <w:t>Drew_CE link</w:t>
+                <w:t>Drew_CE</w:t>
+              </w:r>
+              <w:proofErr w:type="spellEnd"/>
+              <w:r>
+                <w:rPr>
+                  <w:rStyle w:val="Hyperlink"/>
+                </w:rPr>
+                <w:t xml:space="preserve"> link</w:t>
               </w:r>
             </w:hyperlink>
           </w:p>
@@ -2311,12 +2498,14 @@
           </w:p>
           <w:p>
             <w:hyperlink r:id="rId42" w:history="1">
+              <w:proofErr w:type="spellStart"/>
               <w:r>
                 <w:rPr>
                   <w:rStyle w:val="Hyperlink"/>
                 </w:rPr>
                 <w:t>Morph_toggleCE</w:t>
               </w:r>
+              <w:proofErr w:type="spellEnd"/>
             </w:hyperlink>
           </w:p>
         </w:tc>
@@ -2518,11 +2707,19 @@
           </w:p>
           <w:p>
             <w:hyperlink r:id="rId45" w:history="1">
+              <w:proofErr w:type="spellStart"/>
               <w:r>
                 <w:rPr>
                   <w:rStyle w:val="Hyperlink"/>
                 </w:rPr>
-                <w:t>HistHyper Link</w:t>
+                <w:t>HistHyper</w:t>
+              </w:r>
+              <w:proofErr w:type="spellEnd"/>
+              <w:r>
+                <w:rPr>
+                  <w:rStyle w:val="Hyperlink"/>
+                </w:rPr>
+                <w:t xml:space="preserve"> Link</w:t>
               </w:r>
             </w:hyperlink>
           </w:p>
@@ -2611,12 +2808,14 @@
               </w:rPr>
             </w:pPr>
             <w:hyperlink r:id="rId47" w:history="1">
+              <w:proofErr w:type="spellStart"/>
               <w:r>
                 <w:rPr>
                   <w:rStyle w:val="Hyperlink"/>
                 </w:rPr>
                 <w:t>Morph_CE</w:t>
               </w:r>
+              <w:proofErr w:type="spellEnd"/>
             </w:hyperlink>
           </w:p>
         </w:tc>
@@ -2659,7 +2858,21 @@
         <w:rPr>
           <w:i/>
         </w:rPr>
-        <w:t>Kind of looks like Furiosa from the new Mad Max.</w:t>
+        <w:t xml:space="preserve">Kind of looks like </w:t>
+      </w:r>
+      <w:proofErr w:type="spellStart"/>
+      <w:r>
+        <w:rPr>
+          <w:i/>
+        </w:rPr>
+        <w:t>Furiosa</w:t>
+      </w:r>
+      <w:proofErr w:type="spellEnd"/>
+      <w:r>
+        <w:rPr>
+          <w:i/>
+        </w:rPr>
+        <w:t xml:space="preserve"> from the new Mad Max.</w:t>
       </w:r>
     </w:p>
     <w:p>
@@ -2749,12 +2962,14 @@
           </w:p>
           <w:p>
             <w:hyperlink r:id="rId49" w:history="1">
+              <w:proofErr w:type="spellStart"/>
               <w:r>
                 <w:rPr>
                   <w:rStyle w:val="Hyperlink"/>
                 </w:rPr>
                 <w:t>Drew_CE</w:t>
               </w:r>
+              <w:proofErr w:type="spellEnd"/>
             </w:hyperlink>
           </w:p>
         </w:tc>
@@ -2779,12 +2994,14 @@
           </w:p>
           <w:p>
             <w:hyperlink r:id="rId51" w:history="1">
+              <w:proofErr w:type="spellStart"/>
               <w:r>
                 <w:rPr>
                   <w:rStyle w:val="Hyperlink"/>
                 </w:rPr>
                 <w:t>Morph_toggleCE</w:t>
               </w:r>
+              <w:proofErr w:type="spellEnd"/>
             </w:hyperlink>
           </w:p>
         </w:tc>
@@ -2935,12 +3152,14 @@
           </w:p>
           <w:p>
             <w:hyperlink r:id="rId55" w:history="1">
+              <w:proofErr w:type="spellStart"/>
               <w:r>
                 <w:rPr>
                   <w:rStyle w:val="Hyperlink"/>
                 </w:rPr>
                 <w:t>HistHyper</w:t>
               </w:r>
+              <w:proofErr w:type="spellEnd"/>
             </w:hyperlink>
           </w:p>
         </w:tc>
@@ -3293,12 +3512,14 @@
           </w:p>
           <w:p>
             <w:hyperlink r:id="rId59" w:history="1">
+              <w:proofErr w:type="spellStart"/>
               <w:r>
                 <w:rPr>
                   <w:rStyle w:val="Hyperlink"/>
                 </w:rPr>
                 <w:t>Drew_CE</w:t>
               </w:r>
+              <w:proofErr w:type="spellEnd"/>
             </w:hyperlink>
           </w:p>
         </w:tc>
@@ -3370,12 +3591,14 @@
           </w:p>
           <w:p>
             <w:hyperlink r:id="rId61" w:history="1">
+              <w:proofErr w:type="spellStart"/>
               <w:r>
                 <w:rPr>
                   <w:rStyle w:val="Hyperlink"/>
                 </w:rPr>
                 <w:t>Morph_toggleCE</w:t>
               </w:r>
+              <w:proofErr w:type="spellEnd"/>
             </w:hyperlink>
           </w:p>
         </w:tc>
@@ -3526,12 +3749,14 @@
           </w:p>
           <w:p>
             <w:hyperlink r:id="rId65" w:history="1">
+              <w:proofErr w:type="spellStart"/>
               <w:r>
                 <w:rPr>
                   <w:rStyle w:val="Hyperlink"/>
                 </w:rPr>
                 <w:t>HistHyper</w:t>
               </w:r>
+              <w:proofErr w:type="spellEnd"/>
             </w:hyperlink>
           </w:p>
         </w:tc>
@@ -3605,12 +3830,14 @@
           </w:p>
           <w:p>
             <w:hyperlink r:id="rId67" w:history="1">
+              <w:proofErr w:type="spellStart"/>
               <w:r>
                 <w:rPr>
                   <w:rStyle w:val="Hyperlink"/>
                 </w:rPr>
                 <w:t>Morph_CE</w:t>
               </w:r>
+              <w:proofErr w:type="spellEnd"/>
             </w:hyperlink>
           </w:p>
         </w:tc>
@@ -3656,20 +3883,49 @@
           </w:p>
           <w:p/>
           <w:p>
-            <w:r>
-              <w:t>HistHyper almost gave an amazing resulting image, but struggled and had issues with the right along the right side of the image.</w:t>
-            </w:r>
-            <w:r>
-              <w:t xml:space="preserve"> Drew_CE gave a modest improvement in contrast, while reducing image quality by quite a bit.</w:t>
+            <w:proofErr w:type="spellStart"/>
+            <w:r>
+              <w:t>HistHyper</w:t>
+            </w:r>
+            <w:proofErr w:type="spellEnd"/>
+            <w:r>
+              <w:t xml:space="preserve"> almost gave an amazing resulting image, but struggled and had issues with the right along the right side of the image.</w:t>
+            </w:r>
+            <w:r>
+              <w:t xml:space="preserve"> </w:t>
+            </w:r>
+            <w:proofErr w:type="spellStart"/>
+            <w:r>
+              <w:t>Drew_CE</w:t>
+            </w:r>
+            <w:proofErr w:type="spellEnd"/>
+            <w:r>
+              <w:t xml:space="preserve"> gave a modest improvement in contrast, while reducing image quality by quite a bit.</w:t>
             </w:r>
           </w:p>
           <w:p/>
           <w:p>
             <w:r>
-              <w:t>Because of HistHypers failure to deal the white properly, I don’t think any of the contrast improvement algorithms can be said to be a winner.</w:t>
-            </w:r>
-            <w:r>
-              <w:t xml:space="preserve"> Otherwise HistHyper seems like it did a really good job.</w:t>
+              <w:t xml:space="preserve">Because of </w:t>
+            </w:r>
+            <w:proofErr w:type="spellStart"/>
+            <w:r>
+              <w:t>HistHypers</w:t>
+            </w:r>
+            <w:proofErr w:type="spellEnd"/>
+            <w:r>
+              <w:t xml:space="preserve"> failure to deal the white properly, I don’t think any of the contrast improvement algorithms can be said to be a winner.</w:t>
+            </w:r>
+            <w:r>
+              <w:t xml:space="preserve"> Otherwise </w:t>
+            </w:r>
+            <w:proofErr w:type="spellStart"/>
+            <w:r>
+              <w:t>HistHyper</w:t>
+            </w:r>
+            <w:proofErr w:type="spellEnd"/>
+            <w:r>
+              <w:t xml:space="preserve"> seems like it did a really good job.</w:t>
             </w:r>
           </w:p>
         </w:tc>
@@ -3762,12 +4018,14 @@
           </w:p>
           <w:p>
             <w:hyperlink r:id="rId69" w:history="1">
+              <w:proofErr w:type="spellStart"/>
               <w:r>
                 <w:rPr>
                   <w:rStyle w:val="Hyperlink"/>
                 </w:rPr>
                 <w:t>Drew_CE</w:t>
               </w:r>
+              <w:proofErr w:type="spellEnd"/>
             </w:hyperlink>
           </w:p>
         </w:tc>
@@ -3839,12 +4097,14 @@
           </w:p>
           <w:p>
             <w:hyperlink r:id="rId71" w:history="1">
+              <w:proofErr w:type="spellStart"/>
               <w:r>
                 <w:rPr>
                   <w:rStyle w:val="Hyperlink"/>
                 </w:rPr>
                 <w:t>Morph_ToggleCE</w:t>
               </w:r>
+              <w:proofErr w:type="spellEnd"/>
             </w:hyperlink>
           </w:p>
         </w:tc>
@@ -3995,12 +4255,14 @@
           </w:p>
           <w:p>
             <w:hyperlink r:id="rId74" w:history="1">
+              <w:proofErr w:type="spellStart"/>
               <w:r>
                 <w:rPr>
                   <w:rStyle w:val="Hyperlink"/>
                 </w:rPr>
                 <w:t>HistHyper</w:t>
               </w:r>
+              <w:proofErr w:type="spellEnd"/>
             </w:hyperlink>
           </w:p>
         </w:tc>
@@ -4074,12 +4336,14 @@
           </w:p>
           <w:p>
             <w:hyperlink r:id="rId76" w:history="1">
+              <w:proofErr w:type="spellStart"/>
               <w:r>
                 <w:rPr>
                   <w:rStyle w:val="Hyperlink"/>
                 </w:rPr>
                 <w:t>Morph_CE</w:t>
               </w:r>
+              <w:proofErr w:type="spellEnd"/>
             </w:hyperlink>
           </w:p>
         </w:tc>
@@ -4275,12 +4539,14 @@
           </w:p>
           <w:p>
             <w:hyperlink r:id="rId78" w:history="1">
+              <w:proofErr w:type="spellStart"/>
               <w:r>
                 <w:rPr>
                   <w:rStyle w:val="Hyperlink"/>
                 </w:rPr>
                 <w:t>Drew_CE</w:t>
               </w:r>
+              <w:proofErr w:type="spellEnd"/>
             </w:hyperlink>
           </w:p>
         </w:tc>
@@ -4352,12 +4618,14 @@
           </w:p>
           <w:p>
             <w:hyperlink r:id="rId80" w:history="1">
+              <w:proofErr w:type="spellStart"/>
               <w:r>
                 <w:rPr>
                   <w:rStyle w:val="Hyperlink"/>
                 </w:rPr>
                 <w:t>Morph_ToggleCE</w:t>
               </w:r>
+              <w:proofErr w:type="spellEnd"/>
             </w:hyperlink>
           </w:p>
         </w:tc>
@@ -4508,12 +4776,14 @@
           </w:p>
           <w:p>
             <w:hyperlink r:id="rId84" w:history="1">
+              <w:proofErr w:type="spellStart"/>
               <w:r>
                 <w:rPr>
                   <w:rStyle w:val="Hyperlink"/>
                 </w:rPr>
                 <w:t>HistHyper</w:t>
               </w:r>
+              <w:proofErr w:type="spellEnd"/>
             </w:hyperlink>
           </w:p>
         </w:tc>
@@ -4587,12 +4857,14 @@
           </w:p>
           <w:p>
             <w:hyperlink r:id="rId86" w:history="1">
+              <w:proofErr w:type="spellStart"/>
               <w:r>
                 <w:rPr>
                   <w:rStyle w:val="Hyperlink"/>
                 </w:rPr>
                 <w:t>Morph_CE</w:t>
               </w:r>
+              <w:proofErr w:type="spellEnd"/>
             </w:hyperlink>
           </w:p>
         </w:tc>
@@ -4770,12 +5042,14 @@
           </w:p>
           <w:p>
             <w:hyperlink r:id="rId88" w:history="1">
+              <w:proofErr w:type="spellStart"/>
               <w:r>
                 <w:rPr>
                   <w:rStyle w:val="Hyperlink"/>
                 </w:rPr>
                 <w:t>Drew_CE</w:t>
               </w:r>
+              <w:proofErr w:type="spellEnd"/>
             </w:hyperlink>
           </w:p>
         </w:tc>
@@ -4841,12 +5115,14 @@
           </w:p>
           <w:p>
             <w:hyperlink r:id="rId90" w:history="1">
+              <w:proofErr w:type="spellStart"/>
               <w:r>
                 <w:rPr>
                   <w:rStyle w:val="Hyperlink"/>
                 </w:rPr>
                 <w:t>Morph_ToggleCE</w:t>
               </w:r>
+              <w:proofErr w:type="spellEnd"/>
             </w:hyperlink>
           </w:p>
         </w:tc>
@@ -4985,12 +5261,14 @@
           </w:p>
           <w:p>
             <w:hyperlink r:id="rId94" w:history="1">
+              <w:proofErr w:type="spellStart"/>
               <w:r>
                 <w:rPr>
                   <w:rStyle w:val="Hyperlink"/>
                 </w:rPr>
                 <w:t>HistHyper</w:t>
               </w:r>
+              <w:proofErr w:type="spellEnd"/>
             </w:hyperlink>
           </w:p>
         </w:tc>
@@ -5058,12 +5336,14 @@
           </w:p>
           <w:p>
             <w:hyperlink r:id="rId96" w:history="1">
+              <w:proofErr w:type="spellStart"/>
               <w:r>
                 <w:rPr>
                   <w:rStyle w:val="Hyperlink"/>
                 </w:rPr>
                 <w:t>Morph_CE</w:t>
               </w:r>
+              <w:proofErr w:type="spellEnd"/>
             </w:hyperlink>
           </w:p>
         </w:tc>
@@ -5588,12 +5868,14 @@
                 <w:i/>
               </w:rPr>
             </w:pPr>
+            <w:proofErr w:type="spellStart"/>
             <w:r>
               <w:rPr>
                 <w:i/>
               </w:rPr>
               <w:t>Drew_CE</w:t>
             </w:r>
+            <w:proofErr w:type="spellEnd"/>
             <w:r>
               <w:rPr>
                 <w:i/>
@@ -5674,12 +5956,14 @@
             </w:r>
           </w:p>
           <w:p>
+            <w:proofErr w:type="spellStart"/>
             <w:r>
               <w:rPr>
                 <w:i/>
               </w:rPr>
               <w:t>HistHyper</w:t>
             </w:r>
+            <w:proofErr w:type="spellEnd"/>
             <w:r>
               <w:rPr>
                 <w:i/>
@@ -5726,11 +6010,24 @@
     </w:p>
     <w:p>
       <w:r>
-        <w:t>Interestingly Drew_CE is the only algorithm that didn’t butcher the image</w:t>
-      </w:r>
-      <w:r>
-        <w:t>, while the amount of colour the image Drew_CE</w:t>
-      </w:r>
+        <w:t xml:space="preserve">Interestingly </w:t>
+      </w:r>
+      <w:proofErr w:type="spellStart"/>
+      <w:r>
+        <w:t>Drew_CE</w:t>
+      </w:r>
+      <w:proofErr w:type="spellEnd"/>
+      <w:r>
+        <w:t xml:space="preserve"> is the only algorithm that didn’t butcher the image</w:t>
+      </w:r>
+      <w:r>
+        <w:t xml:space="preserve">, while the amount of colour the image </w:t>
+      </w:r>
+      <w:proofErr w:type="spellStart"/>
+      <w:r>
+        <w:t>Drew_CE</w:t>
+      </w:r>
+      <w:proofErr w:type="spellEnd"/>
       <w:r>
         <w:t xml:space="preserve"> produced is </w:t>
       </w:r>
@@ -5751,8 +6048,13 @@
       <w:r>
         <w:t xml:space="preserve">It appears </w:t>
       </w:r>
-      <w:r>
-        <w:t xml:space="preserve">HistHyper is experiencing conversion errors from HSV back to RGB, I’m not sure why this is, as the previous 7 images I’ve run the code on did not experience </w:t>
+      <w:proofErr w:type="spellStart"/>
+      <w:r>
+        <w:t>HistHyper</w:t>
+      </w:r>
+      <w:proofErr w:type="spellEnd"/>
+      <w:r>
+        <w:t xml:space="preserve"> is experiencing conversion errors from HSV back to RGB, I’m not sure why this is, as the previous 7 images I’ve run the code on did not experience </w:t>
       </w:r>
       <w:r>
         <w:t>this</w:t>
@@ -5767,10 +6069,26 @@
         <w:t>, which use the same RGB to HSV and back conversion code.</w:t>
       </w:r>
       <w:r>
-        <w:t xml:space="preserve"> I would have to say HistHyper seems to</w:t>
-      </w:r>
-      <w:r>
-        <w:t xml:space="preserve"> increased contrast, the purple grass and trees stand out from the </w:t>
+        <w:t xml:space="preserve"> I would have to say </w:t>
+      </w:r>
+      <w:proofErr w:type="spellStart"/>
+      <w:r>
+        <w:t>HistHyper</w:t>
+      </w:r>
+      <w:proofErr w:type="spellEnd"/>
+      <w:r>
+        <w:t xml:space="preserve"> seems to</w:t>
+      </w:r>
+      <w:r>
+        <w:t xml:space="preserve"> </w:t>
+      </w:r>
+      <w:proofErr w:type="gramStart"/>
+      <w:r>
+        <w:t>increased</w:t>
+      </w:r>
+      <w:proofErr w:type="gramEnd"/>
+      <w:r>
+        <w:t xml:space="preserve"> contrast, the purple grass and trees stand out from the </w:t>
       </w:r>
       <w:r>
         <w:t>sky, in a terrible looking way</w:t>
@@ -5885,7 +6203,15 @@
               <w:t>According to the SSIM algorithm, morph toggle CE is nothing like the original image</w:t>
             </w:r>
             <w:r>
-              <w:t>, and all the algorithms are futher away form the original than the purposely ruined</w:t>
+              <w:t xml:space="preserve">, and all the algorithms are </w:t>
+            </w:r>
+            <w:proofErr w:type="spellStart"/>
+            <w:r>
+              <w:t>futher</w:t>
+            </w:r>
+            <w:proofErr w:type="spellEnd"/>
+            <w:r>
+              <w:t xml:space="preserve"> away form the original than the purposely ruined</w:t>
             </w:r>
             <w:r>
               <w:t>.</w:t>
@@ -5921,7 +6247,15 @@
         <w:t xml:space="preserve"> none of the images became closer to the original image</w:t>
       </w:r>
       <w:r>
-        <w:t>, meaning the SSIM actually got further away from the original image than the contrast reduced was</w:t>
+        <w:t xml:space="preserve">, meaning the SSIM </w:t>
+      </w:r>
+      <w:proofErr w:type="gramStart"/>
+      <w:r>
+        <w:t>actually got</w:t>
+      </w:r>
+      <w:proofErr w:type="gramEnd"/>
+      <w:r>
+        <w:t xml:space="preserve"> further away from the original image than the contrast reduced was</w:t>
       </w:r>
       <w:r>
         <w:t xml:space="preserve">. This result seems reasonable given the fact covering an image with a uniform transparent grey filter, is much simpler than going backwards by </w:t>
@@ -5948,7 +6282,15 @@
         <w:t>orithms by converting to HSV does have working examples</w:t>
       </w:r>
       <w:r>
-        <w:t>, there is clearly an issue with HistHyper when dealing w</w:t>
+        <w:t xml:space="preserve">, there is clearly an issue with </w:t>
+      </w:r>
+      <w:proofErr w:type="spellStart"/>
+      <w:r>
+        <w:t>HistHyper</w:t>
+      </w:r>
+      <w:proofErr w:type="spellEnd"/>
+      <w:r>
+        <w:t xml:space="preserve"> when dealing w</w:t>
       </w:r>
       <w:r>
         <w:t>ith colour images with… a lot of</w:t>
@@ -6002,7 +6344,23 @@
         <w:t xml:space="preserve"> on the same image. Then when the prog</w:t>
       </w:r>
       <w:r>
-        <w:t xml:space="preserve">ram finished running python would throw the time taken into a text file label: &lt;algorithmName&gt; - &lt;timeComplete&gt;.txt. This way I </w:t>
+        <w:t>ram finished running python would throw the time taken into a text file label: &lt;</w:t>
+      </w:r>
+      <w:proofErr w:type="spellStart"/>
+      <w:r>
+        <w:t>algorithmName</w:t>
+      </w:r>
+      <w:proofErr w:type="spellEnd"/>
+      <w:r>
+        <w:t>&gt; - &lt;</w:t>
+      </w:r>
+      <w:proofErr w:type="spellStart"/>
+      <w:r>
+        <w:t>timeComplete</w:t>
+      </w:r>
+      <w:proofErr w:type="spellEnd"/>
+      <w:r>
+        <w:t xml:space="preserve">&gt;.txt. This way I </w:t>
       </w:r>
       <w:r>
         <w:t>could</w:t>
@@ -6391,8 +6749,13 @@
         </w:numPr>
       </w:pPr>
       <w:r>
-        <w:t>I don’t understand the math of histhyper</w:t>
-      </w:r>
+        <w:t xml:space="preserve">I don’t understand the math of </w:t>
+      </w:r>
+      <w:proofErr w:type="spellStart"/>
+      <w:r>
+        <w:t>histhyper</w:t>
+      </w:r>
+      <w:proofErr w:type="spellEnd"/>
     </w:p>
     <w:p>
       <w:pPr>
@@ -6555,7 +6918,20 @@
               <w:ind w:left="0"/>
             </w:pPr>
             <w:r>
-              <w:t>I added the 3: “.astype(numpy.int64)”, and bingo, I could pass the H component of HUV instead of a grey scale value.</w:t>
+              <w:t xml:space="preserve">I added the 3: </w:t>
+            </w:r>
+            <w:proofErr w:type="gramStart"/>
+            <w:r>
+              <w:t>“.</w:t>
+            </w:r>
+            <w:proofErr w:type="spellStart"/>
+            <w:r>
+              <w:t>astype</w:t>
+            </w:r>
+            <w:proofErr w:type="spellEnd"/>
+            <w:proofErr w:type="gramEnd"/>
+            <w:r>
+              <w:t>(numpy.int64)”, and bingo, I could pass the H component of HUV instead of a grey scale value.</w:t>
             </w:r>
             <w:r>
               <w:t xml:space="preserve"> </w:t>
@@ -6656,8 +7032,13 @@
         </w:numPr>
       </w:pPr>
       <w:r>
-        <w:t>If I had more time, I would try to solve the following problems with my Drew_CE</w:t>
-      </w:r>
+        <w:t xml:space="preserve">If I had more time, I would try to solve the following problems with my </w:t>
+      </w:r>
+      <w:proofErr w:type="spellStart"/>
+      <w:r>
+        <w:t>Drew_CE</w:t>
+      </w:r>
+      <w:proofErr w:type="spellEnd"/>
     </w:p>
     <w:p>
       <w:pPr>
@@ -6683,7 +7064,15 @@
         </w:numPr>
       </w:pPr>
       <w:r>
-        <w:t>Figure out how to split the image into subsections, and calculate a “pivot” point independently for each image subsection. Then smooth the subsection pivot points together in a manner that would probably be like antialiasing. This smoothing would be in attempt to downplay the effects of contrast enhancement algorithms seem to have when they use image subsections (like histhyper, with its visible blocky artifacts</w:t>
+        <w:t xml:space="preserve">Figure out how to split the image into subsections, and calculate a “pivot” point independently for each image subsection. Then smooth the subsection pivot points together in a manner that would probably be like antialiasing. This smoothing would be in attempt to downplay the effects of contrast enhancement algorithms seem to have when they use image subsections (like </w:t>
+      </w:r>
+      <w:proofErr w:type="spellStart"/>
+      <w:r>
+        <w:t>histhyper</w:t>
+      </w:r>
+      <w:proofErr w:type="spellEnd"/>
+      <w:r>
+        <w:t>, with its visible blocky artifacts</w:t>
       </w:r>
       <w:r>
         <w:t>. I would try to make the blocks aware of the neighbouring blocks average contrast to smooth from one block to the next more smooth</w:t>
@@ -6748,8 +7137,6 @@
       <w:r>
         <w:t>it’s difficult to grow</w:t>
       </w:r>
-      <w:bookmarkStart w:id="0" w:name="_GoBack"/>
-      <w:bookmarkEnd w:id="0"/>
       <w:r>
         <w:t xml:space="preserve"> any additional ass</w:t>
       </w:r>
@@ -6859,14 +7246,34 @@
         <w:rPr>
           <w:rFonts w:ascii="Consolas" w:hAnsi="Consolas"/>
         </w:rPr>
-        <w:t xml:space="preserve">python a1p1.py </w:t>
+        <w:t>python a1</w:t>
+      </w:r>
+      <w:r>
+        <w:rPr>
+          <w:rFonts w:ascii="Consolas" w:hAnsi="Consolas"/>
+        </w:rPr>
+        <w:t xml:space="preserve">.py </w:t>
       </w:r>
       <w:r>
         <w:rPr>
           <w:rFonts w:ascii="Consolas" w:hAnsi="Consolas"/>
           <w:highlight w:val="yellow"/>
         </w:rPr>
-        <w:t>&lt;relative path to input image from a1p1.py script&gt;</w:t>
+        <w:t>&lt;relati</w:t>
+      </w:r>
+      <w:r>
+        <w:rPr>
+          <w:rFonts w:ascii="Consolas" w:hAnsi="Consolas"/>
+          <w:highlight w:val="yellow"/>
+        </w:rPr>
+        <w:t>ve path to input image from a1</w:t>
+      </w:r>
+      <w:r>
+        <w:rPr>
+          <w:rFonts w:ascii="Consolas" w:hAnsi="Consolas"/>
+          <w:highlight w:val="yellow"/>
+        </w:rPr>
+        <w:t>.py script&gt;</w:t>
       </w:r>
       <w:r>
         <w:rPr>
@@ -6879,7 +7286,21 @@
           <w:rFonts w:ascii="Consolas" w:hAnsi="Consolas"/>
           <w:highlight w:val="green"/>
         </w:rPr>
-        <w:t>&lt;relative path to output image from a1p1.py script&gt;</w:t>
+        <w:t>&lt;relativ</w:t>
+      </w:r>
+      <w:r>
+        <w:rPr>
+          <w:rFonts w:ascii="Consolas" w:hAnsi="Consolas"/>
+          <w:highlight w:val="green"/>
+        </w:rPr>
+        <w:t>e path to output image from a1</w:t>
+      </w:r>
+      <w:r>
+        <w:rPr>
+          <w:rFonts w:ascii="Consolas" w:hAnsi="Consolas"/>
+          <w:highlight w:val="green"/>
+        </w:rPr>
+        <w:t>.py script&gt;</w:t>
       </w:r>
       <w:r>
         <w:rPr>
@@ -6917,7 +7338,13 @@
         <w:rPr>
           <w:rFonts w:ascii="Consolas" w:hAnsi="Consolas"/>
         </w:rPr>
-        <w:t xml:space="preserve">ython a1p1.py </w:t>
+        <w:t>ython a1</w:t>
+      </w:r>
+      <w:r>
+        <w:rPr>
+          <w:rFonts w:ascii="Consolas" w:hAnsi="Consolas"/>
+        </w:rPr>
+        <w:t xml:space="preserve">.py </w:t>
       </w:r>
       <w:r>
         <w:rPr>
@@ -6945,6 +7372,7 @@
         </w:rPr>
         <w:t xml:space="preserve"> </w:t>
       </w:r>
+      <w:proofErr w:type="spellStart"/>
       <w:r>
         <w:rPr>
           <w:rFonts w:ascii="Consolas" w:hAnsi="Consolas"/>
@@ -6952,6 +7380,7 @@
         </w:rPr>
         <w:t>drew_CE</w:t>
       </w:r>
+      <w:proofErr w:type="spellEnd"/>
     </w:p>
     <w:p>
       <w:r>
@@ -6966,33 +7395,41 @@
       <w:r>
         <w:t xml:space="preserve"> </w:t>
       </w:r>
+      <w:proofErr w:type="spellStart"/>
       <w:r>
         <w:t>morph_toggleC</w:t>
       </w:r>
       <w:r>
         <w:t>E</w:t>
       </w:r>
+      <w:proofErr w:type="spellEnd"/>
       <w:r>
         <w:t xml:space="preserve">, </w:t>
       </w:r>
+      <w:proofErr w:type="spellStart"/>
       <w:r>
         <w:t>histhype</w:t>
       </w:r>
       <w:r>
         <w:t>r</w:t>
       </w:r>
+      <w:proofErr w:type="spellEnd"/>
       <w:r>
         <w:t xml:space="preserve">, </w:t>
       </w:r>
+      <w:proofErr w:type="spellStart"/>
       <w:r>
         <w:t>morph_CE</w:t>
       </w:r>
+      <w:proofErr w:type="spellEnd"/>
       <w:r>
         <w:t xml:space="preserve">, </w:t>
       </w:r>
+      <w:proofErr w:type="spellStart"/>
       <w:r>
         <w:t>drew_CE</w:t>
       </w:r>
+      <w:proofErr w:type="spellEnd"/>
       <w:r>
         <w:t>.</w:t>
       </w:r>
@@ -7002,8 +7439,13 @@
         <w:pStyle w:val="Heading2"/>
       </w:pPr>
       <w:r>
-        <w:t>Running using run.bash</w:t>
-      </w:r>
+        <w:t xml:space="preserve">Running using </w:t>
+      </w:r>
+      <w:proofErr w:type="spellStart"/>
+      <w:r>
+        <w:t>run.bash</w:t>
+      </w:r>
+      <w:proofErr w:type="spellEnd"/>
     </w:p>
     <w:p>
       <w:r>
@@ -7016,8 +7458,16 @@
         <w:rPr>
           <w:rFonts w:ascii="Consolas" w:hAnsi="Consolas"/>
         </w:rPr>
-        <w:t>./run.bash</w:t>
-      </w:r>
+        <w:t>./</w:t>
+      </w:r>
+      <w:proofErr w:type="spellStart"/>
+      <w:r>
+        <w:rPr>
+          <w:rFonts w:ascii="Consolas" w:hAnsi="Consolas"/>
+        </w:rPr>
+        <w:t>run.bash</w:t>
+      </w:r>
+      <w:proofErr w:type="spellEnd"/>
     </w:p>
     <w:tbl>
       <w:tblPr>
@@ -7141,7 +7591,15 @@
           <w:p/>
           <w:p>
             <w:r>
-              <w:t>If you want to change what folder to open from, relative to the a1p1.py script, change line 6.</w:t>
+              <w:t>If you want to change what folder to open from, r</w:t>
+            </w:r>
+            <w:r>
+              <w:t>elative to the a1</w:t>
+            </w:r>
+            <w:bookmarkStart w:id="0" w:name="_GoBack"/>
+            <w:bookmarkEnd w:id="0"/>
+            <w:r>
+              <w:t>.py script, change line 6.</w:t>
             </w:r>
           </w:p>
           <w:p/>
@@ -8156,6 +8614,7 @@
   <w:style w:type="character" w:default="1" w:styleId="DefaultParagraphFont">
     <w:name w:val="Default Paragraph Font"/>
     <w:uiPriority w:val="1"/>
+    <w:semiHidden/>
     <w:unhideWhenUsed/>
   </w:style>
   <w:style w:type="table" w:default="1" w:styleId="TableNormal">

</xml_diff>